<commit_message>
include F1 F2 analysis write up, add academicWriteR package to helpers
</commit_message>
<xml_diff>
--- a/docs/manuscripts/jasa/results.docx
+++ b/docs/manuscripts/jasa/results.docx
@@ -736,7 +736,7 @@
         <w:t xml:space="preserve"> </w:t>
       </w:r>
       <w:r>
-        <w:t xml:space="preserve">grand mean.</w:t>
+        <w:t xml:space="preserve">grand mean in standardized units.</w:t>
       </w:r>
       <w:r>
         <w:t xml:space="preserve"> </w:t>
@@ -844,19 +844,13 @@
         <w:pStyle w:val="FirstParagraph"/>
       </w:pPr>
       <w:r>
-        <w:t xml:space="preserve">The results are divided into 4 subsections dealing with (1) phonetic</w:t>
+        <w:t xml:space="preserve">The results are divided into 4 subsections dealing with (1) F1/F2, (2)</w:t>
       </w:r>
       <w:r>
         <w:t xml:space="preserve"> </w:t>
       </w:r>
       <w:r>
-        <w:t xml:space="preserve">development over time, (2) learning trajectories, (3) comparisons with native</w:t>
-      </w:r>
-      <w:r>
-        <w:t xml:space="preserve"> </w:t>
-      </w:r>
-      <w:r>
-        <w:t xml:space="preserve">bilinguals, and (4) individual differences.</w:t>
+        <w:t xml:space="preserve">monolingual data, (3) bilingual data, and (4) POA data.</w:t>
       </w:r>
     </w:p>
     <w:p>
@@ -871,6 +865,228 @@
     </w:p>
     <w:p>
       <w:pPr>
+        <w:pStyle w:val="FirstParagraph"/>
+      </w:pPr>
+      <w:r>
+        <w:t xml:space="preserve">The first analysis scrutinezed F1 and F2 of the vowel following the coronal</w:t>
+      </w:r>
+      <w:r>
+        <w:t xml:space="preserve"> </w:t>
+      </w:r>
+      <w:r>
+        <w:t xml:space="preserve">stops.</w:t>
+      </w:r>
+      <w:r>
+        <w:t xml:space="preserve"> </w:t>
+      </w:r>
+      <w:r>
+        <w:t xml:space="preserve">The purpose of this analysis was to determine if the low /a/ and /ae/ vowels</w:t>
+      </w:r>
+      <w:r>
+        <w:t xml:space="preserve"> </w:t>
+      </w:r>
+      <w:r>
+        <w:t xml:space="preserve">of Spanish and English, respectively, differed from each other.</w:t>
+      </w:r>
+      <w:r>
+        <w:t xml:space="preserve"> </w:t>
+      </w:r>
+      <w:r>
+        <w:t xml:space="preserve">This analysis was taken as a precautionary measure with the objective of</w:t>
+      </w:r>
+      <w:r>
+        <w:t xml:space="preserve"> </w:t>
+      </w:r>
+      <w:r>
+        <w:t xml:space="preserve">determining whether or not coarticulation effects may be present in the stop</w:t>
+      </w:r>
+      <w:r>
+        <w:t xml:space="preserve"> </w:t>
+      </w:r>
+      <w:r>
+        <w:t xml:space="preserve">metrics due to the possible different spectral envelopes of the next</w:t>
+      </w:r>
+      <w:r>
+        <w:t xml:space="preserve"> </w:t>
+      </w:r>
+      <w:r>
+        <w:t xml:space="preserve">segment.</w:t>
+      </w:r>
+    </w:p>
+    <w:p>
+      <w:pPr>
+        <w:pStyle w:val="Textkrper"/>
+      </w:pPr>
+      <w:r>
+        <w:t xml:space="preserve">The F1 and F2 data were analayzed using separate Bayesian multilevel models.</w:t>
+      </w:r>
+      <w:r>
+        <w:t xml:space="preserve"> </w:t>
+      </w:r>
+      <w:r>
+        <w:t xml:space="preserve">The criterion (F1 or F2) were standardized and modeled as a function of</w:t>
+      </w:r>
+      <w:r>
+        <w:t xml:space="preserve"> </w:t>
+      </w:r>
+      <w:r>
+        <w:t xml:space="preserve">language (English, Spanish), segment (/d/, /t/), and item repetition.</w:t>
+      </w:r>
+      <w:r>
+        <w:t xml:space="preserve"> </w:t>
+      </w:r>
+      <w:r>
+        <w:t xml:space="preserve">Language and segment were sum coded (-1, 1).</w:t>
+      </w:r>
+      <w:r>
+        <w:t xml:space="preserve"> </w:t>
+      </w:r>
+      <w:r>
+        <w:t xml:space="preserve">The random effects structure included by-subject intercepts with</w:t>
+      </w:r>
+      <w:r>
+        <w:t xml:space="preserve"> </w:t>
+      </w:r>
+      <w:r>
+        <w:t xml:space="preserve">random slopes for segment and item repetition, as well as by-item intercepts</w:t>
+      </w:r>
+      <w:r>
+        <w:t xml:space="preserve"> </w:t>
+      </w:r>
+      <w:r>
+        <w:t xml:space="preserve">with a random slope for item repetition.</w:t>
+      </w:r>
+      <w:r>
+        <w:t xml:space="preserve"> </w:t>
+      </w:r>
+      <w:r>
+        <w:t xml:space="preserve">The model included weakly informative priors with the mean centered at 0 and</w:t>
+      </w:r>
+      <w:r>
+        <w:t xml:space="preserve"> </w:t>
+      </w:r>
+      <w:r>
+        <w:t xml:space="preserve">a standard deviation of 2.</w:t>
+      </w:r>
+    </w:p>
+    <w:p>
+      <w:pPr>
+        <w:pStyle w:val="Textkrper"/>
+      </w:pPr>
+      <w:r>
+        <w:t xml:space="preserve">The model found weak evidence for a language effect on F1</w:t>
+      </w:r>
+      <w:r>
+        <w:t xml:space="preserve"> </w:t>
+      </w:r>
+      <w:r>
+        <w:t xml:space="preserve">(β = 0.18; SE = 0.09; CI = [0.01, 0.36])</w:t>
+      </w:r>
+      <w:r>
+        <w:t xml:space="preserve"> </w:t>
+      </w:r>
+      <w:r>
+        <w:t xml:space="preserve">and F2</w:t>
+      </w:r>
+      <w:r>
+        <w:t xml:space="preserve"> </w:t>
+      </w:r>
+      <w:r>
+        <w:t xml:space="preserve">(β = 0.20; SE = 0.11; CI = [−0.03, 0.42]).</w:t>
+      </w:r>
+      <w:r>
+        <w:t xml:space="preserve"> </w:t>
+      </w:r>
+      <w:r>
+        <w:t xml:space="preserve">Fifteen and eighteen percent of the HDI’s fell within the specified ROPE for</w:t>
+      </w:r>
+      <w:r>
+        <w:t xml:space="preserve"> </w:t>
+      </w:r>
+      <w:r>
+        <w:t xml:space="preserve">F1 and F2, respectively.</w:t>
+      </w:r>
+      <w:r>
+        <w:t xml:space="preserve"> </w:t>
+      </w:r>
+      <w:r>
+        <w:t xml:space="preserve">The probability that β was greater than 0 was .979 for F1 and .958 for F2.</w:t>
+      </w:r>
+      <w:r>
+        <w:t xml:space="preserve"> </w:t>
+      </w:r>
+      <w:r>
+        <w:t xml:space="preserve">Together, the point estimates suggest the spectral centroid of the Spanish</w:t>
+      </w:r>
+      <w:r>
+        <w:t xml:space="preserve"> </w:t>
+      </w:r>
+      <w:r>
+        <w:t xml:space="preserve">vowel was slightly higher and more posterior with respect to the English vowel.</w:t>
+      </w:r>
+      <w:r>
+        <w:t xml:space="preserve"> </w:t>
+      </w:r>
+      <w:r>
+        <w:t xml:space="preserve">There was no evidence for a segment effect on F1</w:t>
+      </w:r>
+      <w:r>
+        <w:t xml:space="preserve"> </w:t>
+      </w:r>
+      <w:r>
+        <w:t xml:space="preserve">(β = −0.02; SE = 0.04; CI = [−0.10, 0.05]),</w:t>
+      </w:r>
+      <w:r>
+        <w:t xml:space="preserve"> </w:t>
+      </w:r>
+      <w:r>
+        <w:t xml:space="preserve">nor on F2</w:t>
+      </w:r>
+      <w:r>
+        <w:t xml:space="preserve"> </w:t>
+      </w:r>
+      <w:r>
+        <w:t xml:space="preserve">(β = −0.01; SE = 0.04; CI = [−0.09, 0.08]).</w:t>
+      </w:r>
+      <w:r>
+        <w:t xml:space="preserve"> </w:t>
+      </w:r>
+      <w:r>
+        <w:t xml:space="preserve">In both cases 100% of the HDI fell within the ROPE and the probability that</w:t>
+      </w:r>
+      <w:r>
+        <w:t xml:space="preserve"> </w:t>
+      </w:r>
+      <w:r>
+        <w:t xml:space="preserve">β was less than 0 was .717 for F1 and .555 for F2.</w:t>
+      </w:r>
+      <w:r>
+        <w:t xml:space="preserve"> </w:t>
+      </w:r>
+      <w:r>
+        <w:t xml:space="preserve">Given the possibility of a small effect of language on the spectal envelope,</w:t>
+      </w:r>
+      <w:r>
+        <w:t xml:space="preserve"> </w:t>
+      </w:r>
+      <w:r>
+        <w:t xml:space="preserve">standardized F1 and F2 were used in subsequent analyses of the coronal stops.</w:t>
+      </w:r>
+      <w:r>
+        <w:t xml:space="preserve"> </w:t>
+      </w:r>
+      <w:r>
+        <w:t xml:space="preserve">Figure 1 plots the F1 × F2 data and Figure 2 plots the model summary.</w:t>
+      </w:r>
+      <w:r>
+        <w:t xml:space="preserve"> </w:t>
+      </w:r>
+      <w:r>
+        <w:t xml:space="preserve">A complete table of the F1 and F2 models is available in Appendix A.</w:t>
+      </w:r>
+    </w:p>
+    <w:p>
+      <w:pPr>
         <w:pStyle w:val="CaptionedFigure"/>
       </w:pPr>
       <w:r>
@@ -878,7 +1094,7 @@
           <wp:inline>
             <wp:extent cx="4572000" cy="3657600"/>
             <wp:effectExtent b="0" l="0" r="0" t="0"/>
-            <wp:docPr descr="Figure 1: F1 and F2 of /a/ from monolingual speakers as a function of language (English, Spanish). Transparent points represent raw data. Solid points indicate posterior means ± 95% and 80% credible intervals." title="" id="1" name="Picture"/>
+            <wp:docPr descr="Figure 1: F1 × F2 of /a/ from monolingual speakers as a function of language (English, Spanish). Transparent points represent raw data. Solid points indicate posterior means ± 95% and 80% credible intervals." title="" id="1" name="Picture"/>
             <a:graphic>
               <a:graphicData uri="http://schemas.openxmlformats.org/drawingml/2006/picture">
                 <pic:pic>
@@ -921,7 +1137,7 @@
         <w:pStyle w:val="ImageCaption"/>
       </w:pPr>
       <w:r>
-        <w:t xml:space="preserve">Figure 1: F1 and F2 of /a/ from monolingual speakers as a function of language (English, Spanish). Transparent points represent raw data. Solid points indicate posterior means ± 95% and 80% credible intervals.</w:t>
+        <w:t xml:space="preserve">Figure 1: F1 × F2 of /a/ from monolingual speakers as a function of language (English, Spanish). Transparent points represent raw data. Solid points indicate posterior means ± 95% and 80% credible intervals.</w:t>
       </w:r>
     </w:p>
     <w:p>
@@ -933,7 +1149,7 @@
           <wp:inline>
             <wp:extent cx="5969000" cy="1989666"/>
             <wp:effectExtent b="0" l="0" r="0" t="0"/>
-            <wp:docPr descr="Figure 2: Model plot." title="" id="1" name="Picture"/>
+            <wp:docPr descr="Figure 2: Posterior medians ± 95% and 66% credible intervals for F1 and F2 data." title="" id="1" name="Picture"/>
             <a:graphic>
               <a:graphicData uri="http://schemas.openxmlformats.org/drawingml/2006/picture">
                 <pic:pic>
@@ -976,7 +1192,7 @@
         <w:pStyle w:val="ImageCaption"/>
       </w:pPr>
       <w:r>
-        <w:t xml:space="preserve">Figure 2: Model plot.</w:t>
+        <w:t xml:space="preserve">Figure 2: Posterior medians ± 95% and 66% credible intervals for F1 and F2 data.</w:t>
       </w:r>
     </w:p>
     <w:p>
@@ -1695,7 +1911,7 @@
         <w:pStyle w:val="TableCaption"/>
       </w:pPr>
       <w:r>
-        <w:t xml:space="preserve">test</w:t>
+        <w:t xml:space="preserve">Model summary for F1 and F2 as a function of language (English, Spanish), segment (/d/, /t/), and item repetition. The percentage of the HDI contained within the ROPE is based on an effect size of ± 0.1.</w:t>
       </w:r>
     </w:p>
     <w:tbl xmlns:w="http://schemas.openxmlformats.org/wordprocessingml/2006/main" xmlns:r="http://schemas.openxmlformats.org/officeDocument/2006/relationships" xmlns:w14="http://schemas.microsoft.com/office/word/2010/wordml" xmlns:wp="http://schemas.openxmlformats.org/drawingml/2006/wordprocessingDrawing" xmlns:a="http://schemas.openxmlformats.org/drawingml/2006/main" xmlns:pic="http://schemas.openxmlformats.org/drawingml/2006/picture">

</xml_diff>

<commit_message>
Move vowel analysis to appendix, fix captions, create appendix f with about this doc and session info, update results with parameter estimates in prose
</commit_message>
<xml_diff>
--- a/docs/manuscripts/jasa/results.docx
+++ b/docs/manuscripts/jasa/results.docx
@@ -844,22 +844,22 @@
         <w:pStyle w:val="FirstParagraph"/>
       </w:pPr>
       <w:r>
-        <w:t xml:space="preserve">The results are divided into 4 subsections dealing with (1) F1/F2, (2)</w:t>
+        <w:t xml:space="preserve">The results are divided into 3 subsections dealing with (1) monolingual data,</w:t>
       </w:r>
       <w:r>
         <w:t xml:space="preserve"> </w:t>
       </w:r>
       <w:r>
-        <w:t xml:space="preserve">monolingual data, (3) bilingual data, and (4) POA data.</w:t>
+        <w:t xml:space="preserve">(2) bilingual data, and (3) POA data.</w:t>
       </w:r>
     </w:p>
     <w:p>
       <w:pPr>
         <w:pStyle w:val="berschrift2"/>
       </w:pPr>
-      <w:bookmarkStart w:id="31" w:name="experiment-0-vowels"/>
-      <w:r>
-        <w:t xml:space="preserve">Experiment 0: Vowels</w:t>
+      <w:bookmarkStart w:id="31" w:name="experiment-1-monolinguals"/>
+      <w:r>
+        <w:t xml:space="preserve">Experiment 1: Monolinguals</w:t>
       </w:r>
       <w:bookmarkEnd w:id="31"/>
     </w:p>
@@ -868,221 +868,7 @@
         <w:pStyle w:val="FirstParagraph"/>
       </w:pPr>
       <w:r>
-        <w:t xml:space="preserve">The first analysis scrutinezed F1 and F2 of the vowel following the coronal</w:t>
-      </w:r>
-      <w:r>
-        <w:t xml:space="preserve"> </w:t>
-      </w:r>
-      <w:r>
-        <w:t xml:space="preserve">stops.</w:t>
-      </w:r>
-      <w:r>
-        <w:t xml:space="preserve"> </w:t>
-      </w:r>
-      <w:r>
-        <w:t xml:space="preserve">The purpose of this analysis was to determine if the low /a/ and /ae/ vowels</w:t>
-      </w:r>
-      <w:r>
-        <w:t xml:space="preserve"> </w:t>
-      </w:r>
-      <w:r>
-        <w:t xml:space="preserve">of Spanish and English, respectively, differed from each other.</w:t>
-      </w:r>
-      <w:r>
-        <w:t xml:space="preserve"> </w:t>
-      </w:r>
-      <w:r>
-        <w:t xml:space="preserve">This analysis was taken as a precautionary measure with the objective of</w:t>
-      </w:r>
-      <w:r>
-        <w:t xml:space="preserve"> </w:t>
-      </w:r>
-      <w:r>
-        <w:t xml:space="preserve">determining whether or not coarticulation effects may be present in the stop</w:t>
-      </w:r>
-      <w:r>
-        <w:t xml:space="preserve"> </w:t>
-      </w:r>
-      <w:r>
-        <w:t xml:space="preserve">metrics due to the possible different spectral envelopes of the next</w:t>
-      </w:r>
-      <w:r>
-        <w:t xml:space="preserve"> </w:t>
-      </w:r>
-      <w:r>
-        <w:t xml:space="preserve">segment.</w:t>
-      </w:r>
-    </w:p>
-    <w:p>
-      <w:pPr>
-        <w:pStyle w:val="Textkrper"/>
-      </w:pPr>
-      <w:r>
-        <w:t xml:space="preserve">The F1 and F2 data were analayzed using separate Bayesian multilevel models.</w:t>
-      </w:r>
-      <w:r>
-        <w:t xml:space="preserve"> </w:t>
-      </w:r>
-      <w:r>
-        <w:t xml:space="preserve">The criterion (F1 or F2) were standardized and modeled as a function of</w:t>
-      </w:r>
-      <w:r>
-        <w:t xml:space="preserve"> </w:t>
-      </w:r>
-      <w:r>
-        <w:t xml:space="preserve">language (English, Spanish), segment (/d/, /t/), and item repetition.</w:t>
-      </w:r>
-      <w:r>
-        <w:t xml:space="preserve"> </w:t>
-      </w:r>
-      <w:r>
-        <w:t xml:space="preserve">Language and segment were sum coded (-1, 1).</w:t>
-      </w:r>
-      <w:r>
-        <w:t xml:space="preserve"> </w:t>
-      </w:r>
-      <w:r>
-        <w:t xml:space="preserve">The random effects structure included by-subject intercepts with</w:t>
-      </w:r>
-      <w:r>
-        <w:t xml:space="preserve"> </w:t>
-      </w:r>
-      <w:r>
-        <w:t xml:space="preserve">random slopes for segment and item repetition, as well as by-item intercepts</w:t>
-      </w:r>
-      <w:r>
-        <w:t xml:space="preserve"> </w:t>
-      </w:r>
-      <w:r>
-        <w:t xml:space="preserve">with a random slope for item repetition.</w:t>
-      </w:r>
-      <w:r>
-        <w:t xml:space="preserve"> </w:t>
-      </w:r>
-      <w:r>
-        <w:t xml:space="preserve">The model included weakly informative priors with the mean centered at 0 and</w:t>
-      </w:r>
-      <w:r>
-        <w:t xml:space="preserve"> </w:t>
-      </w:r>
-      <w:r>
-        <w:t xml:space="preserve">a standard deviation of 2.</w:t>
-      </w:r>
-    </w:p>
-    <w:p>
-      <w:pPr>
-        <w:pStyle w:val="Textkrper"/>
-      </w:pPr>
-      <w:r>
-        <w:t xml:space="preserve">The model found weak evidence for a language effect on F1</w:t>
-      </w:r>
-      <w:r>
-        <w:t xml:space="preserve"> </w:t>
-      </w:r>
-      <w:r>
-        <w:t xml:space="preserve">(β = 0.18; SE = 0.09; CI = [0.01, 0.36])</w:t>
-      </w:r>
-      <w:r>
-        <w:t xml:space="preserve"> </w:t>
-      </w:r>
-      <w:r>
-        <w:t xml:space="preserve">and F2</w:t>
-      </w:r>
-      <w:r>
-        <w:t xml:space="preserve"> </w:t>
-      </w:r>
-      <w:r>
-        <w:t xml:space="preserve">(β = 0.20; SE = 0.11; CI = [−0.03, 0.42]).</w:t>
-      </w:r>
-      <w:r>
-        <w:t xml:space="preserve"> </w:t>
-      </w:r>
-      <w:r>
-        <w:t xml:space="preserve">Fifteen and eighteen percent of the HDI’s fell within the specified ROPE for</w:t>
-      </w:r>
-      <w:r>
-        <w:t xml:space="preserve"> </w:t>
-      </w:r>
-      <w:r>
-        <w:t xml:space="preserve">F1 and F2, respectively.</w:t>
-      </w:r>
-      <w:r>
-        <w:t xml:space="preserve"> </w:t>
-      </w:r>
-      <w:r>
-        <w:t xml:space="preserve">The probability that β was greater than 0 was .979 for F1 and .958 for F2.</w:t>
-      </w:r>
-      <w:r>
-        <w:t xml:space="preserve"> </w:t>
-      </w:r>
-      <w:r>
-        <w:t xml:space="preserve">Together, the point estimates suggest the spectral centroid of the Spanish</w:t>
-      </w:r>
-      <w:r>
-        <w:t xml:space="preserve"> </w:t>
-      </w:r>
-      <w:r>
-        <w:t xml:space="preserve">vowel was slightly higher and more posterior with respect to the English vowel.</w:t>
-      </w:r>
-      <w:r>
-        <w:t xml:space="preserve"> </w:t>
-      </w:r>
-      <w:r>
-        <w:t xml:space="preserve">There was no evidence for a segment effect on F1</w:t>
-      </w:r>
-      <w:r>
-        <w:t xml:space="preserve"> </w:t>
-      </w:r>
-      <w:r>
-        <w:t xml:space="preserve">(β = −0.02; SE = 0.04; CI = [−0.10, 0.05]),</w:t>
-      </w:r>
-      <w:r>
-        <w:t xml:space="preserve"> </w:t>
-      </w:r>
-      <w:r>
-        <w:t xml:space="preserve">nor on F2</w:t>
-      </w:r>
-      <w:r>
-        <w:t xml:space="preserve"> </w:t>
-      </w:r>
-      <w:r>
-        <w:t xml:space="preserve">(β = −0.01; SE = 0.04; CI = [−0.09, 0.08]).</w:t>
-      </w:r>
-      <w:r>
-        <w:t xml:space="preserve"> </w:t>
-      </w:r>
-      <w:r>
-        <w:t xml:space="preserve">In both cases 100% of the HDI fell within the ROPE and the probability that</w:t>
-      </w:r>
-      <w:r>
-        <w:t xml:space="preserve"> </w:t>
-      </w:r>
-      <w:r>
-        <w:t xml:space="preserve">β was less than 0 was .717 for F1 and .555 for F2.</w:t>
-      </w:r>
-      <w:r>
-        <w:t xml:space="preserve"> </w:t>
-      </w:r>
-      <w:r>
-        <w:t xml:space="preserve">Given the possibility of a small effect of language on the spectal envelope,</w:t>
-      </w:r>
-      <w:r>
-        <w:t xml:space="preserve"> </w:t>
-      </w:r>
-      <w:r>
-        <w:t xml:space="preserve">standardized F1 and F2 were used in subsequent analyses of the coronal stops.</w:t>
-      </w:r>
-      <w:r>
-        <w:t xml:space="preserve"> </w:t>
-      </w:r>
-      <w:r>
-        <w:t xml:space="preserve">Figure 1 plots the F1 × F2 data and Figure 2 plots the model summary.</w:t>
-      </w:r>
-      <w:r>
-        <w:t xml:space="preserve"> </w:t>
-      </w:r>
-      <w:r>
-        <w:t xml:space="preserve">A complete table of the F1 and F2 models is available in Appendix A.</w:t>
+        <w:t xml:space="preserve">Model info here.</w:t>
       </w:r>
     </w:p>
     <w:p>
@@ -1092,129 +878,9 @@
       <w:r>
         <w:drawing>
           <wp:inline>
-            <wp:extent cx="4572000" cy="3657600"/>
-            <wp:effectExtent b="0" l="0" r="0" t="0"/>
-            <wp:docPr descr="Figure 1: F1 × F2 of /a/ from monolingual speakers as a function of language (English, Spanish). Transparent points represent raw data. Solid points indicate posterior means ± 95% and 80% credible intervals." title="" id="1" name="Picture"/>
-            <a:graphic>
-              <a:graphicData uri="http://schemas.openxmlformats.org/drawingml/2006/picture">
-                <pic:pic>
-                  <pic:nvPicPr>
-                    <pic:cNvPr descr="/Users/casillas/academia/research/in_progress/spanish_english_coronals/figs/vowel_all_metrics.pdf" id="0" name="Picture"/>
-                    <pic:cNvPicPr>
-                      <a:picLocks noChangeArrowheads="1" noChangeAspect="1"/>
-                    </pic:cNvPicPr>
-                  </pic:nvPicPr>
-                  <pic:blipFill>
-                    <a:blip r:embed="rId32"/>
-                    <a:stretch>
-                      <a:fillRect/>
-                    </a:stretch>
-                  </pic:blipFill>
-                  <pic:spPr bwMode="auto">
-                    <a:xfrm>
-                      <a:off x="0" y="0"/>
-                      <a:ext cx="4572000" cy="3657600"/>
-                    </a:xfrm>
-                    <a:prstGeom prst="rect">
-                      <a:avLst/>
-                    </a:prstGeom>
-                    <a:noFill/>
-                    <a:ln w="9525">
-                      <a:noFill/>
-                      <a:headEnd/>
-                      <a:tailEnd/>
-                    </a:ln>
-                  </pic:spPr>
-                </pic:pic>
-              </a:graphicData>
-            </a:graphic>
-          </wp:inline>
-        </w:drawing>
-      </w:r>
-    </w:p>
-    <w:p>
-      <w:pPr>
-        <w:pStyle w:val="ImageCaption"/>
-      </w:pPr>
-      <w:r>
-        <w:t xml:space="preserve">Figure 1: F1 × F2 of /a/ from monolingual speakers as a function of language (English, Spanish). Transparent points represent raw data. Solid points indicate posterior means ± 95% and 80% credible intervals.</w:t>
-      </w:r>
-    </w:p>
-    <w:p>
-      <w:pPr>
-        <w:pStyle w:val="CaptionedFigure"/>
-      </w:pPr>
-      <w:r>
-        <w:drawing>
-          <wp:inline>
-            <wp:extent cx="5969000" cy="1989666"/>
-            <wp:effectExtent b="0" l="0" r="0" t="0"/>
-            <wp:docPr descr="Figure 2: Posterior medians ± 95% and 66% credible intervals for F1 and F2 data." title="" id="1" name="Picture"/>
-            <a:graphic>
-              <a:graphicData uri="http://schemas.openxmlformats.org/drawingml/2006/picture">
-                <pic:pic>
-                  <pic:nvPicPr>
-                    <pic:cNvPr descr="/Users/casillas/academia/research/in_progress/spanish_english_coronals/figs/vowel_summary.pdf" id="0" name="Picture"/>
-                    <pic:cNvPicPr>
-                      <a:picLocks noChangeArrowheads="1" noChangeAspect="1"/>
-                    </pic:cNvPicPr>
-                  </pic:nvPicPr>
-                  <pic:blipFill>
-                    <a:blip r:embed="rId33"/>
-                    <a:stretch>
-                      <a:fillRect/>
-                    </a:stretch>
-                  </pic:blipFill>
-                  <pic:spPr bwMode="auto">
-                    <a:xfrm>
-                      <a:off x="0" y="0"/>
-                      <a:ext cx="5969000" cy="1989666"/>
-                    </a:xfrm>
-                    <a:prstGeom prst="rect">
-                      <a:avLst/>
-                    </a:prstGeom>
-                    <a:noFill/>
-                    <a:ln w="9525">
-                      <a:noFill/>
-                      <a:headEnd/>
-                      <a:tailEnd/>
-                    </a:ln>
-                  </pic:spPr>
-                </pic:pic>
-              </a:graphicData>
-            </a:graphic>
-          </wp:inline>
-        </w:drawing>
-      </w:r>
-    </w:p>
-    <w:p>
-      <w:pPr>
-        <w:pStyle w:val="ImageCaption"/>
-      </w:pPr>
-      <w:r>
-        <w:t xml:space="preserve">Figure 2: Posterior medians ± 95% and 66% credible intervals for F1 and F2 data.</w:t>
-      </w:r>
-    </w:p>
-    <w:p>
-      <w:pPr>
-        <w:pStyle w:val="berschrift2"/>
-      </w:pPr>
-      <w:bookmarkStart w:id="34" w:name="experiment-1-monolinguals"/>
-      <w:r>
-        <w:t xml:space="preserve">Experiment 1: Monolinguals</w:t>
-      </w:r>
-      <w:bookmarkEnd w:id="34"/>
-    </w:p>
-    <w:p>
-      <w:pPr>
-        <w:pStyle w:val="CaptionedFigure"/>
-      </w:pPr>
-      <w:r>
-        <w:drawing>
-          <wp:inline>
             <wp:extent cx="5969000" cy="3316111"/>
             <wp:effectExtent b="0" l="0" r="0" t="0"/>
-            <wp:docPr descr="Figure 3: VOT and burst metrics of coronal stops (/d/, /t/) from monolingual speakers as a function of language (English, Spanish). Transparent points represent raw data. Solid points indicate posterior means ± 99% and 80% credible intervals." title="" id="1" name="Picture"/>
+            <wp:docPr descr="Figure 1: VOT and burst metrics of coronal stops (/d/, /t/) from monolingual speakers as a function of language (English, Spanish). Transparent points represent raw data. Solid points indicate posterior means ± 99% and 80% credible intervals." title="" id="1" name="Picture"/>
             <a:graphic>
               <a:graphicData uri="http://schemas.openxmlformats.org/drawingml/2006/picture">
                 <pic:pic>
@@ -1225,7 +891,7 @@
                     </pic:cNvPicPr>
                   </pic:nvPicPr>
                   <pic:blipFill>
-                    <a:blip r:embed="rId35"/>
+                    <a:blip r:embed="rId32"/>
                     <a:stretch>
                       <a:fillRect/>
                     </a:stretch>
@@ -1257,7 +923,307 @@
         <w:pStyle w:val="ImageCaption"/>
       </w:pPr>
       <w:r>
-        <w:t xml:space="preserve">Figure 3: VOT and burst metrics of coronal stops (/d/, /t/) from monolingual speakers as a function of language (English, Spanish). Transparent points represent raw data. Solid points indicate posterior means ± 99% and 80% credible intervals.</w:t>
+        <w:t xml:space="preserve">Figure 1: VOT and burst metrics of coronal stops (/d/, /t/) from monolingual speakers as a function of language (English, Spanish). Transparent points represent raw data. Solid points indicate posterior means ± 99% and 80% credible intervals.</w:t>
+      </w:r>
+    </w:p>
+    <w:p>
+      <w:pPr>
+        <w:pStyle w:val="berschrift3"/>
+      </w:pPr>
+      <w:bookmarkStart w:id="33" w:name="vot"/>
+      <w:r>
+        <w:t xml:space="preserve">VOT</w:t>
+      </w:r>
+      <w:bookmarkEnd w:id="33"/>
+    </w:p>
+    <w:p>
+      <w:pPr>
+        <w:pStyle w:val="FirstParagraph"/>
+      </w:pPr>
+      <w:r>
+        <w:t xml:space="preserve">(β = 0.67; SE = 0.05; CI = [0.57, 0.77])</w:t>
+      </w:r>
+    </w:p>
+    <w:p>
+      <w:pPr>
+        <w:pStyle w:val="Textkrper"/>
+      </w:pPr>
+      <w:r>
+        <w:t xml:space="preserve">(β = −0.62; SE = 0.04; CI = [−0.69, −0.54])</w:t>
+      </w:r>
+    </w:p>
+    <w:p>
+      <w:pPr>
+        <w:pStyle w:val="Textkrper"/>
+      </w:pPr>
+      <w:r>
+        <w:t xml:space="preserve">(β = 0.01; SE = 0.02; CI = [−0.03, 0.05])</w:t>
+      </w:r>
+    </w:p>
+    <w:p>
+      <w:pPr>
+        <w:pStyle w:val="Textkrper"/>
+      </w:pPr>
+      <w:r>
+        <w:t xml:space="preserve">(β = −0.01; SE = 0.02; CI = [−0.05, 0.03])</w:t>
+      </w:r>
+    </w:p>
+    <w:p>
+      <w:pPr>
+        <w:pStyle w:val="Textkrper"/>
+      </w:pPr>
+      <w:r>
+        <w:t xml:space="preserve">(β = 0.11; SE = 0.03; CI = [0.04, 0.18])</w:t>
+      </w:r>
+    </w:p>
+    <w:p>
+      <w:pPr>
+        <w:pStyle w:val="berschrift3"/>
+      </w:pPr>
+      <w:bookmarkStart w:id="34" w:name="ri"/>
+      <w:r>
+        <w:t xml:space="preserve">RI</w:t>
+      </w:r>
+      <w:bookmarkEnd w:id="34"/>
+    </w:p>
+    <w:p>
+      <w:pPr>
+        <w:pStyle w:val="FirstParagraph"/>
+      </w:pPr>
+      <w:r>
+        <w:t xml:space="preserve">(β = 0.08; SE = 0.11; CI = [−0.14, 0.29])</w:t>
+      </w:r>
+    </w:p>
+    <w:p>
+      <w:pPr>
+        <w:pStyle w:val="Textkrper"/>
+      </w:pPr>
+      <w:r>
+        <w:t xml:space="preserve">(β = −0.10; SE = 0.07; CI = [−0.23, 0.04])</w:t>
+      </w:r>
+    </w:p>
+    <w:p>
+      <w:pPr>
+        <w:pStyle w:val="Textkrper"/>
+      </w:pPr>
+      <w:r>
+        <w:t xml:space="preserve">(β = −0.11; SE = 0.06; CI = [−0.22, −0.00])</w:t>
+      </w:r>
+    </w:p>
+    <w:p>
+      <w:pPr>
+        <w:pStyle w:val="Textkrper"/>
+      </w:pPr>
+      <w:r>
+        <w:t xml:space="preserve">(β = −0.22; SE = 0.06; CI = [−0.34, −0.11])</w:t>
+      </w:r>
+    </w:p>
+    <w:p>
+      <w:pPr>
+        <w:pStyle w:val="Textkrper"/>
+      </w:pPr>
+      <w:r>
+        <w:t xml:space="preserve">(β = 0.02; SE = 0.07; CI = [−0.11, 0.15])</w:t>
+      </w:r>
+    </w:p>
+    <w:p>
+      <w:pPr>
+        <w:pStyle w:val="berschrift3"/>
+      </w:pPr>
+      <w:bookmarkStart w:id="35" w:name="cog"/>
+      <w:r>
+        <w:t xml:space="preserve">COG</w:t>
+      </w:r>
+      <w:bookmarkEnd w:id="35"/>
+    </w:p>
+    <w:p>
+      <w:pPr>
+        <w:pStyle w:val="FirstParagraph"/>
+      </w:pPr>
+      <w:r>
+        <w:t xml:space="preserve">(β = 0.64; SE = 0.12; CI = [0.40, 0.87])</w:t>
+      </w:r>
+    </w:p>
+    <w:p>
+      <w:pPr>
+        <w:pStyle w:val="Textkrper"/>
+      </w:pPr>
+      <w:r>
+        <w:t xml:space="preserve">(β = −0.21; SE = 0.03; CI = [−0.28, −0.14])</w:t>
+      </w:r>
+    </w:p>
+    <w:p>
+      <w:pPr>
+        <w:pStyle w:val="Textkrper"/>
+      </w:pPr>
+      <w:r>
+        <w:t xml:space="preserve">(β = −0.02; SE = 0.03; CI = [−0.07, 0.03])</w:t>
+      </w:r>
+    </w:p>
+    <w:p>
+      <w:pPr>
+        <w:pStyle w:val="Textkrper"/>
+      </w:pPr>
+      <w:r>
+        <w:t xml:space="preserve">(β = 0.04; SE = 0.03; CI = [−0.03, 0.09])</w:t>
+      </w:r>
+    </w:p>
+    <w:p>
+      <w:pPr>
+        <w:pStyle w:val="Textkrper"/>
+      </w:pPr>
+      <w:r>
+        <w:t xml:space="preserve">(β = 0.06; SE = 0.03; CI = [−0.01, 0.13])</w:t>
+      </w:r>
+    </w:p>
+    <w:p>
+      <w:pPr>
+        <w:pStyle w:val="berschrift3"/>
+      </w:pPr>
+      <w:bookmarkStart w:id="36" w:name="kurtosis"/>
+      <w:r>
+        <w:t xml:space="preserve">Kurtosis</w:t>
+      </w:r>
+      <w:bookmarkEnd w:id="36"/>
+    </w:p>
+    <w:p>
+      <w:pPr>
+        <w:pStyle w:val="FirstParagraph"/>
+      </w:pPr>
+      <w:r>
+        <w:t xml:space="preserve">(β = −0.62; SE = 0.08; CI = [−0.77, −0.46])</w:t>
+      </w:r>
+    </w:p>
+    <w:p>
+      <w:pPr>
+        <w:pStyle w:val="Textkrper"/>
+      </w:pPr>
+      <w:r>
+        <w:t xml:space="preserve">(β = 0.22; SE = 0.05; CI = [0.11, 0.32])</w:t>
+      </w:r>
+    </w:p>
+    <w:p>
+      <w:pPr>
+        <w:pStyle w:val="Textkrper"/>
+      </w:pPr>
+      <w:r>
+        <w:t xml:space="preserve">(β = −0.03; SE = 0.03; CI = [−0.09, 0.03])</w:t>
+      </w:r>
+    </w:p>
+    <w:p>
+      <w:pPr>
+        <w:pStyle w:val="Textkrper"/>
+      </w:pPr>
+      <w:r>
+        <w:t xml:space="preserve">(β = −0.01; SE = 0.03; CI = [−0.07, 0.05])</w:t>
+      </w:r>
+    </w:p>
+    <w:p>
+      <w:pPr>
+        <w:pStyle w:val="Textkrper"/>
+      </w:pPr>
+      <w:r>
+        <w:t xml:space="preserve">(β = −0.24; SE = 0.05; CI = [−0.35, −0.13])</w:t>
+      </w:r>
+    </w:p>
+    <w:p>
+      <w:pPr>
+        <w:pStyle w:val="berschrift3"/>
+      </w:pPr>
+      <w:bookmarkStart w:id="37" w:name="sd"/>
+      <w:r>
+        <w:t xml:space="preserve">SD</w:t>
+      </w:r>
+      <w:bookmarkEnd w:id="37"/>
+    </w:p>
+    <w:p>
+      <w:pPr>
+        <w:pStyle w:val="FirstParagraph"/>
+      </w:pPr>
+      <w:r>
+        <w:t xml:space="preserve">(β = 0.50; SE = 0.11; CI = [0.28, 0.72])</w:t>
+      </w:r>
+    </w:p>
+    <w:p>
+      <w:pPr>
+        <w:pStyle w:val="Textkrper"/>
+      </w:pPr>
+      <w:r>
+        <w:t xml:space="preserve">(β = −0.28; SE = 0.06; CI = [−0.40, −0.16])</w:t>
+      </w:r>
+    </w:p>
+    <w:p>
+      <w:pPr>
+        <w:pStyle w:val="Textkrper"/>
+      </w:pPr>
+      <w:r>
+        <w:t xml:space="preserve">(β = −0.00; SE = 0.03; CI = [−0.06, 0.05])</w:t>
+      </w:r>
+    </w:p>
+    <w:p>
+      <w:pPr>
+        <w:pStyle w:val="Textkrper"/>
+      </w:pPr>
+      <w:r>
+        <w:t xml:space="preserve">(β = 0.02; SE = 0.03; CI = [−0.05, 0.08])</w:t>
+      </w:r>
+    </w:p>
+    <w:p>
+      <w:pPr>
+        <w:pStyle w:val="Textkrper"/>
+      </w:pPr>
+      <w:r>
+        <w:t xml:space="preserve">(β = 0.20; SE = 0.06; CI = [0.09, 0.32])</w:t>
+      </w:r>
+    </w:p>
+    <w:p>
+      <w:pPr>
+        <w:pStyle w:val="berschrift3"/>
+      </w:pPr>
+      <w:bookmarkStart w:id="38" w:name="skewness"/>
+      <w:r>
+        <w:t xml:space="preserve">Skewness</w:t>
+      </w:r>
+      <w:bookmarkEnd w:id="38"/>
+    </w:p>
+    <w:p>
+      <w:pPr>
+        <w:pStyle w:val="FirstParagraph"/>
+      </w:pPr>
+      <w:r>
+        <w:t xml:space="preserve">(β = −0.50; SE = 0.07; CI = [−0.64, −0.37])</w:t>
+      </w:r>
+    </w:p>
+    <w:p>
+      <w:pPr>
+        <w:pStyle w:val="Textkrper"/>
+      </w:pPr>
+      <w:r>
+        <w:t xml:space="preserve">(β = 0.30; SE = 0.07; CI = [0.16, 0.43])</w:t>
+      </w:r>
+    </w:p>
+    <w:p>
+      <w:pPr>
+        <w:pStyle w:val="Textkrper"/>
+      </w:pPr>
+      <w:r>
+        <w:t xml:space="preserve">(β = −0.04; SE = 0.03; CI = [−0.11, 0.02])</w:t>
+      </w:r>
+    </w:p>
+    <w:p>
+      <w:pPr>
+        <w:pStyle w:val="Textkrper"/>
+      </w:pPr>
+      <w:r>
+        <w:t xml:space="preserve">(β = 0.00; SE = 0.03; CI = [−0.05, 0.06])</w:t>
+      </w:r>
+    </w:p>
+    <w:p>
+      <w:pPr>
+        <w:pStyle w:val="Textkrper"/>
+      </w:pPr>
+      <w:r>
+        <w:t xml:space="preserve">(β = −0.25; SE = 0.07; CI = [−0.38, −0.12])</w:t>
       </w:r>
     </w:p>
     <w:p>
@@ -1269,132 +1235,12 @@
           <wp:inline>
             <wp:extent cx="5969000" cy="3647722"/>
             <wp:effectExtent b="0" l="0" r="0" t="0"/>
-            <wp:docPr descr="Figure 4: Model plot." title="" id="1" name="Picture"/>
+            <wp:docPr descr="Figure 2: Posterior medians ± 95% and 66% credible intervals for VOT and burst metrics of monolingual coronal stops." title="" id="1" name="Picture"/>
             <a:graphic>
               <a:graphicData uri="http://schemas.openxmlformats.org/drawingml/2006/picture">
                 <pic:pic>
                   <pic:nvPicPr>
                     <pic:cNvPr descr="/Users/casillas/academia/research/in_progress/spanish_english_coronals/figs/mono_summary.pdf" id="0" name="Picture"/>
-                    <pic:cNvPicPr>
-                      <a:picLocks noChangeArrowheads="1" noChangeAspect="1"/>
-                    </pic:cNvPicPr>
-                  </pic:nvPicPr>
-                  <pic:blipFill>
-                    <a:blip r:embed="rId36"/>
-                    <a:stretch>
-                      <a:fillRect/>
-                    </a:stretch>
-                  </pic:blipFill>
-                  <pic:spPr bwMode="auto">
-                    <a:xfrm>
-                      <a:off x="0" y="0"/>
-                      <a:ext cx="5969000" cy="3647722"/>
-                    </a:xfrm>
-                    <a:prstGeom prst="rect">
-                      <a:avLst/>
-                    </a:prstGeom>
-                    <a:noFill/>
-                    <a:ln w="9525">
-                      <a:noFill/>
-                      <a:headEnd/>
-                      <a:tailEnd/>
-                    </a:ln>
-                  </pic:spPr>
-                </pic:pic>
-              </a:graphicData>
-            </a:graphic>
-          </wp:inline>
-        </w:drawing>
-      </w:r>
-    </w:p>
-    <w:p>
-      <w:pPr>
-        <w:pStyle w:val="ImageCaption"/>
-      </w:pPr>
-      <w:r>
-        <w:t xml:space="preserve">Figure 4: Model plot.</w:t>
-      </w:r>
-    </w:p>
-    <w:p>
-      <w:pPr>
-        <w:pStyle w:val="berschrift2"/>
-      </w:pPr>
-      <w:bookmarkStart w:id="37" w:name="experiment-2-bilinguals"/>
-      <w:r>
-        <w:t xml:space="preserve">Experiment 2: Bilinguals</w:t>
-      </w:r>
-      <w:bookmarkEnd w:id="37"/>
-    </w:p>
-    <w:p>
-      <w:pPr>
-        <w:pStyle w:val="CaptionedFigure"/>
-      </w:pPr>
-      <w:r>
-        <w:drawing>
-          <wp:inline>
-            <wp:extent cx="5969000" cy="3316111"/>
-            <wp:effectExtent b="0" l="0" r="0" t="0"/>
-            <wp:docPr descr="Figure 5: VOT and burst metrics of coronal stops (/d/, /t/) from bilingual speakers as a function of language (English, Spanish). Transparent points represent raw data. Solid points indicate posterior means ± 99% and 80% credible intervals." title="" id="1" name="Picture"/>
-            <a:graphic>
-              <a:graphicData uri="http://schemas.openxmlformats.org/drawingml/2006/picture">
-                <pic:pic>
-                  <pic:nvPicPr>
-                    <pic:cNvPr descr="/Users/casillas/academia/research/in_progress/spanish_english_coronals/figs/bi_all_metrics.pdf" id="0" name="Picture"/>
-                    <pic:cNvPicPr>
-                      <a:picLocks noChangeArrowheads="1" noChangeAspect="1"/>
-                    </pic:cNvPicPr>
-                  </pic:nvPicPr>
-                  <pic:blipFill>
-                    <a:blip r:embed="rId38"/>
-                    <a:stretch>
-                      <a:fillRect/>
-                    </a:stretch>
-                  </pic:blipFill>
-                  <pic:spPr bwMode="auto">
-                    <a:xfrm>
-                      <a:off x="0" y="0"/>
-                      <a:ext cx="5969000" cy="3316111"/>
-                    </a:xfrm>
-                    <a:prstGeom prst="rect">
-                      <a:avLst/>
-                    </a:prstGeom>
-                    <a:noFill/>
-                    <a:ln w="9525">
-                      <a:noFill/>
-                      <a:headEnd/>
-                      <a:tailEnd/>
-                    </a:ln>
-                  </pic:spPr>
-                </pic:pic>
-              </a:graphicData>
-            </a:graphic>
-          </wp:inline>
-        </w:drawing>
-      </w:r>
-    </w:p>
-    <w:p>
-      <w:pPr>
-        <w:pStyle w:val="ImageCaption"/>
-      </w:pPr>
-      <w:r>
-        <w:t xml:space="preserve">Figure 5: VOT and burst metrics of coronal stops (/d/, /t/) from bilingual speakers as a function of language (English, Spanish). Transparent points represent raw data. Solid points indicate posterior means ± 99% and 80% credible intervals.</w:t>
-      </w:r>
-    </w:p>
-    <w:p>
-      <w:pPr>
-        <w:pStyle w:val="CaptionedFigure"/>
-      </w:pPr>
-      <w:r>
-        <w:drawing>
-          <wp:inline>
-            <wp:extent cx="5969000" cy="3647722"/>
-            <wp:effectExtent b="0" l="0" r="0" t="0"/>
-            <wp:docPr descr="Figure 6: Model plot." title="" id="1" name="Picture"/>
-            <a:graphic>
-              <a:graphicData uri="http://schemas.openxmlformats.org/drawingml/2006/picture">
-                <pic:pic>
-                  <pic:nvPicPr>
-                    <pic:cNvPr descr="/Users/casillas/academia/research/in_progress/spanish_english_coronals/figs/bi_summary.pdf" id="0" name="Picture"/>
                     <pic:cNvPicPr>
                       <a:picLocks noChangeArrowheads="1" noChangeAspect="1"/>
                     </pic:cNvPicPr>
@@ -1432,18 +1278,26 @@
         <w:pStyle w:val="ImageCaption"/>
       </w:pPr>
       <w:r>
-        <w:t xml:space="preserve">Figure 6: Model plot.</w:t>
+        <w:t xml:space="preserve">Figure 2: Posterior medians ± 95% and 66% credible intervals for VOT and burst metrics of monolingual coronal stops.</w:t>
       </w:r>
     </w:p>
     <w:p>
       <w:pPr>
         <w:pStyle w:val="berschrift2"/>
       </w:pPr>
-      <w:bookmarkStart w:id="40" w:name="experiment-3-bilingual-poa-data"/>
-      <w:r>
-        <w:t xml:space="preserve">Experiment 3: Bilingual POA data</w:t>
+      <w:bookmarkStart w:id="40" w:name="experiment-2-bilinguals"/>
+      <w:r>
+        <w:t xml:space="preserve">Experiment 2: Bilinguals</w:t>
       </w:r>
       <w:bookmarkEnd w:id="40"/>
+    </w:p>
+    <w:p>
+      <w:pPr>
+        <w:pStyle w:val="FirstParagraph"/>
+      </w:pPr>
+      <w:r>
+        <w:t xml:space="preserve">Model info here.</w:t>
+      </w:r>
     </w:p>
     <w:p>
       <w:pPr>
@@ -1454,12 +1308,12 @@
           <wp:inline>
             <wp:extent cx="5969000" cy="3316111"/>
             <wp:effectExtent b="0" l="0" r="0" t="0"/>
-            <wp:docPr descr="Figure 7: VOT and burst metrics of voiceless stops from bilingual speakers as a function of language (English, Spanish), place of articulation (Coronal, Bilabial). Transparent points represent raw data. Solid points indicate posterior means ± 99% and 80% credible intervals." title="" id="1" name="Picture"/>
+            <wp:docPr descr="Figure 3: VOT and burst metrics of coronal stops (/d/, /t/) from bilingual speakers as a function of language (English, Spanish). Transparent points represent raw data. Solid points indicate posterior means ± 99% and 80% credible intervals." title="" id="1" name="Picture"/>
             <a:graphic>
               <a:graphicData uri="http://schemas.openxmlformats.org/drawingml/2006/picture">
                 <pic:pic>
                   <pic:nvPicPr>
-                    <pic:cNvPr descr="/Users/casillas/academia/research/in_progress/spanish_english_coronals/figs/poa_all_metrics.pdf" id="0" name="Picture"/>
+                    <pic:cNvPr descr="/Users/casillas/academia/research/in_progress/spanish_english_coronals/figs/bi_all_metrics.pdf" id="0" name="Picture"/>
                     <pic:cNvPicPr>
                       <a:picLocks noChangeArrowheads="1" noChangeAspect="1"/>
                     </pic:cNvPicPr>
@@ -1497,7 +1351,307 @@
         <w:pStyle w:val="ImageCaption"/>
       </w:pPr>
       <w:r>
-        <w:t xml:space="preserve">Figure 7: VOT and burst metrics of voiceless stops from bilingual speakers as a function of language (English, Spanish), place of articulation (Coronal, Bilabial). Transparent points represent raw data. Solid points indicate posterior means ± 99% and 80% credible intervals.</w:t>
+        <w:t xml:space="preserve">Figure 3: VOT and burst metrics of coronal stops (/d/, /t/) from bilingual speakers as a function of language (English, Spanish). Transparent points represent raw data. Solid points indicate posterior means ± 99% and 80% credible intervals.</w:t>
+      </w:r>
+    </w:p>
+    <w:p>
+      <w:pPr>
+        <w:pStyle w:val="berschrift3"/>
+      </w:pPr>
+      <w:bookmarkStart w:id="42" w:name="vot-1"/>
+      <w:r>
+        <w:t xml:space="preserve">VOT</w:t>
+      </w:r>
+      <w:bookmarkEnd w:id="42"/>
+    </w:p>
+    <w:p>
+      <w:pPr>
+        <w:pStyle w:val="FirstParagraph"/>
+      </w:pPr>
+      <w:r>
+        <w:t xml:space="preserve">(β = 0.48; SE = 0.04; CI = [0.39, 0.56])</w:t>
+      </w:r>
+    </w:p>
+    <w:p>
+      <w:pPr>
+        <w:pStyle w:val="Textkrper"/>
+      </w:pPr>
+      <w:r>
+        <w:t xml:space="preserve">(β = −0.62; SE = 0.06; CI = [−0.74, −0.50])</w:t>
+      </w:r>
+    </w:p>
+    <w:p>
+      <w:pPr>
+        <w:pStyle w:val="Textkrper"/>
+      </w:pPr>
+      <w:r>
+        <w:t xml:space="preserve">(β = 0.00; SE = 0.02; CI = [−0.03, 0.03])</w:t>
+      </w:r>
+    </w:p>
+    <w:p>
+      <w:pPr>
+        <w:pStyle w:val="Textkrper"/>
+      </w:pPr>
+      <w:r>
+        <w:t xml:space="preserve">(β = −0.01; SE = 0.02; CI = [−0.04, 0.02])</w:t>
+      </w:r>
+    </w:p>
+    <w:p>
+      <w:pPr>
+        <w:pStyle w:val="Textkrper"/>
+      </w:pPr>
+      <w:r>
+        <w:t xml:space="preserve">(β = −0.01; SE = 0.04; CI = [−0.09, 0.07])</w:t>
+      </w:r>
+    </w:p>
+    <w:p>
+      <w:pPr>
+        <w:pStyle w:val="berschrift3"/>
+      </w:pPr>
+      <w:bookmarkStart w:id="43" w:name="ri-1"/>
+      <w:r>
+        <w:t xml:space="preserve">RI</w:t>
+      </w:r>
+      <w:bookmarkEnd w:id="43"/>
+    </w:p>
+    <w:p>
+      <w:pPr>
+        <w:pStyle w:val="FirstParagraph"/>
+      </w:pPr>
+      <w:r>
+        <w:t xml:space="preserve">(β = 0.14; SE = 0.05; CI = [0.03, 0.24])</w:t>
+      </w:r>
+    </w:p>
+    <w:p>
+      <w:pPr>
+        <w:pStyle w:val="Textkrper"/>
+      </w:pPr>
+      <w:r>
+        <w:t xml:space="preserve">(β = −0.08; SE = 0.04; CI = [−0.16, −0.01])</w:t>
+      </w:r>
+    </w:p>
+    <w:p>
+      <w:pPr>
+        <w:pStyle w:val="Textkrper"/>
+      </w:pPr>
+      <w:r>
+        <w:t xml:space="preserve">(β = −0.27; SE = 0.05; CI = [−0.38, −0.17])</w:t>
+      </w:r>
+    </w:p>
+    <w:p>
+      <w:pPr>
+        <w:pStyle w:val="Textkrper"/>
+      </w:pPr>
+      <w:r>
+        <w:t xml:space="preserve">(β = −0.19; SE = 0.03; CI = [−0.25, −0.14])</w:t>
+      </w:r>
+    </w:p>
+    <w:p>
+      <w:pPr>
+        <w:pStyle w:val="Textkrper"/>
+      </w:pPr>
+      <w:r>
+        <w:t xml:space="preserve">(β = 0.00; SE = 0.03; CI = [−0.06, 0.07])</w:t>
+      </w:r>
+    </w:p>
+    <w:p>
+      <w:pPr>
+        <w:pStyle w:val="berschrift3"/>
+      </w:pPr>
+      <w:bookmarkStart w:id="44" w:name="cog-1"/>
+      <w:r>
+        <w:t xml:space="preserve">COG</w:t>
+      </w:r>
+      <w:bookmarkEnd w:id="44"/>
+    </w:p>
+    <w:p>
+      <w:pPr>
+        <w:pStyle w:val="FirstParagraph"/>
+      </w:pPr>
+      <w:r>
+        <w:t xml:space="preserve">(β = 0.58; SE = 0.07; CI = [0.44, 0.72])</w:t>
+      </w:r>
+    </w:p>
+    <w:p>
+      <w:pPr>
+        <w:pStyle w:val="Textkrper"/>
+      </w:pPr>
+      <w:r>
+        <w:t xml:space="preserve">(β = −0.22; SE = 0.03; CI = [−0.27, −0.16])</w:t>
+      </w:r>
+    </w:p>
+    <w:p>
+      <w:pPr>
+        <w:pStyle w:val="Textkrper"/>
+      </w:pPr>
+      <w:r>
+        <w:t xml:space="preserve">(β = 0.02; SE = 0.02; CI = [−0.02, 0.06])</w:t>
+      </w:r>
+    </w:p>
+    <w:p>
+      <w:pPr>
+        <w:pStyle w:val="Textkrper"/>
+      </w:pPr>
+      <w:r>
+        <w:t xml:space="preserve">(β = −0.02; SE = 0.02; CI = [−0.06, 0.02])</w:t>
+      </w:r>
+    </w:p>
+    <w:p>
+      <w:pPr>
+        <w:pStyle w:val="Textkrper"/>
+      </w:pPr>
+      <w:r>
+        <w:t xml:space="preserve">(β = −0.05; SE = 0.03; CI = [−0.11, 0.02])</w:t>
+      </w:r>
+    </w:p>
+    <w:p>
+      <w:pPr>
+        <w:pStyle w:val="berschrift3"/>
+      </w:pPr>
+      <w:bookmarkStart w:id="45" w:name="kurtosis-1"/>
+      <w:r>
+        <w:t xml:space="preserve">Kurtosis</w:t>
+      </w:r>
+      <w:bookmarkEnd w:id="45"/>
+    </w:p>
+    <w:p>
+      <w:pPr>
+        <w:pStyle w:val="FirstParagraph"/>
+      </w:pPr>
+      <w:r>
+        <w:t xml:space="preserve">(β = −0.60; SE = 0.05; CI = [−0.69, −0.50])</w:t>
+      </w:r>
+    </w:p>
+    <w:p>
+      <w:pPr>
+        <w:pStyle w:val="Textkrper"/>
+      </w:pPr>
+      <w:r>
+        <w:t xml:space="preserve">(β = 0.25; SE = 0.04; CI = [0.18, 0.32])</w:t>
+      </w:r>
+    </w:p>
+    <w:p>
+      <w:pPr>
+        <w:pStyle w:val="Textkrper"/>
+      </w:pPr>
+      <w:r>
+        <w:t xml:space="preserve">(β = −0.00; SE = 0.03; CI = [−0.05, 0.05])</w:t>
+      </w:r>
+    </w:p>
+    <w:p>
+      <w:pPr>
+        <w:pStyle w:val="Textkrper"/>
+      </w:pPr>
+      <w:r>
+        <w:t xml:space="preserve">(β = 0.01; SE = 0.03; CI = [−0.04, 0.06])</w:t>
+      </w:r>
+    </w:p>
+    <w:p>
+      <w:pPr>
+        <w:pStyle w:val="Textkrper"/>
+      </w:pPr>
+      <w:r>
+        <w:t xml:space="preserve">(β = −0.11; SE = 0.05; CI = [−0.21, −0.01])</w:t>
+      </w:r>
+    </w:p>
+    <w:p>
+      <w:pPr>
+        <w:pStyle w:val="berschrift3"/>
+      </w:pPr>
+      <w:bookmarkStart w:id="46" w:name="sd-1"/>
+      <w:r>
+        <w:t xml:space="preserve">SD</w:t>
+      </w:r>
+      <w:bookmarkEnd w:id="46"/>
+    </w:p>
+    <w:p>
+      <w:pPr>
+        <w:pStyle w:val="FirstParagraph"/>
+      </w:pPr>
+      <w:r>
+        <w:t xml:space="preserve">(β = 0.56; SE = 0.06; CI = [0.43, 0.68])</w:t>
+      </w:r>
+    </w:p>
+    <w:p>
+      <w:pPr>
+        <w:pStyle w:val="Textkrper"/>
+      </w:pPr>
+      <w:r>
+        <w:t xml:space="preserve">(β = −0.22; SE = 0.04; CI = [−0.29, −0.14])</w:t>
+      </w:r>
+    </w:p>
+    <w:p>
+      <w:pPr>
+        <w:pStyle w:val="Textkrper"/>
+      </w:pPr>
+      <w:r>
+        <w:t xml:space="preserve">(β = 0.00; SE = 0.02; CI = [−0.04, 0.05])</w:t>
+      </w:r>
+    </w:p>
+    <w:p>
+      <w:pPr>
+        <w:pStyle w:val="Textkrper"/>
+      </w:pPr>
+      <w:r>
+        <w:t xml:space="preserve">(β = −0.01; SE = 0.02; CI = [−0.06, 0.03])</w:t>
+      </w:r>
+    </w:p>
+    <w:p>
+      <w:pPr>
+        <w:pStyle w:val="Textkrper"/>
+      </w:pPr>
+      <w:r>
+        <w:t xml:space="preserve">(β = 0.07; SE = 0.04; CI = [−0.01, 0.16])</w:t>
+      </w:r>
+    </w:p>
+    <w:p>
+      <w:pPr>
+        <w:pStyle w:val="berschrift3"/>
+      </w:pPr>
+      <w:bookmarkStart w:id="47" w:name="skewness-1"/>
+      <w:r>
+        <w:t xml:space="preserve">Skewness</w:t>
+      </w:r>
+      <w:bookmarkEnd w:id="47"/>
+    </w:p>
+    <w:p>
+      <w:pPr>
+        <w:pStyle w:val="FirstParagraph"/>
+      </w:pPr>
+      <w:r>
+        <w:t xml:space="preserve">(β = −0.51; SE = 0.04; CI = [−0.60, −0.43])</w:t>
+      </w:r>
+    </w:p>
+    <w:p>
+      <w:pPr>
+        <w:pStyle w:val="Textkrper"/>
+      </w:pPr>
+      <w:r>
+        <w:t xml:space="preserve">(β = 0.31; SE = 0.04; CI = [0.22, 0.39])</w:t>
+      </w:r>
+    </w:p>
+    <w:p>
+      <w:pPr>
+        <w:pStyle w:val="Textkrper"/>
+      </w:pPr>
+      <w:r>
+        <w:t xml:space="preserve">(β = −0.01; SE = 0.02; CI = [−0.05, 0.04])</w:t>
+      </w:r>
+    </w:p>
+    <w:p>
+      <w:pPr>
+        <w:pStyle w:val="Textkrper"/>
+      </w:pPr>
+      <w:r>
+        <w:t xml:space="preserve">(β = −0.00; SE = 0.02; CI = [−0.05, 0.04])</w:t>
+      </w:r>
+    </w:p>
+    <w:p>
+      <w:pPr>
+        <w:pStyle w:val="Textkrper"/>
+      </w:pPr>
+      <w:r>
+        <w:t xml:space="preserve">(β = −0.20; SE = 0.05; CI = [−0.30, −0.11])</w:t>
       </w:r>
     </w:p>
     <w:p>
@@ -1509,18 +1663,18 @@
           <wp:inline>
             <wp:extent cx="5969000" cy="3647722"/>
             <wp:effectExtent b="0" l="0" r="0" t="0"/>
-            <wp:docPr descr="Figure 8: Model plot." title="" id="1" name="Picture"/>
+            <wp:docPr descr="Figure 4: Model plot." title="" id="1" name="Picture"/>
             <a:graphic>
               <a:graphicData uri="http://schemas.openxmlformats.org/drawingml/2006/picture">
                 <pic:pic>
                   <pic:nvPicPr>
-                    <pic:cNvPr descr="/Users/casillas/academia/research/in_progress/spanish_english_coronals/figs/poa_summary.pdf" id="0" name="Picture"/>
+                    <pic:cNvPr descr="/Users/casillas/academia/research/in_progress/spanish_english_coronals/figs/bi_summary.pdf" id="0" name="Picture"/>
                     <pic:cNvPicPr>
                       <a:picLocks noChangeArrowheads="1" noChangeAspect="1"/>
                     </pic:cNvPicPr>
                   </pic:nvPicPr>
                   <pic:blipFill>
-                    <a:blip r:embed="rId42"/>
+                    <a:blip r:embed="rId48"/>
                     <a:stretch>
                       <a:fillRect/>
                     </a:stretch>
@@ -1552,49 +1706,151 @@
         <w:pStyle w:val="ImageCaption"/>
       </w:pPr>
       <w:r>
-        <w:t xml:space="preserve">Figure 8: Model plot.</w:t>
+        <w:t xml:space="preserve">Figure 4: Model plot.</w:t>
+      </w:r>
+    </w:p>
+    <w:p>
+      <w:pPr>
+        <w:pStyle w:val="berschrift2"/>
+      </w:pPr>
+      <w:bookmarkStart w:id="49" w:name="experiment-3-bilingual-poa-data"/>
+      <w:r>
+        <w:t xml:space="preserve">Experiment 3: Bilingual POA data</w:t>
+      </w:r>
+      <w:bookmarkEnd w:id="49"/>
+    </w:p>
+    <w:p>
+      <w:pPr>
+        <w:pStyle w:val="CaptionedFigure"/>
+      </w:pPr>
+      <w:r>
+        <w:drawing>
+          <wp:inline>
+            <wp:extent cx="5969000" cy="3316111"/>
+            <wp:effectExtent b="0" l="0" r="0" t="0"/>
+            <wp:docPr descr="Figure 5: VOT and burst metrics of voiceless stops from bilingual speakers as a function of language (English, Spanish), place of articulation (Coronal, Bilabial). Transparent points represent raw data. Solid points indicate posterior means ± 99% and 80% credible intervals." title="" id="1" name="Picture"/>
+            <a:graphic>
+              <a:graphicData uri="http://schemas.openxmlformats.org/drawingml/2006/picture">
+                <pic:pic>
+                  <pic:nvPicPr>
+                    <pic:cNvPr descr="/Users/casillas/academia/research/in_progress/spanish_english_coronals/figs/poa_all_metrics.pdf" id="0" name="Picture"/>
+                    <pic:cNvPicPr>
+                      <a:picLocks noChangeArrowheads="1" noChangeAspect="1"/>
+                    </pic:cNvPicPr>
+                  </pic:nvPicPr>
+                  <pic:blipFill>
+                    <a:blip r:embed="rId50"/>
+                    <a:stretch>
+                      <a:fillRect/>
+                    </a:stretch>
+                  </pic:blipFill>
+                  <pic:spPr bwMode="auto">
+                    <a:xfrm>
+                      <a:off x="0" y="0"/>
+                      <a:ext cx="5969000" cy="3316111"/>
+                    </a:xfrm>
+                    <a:prstGeom prst="rect">
+                      <a:avLst/>
+                    </a:prstGeom>
+                    <a:noFill/>
+                    <a:ln w="9525">
+                      <a:noFill/>
+                      <a:headEnd/>
+                      <a:tailEnd/>
+                    </a:ln>
+                  </pic:spPr>
+                </pic:pic>
+              </a:graphicData>
+            </a:graphic>
+          </wp:inline>
+        </w:drawing>
+      </w:r>
+    </w:p>
+    <w:p>
+      <w:pPr>
+        <w:pStyle w:val="ImageCaption"/>
+      </w:pPr>
+      <w:r>
+        <w:t xml:space="preserve">Figure 5: VOT and burst metrics of voiceless stops from bilingual speakers as a function of language (English, Spanish), place of articulation (Coronal, Bilabial). Transparent points represent raw data. Solid points indicate posterior means ± 99% and 80% credible intervals.</w:t>
+      </w:r>
+    </w:p>
+    <w:p>
+      <w:pPr>
+        <w:pStyle w:val="CaptionedFigure"/>
+      </w:pPr>
+      <w:r>
+        <w:drawing>
+          <wp:inline>
+            <wp:extent cx="5969000" cy="3647722"/>
+            <wp:effectExtent b="0" l="0" r="0" t="0"/>
+            <wp:docPr descr="Figure 6: Model plot." title="" id="1" name="Picture"/>
+            <a:graphic>
+              <a:graphicData uri="http://schemas.openxmlformats.org/drawingml/2006/picture">
+                <pic:pic>
+                  <pic:nvPicPr>
+                    <pic:cNvPr descr="/Users/casillas/academia/research/in_progress/spanish_english_coronals/figs/poa_summary.pdf" id="0" name="Picture"/>
+                    <pic:cNvPicPr>
+                      <a:picLocks noChangeArrowheads="1" noChangeAspect="1"/>
+                    </pic:cNvPicPr>
+                  </pic:nvPicPr>
+                  <pic:blipFill>
+                    <a:blip r:embed="rId51"/>
+                    <a:stretch>
+                      <a:fillRect/>
+                    </a:stretch>
+                  </pic:blipFill>
+                  <pic:spPr bwMode="auto">
+                    <a:xfrm>
+                      <a:off x="0" y="0"/>
+                      <a:ext cx="5969000" cy="3647722"/>
+                    </a:xfrm>
+                    <a:prstGeom prst="rect">
+                      <a:avLst/>
+                    </a:prstGeom>
+                    <a:noFill/>
+                    <a:ln w="9525">
+                      <a:noFill/>
+                      <a:headEnd/>
+                      <a:tailEnd/>
+                    </a:ln>
+                  </pic:spPr>
+                </pic:pic>
+              </a:graphicData>
+            </a:graphic>
+          </wp:inline>
+        </w:drawing>
+      </w:r>
+    </w:p>
+    <w:p>
+      <w:pPr>
+        <w:pStyle w:val="ImageCaption"/>
+      </w:pPr>
+      <w:r>
+        <w:t xml:space="preserve">Figure 6: Model plot.</w:t>
       </w:r>
     </w:p>
     <w:p>
       <w:pPr>
         <w:pStyle w:val="berschrift1"/>
       </w:pPr>
-      <w:bookmarkStart w:id="43" w:name="results-1"/>
-      <w:r>
-        <w:t xml:space="preserve">Results</w:t>
-      </w:r>
-      <w:bookmarkEnd w:id="43"/>
+      <w:bookmarkStart w:id="52" w:name="discussion"/>
+      <w:r>
+        <w:t xml:space="preserve">Discussion</w:t>
+      </w:r>
+      <w:bookmarkEnd w:id="52"/>
     </w:p>
     <w:p>
       <w:pPr>
         <w:pStyle w:val="berschrift1"/>
       </w:pPr>
-      <w:bookmarkStart w:id="44" w:name="discussion"/>
-      <w:r>
-        <w:t xml:space="preserve">Discussion</w:t>
-      </w:r>
-      <w:bookmarkEnd w:id="44"/>
+      <w:bookmarkStart w:id="53" w:name="references"/>
+      <w:r>
+        <w:t xml:space="preserve">References</w:t>
+      </w:r>
+      <w:bookmarkEnd w:id="53"/>
     </w:p>
-    <w:p>
-      <w:pPr>
-        <w:pStyle w:val="FirstParagraph"/>
-      </w:pPr>
-      <w:r>
-        <w:t xml:space="preserve">effectSize &lt;- (mu1 - mu2) / sqrt((sigma1^2 + sigma2^2) / 2)</w:t>
-      </w:r>
-    </w:p>
-    <w:p>
-      <w:pPr>
-        <w:pStyle w:val="berschrift1"/>
-      </w:pPr>
-      <w:bookmarkStart w:id="45" w:name="references"/>
-      <w:r>
-        <w:t xml:space="preserve">References</w:t>
-      </w:r>
-      <w:bookmarkEnd w:id="45"/>
-    </w:p>
-    <w:bookmarkStart w:id="59" w:name="refs"/>
-    <w:bookmarkStart w:id="47" w:name="ref-R-papaja"/>
+    <w:bookmarkStart w:id="67" w:name="refs"/>
+    <w:bookmarkStart w:id="55" w:name="ref-R-papaja"/>
     <w:p>
       <w:pPr>
         <w:pStyle w:val="Literaturverzeichnis"/>
@@ -1617,7 +1873,7 @@
       <w:r>
         <w:t xml:space="preserve"> </w:t>
       </w:r>
-      <w:hyperlink r:id="rId46">
+      <w:hyperlink r:id="rId54">
         <w:r>
           <w:rPr>
             <w:rStyle w:val="Hyperlink"/>
@@ -1626,8 +1882,8 @@
         </w:r>
       </w:hyperlink>
     </w:p>
-    <w:bookmarkEnd w:id="47"/>
-    <w:bookmarkStart w:id="49" w:name="ref-R-brms_a"/>
+    <w:bookmarkEnd w:id="55"/>
+    <w:bookmarkStart w:id="57" w:name="ref-R-brms_a"/>
     <w:p>
       <w:pPr>
         <w:pStyle w:val="Literaturverzeichnis"/>
@@ -1662,7 +1918,7 @@
       <w:r>
         <w:t xml:space="preserve"> </w:t>
       </w:r>
-      <w:hyperlink r:id="rId48">
+      <w:hyperlink r:id="rId56">
         <w:r>
           <w:rPr>
             <w:rStyle w:val="Hyperlink"/>
@@ -1671,8 +1927,8 @@
         </w:r>
       </w:hyperlink>
     </w:p>
-    <w:bookmarkEnd w:id="49"/>
-    <w:bookmarkStart w:id="51" w:name="ref-R-brms_b"/>
+    <w:bookmarkEnd w:id="57"/>
+    <w:bookmarkStart w:id="59" w:name="ref-R-brms_b"/>
     <w:p>
       <w:pPr>
         <w:pStyle w:val="Literaturverzeichnis"/>
@@ -1707,7 +1963,7 @@
       <w:r>
         <w:t xml:space="preserve"> </w:t>
       </w:r>
-      <w:hyperlink r:id="rId50">
+      <w:hyperlink r:id="rId58">
         <w:r>
           <w:rPr>
             <w:rStyle w:val="Hyperlink"/>
@@ -1716,8 +1972,8 @@
         </w:r>
       </w:hyperlink>
     </w:p>
-    <w:bookmarkEnd w:id="51"/>
-    <w:bookmarkStart w:id="52" w:name="ref-cohen1988statistical"/>
+    <w:bookmarkEnd w:id="59"/>
+    <w:bookmarkStart w:id="60" w:name="ref-cohen1988statistical"/>
     <w:p>
       <w:pPr>
         <w:pStyle w:val="Literaturverzeichnis"/>
@@ -1738,8 +1994,8 @@
         <w:t xml:space="preserve">. Hillsdale, NJ: Erlbaum.</w:t>
       </w:r>
     </w:p>
-    <w:bookmarkEnd w:id="52"/>
-    <w:bookmarkStart w:id="53" w:name="ref-cohen2013statistical"/>
+    <w:bookmarkEnd w:id="60"/>
+    <w:bookmarkStart w:id="61" w:name="ref-cohen2013statistical"/>
     <w:p>
       <w:pPr>
         <w:pStyle w:val="Literaturverzeichnis"/>
@@ -1760,8 +2016,8 @@
         <w:t xml:space="preserve">. Routledge.</w:t>
       </w:r>
     </w:p>
-    <w:bookmarkEnd w:id="53"/>
-    <w:bookmarkStart w:id="54" w:name="ref-kruschke2018rejecting"/>
+    <w:bookmarkEnd w:id="61"/>
+    <w:bookmarkStart w:id="62" w:name="ref-kruschke2018rejecting"/>
     <w:p>
       <w:pPr>
         <w:pStyle w:val="Literaturverzeichnis"/>
@@ -1794,8 +2050,8 @@
         <w:t xml:space="preserve">(2), 270–280.</w:t>
       </w:r>
     </w:p>
-    <w:bookmarkEnd w:id="54"/>
-    <w:bookmarkStart w:id="56" w:name="ref-R-base"/>
+    <w:bookmarkEnd w:id="62"/>
+    <w:bookmarkStart w:id="64" w:name="ref-R-base"/>
     <w:p>
       <w:pPr>
         <w:pStyle w:val="Literaturverzeichnis"/>
@@ -1818,7 +2074,7 @@
       <w:r>
         <w:t xml:space="preserve"> </w:t>
       </w:r>
-      <w:hyperlink r:id="rId55">
+      <w:hyperlink r:id="rId63">
         <w:r>
           <w:rPr>
             <w:rStyle w:val="Hyperlink"/>
@@ -1827,8 +2083,8 @@
         </w:r>
       </w:hyperlink>
     </w:p>
-    <w:bookmarkEnd w:id="56"/>
-    <w:bookmarkStart w:id="57" w:name="ref-van2014bayesian"/>
+    <w:bookmarkEnd w:id="64"/>
+    <w:bookmarkStart w:id="65" w:name="ref-van2014bayesian"/>
     <w:p>
       <w:pPr>
         <w:pStyle w:val="Literaturverzeichnis"/>
@@ -1861,8 +2117,8 @@
         <w:t xml:space="preserve">(2), 75–84.</w:t>
       </w:r>
     </w:p>
-    <w:bookmarkEnd w:id="57"/>
-    <w:bookmarkStart w:id="58" w:name="ref-vasishth2018bayesian"/>
+    <w:bookmarkEnd w:id="65"/>
+    <w:bookmarkStart w:id="66" w:name="ref-vasishth2018bayesian"/>
     <w:p>
       <w:pPr>
         <w:pStyle w:val="Literaturverzeichnis"/>
@@ -1895,8 +2151,8 @@
         <w:t xml:space="preserve">, 147–161.</w:t>
       </w:r>
     </w:p>
-    <w:bookmarkEnd w:id="58"/>
-    <w:bookmarkEnd w:id="59"/>
+    <w:bookmarkEnd w:id="66"/>
+    <w:bookmarkEnd w:id="67"/>
     <w:p>
       <w:pPr>
         <w:pStyle w:val="Compact"/>
@@ -1908,10 +2164,370 @@
     </w:p>
     <w:p>
       <w:pPr>
+        <w:pStyle w:val="berschrift2"/>
+      </w:pPr>
+      <w:bookmarkStart w:id="68" w:name="experiment-0-vowels"/>
+      <w:r>
+        <w:t xml:space="preserve">Experiment 0: Vowels</w:t>
+      </w:r>
+      <w:bookmarkEnd w:id="68"/>
+    </w:p>
+    <w:p>
+      <w:pPr>
+        <w:pStyle w:val="FirstParagraph"/>
+      </w:pPr>
+      <w:r>
+        <w:t xml:space="preserve">Prior to the stop analyses we scrutinezed the formant structure, F1 and F2, of</w:t>
+      </w:r>
+      <w:r>
+        <w:t xml:space="preserve"> </w:t>
+      </w:r>
+      <w:r>
+        <w:t xml:space="preserve">the vowel following the coronal stops.</w:t>
+      </w:r>
+      <w:r>
+        <w:t xml:space="preserve"> </w:t>
+      </w:r>
+      <w:r>
+        <w:t xml:space="preserve">The purpose of this analysis was to determine if the low /a/ and /ae/ vowels</w:t>
+      </w:r>
+      <w:r>
+        <w:t xml:space="preserve"> </w:t>
+      </w:r>
+      <w:r>
+        <w:t xml:space="preserve">of Spanish and English, respectively, differed from each other.</w:t>
+      </w:r>
+      <w:r>
+        <w:t xml:space="preserve"> </w:t>
+      </w:r>
+      <w:r>
+        <w:t xml:space="preserve">This analysis was taken as a precautionary measure with the objective of</w:t>
+      </w:r>
+      <w:r>
+        <w:t xml:space="preserve"> </w:t>
+      </w:r>
+      <w:r>
+        <w:t xml:space="preserve">determining whether or not coarticulation effects may be present in the stop</w:t>
+      </w:r>
+      <w:r>
+        <w:t xml:space="preserve"> </w:t>
+      </w:r>
+      <w:r>
+        <w:t xml:space="preserve">metrics due to the possible different spectral envelopes of the next</w:t>
+      </w:r>
+      <w:r>
+        <w:t xml:space="preserve"> </w:t>
+      </w:r>
+      <w:r>
+        <w:t xml:space="preserve">segment.</w:t>
+      </w:r>
+    </w:p>
+    <w:p>
+      <w:pPr>
+        <w:pStyle w:val="Textkrper"/>
+      </w:pPr>
+      <w:r>
+        <w:t xml:space="preserve">The F1 and F2 data were analayzed using separate Bayesian multilevel models.</w:t>
+      </w:r>
+      <w:r>
+        <w:t xml:space="preserve"> </w:t>
+      </w:r>
+      <w:r>
+        <w:t xml:space="preserve">The criterion (F1 or F2) were standardized and modeled as a function of</w:t>
+      </w:r>
+      <w:r>
+        <w:t xml:space="preserve"> </w:t>
+      </w:r>
+      <w:r>
+        <w:t xml:space="preserve">language (English, Spanish), phoneme (/d/, /t/), and item repetition.</w:t>
+      </w:r>
+      <w:r>
+        <w:t xml:space="preserve"> </w:t>
+      </w:r>
+      <w:r>
+        <w:t xml:space="preserve">Language and phoneme were sum coded (-1, 1).</w:t>
+      </w:r>
+      <w:r>
+        <w:t xml:space="preserve"> </w:t>
+      </w:r>
+      <w:r>
+        <w:t xml:space="preserve">The random effects structure included by-subject intercepts with</w:t>
+      </w:r>
+      <w:r>
+        <w:t xml:space="preserve"> </w:t>
+      </w:r>
+      <w:r>
+        <w:t xml:space="preserve">random slopes for phoneme and item repetition, as well as by-item intercepts</w:t>
+      </w:r>
+      <w:r>
+        <w:t xml:space="preserve"> </w:t>
+      </w:r>
+      <w:r>
+        <w:t xml:space="preserve">with a random slope for item repetition.</w:t>
+      </w:r>
+      <w:r>
+        <w:t xml:space="preserve"> </w:t>
+      </w:r>
+      <w:r>
+        <w:t xml:space="preserve">The model included weakly informative priors with the mean centered at 0 and</w:t>
+      </w:r>
+      <w:r>
+        <w:t xml:space="preserve"> </w:t>
+      </w:r>
+      <w:r>
+        <w:t xml:space="preserve">a standard deviation of 2.</w:t>
+      </w:r>
+    </w:p>
+    <w:p>
+      <w:pPr>
+        <w:pStyle w:val="Textkrper"/>
+      </w:pPr>
+      <w:r>
+        <w:t xml:space="preserve">The model suggested weak evidence for a language effect on F1</w:t>
+      </w:r>
+      <w:r>
+        <w:t xml:space="preserve"> </w:t>
+      </w:r>
+      <w:r>
+        <w:t xml:space="preserve">(β = 0.18; SE = 0.09; CI = [0.01, 0.36])</w:t>
+      </w:r>
+      <w:r>
+        <w:t xml:space="preserve"> </w:t>
+      </w:r>
+      <w:r>
+        <w:t xml:space="preserve">and F2</w:t>
+      </w:r>
+      <w:r>
+        <w:t xml:space="preserve"> </w:t>
+      </w:r>
+      <w:r>
+        <w:t xml:space="preserve">(β = 0.20; SE = 0.11; CI = [−0.03, 0.42]).</w:t>
+      </w:r>
+      <w:r>
+        <w:t xml:space="preserve"> </w:t>
+      </w:r>
+      <w:r>
+        <w:t xml:space="preserve">Fifteen and eighteen percent of the HDI’s fell within the specified ROPE for</w:t>
+      </w:r>
+      <w:r>
+        <w:t xml:space="preserve"> </w:t>
+      </w:r>
+      <w:r>
+        <w:t xml:space="preserve">F1 and F2, respectively.</w:t>
+      </w:r>
+      <w:r>
+        <w:t xml:space="preserve"> </w:t>
+      </w:r>
+      <w:r>
+        <w:t xml:space="preserve">The probability that β was greater than 0 was .979 for F1 and .958 for F2.</w:t>
+      </w:r>
+      <w:r>
+        <w:t xml:space="preserve"> </w:t>
+      </w:r>
+      <w:r>
+        <w:t xml:space="preserve">Together, the point estimates suggest the spectral centroid of the Spanish</w:t>
+      </w:r>
+      <w:r>
+        <w:t xml:space="preserve"> </w:t>
+      </w:r>
+      <w:r>
+        <w:t xml:space="preserve">vowel was slightly higher and more posterior with respect to that of the</w:t>
+      </w:r>
+      <w:r>
+        <w:t xml:space="preserve"> </w:t>
+      </w:r>
+      <w:r>
+        <w:t xml:space="preserve">English vowel.</w:t>
+      </w:r>
+      <w:r>
+        <w:t xml:space="preserve"> </w:t>
+      </w:r>
+      <w:r>
+        <w:t xml:space="preserve">There was no evidence for a phoneme effect on F1</w:t>
+      </w:r>
+      <w:r>
+        <w:t xml:space="preserve"> </w:t>
+      </w:r>
+      <w:r>
+        <w:t xml:space="preserve">(β = −0.02; SE = 0.04; CI = [−0.10, 0.05]),</w:t>
+      </w:r>
+      <w:r>
+        <w:t xml:space="preserve"> </w:t>
+      </w:r>
+      <w:r>
+        <w:t xml:space="preserve">nor on F2</w:t>
+      </w:r>
+      <w:r>
+        <w:t xml:space="preserve"> </w:t>
+      </w:r>
+      <w:r>
+        <w:t xml:space="preserve">(β = −0.01; SE = 0.04; CI = [−0.09, 0.08]).</w:t>
+      </w:r>
+      <w:r>
+        <w:t xml:space="preserve"> </w:t>
+      </w:r>
+      <w:r>
+        <w:t xml:space="preserve">In both cases 100% of the HDI fell within the ROPE and the probability that</w:t>
+      </w:r>
+      <w:r>
+        <w:t xml:space="preserve"> </w:t>
+      </w:r>
+      <w:r>
+        <w:t xml:space="preserve">β was less than 0 was .717 for F1 and .555 for F2.</w:t>
+      </w:r>
+      <w:r>
+        <w:t xml:space="preserve"> </w:t>
+      </w:r>
+      <w:r>
+        <w:t xml:space="preserve">Given the possibility of a small effect of language on the spectal envelope,</w:t>
+      </w:r>
+      <w:r>
+        <w:t xml:space="preserve"> </w:t>
+      </w:r>
+      <w:r>
+        <w:t xml:space="preserve">standardized F1 and F2 were used in subsequent analyses of the coronal stops</w:t>
+      </w:r>
+      <w:r>
+        <w:t xml:space="preserve"> </w:t>
+      </w:r>
+      <w:r>
+        <w:t xml:space="preserve">to control for any coarticulatory effects on the burst.</w:t>
+      </w:r>
+      <w:r>
+        <w:t xml:space="preserve"> </w:t>
+      </w:r>
+      <w:r>
+        <w:t xml:space="preserve">Figure 7 plots the F1 × F2 data and Figure 8 plots the model summary.</w:t>
+      </w:r>
+      <w:r>
+        <w:t xml:space="preserve"> </w:t>
+      </w:r>
+      <w:r>
+        <w:t xml:space="preserve">A complete summary of the F1 and F2 models is available in Table 1.</w:t>
+      </w:r>
+    </w:p>
+    <w:p>
+      <w:pPr>
+        <w:pStyle w:val="CaptionedFigure"/>
+      </w:pPr>
+      <w:r>
+        <w:drawing>
+          <wp:inline>
+            <wp:extent cx="4572000" cy="3657600"/>
+            <wp:effectExtent b="0" l="0" r="0" t="0"/>
+            <wp:docPr descr="Figure 7: F1 × F2 of /a/ from monolingual speakers as a function of language (English, Spanish). Transparent points represent raw data. Solid points indicate posterior means ± 95% and 80% credible intervals." title="" id="1" name="Picture"/>
+            <a:graphic>
+              <a:graphicData uri="http://schemas.openxmlformats.org/drawingml/2006/picture">
+                <pic:pic>
+                  <pic:nvPicPr>
+                    <pic:cNvPr descr="/Users/casillas/academia/research/in_progress/spanish_english_coronals/figs/vowel_all_metrics.pdf" id="0" name="Picture"/>
+                    <pic:cNvPicPr>
+                      <a:picLocks noChangeArrowheads="1" noChangeAspect="1"/>
+                    </pic:cNvPicPr>
+                  </pic:nvPicPr>
+                  <pic:blipFill>
+                    <a:blip r:embed="rId69"/>
+                    <a:stretch>
+                      <a:fillRect/>
+                    </a:stretch>
+                  </pic:blipFill>
+                  <pic:spPr bwMode="auto">
+                    <a:xfrm>
+                      <a:off x="0" y="0"/>
+                      <a:ext cx="4572000" cy="3657600"/>
+                    </a:xfrm>
+                    <a:prstGeom prst="rect">
+                      <a:avLst/>
+                    </a:prstGeom>
+                    <a:noFill/>
+                    <a:ln w="9525">
+                      <a:noFill/>
+                      <a:headEnd/>
+                      <a:tailEnd/>
+                    </a:ln>
+                  </pic:spPr>
+                </pic:pic>
+              </a:graphicData>
+            </a:graphic>
+          </wp:inline>
+        </w:drawing>
+      </w:r>
+    </w:p>
+    <w:p>
+      <w:pPr>
+        <w:pStyle w:val="ImageCaption"/>
+      </w:pPr>
+      <w:r>
+        <w:t xml:space="preserve">Figure 7: F1 × F2 of /a/ from monolingual speakers as a function of language (English, Spanish). Transparent points represent raw data. Solid points indicate posterior means ± 95% and 80% credible intervals.</w:t>
+      </w:r>
+    </w:p>
+    <w:p>
+      <w:pPr>
+        <w:pStyle w:val="CaptionedFigure"/>
+      </w:pPr>
+      <w:r>
+        <w:drawing>
+          <wp:inline>
+            <wp:extent cx="5969000" cy="1989666"/>
+            <wp:effectExtent b="0" l="0" r="0" t="0"/>
+            <wp:docPr descr="Figure 8: Posterior medians ± 95% and 66% credible intervals for F1 and F2 from monolingual speaker data." title="" id="1" name="Picture"/>
+            <a:graphic>
+              <a:graphicData uri="http://schemas.openxmlformats.org/drawingml/2006/picture">
+                <pic:pic>
+                  <pic:nvPicPr>
+                    <pic:cNvPr descr="/Users/casillas/academia/research/in_progress/spanish_english_coronals/figs/vowel_summary.pdf" id="0" name="Picture"/>
+                    <pic:cNvPicPr>
+                      <a:picLocks noChangeArrowheads="1" noChangeAspect="1"/>
+                    </pic:cNvPicPr>
+                  </pic:nvPicPr>
+                  <pic:blipFill>
+                    <a:blip r:embed="rId70"/>
+                    <a:stretch>
+                      <a:fillRect/>
+                    </a:stretch>
+                  </pic:blipFill>
+                  <pic:spPr bwMode="auto">
+                    <a:xfrm>
+                      <a:off x="0" y="0"/>
+                      <a:ext cx="5969000" cy="1989666"/>
+                    </a:xfrm>
+                    <a:prstGeom prst="rect">
+                      <a:avLst/>
+                    </a:prstGeom>
+                    <a:noFill/>
+                    <a:ln w="9525">
+                      <a:noFill/>
+                      <a:headEnd/>
+                      <a:tailEnd/>
+                    </a:ln>
+                  </pic:spPr>
+                </pic:pic>
+              </a:graphicData>
+            </a:graphic>
+          </wp:inline>
+        </w:drawing>
+      </w:r>
+    </w:p>
+    <w:p>
+      <w:pPr>
+        <w:pStyle w:val="ImageCaption"/>
+      </w:pPr>
+      <w:r>
+        <w:t xml:space="preserve">Figure 8: Posterior medians ± 95% and 66% credible intervals for F1 and F2 from monolingual speaker data.</w:t>
+      </w:r>
+    </w:p>
+    <w:p>
+      <w:pPr>
         <w:pStyle w:val="TableCaption"/>
       </w:pPr>
       <w:r>
-        <w:t xml:space="preserve">Model summary for F1 and F2 as a function of language (English, Spanish), segment (/d/, /t/), and item repetition. The percentage of the HDI contained within the ROPE is based on an effect size of ± 0.1.</w:t>
+        <w:rPr>
+          <w:i/>
+        </w:rPr>
+        <w:t xml:space="preserve">Table A1</w:t>
+      </w:r>
+      <w:r>
+        <w:t xml:space="preserve">: Model summary for F1 and F2 as a function of language (English, Spanish), phoneme (/d/, /t/), and item repetition for monolingual data. The percentage of the HDI contained within the ROPE is based on an effect size of ± 0.1.</w:t>
       </w:r>
     </w:p>
     <w:tbl xmlns:w="http://schemas.openxmlformats.org/wordprocessingml/2006/main" xmlns:r="http://schemas.openxmlformats.org/officeDocument/2006/relationships" xmlns:w14="http://schemas.microsoft.com/office/word/2010/wordml" xmlns:wp="http://schemas.openxmlformats.org/drawingml/2006/wordprocessingDrawing" xmlns:a="http://schemas.openxmlformats.org/drawingml/2006/main" xmlns:pic="http://schemas.openxmlformats.org/drawingml/2006/picture">
@@ -3593,7 +4209,13 @@
         <w:pStyle w:val="TableCaption"/>
       </w:pPr>
       <w:r>
-        <w:t xml:space="preserve">test</w:t>
+        <w:rPr>
+          <w:i/>
+        </w:rPr>
+        <w:t xml:space="preserve">Table B1</w:t>
+      </w:r>
+      <w:r>
+        <w:t xml:space="preserve">: Model summary for VOT and burst metrics as a function of language (English, Spanish), phoneme (/d/, /t/), F1, F2, and item repetition for monolingual coronal stops. The percentage of the HDI contained within the ROPE is based on an effect size of ± 0.1.</w:t>
       </w:r>
     </w:p>
     <w:tbl xmlns:w="http://schemas.openxmlformats.org/wordprocessingml/2006/main" xmlns:r="http://schemas.openxmlformats.org/officeDocument/2006/relationships" xmlns:w14="http://schemas.microsoft.com/office/word/2010/wordml" xmlns:wp="http://schemas.openxmlformats.org/drawingml/2006/wordprocessingDrawing" xmlns:a="http://schemas.openxmlformats.org/drawingml/2006/main" xmlns:pic="http://schemas.openxmlformats.org/drawingml/2006/picture">
@@ -11395,7 +12017,13 @@
         <w:pStyle w:val="TableCaption"/>
       </w:pPr>
       <w:r>
-        <w:t xml:space="preserve">test</w:t>
+        <w:rPr>
+          <w:i/>
+        </w:rPr>
+        <w:t xml:space="preserve">Table C1</w:t>
+      </w:r>
+      <w:r>
+        <w:t xml:space="preserve">: Model summary for VOT and burst metrics as a function of language (English, Spanish), phoneme (/d/, /t/), F1, F2, and item repetition for bilingual coronal stops. The percentage of the HDI contained within the ROPE is based on an effect size of ± 0.1.</w:t>
       </w:r>
     </w:p>
     <w:tbl xmlns:w="http://schemas.openxmlformats.org/wordprocessingml/2006/main" xmlns:r="http://schemas.openxmlformats.org/officeDocument/2006/relationships" xmlns:w14="http://schemas.microsoft.com/office/word/2010/wordml" xmlns:wp="http://schemas.openxmlformats.org/drawingml/2006/wordprocessingDrawing" xmlns:a="http://schemas.openxmlformats.org/drawingml/2006/main" xmlns:pic="http://schemas.openxmlformats.org/drawingml/2006/picture">
@@ -26996,398 +27624,1775 @@
     </w:p>
     <w:p>
       <w:pPr>
-        <w:pStyle w:val="berschrift1"/>
+        <w:pStyle w:val="berschrift2"/>
       </w:pPr>
-      <w:bookmarkStart w:id="60" w:name="overview"/>
-      <w:r>
-        <w:t xml:space="preserve">Overview</w:t>
-      </w:r>
-      <w:bookmarkEnd w:id="60"/>
+      <w:bookmarkStart w:id="71" w:name="bayesian-data-analysis"/>
+      <w:r>
+        <w:t xml:space="preserve">Bayesian data analysis</w:t>
+      </w:r>
+      <w:bookmarkEnd w:id="71"/>
+    </w:p>
+    <w:p>
+      <w:pPr>
+        <w:pStyle w:val="FirstParagraph"/>
+      </w:pPr>
+      <w:r>
+        <w:t xml:space="preserve">This study employs Bayesian Data Analysis for quantitative inferential</w:t>
+      </w:r>
+      <w:r>
+        <w:t xml:space="preserve"> </w:t>
+      </w:r>
+      <w:r>
+        <w:t xml:space="preserve">statistics.</w:t>
+      </w:r>
+      <w:r>
+        <w:t xml:space="preserve"> </w:t>
+      </w:r>
+      <w:r>
+        <w:t xml:space="preserve">Specifically, this implies that we use Bayesian</w:t>
+      </w:r>
+      <w:r>
+        <w:t xml:space="preserve"> </w:t>
+      </w:r>
+      <w:r>
+        <w:rPr>
+          <w:i/>
+        </w:rPr>
+        <w:t xml:space="preserve">credible intervals</w:t>
+      </w:r>
+      <w:r>
+        <w:t xml:space="preserve"> </w:t>
+      </w:r>
+      <w:r>
+        <w:t xml:space="preserve">to draw</w:t>
+      </w:r>
+      <w:r>
+        <w:t xml:space="preserve"> </w:t>
+      </w:r>
+      <w:r>
+        <w:t xml:space="preserve">statistical inferences.</w:t>
+      </w:r>
+      <w:r>
+        <w:t xml:space="preserve"> </w:t>
+      </w:r>
+      <w:r>
+        <w:t xml:space="preserve">A Bayesian model calculates a posterior distribution, i.e., a distribution of</w:t>
+      </w:r>
+      <w:r>
+        <w:t xml:space="preserve"> </w:t>
+      </w:r>
+      <w:r>
+        <w:t xml:space="preserve">plausible parameter values, given the data, a data-generating model, and any</w:t>
+      </w:r>
+      <w:r>
+        <w:t xml:space="preserve"> </w:t>
+      </w:r>
+      <w:r>
+        <w:t xml:space="preserve">prior information we have about those parameter values.</w:t>
+      </w:r>
+      <w:r>
+        <w:t xml:space="preserve"> </w:t>
+      </w:r>
+      <w:r>
+        <w:t xml:space="preserve">Posterior distributions are computationally costly.</w:t>
+      </w:r>
+      <w:r>
+        <w:t xml:space="preserve"> </w:t>
+      </w:r>
+      <w:r>
+        <w:t xml:space="preserve">For this reason, we use the Hamiltonian Markov Chain Monte Carlo algorithm</w:t>
+      </w:r>
+      <w:r>
+        <w:t xml:space="preserve"> </w:t>
+      </w:r>
+      <w:r>
+        <w:t xml:space="preserve">to obtain a sample that incldues thousands of values from the posterior</w:t>
+      </w:r>
+      <w:r>
+        <w:t xml:space="preserve"> </w:t>
+      </w:r>
+      <w:r>
+        <w:t xml:space="preserve">distribution.</w:t>
+      </w:r>
+      <w:r>
+        <w:t xml:space="preserve"> </w:t>
+      </w:r>
+      <w:r>
+        <w:t xml:space="preserve">In practical terms, what this means is that we do not calculate a single</w:t>
+      </w:r>
+      <w:r>
+        <w:t xml:space="preserve"> </w:t>
+      </w:r>
+      <w:r>
+        <w:t xml:space="preserve">point estimate for an effect β, but rather we draw a sample of 4,000</w:t>
+      </w:r>
+      <w:r>
+        <w:t xml:space="preserve"> </w:t>
+      </w:r>
+      <w:r>
+        <w:t xml:space="preserve">plausible values for β.</w:t>
+      </w:r>
+      <w:r>
+        <w:t xml:space="preserve"> </w:t>
+      </w:r>
+      <w:r>
+        <w:t xml:space="preserve">This allows us to quantify our uncertainty regarding β by summaryzing</w:t>
+      </w:r>
+      <w:r>
+        <w:t xml:space="preserve"> </w:t>
+      </w:r>
+      <w:r>
+        <w:t xml:space="preserve">the distribution of those values.</w:t>
+      </w:r>
+      <w:r>
+        <w:t xml:space="preserve"> </w:t>
+      </w:r>
+      <w:r>
+        <w:t xml:space="preserve">We will use 4 statistics to describe the posterior distribution: (1) the mean,</w:t>
+      </w:r>
+      <w:r>
+        <w:t xml:space="preserve"> </w:t>
+      </w:r>
+      <w:r>
+        <w:t xml:space="preserve">(2) the highest density credible interval (HDI), (3) a Region of Practical</w:t>
+      </w:r>
+      <w:r>
+        <w:t xml:space="preserve"> </w:t>
+      </w:r>
+      <w:r>
+        <w:t xml:space="preserve">Equivalence (ROPE), and (4) the Maximum Probability of Effect (MPE).</w:t>
+      </w:r>
+      <w:r>
+        <w:t xml:space="preserve"> </w:t>
+      </w:r>
+      <w:r>
+        <w:t xml:space="preserve">The mean provides a point estimate for the distribution.</w:t>
+      </w:r>
+      <w:r>
+        <w:t xml:space="preserve"> </w:t>
+      </w:r>
+      <w:r>
+        <w:t xml:space="preserve">The 95% highest density credible interval provides bounds for the effect.</w:t>
+      </w:r>
+      <w:r>
+        <w:t xml:space="preserve"> </w:t>
+      </w:r>
+      <w:r>
+        <w:t xml:space="preserve">The ROPE designates a region of practical equivalence for a negligible effect</w:t>
+      </w:r>
+      <w:r>
+        <w:t xml:space="preserve"> </w:t>
+      </w:r>
+      <w:r>
+        <w:t xml:space="preserve">and calculates the proportion of the HDI that falls within this interval.</w:t>
+      </w:r>
+      <w:r>
+        <w:t xml:space="preserve"> </w:t>
+      </w:r>
+      <w:r>
+        <w:t xml:space="preserve">The MPE calculates the proportion of the posterior distribution that is of the median’s sign (or the probability that the effect is positive or negative).</w:t>
+      </w:r>
+      <w:r>
+        <w:t xml:space="preserve"> </w:t>
+      </w:r>
+      <w:r>
+        <w:t xml:space="preserve">For example, if a hypothesis states that β &gt; 0, we judge there to be</w:t>
+      </w:r>
+      <w:r>
+        <w:t xml:space="preserve"> </w:t>
+      </w:r>
+      <w:r>
+        <w:rPr>
+          <w:i/>
+        </w:rPr>
+        <w:t xml:space="preserve">compelling evidence</w:t>
+      </w:r>
+      <w:r>
+        <w:t xml:space="preserve"> </w:t>
+      </w:r>
+      <w:r>
+        <w:t xml:space="preserve">for this hypothesis if the mean point estimate is</w:t>
+      </w:r>
+      <w:r>
+        <w:t xml:space="preserve"> </w:t>
+      </w:r>
+      <w:r>
+        <w:t xml:space="preserve">a positive number, if the 95% credible interval of β does not contain 0</w:t>
+      </w:r>
+      <w:r>
+        <w:t xml:space="preserve"> </w:t>
+      </w:r>
+      <w:r>
+        <w:t xml:space="preserve">and is outside the ROPE by a reasonably clear margin, and the posterior</w:t>
+      </w:r>
+      <w:r>
+        <w:t xml:space="preserve"> </w:t>
+      </w:r>
+      <w:r>
+        <w:rPr>
+          <w:i/>
+        </w:rPr>
+        <w:t xml:space="preserve">P</w:t>
+      </w:r>
+      <w:r>
+        <w:t xml:space="preserve">(β &gt; 0) is close to one.</w:t>
+      </w:r>
+    </w:p>
+    <w:p>
+      <w:pPr>
+        <w:pStyle w:val="Textkrper"/>
+      </w:pPr>
+      <w:r>
+        <w:t xml:space="preserve">Together these four statistics allow us to quantify our uncertainty and</w:t>
+      </w:r>
+      <w:r>
+        <w:t xml:space="preserve"> </w:t>
+      </w:r>
+      <w:r>
+        <w:t xml:space="preserve">provide an intuitive interpretation of any given effect.</w:t>
+      </w:r>
+      <w:r>
+        <w:t xml:space="preserve"> </w:t>
+      </w:r>
+      <w:r>
+        <w:t xml:space="preserve">For instance, consider a case in which the posterior mean of β is 100</w:t>
+      </w:r>
+      <w:r>
+        <w:t xml:space="preserve"> </w:t>
+      </w:r>
+      <w:r>
+        <w:t xml:space="preserve">and the 95% credible interval is [40, 160].</w:t>
+      </w:r>
+      <w:r>
+        <w:t xml:space="preserve"> </w:t>
+      </w:r>
+      <w:r>
+        <w:t xml:space="preserve">The interval tells us that we can be 95% certain the</w:t>
+      </w:r>
+      <w:r>
+        <w:t xml:space="preserve"> </w:t>
+      </w:r>
+      <w:r>
+        <w:rPr>
+          <w:i/>
+        </w:rPr>
+        <w:t xml:space="preserve">true</w:t>
+      </w:r>
+      <w:r>
+        <w:t xml:space="preserve"> </w:t>
+      </w:r>
+      <w:r>
+        <w:t xml:space="preserve">value of β</w:t>
+      </w:r>
+      <w:r>
+        <w:t xml:space="preserve"> </w:t>
+      </w:r>
+      <w:r>
+        <w:t xml:space="preserve">is between 40 and 160, given the data, our model, and our prior information.</w:t>
+      </w:r>
+      <w:r>
+        <w:t xml:space="preserve"> </w:t>
+      </w:r>
+      <w:r>
+        <w:t xml:space="preserve">Furthermore, the interval allows us to specify areas of uncertainty.</w:t>
+      </w:r>
+      <w:r>
+        <w:t xml:space="preserve"> </w:t>
+      </w:r>
+      <w:r>
+        <w:t xml:space="preserve">In this example, we can conclude that the effect is almost certain to be</w:t>
+      </w:r>
+      <w:r>
+        <w:t xml:space="preserve"> </w:t>
+      </w:r>
+      <w:r>
+        <w:t xml:space="preserve">positive.</w:t>
+      </w:r>
+      <w:r>
+        <w:t xml:space="preserve"> </w:t>
+      </w:r>
+      <w:r>
+        <w:t xml:space="preserve">The lower interval value of 40 tells us that 95% of the plausible values are</w:t>
+      </w:r>
+      <w:r>
+        <w:t xml:space="preserve"> </w:t>
+      </w:r>
+      <w:r>
+        <w:t xml:space="preserve">greater than 40.</w:t>
+      </w:r>
+      <w:r>
+        <w:t xml:space="preserve"> </w:t>
+      </w:r>
+      <w:r>
+        <w:t xml:space="preserve">We also note that the interval covers a wide range of values, thus we also</w:t>
+      </w:r>
+      <w:r>
+        <w:t xml:space="preserve"> </w:t>
+      </w:r>
+      <w:r>
+        <w:t xml:space="preserve">conclude that we are not very certain about the size of the effect.</w:t>
+      </w:r>
+      <w:r>
+        <w:t xml:space="preserve"> </w:t>
+      </w:r>
+      <w:r>
+        <w:t xml:space="preserve">This type of interepretation is not possible under a frequentist paradigm.</w:t>
+      </w:r>
+    </w:p>
+    <w:p>
+      <w:pPr>
+        <w:pStyle w:val="Textkrper"/>
+      </w:pPr>
+      <w:r>
+        <w:t xml:space="preserve">effectSize = (mu1 - mu2) / sqrt((sigma1^2 + sigma2^2) / 2)</w:t>
+      </w:r>
+    </w:p>
+    <w:p>
+      <w:pPr>
+        <w:pStyle w:val="Textkrper"/>
+      </w:pPr>
+      <m:oMathPara>
+        <m:oMathParaPr>
+          <m:jc m:val="center"/>
+        </m:oMathParaPr>
+        <m:oMath>
+          <m:r>
+            <m:t>e</m:t>
+          </m:r>
+          <m:r>
+            <m:t>s</m:t>
+          </m:r>
+          <m:r>
+            <m:t>=</m:t>
+          </m:r>
+          <m:f>
+            <m:fPr>
+              <m:type m:val="bar"/>
+            </m:fPr>
+            <m:num>
+              <m:sSub>
+                <m:e>
+                  <m:r>
+                    <m:t>μ</m:t>
+                  </m:r>
+                </m:e>
+                <m:sub>
+                  <m:r>
+                    <m:t>1</m:t>
+                  </m:r>
+                </m:sub>
+              </m:sSub>
+              <m:r>
+                <m:t>−</m:t>
+              </m:r>
+              <m:sSub>
+                <m:e>
+                  <m:r>
+                    <m:t>μ</m:t>
+                  </m:r>
+                </m:e>
+                <m:sub>
+                  <m:r>
+                    <m:t>2</m:t>
+                  </m:r>
+                </m:sub>
+              </m:sSub>
+            </m:num>
+            <m:den>
+              <m:rad>
+                <m:radPr>
+                  <m:degHide m:val="1"/>
+                </m:radPr>
+                <m:deg/>
+                <m:e>
+                  <m:f>
+                    <m:fPr>
+                      <m:type m:val="bar"/>
+                    </m:fPr>
+                    <m:num>
+                      <m:sSubSup>
+                        <m:e>
+                          <m:r>
+                            <m:t>σ</m:t>
+                          </m:r>
+                        </m:e>
+                        <m:sub>
+                          <m:r>
+                            <m:t>1</m:t>
+                          </m:r>
+                        </m:sub>
+                        <m:sup>
+                          <m:r>
+                            <m:t>2</m:t>
+                          </m:r>
+                        </m:sup>
+                      </m:sSubSup>
+                      <m:r>
+                        <m:t>+</m:t>
+                      </m:r>
+                      <m:sSubSup>
+                        <m:e>
+                          <m:r>
+                            <m:t>σ</m:t>
+                          </m:r>
+                        </m:e>
+                        <m:sub>
+                          <m:r>
+                            <m:t>2</m:t>
+                          </m:r>
+                        </m:sub>
+                        <m:sup>
+                          <m:r>
+                            <m:t>2</m:t>
+                          </m:r>
+                        </m:sup>
+                      </m:sSubSup>
+                    </m:num>
+                    <m:den>
+                      <m:r>
+                        <m:t>2</m:t>
+                      </m:r>
+                    </m:den>
+                  </m:f>
+                </m:e>
+              </m:rad>
+            </m:den>
+          </m:f>
+        </m:oMath>
+      </m:oMathPara>
+    </w:p>
+    <w:p>
+      <w:pPr>
+        <w:pStyle w:val="Compact"/>
+        <w:pStyle w:val="Titel"/>
+      </w:pPr>
+      <w:r>
+        <w:t xml:space="preserve">Appendix F</w:t>
+      </w:r>
     </w:p>
     <w:p>
       <w:pPr>
         <w:pStyle w:val="berschrift2"/>
       </w:pPr>
-      <w:bookmarkStart w:id="61" w:name="bayesian-data-analysis"/>
-      <w:r>
-        <w:t xml:space="preserve">Bayesian data analysis</w:t>
-      </w:r>
-      <w:bookmarkEnd w:id="61"/>
+      <w:bookmarkStart w:id="72" w:name="about-this-document"/>
+      <w:r>
+        <w:t xml:space="preserve">About this document</w:t>
+      </w:r>
+      <w:bookmarkEnd w:id="72"/>
     </w:p>
     <w:p>
       <w:pPr>
         <w:pStyle w:val="FirstParagraph"/>
       </w:pPr>
       <w:r>
-        <w:t xml:space="preserve">This study employs Bayesian Data Analysis for quantitative inferential</w:t>
+        <w:t xml:space="preserve">This document was written in RMarkdown using</w:t>
       </w:r>
       <w:r>
         <w:t xml:space="preserve"> </w:t>
       </w:r>
       <w:r>
-        <w:t xml:space="preserve">statistics.</w:t>
+        <w:rPr>
+          <w:rStyle w:val="VerbatimChar"/>
+        </w:rPr>
+        <w:t xml:space="preserve">papaja</w:t>
       </w:r>
       <w:r>
         <w:t xml:space="preserve"> </w:t>
       </w:r>
       <w:r>
-        <w:t xml:space="preserve">Specifically, this implies that we use Bayesian</w:t>
+        <w:t xml:space="preserve">(Aust &amp; Barth, 2018)</w:t>
       </w:r>
       <w:r>
         <w:t xml:space="preserve"> </w:t>
       </w:r>
       <w:r>
-        <w:rPr>
-          <w:i/>
-        </w:rPr>
-        <w:t xml:space="preserve">credible intervals</w:t>
+        <w:t xml:space="preserve">and serves</w:t>
       </w:r>
       <w:r>
         <w:t xml:space="preserve"> </w:t>
       </w:r>
       <w:r>
-        <w:t xml:space="preserve">to draw</w:t>
+        <w:t xml:space="preserve">as a project report for our research group.</w:t>
       </w:r>
       <w:r>
         <w:t xml:space="preserve"> </w:t>
       </w:r>
       <w:r>
-        <w:t xml:space="preserve">statistical inferences.</w:t>
+        <w:t xml:space="preserve">The document is written as if it were the results section of a future</w:t>
       </w:r>
       <w:r>
         <w:t xml:space="preserve"> </w:t>
       </w:r>
       <w:r>
-        <w:t xml:space="preserve">A Bayesian model calculates a posterior distribution, i.e., a distribution of</w:t>
+        <w:t xml:space="preserve">manuscript.</w:t>
       </w:r>
       <w:r>
         <w:t xml:space="preserve"> </w:t>
       </w:r>
       <w:r>
-        <w:t xml:space="preserve">plausible parameter values, given the data, a data-generating model, and any</w:t>
+        <w:t xml:space="preserve">This implies that it is written in a way that allows it to be copy and pasted</w:t>
       </w:r>
       <w:r>
         <w:t xml:space="preserve"> </w:t>
       </w:r>
       <w:r>
-        <w:t xml:space="preserve">prior information we have about those parameter values.</w:t>
-      </w:r>
-      <w:r>
-        <w:t xml:space="preserve"> </w:t>
-      </w:r>
-      <w:r>
-        <w:t xml:space="preserve">Posterior distributions are computationally costly.</w:t>
-      </w:r>
-      <w:r>
-        <w:t xml:space="preserve"> </w:t>
-      </w:r>
-      <w:r>
-        <w:t xml:space="preserve">For this reason, we use the Hamiltonian Markov Chain Monte Carlo algorithm</w:t>
-      </w:r>
-      <w:r>
-        <w:t xml:space="preserve"> </w:t>
-      </w:r>
-      <w:r>
-        <w:t xml:space="preserve">to obtain a sample that incldues thousands of values from the posterior</w:t>
-      </w:r>
-      <w:r>
-        <w:t xml:space="preserve"> </w:t>
-      </w:r>
-      <w:r>
-        <w:t xml:space="preserve">distribution.</w:t>
-      </w:r>
-      <w:r>
-        <w:t xml:space="preserve"> </w:t>
-      </w:r>
-      <w:r>
-        <w:t xml:space="preserve">In practical terms, what this means is that we do not calculate a single</w:t>
-      </w:r>
-      <w:r>
-        <w:t xml:space="preserve"> </w:t>
-      </w:r>
-      <w:r>
-        <w:t xml:space="preserve">point estimate for an effect β, but rather we draw a sample of 4,000</w:t>
-      </w:r>
-      <w:r>
-        <w:t xml:space="preserve"> </w:t>
-      </w:r>
-      <w:r>
-        <w:t xml:space="preserve">plausible values for β.</w:t>
-      </w:r>
-      <w:r>
-        <w:t xml:space="preserve"> </w:t>
-      </w:r>
-      <w:r>
-        <w:t xml:space="preserve">This allows us to quantify our uncertainty regarding β by summaryzing</w:t>
-      </w:r>
-      <w:r>
-        <w:t xml:space="preserve"> </w:t>
-      </w:r>
-      <w:r>
-        <w:t xml:space="preserve">the distribution of those values.</w:t>
-      </w:r>
-      <w:r>
-        <w:t xml:space="preserve"> </w:t>
-      </w:r>
-      <w:r>
-        <w:t xml:space="preserve">We will use 4 statistics to describe the posterior distribution: (1) the mean,</w:t>
-      </w:r>
-      <w:r>
-        <w:t xml:space="preserve"> </w:t>
-      </w:r>
-      <w:r>
-        <w:t xml:space="preserve">(2) the highest density credible interval (HDI), (3) a Region of Practical</w:t>
-      </w:r>
-      <w:r>
-        <w:t xml:space="preserve"> </w:t>
-      </w:r>
-      <w:r>
-        <w:t xml:space="preserve">Equivalence (ROPE), and (4) the Maximum Probability of Effect (MPE).</w:t>
-      </w:r>
-      <w:r>
-        <w:t xml:space="preserve"> </w:t>
-      </w:r>
-      <w:r>
-        <w:t xml:space="preserve">The mean provides a point estimate for the distribution.</w:t>
-      </w:r>
-      <w:r>
-        <w:t xml:space="preserve"> </w:t>
-      </w:r>
-      <w:r>
-        <w:t xml:space="preserve">The 95% highest density credible interval provides bounds for the effect.</w:t>
-      </w:r>
-      <w:r>
-        <w:t xml:space="preserve"> </w:t>
-      </w:r>
-      <w:r>
-        <w:t xml:space="preserve">The ROPE designates a region of practical equivalence for a negligible effect</w:t>
-      </w:r>
-      <w:r>
-        <w:t xml:space="preserve"> </w:t>
-      </w:r>
-      <w:r>
-        <w:t xml:space="preserve">and calculates the proportion of the HDI that falls within this interval.</w:t>
-      </w:r>
-      <w:r>
-        <w:t xml:space="preserve"> </w:t>
-      </w:r>
-      <w:r>
-        <w:t xml:space="preserve">The MPE calculates the proportion of the posterior distribution that is of the median’s sign (or the probability that the effect is positive or negative).</w:t>
-      </w:r>
-      <w:r>
-        <w:t xml:space="preserve"> </w:t>
-      </w:r>
-      <w:r>
-        <w:t xml:space="preserve">For example, if a hypothesis states that β &gt; 0, we judge there to be</w:t>
-      </w:r>
-      <w:r>
-        <w:t xml:space="preserve"> </w:t>
-      </w:r>
-      <w:r>
-        <w:rPr>
-          <w:i/>
-        </w:rPr>
-        <w:t xml:space="preserve">compelling evidence</w:t>
-      </w:r>
-      <w:r>
-        <w:t xml:space="preserve"> </w:t>
-      </w:r>
-      <w:r>
-        <w:t xml:space="preserve">for this hypothesis if the mean point estimate is</w:t>
-      </w:r>
-      <w:r>
-        <w:t xml:space="preserve"> </w:t>
-      </w:r>
-      <w:r>
-        <w:t xml:space="preserve">a positive number, if the 95% credible interval of β does not contain 0</w:t>
-      </w:r>
-      <w:r>
-        <w:t xml:space="preserve"> </w:t>
-      </w:r>
-      <w:r>
-        <w:t xml:space="preserve">and is outside the ROPE by a reasonably clear margin, and the posterior</w:t>
-      </w:r>
-      <w:r>
-        <w:t xml:space="preserve"> </w:t>
-      </w:r>
-      <w:r>
-        <w:rPr>
-          <w:i/>
-        </w:rPr>
-        <w:t xml:space="preserve">P</w:t>
-      </w:r>
-      <w:r>
-        <w:t xml:space="preserve">(β &gt; 0) is close to one.</w:t>
-      </w:r>
-    </w:p>
-    <w:p>
-      <w:pPr>
-        <w:pStyle w:val="Textkrper"/>
-      </w:pPr>
-      <w:r>
-        <w:t xml:space="preserve">Together these four statistics allow us to quantify our uncertainty and</w:t>
-      </w:r>
-      <w:r>
-        <w:t xml:space="preserve"> </w:t>
-      </w:r>
-      <w:r>
-        <w:t xml:space="preserve">provide an intuitive interpretation of any given effect.</w:t>
-      </w:r>
-      <w:r>
-        <w:t xml:space="preserve"> </w:t>
-      </w:r>
-      <w:r>
-        <w:t xml:space="preserve">For instance, consider a case in which the posterior mean of β is 100</w:t>
-      </w:r>
-      <w:r>
-        <w:t xml:space="preserve"> </w:t>
-      </w:r>
-      <w:r>
-        <w:t xml:space="preserve">and the 95% credible interval is [40, 160].</w:t>
-      </w:r>
-      <w:r>
-        <w:t xml:space="preserve"> </w:t>
-      </w:r>
-      <w:r>
-        <w:t xml:space="preserve">The interval tells us that we can be 95% certain the</w:t>
-      </w:r>
-      <w:r>
-        <w:t xml:space="preserve"> </w:t>
-      </w:r>
-      <w:r>
-        <w:rPr>
-          <w:i/>
-        </w:rPr>
-        <w:t xml:space="preserve">true</w:t>
-      </w:r>
-      <w:r>
-        <w:t xml:space="preserve"> </w:t>
-      </w:r>
-      <w:r>
-        <w:t xml:space="preserve">value of β</w:t>
-      </w:r>
-      <w:r>
-        <w:t xml:space="preserve"> </w:t>
-      </w:r>
-      <w:r>
-        <w:t xml:space="preserve">is between 40 and 160, given the data, our model, and our prior information.</w:t>
-      </w:r>
-      <w:r>
-        <w:t xml:space="preserve"> </w:t>
-      </w:r>
-      <w:r>
-        <w:t xml:space="preserve">Furthermore, the interval allows us to specify areas of uncertainty.</w:t>
-      </w:r>
-      <w:r>
-        <w:t xml:space="preserve"> </w:t>
-      </w:r>
-      <w:r>
-        <w:t xml:space="preserve">In this example, we can conclude that the effect is almost certain to be</w:t>
-      </w:r>
-      <w:r>
-        <w:t xml:space="preserve"> </w:t>
-      </w:r>
-      <w:r>
-        <w:t xml:space="preserve">positive.</w:t>
-      </w:r>
-      <w:r>
-        <w:t xml:space="preserve"> </w:t>
-      </w:r>
-      <w:r>
-        <w:t xml:space="preserve">The lower interval value of 40 tells us that 95% of the plausible values are</w:t>
-      </w:r>
-      <w:r>
-        <w:t xml:space="preserve"> </w:t>
-      </w:r>
-      <w:r>
-        <w:t xml:space="preserve">greater than 40.</w:t>
-      </w:r>
-      <w:r>
-        <w:t xml:space="preserve"> </w:t>
-      </w:r>
-      <w:r>
-        <w:t xml:space="preserve">We also note that the interval covers a wide range of values, thus we also</w:t>
-      </w:r>
-      <w:r>
-        <w:t xml:space="preserve"> </w:t>
-      </w:r>
-      <w:r>
-        <w:t xml:space="preserve">conclude that we are not very certain about the size of the effect.</w:t>
-      </w:r>
-      <w:r>
-        <w:t xml:space="preserve"> </w:t>
-      </w:r>
-      <w:r>
-        <w:t xml:space="preserve">This type of interepretation is not possible under a frequentist paradigm.</w:t>
+        <w:t xml:space="preserve">into the actual manuscript once it is available.</w:t>
       </w:r>
     </w:p>
     <w:p>
       <w:pPr>
         <w:pStyle w:val="berschrift2"/>
       </w:pPr>
-      <w:bookmarkStart w:id="62" w:name="about-this-document"/>
-      <w:r>
-        <w:t xml:space="preserve">About this document</w:t>
-      </w:r>
-      <w:bookmarkEnd w:id="62"/>
+      <w:bookmarkStart w:id="73" w:name="session-info"/>
+      <w:r>
+        <w:t xml:space="preserve">Session info</w:t>
+      </w:r>
+      <w:bookmarkEnd w:id="73"/>
     </w:p>
     <w:p>
       <w:pPr>
-        <w:pStyle w:val="FirstParagraph"/>
+        <w:pStyle w:val="SourceCode"/>
       </w:pPr>
-      <w:r>
-        <w:t xml:space="preserve">This document was written in RMarkdown using</w:t>
-      </w:r>
-      <w:r>
-        <w:t xml:space="preserve"> </w:t>
-      </w:r>
       <w:r>
         <w:rPr>
           <w:rStyle w:val="VerbatimChar"/>
         </w:rPr>
-        <w:t xml:space="preserve">papaja</w:t>
-      </w:r>
-      <w:r>
-        <w:t xml:space="preserve"> </w:t>
-      </w:r>
-      <w:r>
-        <w:t xml:space="preserve">(Aust &amp; Barth, 2018)</w:t>
-      </w:r>
-      <w:r>
-        <w:t xml:space="preserve"> </w:t>
-      </w:r>
-      <w:r>
-        <w:t xml:space="preserve">and serves</w:t>
-      </w:r>
-      <w:r>
-        <w:t xml:space="preserve"> </w:t>
-      </w:r>
-      <w:r>
-        <w:t xml:space="preserve">as a project report for our research group.</w:t>
-      </w:r>
-      <w:r>
-        <w:t xml:space="preserve"> </w:t>
-      </w:r>
-      <w:r>
-        <w:t xml:space="preserve">The document is written as if it were the results section of a future</w:t>
-      </w:r>
-      <w:r>
-        <w:t xml:space="preserve"> </w:t>
-      </w:r>
-      <w:r>
-        <w:t xml:space="preserve">manuscript.</w:t>
-      </w:r>
-      <w:r>
-        <w:t xml:space="preserve"> </w:t>
-      </w:r>
-      <w:r>
-        <w:t xml:space="preserve">This implies that it is written in a way that allows it to be copy and pasted</w:t>
-      </w:r>
-      <w:r>
-        <w:t xml:space="preserve"> </w:t>
-      </w:r>
-      <w:r>
-        <w:t xml:space="preserve">into the actual manuscript once it is available.</w:t>
+        <w:t xml:space="preserve">&gt;   setting  value                       </w:t>
+      </w:r>
+      <w:r>
+        <w:br/>
+      </w:r>
+      <w:r>
+        <w:rPr>
+          <w:rStyle w:val="VerbatimChar"/>
+        </w:rPr>
+        <w:t xml:space="preserve">&gt;   version  R version 3.6.0 (2019-04-26)</w:t>
+      </w:r>
+      <w:r>
+        <w:br/>
+      </w:r>
+      <w:r>
+        <w:rPr>
+          <w:rStyle w:val="VerbatimChar"/>
+        </w:rPr>
+        <w:t xml:space="preserve">&gt;   os       macOS Mojave 10.14.6        </w:t>
+      </w:r>
+      <w:r>
+        <w:br/>
+      </w:r>
+      <w:r>
+        <w:rPr>
+          <w:rStyle w:val="VerbatimChar"/>
+        </w:rPr>
+        <w:t xml:space="preserve">&gt;   system   x86_64, darwin15.6.0        </w:t>
+      </w:r>
+      <w:r>
+        <w:br/>
+      </w:r>
+      <w:r>
+        <w:rPr>
+          <w:rStyle w:val="VerbatimChar"/>
+        </w:rPr>
+        <w:t xml:space="preserve">&gt;   ui       X11                         </w:t>
+      </w:r>
+      <w:r>
+        <w:br/>
+      </w:r>
+      <w:r>
+        <w:rPr>
+          <w:rStyle w:val="VerbatimChar"/>
+        </w:rPr>
+        <w:t xml:space="preserve">&gt;   language (EN)                        </w:t>
+      </w:r>
+      <w:r>
+        <w:br/>
+      </w:r>
+      <w:r>
+        <w:rPr>
+          <w:rStyle w:val="VerbatimChar"/>
+        </w:rPr>
+        <w:t xml:space="preserve">&gt;   collate  en_US.UTF-8                 </w:t>
+      </w:r>
+      <w:r>
+        <w:br/>
+      </w:r>
+      <w:r>
+        <w:rPr>
+          <w:rStyle w:val="VerbatimChar"/>
+        </w:rPr>
+        <w:t xml:space="preserve">&gt;   ctype    en_US.UTF-8                 </w:t>
+      </w:r>
+      <w:r>
+        <w:br/>
+      </w:r>
+      <w:r>
+        <w:rPr>
+          <w:rStyle w:val="VerbatimChar"/>
+        </w:rPr>
+        <w:t xml:space="preserve">&gt;   tz       America/New_York            </w:t>
+      </w:r>
+      <w:r>
+        <w:br/>
+      </w:r>
+      <w:r>
+        <w:rPr>
+          <w:rStyle w:val="VerbatimChar"/>
+        </w:rPr>
+        <w:t xml:space="preserve">&gt;   date     2019-09-29</w:t>
+      </w:r>
+    </w:p>
+    <w:p>
+      <w:pPr>
+        <w:pStyle w:val="SourceCode"/>
+      </w:pPr>
+      <w:r>
+        <w:rPr>
+          <w:rStyle w:val="VerbatimChar"/>
+        </w:rPr>
+        <w:t xml:space="preserve">&gt;                 loadedversion       date</w:t>
+      </w:r>
+      <w:r>
+        <w:br/>
+      </w:r>
+      <w:r>
+        <w:rPr>
+          <w:rStyle w:val="VerbatimChar"/>
+        </w:rPr>
+        <w:t xml:space="preserve">&gt;  abind                  1.4-5 2016-07-21</w:t>
+      </w:r>
+      <w:r>
+        <w:br/>
+      </w:r>
+      <w:r>
+        <w:rPr>
+          <w:rStyle w:val="VerbatimChar"/>
+        </w:rPr>
+        <w:t xml:space="preserve">&gt;  academicWriteR         0.4.0 2019-09-29</w:t>
+      </w:r>
+      <w:r>
+        <w:br/>
+      </w:r>
+      <w:r>
+        <w:rPr>
+          <w:rStyle w:val="VerbatimChar"/>
+        </w:rPr>
+        <w:t xml:space="preserve">&gt;  arrayhelpers    1.0-20160527 2016-05-28</w:t>
+      </w:r>
+      <w:r>
+        <w:br/>
+      </w:r>
+      <w:r>
+        <w:rPr>
+          <w:rStyle w:val="VerbatimChar"/>
+        </w:rPr>
+        <w:t xml:space="preserve">&gt;  assertthat             0.2.1 2019-03-21</w:t>
+      </w:r>
+      <w:r>
+        <w:br/>
+      </w:r>
+      <w:r>
+        <w:rPr>
+          <w:rStyle w:val="VerbatimChar"/>
+        </w:rPr>
+        <w:t xml:space="preserve">&gt;  backports              1.1.4 2019-04-10</w:t>
+      </w:r>
+      <w:r>
+        <w:br/>
+      </w:r>
+      <w:r>
+        <w:rPr>
+          <w:rStyle w:val="VerbatimChar"/>
+        </w:rPr>
+        <w:t xml:space="preserve">&gt;  base64enc              0.1-3 2015-07-28</w:t>
+      </w:r>
+      <w:r>
+        <w:br/>
+      </w:r>
+      <w:r>
+        <w:rPr>
+          <w:rStyle w:val="VerbatimChar"/>
+        </w:rPr>
+        <w:t xml:space="preserve">&gt;  bayesplot              1.7.0 2019-05-23</w:t>
+      </w:r>
+      <w:r>
+        <w:br/>
+      </w:r>
+      <w:r>
+        <w:rPr>
+          <w:rStyle w:val="VerbatimChar"/>
+        </w:rPr>
+        <w:t xml:space="preserve">&gt;  bayestestR             0.3.0 2019-09-22</w:t>
+      </w:r>
+      <w:r>
+        <w:br/>
+      </w:r>
+      <w:r>
+        <w:rPr>
+          <w:rStyle w:val="VerbatimChar"/>
+        </w:rPr>
+        <w:t xml:space="preserve">&gt;  beeswarm               0.2.3 2016-04-25</w:t>
+      </w:r>
+      <w:r>
+        <w:br/>
+      </w:r>
+      <w:r>
+        <w:rPr>
+          <w:rStyle w:val="VerbatimChar"/>
+        </w:rPr>
+        <w:t xml:space="preserve">&gt;  bookdown                0.13 2019-08-21</w:t>
+      </w:r>
+      <w:r>
+        <w:br/>
+      </w:r>
+      <w:r>
+        <w:rPr>
+          <w:rStyle w:val="VerbatimChar"/>
+        </w:rPr>
+        <w:t xml:space="preserve">&gt;  bridgesampling         0.7-2 2019-07-21</w:t>
+      </w:r>
+      <w:r>
+        <w:br/>
+      </w:r>
+      <w:r>
+        <w:rPr>
+          <w:rStyle w:val="VerbatimChar"/>
+        </w:rPr>
+        <w:t xml:space="preserve">&gt;  brms                  2.10.0 2019-08-29</w:t>
+      </w:r>
+      <w:r>
+        <w:br/>
+      </w:r>
+      <w:r>
+        <w:rPr>
+          <w:rStyle w:val="VerbatimChar"/>
+        </w:rPr>
+        <w:t xml:space="preserve">&gt;  Brobdingnag            1.2-6 2018-08-13</w:t>
+      </w:r>
+      <w:r>
+        <w:br/>
+      </w:r>
+      <w:r>
+        <w:rPr>
+          <w:rStyle w:val="VerbatimChar"/>
+        </w:rPr>
+        <w:t xml:space="preserve">&gt;  broom                  0.5.2 2019-04-07</w:t>
+      </w:r>
+      <w:r>
+        <w:br/>
+      </w:r>
+      <w:r>
+        <w:rPr>
+          <w:rStyle w:val="VerbatimChar"/>
+        </w:rPr>
+        <w:t xml:space="preserve">&gt;  broom.mixed            0.2.4 2019-02-21</w:t>
+      </w:r>
+      <w:r>
+        <w:br/>
+      </w:r>
+      <w:r>
+        <w:rPr>
+          <w:rStyle w:val="VerbatimChar"/>
+        </w:rPr>
+        <w:t xml:space="preserve">&gt;  callr                  3.3.2 2019-09-22</w:t>
+      </w:r>
+      <w:r>
+        <w:br/>
+      </w:r>
+      <w:r>
+        <w:rPr>
+          <w:rStyle w:val="VerbatimChar"/>
+        </w:rPr>
+        <w:t xml:space="preserve">&gt;  cli                    1.1.0 2019-03-19</w:t>
+      </w:r>
+      <w:r>
+        <w:br/>
+      </w:r>
+      <w:r>
+        <w:rPr>
+          <w:rStyle w:val="VerbatimChar"/>
+        </w:rPr>
+        <w:t xml:space="preserve">&gt;  coda                  0.19-3 2019-07-05</w:t>
+      </w:r>
+      <w:r>
+        <w:br/>
+      </w:r>
+      <w:r>
+        <w:rPr>
+          <w:rStyle w:val="VerbatimChar"/>
+        </w:rPr>
+        <w:t xml:space="preserve">&gt;  codetools             0.2-16 2018-12-24</w:t>
+      </w:r>
+      <w:r>
+        <w:br/>
+      </w:r>
+      <w:r>
+        <w:rPr>
+          <w:rStyle w:val="VerbatimChar"/>
+        </w:rPr>
+        <w:t xml:space="preserve">&gt;  colorspace             1.4-1 2019-03-18</w:t>
+      </w:r>
+      <w:r>
+        <w:br/>
+      </w:r>
+      <w:r>
+        <w:rPr>
+          <w:rStyle w:val="VerbatimChar"/>
+        </w:rPr>
+        <w:t xml:space="preserve">&gt;  colourpicker             1.0 2017-09-27</w:t>
+      </w:r>
+      <w:r>
+        <w:br/>
+      </w:r>
+      <w:r>
+        <w:rPr>
+          <w:rStyle w:val="VerbatimChar"/>
+        </w:rPr>
+        <w:t xml:space="preserve">&gt;  crayon                 1.3.4 2017-09-16</w:t>
+      </w:r>
+      <w:r>
+        <w:br/>
+      </w:r>
+      <w:r>
+        <w:rPr>
+          <w:rStyle w:val="VerbatimChar"/>
+        </w:rPr>
+        <w:t xml:space="preserve">&gt;  crosstalk              1.0.0 2016-12-21</w:t>
+      </w:r>
+      <w:r>
+        <w:br/>
+      </w:r>
+      <w:r>
+        <w:rPr>
+          <w:rStyle w:val="VerbatimChar"/>
+        </w:rPr>
+        <w:t xml:space="preserve">&gt;  data.table            1.12.2 2019-04-07</w:t>
+      </w:r>
+      <w:r>
+        <w:br/>
+      </w:r>
+      <w:r>
+        <w:rPr>
+          <w:rStyle w:val="VerbatimChar"/>
+        </w:rPr>
+        <w:t xml:space="preserve">&gt;  desc                   1.2.0 2018-05-01</w:t>
+      </w:r>
+      <w:r>
+        <w:br/>
+      </w:r>
+      <w:r>
+        <w:rPr>
+          <w:rStyle w:val="VerbatimChar"/>
+        </w:rPr>
+        <w:t xml:space="preserve">&gt;  devtools               2.2.1 2019-09-24</w:t>
+      </w:r>
+      <w:r>
+        <w:br/>
+      </w:r>
+      <w:r>
+        <w:rPr>
+          <w:rStyle w:val="VerbatimChar"/>
+        </w:rPr>
+        <w:t xml:space="preserve">&gt;  digest                0.6.21 2019-09-20</w:t>
+      </w:r>
+      <w:r>
+        <w:br/>
+      </w:r>
+      <w:r>
+        <w:rPr>
+          <w:rStyle w:val="VerbatimChar"/>
+        </w:rPr>
+        <w:t xml:space="preserve">&gt;  dplyr                  0.8.3 2019-07-04</w:t>
+      </w:r>
+      <w:r>
+        <w:br/>
+      </w:r>
+      <w:r>
+        <w:rPr>
+          <w:rStyle w:val="VerbatimChar"/>
+        </w:rPr>
+        <w:t xml:space="preserve">&gt;  DT                       0.9 2019-09-17</w:t>
+      </w:r>
+      <w:r>
+        <w:br/>
+      </w:r>
+      <w:r>
+        <w:rPr>
+          <w:rStyle w:val="VerbatimChar"/>
+        </w:rPr>
+        <w:t xml:space="preserve">&gt;  dygraphs             1.1.1.6 2018-07-11</w:t>
+      </w:r>
+      <w:r>
+        <w:br/>
+      </w:r>
+      <w:r>
+        <w:rPr>
+          <w:rStyle w:val="VerbatimChar"/>
+        </w:rPr>
+        <w:t xml:space="preserve">&gt;  ellipsis               0.3.0 2019-09-20</w:t>
+      </w:r>
+      <w:r>
+        <w:br/>
+      </w:r>
+      <w:r>
+        <w:rPr>
+          <w:rStyle w:val="VerbatimChar"/>
+        </w:rPr>
+        <w:t xml:space="preserve">&gt;  evaluate                0.14 2019-05-28</w:t>
+      </w:r>
+      <w:r>
+        <w:br/>
+      </w:r>
+      <w:r>
+        <w:rPr>
+          <w:rStyle w:val="VerbatimChar"/>
+        </w:rPr>
+        <w:t xml:space="preserve">&gt;  flextable          0.5.6.002 2019-09-29</w:t>
+      </w:r>
+      <w:r>
+        <w:br/>
+      </w:r>
+      <w:r>
+        <w:rPr>
+          <w:rStyle w:val="VerbatimChar"/>
+        </w:rPr>
+        <w:t xml:space="preserve">&gt;  forcats                0.4.0 2019-02-17</w:t>
+      </w:r>
+      <w:r>
+        <w:br/>
+      </w:r>
+      <w:r>
+        <w:rPr>
+          <w:rStyle w:val="VerbatimChar"/>
+        </w:rPr>
+        <w:t xml:space="preserve">&gt;  fs                     1.3.1 2019-05-06</w:t>
+      </w:r>
+      <w:r>
+        <w:br/>
+      </w:r>
+      <w:r>
+        <w:rPr>
+          <w:rStyle w:val="VerbatimChar"/>
+        </w:rPr>
+        <w:t xml:space="preserve">&gt;  future                1.14.0 2019-07-02</w:t>
+      </w:r>
+      <w:r>
+        <w:br/>
+      </w:r>
+      <w:r>
+        <w:rPr>
+          <w:rStyle w:val="VerbatimChar"/>
+        </w:rPr>
+        <w:t xml:space="preserve">&gt;  gdtools                0.2.0 2019-09-03</w:t>
+      </w:r>
+      <w:r>
+        <w:br/>
+      </w:r>
+      <w:r>
+        <w:rPr>
+          <w:rStyle w:val="VerbatimChar"/>
+        </w:rPr>
+        <w:t xml:space="preserve">&gt;  generics               0.0.2 2018-11-29</w:t>
+      </w:r>
+      <w:r>
+        <w:br/>
+      </w:r>
+      <w:r>
+        <w:rPr>
+          <w:rStyle w:val="VerbatimChar"/>
+        </w:rPr>
+        <w:t xml:space="preserve">&gt;  ggbeeswarm             0.6.0 2017-08-07</w:t>
+      </w:r>
+      <w:r>
+        <w:br/>
+      </w:r>
+      <w:r>
+        <w:rPr>
+          <w:rStyle w:val="VerbatimChar"/>
+        </w:rPr>
+        <w:t xml:space="preserve">&gt;  ggplot2                3.2.1 2019-08-10</w:t>
+      </w:r>
+      <w:r>
+        <w:br/>
+      </w:r>
+      <w:r>
+        <w:rPr>
+          <w:rStyle w:val="VerbatimChar"/>
+        </w:rPr>
+        <w:t xml:space="preserve">&gt;  ggridges               0.5.1 2018-09-27</w:t>
+      </w:r>
+      <w:r>
+        <w:br/>
+      </w:r>
+      <w:r>
+        <w:rPr>
+          <w:rStyle w:val="VerbatimChar"/>
+        </w:rPr>
+        <w:t xml:space="preserve">&gt;  ggstance               0.3.3 2019-08-19</w:t>
+      </w:r>
+      <w:r>
+        <w:br/>
+      </w:r>
+      <w:r>
+        <w:rPr>
+          <w:rStyle w:val="VerbatimChar"/>
+        </w:rPr>
+        <w:t xml:space="preserve">&gt;  globals               0.12.4 2018-10-11</w:t>
+      </w:r>
+      <w:r>
+        <w:br/>
+      </w:r>
+      <w:r>
+        <w:rPr>
+          <w:rStyle w:val="VerbatimChar"/>
+        </w:rPr>
+        <w:t xml:space="preserve">&gt;  glue                   1.3.1 2019-03-12</w:t>
+      </w:r>
+      <w:r>
+        <w:br/>
+      </w:r>
+      <w:r>
+        <w:rPr>
+          <w:rStyle w:val="VerbatimChar"/>
+        </w:rPr>
+        <w:t xml:space="preserve">&gt;  gridExtra                2.3 2017-09-09</w:t>
+      </w:r>
+      <w:r>
+        <w:br/>
+      </w:r>
+      <w:r>
+        <w:rPr>
+          <w:rStyle w:val="VerbatimChar"/>
+        </w:rPr>
+        <w:t xml:space="preserve">&gt;  gtable                 0.3.0 2019-03-25</w:t>
+      </w:r>
+      <w:r>
+        <w:br/>
+      </w:r>
+      <w:r>
+        <w:rPr>
+          <w:rStyle w:val="VerbatimChar"/>
+        </w:rPr>
+        <w:t xml:space="preserve">&gt;  gtools                 3.8.1 2018-06-26</w:t>
+      </w:r>
+      <w:r>
+        <w:br/>
+      </w:r>
+      <w:r>
+        <w:rPr>
+          <w:rStyle w:val="VerbatimChar"/>
+        </w:rPr>
+        <w:t xml:space="preserve">&gt;  here                     0.1 2017-05-28</w:t>
+      </w:r>
+      <w:r>
+        <w:br/>
+      </w:r>
+      <w:r>
+        <w:rPr>
+          <w:rStyle w:val="VerbatimChar"/>
+        </w:rPr>
+        <w:t xml:space="preserve">&gt;  highr                    0.8 2019-03-20</w:t>
+      </w:r>
+      <w:r>
+        <w:br/>
+      </w:r>
+      <w:r>
+        <w:rPr>
+          <w:rStyle w:val="VerbatimChar"/>
+        </w:rPr>
+        <w:t xml:space="preserve">&gt;  hms                    0.5.1 2019-08-23</w:t>
+      </w:r>
+      <w:r>
+        <w:br/>
+      </w:r>
+      <w:r>
+        <w:rPr>
+          <w:rStyle w:val="VerbatimChar"/>
+        </w:rPr>
+        <w:t xml:space="preserve">&gt;  htmltools              0.3.6 2017-04-28</w:t>
+      </w:r>
+      <w:r>
+        <w:br/>
+      </w:r>
+      <w:r>
+        <w:rPr>
+          <w:rStyle w:val="VerbatimChar"/>
+        </w:rPr>
+        <w:t xml:space="preserve">&gt;  htmlwidgets              1.3 2018-09-30</w:t>
+      </w:r>
+      <w:r>
+        <w:br/>
+      </w:r>
+      <w:r>
+        <w:rPr>
+          <w:rStyle w:val="VerbatimChar"/>
+        </w:rPr>
+        <w:t xml:space="preserve">&gt;  httpuv                 1.5.2 2019-09-11</w:t>
+      </w:r>
+      <w:r>
+        <w:br/>
+      </w:r>
+      <w:r>
+        <w:rPr>
+          <w:rStyle w:val="VerbatimChar"/>
+        </w:rPr>
+        <w:t xml:space="preserve">&gt;  igraph               1.2.4.1 2019-04-22</w:t>
+      </w:r>
+      <w:r>
+        <w:br/>
+      </w:r>
+      <w:r>
+        <w:rPr>
+          <w:rStyle w:val="VerbatimChar"/>
+        </w:rPr>
+        <w:t xml:space="preserve">&gt;  inline                0.3.15 2018-05-18</w:t>
+      </w:r>
+      <w:r>
+        <w:br/>
+      </w:r>
+      <w:r>
+        <w:rPr>
+          <w:rStyle w:val="VerbatimChar"/>
+        </w:rPr>
+        <w:t xml:space="preserve">&gt;  insight                0.5.0 2019-09-07</w:t>
+      </w:r>
+      <w:r>
+        <w:br/>
+      </w:r>
+      <w:r>
+        <w:rPr>
+          <w:rStyle w:val="VerbatimChar"/>
+        </w:rPr>
+        <w:t xml:space="preserve">&gt;  knitr                   1.25 2019-09-18</w:t>
+      </w:r>
+      <w:r>
+        <w:br/>
+      </w:r>
+      <w:r>
+        <w:rPr>
+          <w:rStyle w:val="VerbatimChar"/>
+        </w:rPr>
+        <w:t xml:space="preserve">&gt;  later                  0.8.0 2019-02-11</w:t>
+      </w:r>
+      <w:r>
+        <w:br/>
+      </w:r>
+      <w:r>
+        <w:rPr>
+          <w:rStyle w:val="VerbatimChar"/>
+        </w:rPr>
+        <w:t xml:space="preserve">&gt;  lattice              0.20-38 2018-11-04</w:t>
+      </w:r>
+      <w:r>
+        <w:br/>
+      </w:r>
+      <w:r>
+        <w:rPr>
+          <w:rStyle w:val="VerbatimChar"/>
+        </w:rPr>
+        <w:t xml:space="preserve">&gt;  lazyeval               0.2.2 2019-03-15</w:t>
+      </w:r>
+      <w:r>
+        <w:br/>
+      </w:r>
+      <w:r>
+        <w:rPr>
+          <w:rStyle w:val="VerbatimChar"/>
+        </w:rPr>
+        <w:t xml:space="preserve">&gt;  lifecycle              0.1.0 2019-08-01</w:t>
+      </w:r>
+      <w:r>
+        <w:br/>
+      </w:r>
+      <w:r>
+        <w:rPr>
+          <w:rStyle w:val="VerbatimChar"/>
+        </w:rPr>
+        <w:t xml:space="preserve">&gt;  listenv                0.7.0 2018-01-21</w:t>
+      </w:r>
+      <w:r>
+        <w:br/>
+      </w:r>
+      <w:r>
+        <w:rPr>
+          <w:rStyle w:val="VerbatimChar"/>
+        </w:rPr>
+        <w:t xml:space="preserve">&gt;  loo                    2.1.0 2019-03-13</w:t>
+      </w:r>
+      <w:r>
+        <w:br/>
+      </w:r>
+      <w:r>
+        <w:rPr>
+          <w:rStyle w:val="VerbatimChar"/>
+        </w:rPr>
+        <w:t xml:space="preserve">&gt;  magrittr                 1.5 2014-11-22</w:t>
+      </w:r>
+      <w:r>
+        <w:br/>
+      </w:r>
+      <w:r>
+        <w:rPr>
+          <w:rStyle w:val="VerbatimChar"/>
+        </w:rPr>
+        <w:t xml:space="preserve">&gt;  markdown                 1.1 2019-08-07</w:t>
+      </w:r>
+      <w:r>
+        <w:br/>
+      </w:r>
+      <w:r>
+        <w:rPr>
+          <w:rStyle w:val="VerbatimChar"/>
+        </w:rPr>
+        <w:t xml:space="preserve">&gt;  Matrix                1.2-17 2019-03-22</w:t>
+      </w:r>
+      <w:r>
+        <w:br/>
+      </w:r>
+      <w:r>
+        <w:rPr>
+          <w:rStyle w:val="VerbatimChar"/>
+        </w:rPr>
+        <w:t xml:space="preserve">&gt;  matrixStats           0.55.0 2019-09-07</w:t>
+      </w:r>
+      <w:r>
+        <w:br/>
+      </w:r>
+      <w:r>
+        <w:rPr>
+          <w:rStyle w:val="VerbatimChar"/>
+        </w:rPr>
+        <w:t xml:space="preserve">&gt;  memoise                1.1.0 2017-04-21</w:t>
+      </w:r>
+      <w:r>
+        <w:br/>
+      </w:r>
+      <w:r>
+        <w:rPr>
+          <w:rStyle w:val="VerbatimChar"/>
+        </w:rPr>
+        <w:t xml:space="preserve">&gt;  mime                     0.7 2019-06-11</w:t>
+      </w:r>
+      <w:r>
+        <w:br/>
+      </w:r>
+      <w:r>
+        <w:rPr>
+          <w:rStyle w:val="VerbatimChar"/>
+        </w:rPr>
+        <w:t xml:space="preserve">&gt;  miniUI               0.1.1.1 2018-05-18</w:t>
+      </w:r>
+      <w:r>
+        <w:br/>
+      </w:r>
+      <w:r>
+        <w:rPr>
+          <w:rStyle w:val="VerbatimChar"/>
+        </w:rPr>
+        <w:t xml:space="preserve">&gt;  modelr                 0.1.5 2019-08-08</w:t>
+      </w:r>
+      <w:r>
+        <w:br/>
+      </w:r>
+      <w:r>
+        <w:rPr>
+          <w:rStyle w:val="VerbatimChar"/>
+        </w:rPr>
+        <w:t xml:space="preserve">&gt;  munsell                0.5.0 2018-06-12</w:t>
+      </w:r>
+      <w:r>
+        <w:br/>
+      </w:r>
+      <w:r>
+        <w:rPr>
+          <w:rStyle w:val="VerbatimChar"/>
+        </w:rPr>
+        <w:t xml:space="preserve">&gt;  nlme                 3.1-141 2019-08-01</w:t>
+      </w:r>
+      <w:r>
+        <w:br/>
+      </w:r>
+      <w:r>
+        <w:rPr>
+          <w:rStyle w:val="VerbatimChar"/>
+        </w:rPr>
+        <w:t xml:space="preserve">&gt;  officer                0.3.5 2019-06-23</w:t>
+      </w:r>
+      <w:r>
+        <w:br/>
+      </w:r>
+      <w:r>
+        <w:rPr>
+          <w:rStyle w:val="VerbatimChar"/>
+        </w:rPr>
+        <w:t xml:space="preserve">&gt;  papaja            0.1.0.9842 2019-06-03</w:t>
+      </w:r>
+      <w:r>
+        <w:br/>
+      </w:r>
+      <w:r>
+        <w:rPr>
+          <w:rStyle w:val="VerbatimChar"/>
+        </w:rPr>
+        <w:t xml:space="preserve">&gt;  pillar                 1.4.2 2019-06-29</w:t>
+      </w:r>
+      <w:r>
+        <w:br/>
+      </w:r>
+      <w:r>
+        <w:rPr>
+          <w:rStyle w:val="VerbatimChar"/>
+        </w:rPr>
+        <w:t xml:space="preserve">&gt;  pkgbuild               1.0.5 2019-08-26</w:t>
+      </w:r>
+      <w:r>
+        <w:br/>
+      </w:r>
+      <w:r>
+        <w:rPr>
+          <w:rStyle w:val="VerbatimChar"/>
+        </w:rPr>
+        <w:t xml:space="preserve">&gt;  pkgconfig              2.0.3 2019-09-22</w:t>
+      </w:r>
+      <w:r>
+        <w:br/>
+      </w:r>
+      <w:r>
+        <w:rPr>
+          <w:rStyle w:val="VerbatimChar"/>
+        </w:rPr>
+        <w:t xml:space="preserve">&gt;  pkgload                1.0.2 2018-10-29</w:t>
+      </w:r>
+      <w:r>
+        <w:br/>
+      </w:r>
+      <w:r>
+        <w:rPr>
+          <w:rStyle w:val="VerbatimChar"/>
+        </w:rPr>
+        <w:t xml:space="preserve">&gt;  plyr                   1.8.4 2016-06-08</w:t>
+      </w:r>
+      <w:r>
+        <w:br/>
+      </w:r>
+      <w:r>
+        <w:rPr>
+          <w:rStyle w:val="VerbatimChar"/>
+        </w:rPr>
+        <w:t xml:space="preserve">&gt;  prettyunits            1.0.2 2015-07-13</w:t>
+      </w:r>
+      <w:r>
+        <w:br/>
+      </w:r>
+      <w:r>
+        <w:rPr>
+          <w:rStyle w:val="VerbatimChar"/>
+        </w:rPr>
+        <w:t xml:space="preserve">&gt;  processx               3.4.1 2019-07-18</w:t>
+      </w:r>
+      <w:r>
+        <w:br/>
+      </w:r>
+      <w:r>
+        <w:rPr>
+          <w:rStyle w:val="VerbatimChar"/>
+        </w:rPr>
+        <w:t xml:space="preserve">&gt;  promises               1.0.1 2018-04-13</w:t>
+      </w:r>
+      <w:r>
+        <w:br/>
+      </w:r>
+      <w:r>
+        <w:rPr>
+          <w:rStyle w:val="VerbatimChar"/>
+        </w:rPr>
+        <w:t xml:space="preserve">&gt;  ps                     1.3.0 2018-12-21</w:t>
+      </w:r>
+      <w:r>
+        <w:br/>
+      </w:r>
+      <w:r>
+        <w:rPr>
+          <w:rStyle w:val="VerbatimChar"/>
+        </w:rPr>
+        <w:t xml:space="preserve">&gt;  purrr                  0.3.2 2019-03-15</w:t>
+      </w:r>
+      <w:r>
+        <w:br/>
+      </w:r>
+      <w:r>
+        <w:rPr>
+          <w:rStyle w:val="VerbatimChar"/>
+        </w:rPr>
+        <w:t xml:space="preserve">&gt;  R6                     2.4.0 2019-02-14</w:t>
+      </w:r>
+      <w:r>
+        <w:br/>
+      </w:r>
+      <w:r>
+        <w:rPr>
+          <w:rStyle w:val="VerbatimChar"/>
+        </w:rPr>
+        <w:t xml:space="preserve">&gt;  Rcpp                   1.0.2 2019-07-25</w:t>
+      </w:r>
+      <w:r>
+        <w:br/>
+      </w:r>
+      <w:r>
+        <w:rPr>
+          <w:rStyle w:val="VerbatimChar"/>
+        </w:rPr>
+        <w:t xml:space="preserve">&gt;  readr                  1.3.1 2018-12-21</w:t>
+      </w:r>
+      <w:r>
+        <w:br/>
+      </w:r>
+      <w:r>
+        <w:rPr>
+          <w:rStyle w:val="VerbatimChar"/>
+        </w:rPr>
+        <w:t xml:space="preserve">&gt;  remotes                2.1.0 2019-06-24</w:t>
+      </w:r>
+      <w:r>
+        <w:br/>
+      </w:r>
+      <w:r>
+        <w:rPr>
+          <w:rStyle w:val="VerbatimChar"/>
+        </w:rPr>
+        <w:t xml:space="preserve">&gt;  reshape2               1.4.3 2017-12-11</w:t>
+      </w:r>
+      <w:r>
+        <w:br/>
+      </w:r>
+      <w:r>
+        <w:rPr>
+          <w:rStyle w:val="VerbatimChar"/>
+        </w:rPr>
+        <w:t xml:space="preserve">&gt;  rlang                  0.4.0 2019-06-25</w:t>
+      </w:r>
+      <w:r>
+        <w:br/>
+      </w:r>
+      <w:r>
+        <w:rPr>
+          <w:rStyle w:val="VerbatimChar"/>
+        </w:rPr>
+        <w:t xml:space="preserve">&gt;  rmarkdown               1.15 2019-08-21</w:t>
+      </w:r>
+      <w:r>
+        <w:br/>
+      </w:r>
+      <w:r>
+        <w:rPr>
+          <w:rStyle w:val="VerbatimChar"/>
+        </w:rPr>
+        <w:t xml:space="preserve">&gt;  rprojroot              1.3-2 2018-01-03</w:t>
+      </w:r>
+      <w:r>
+        <w:br/>
+      </w:r>
+      <w:r>
+        <w:rPr>
+          <w:rStyle w:val="VerbatimChar"/>
+        </w:rPr>
+        <w:t xml:space="preserve">&gt;  rsconnect             0.8.15 2019-07-22</w:t>
+      </w:r>
+      <w:r>
+        <w:br/>
+      </w:r>
+      <w:r>
+        <w:rPr>
+          <w:rStyle w:val="VerbatimChar"/>
+        </w:rPr>
+        <w:t xml:space="preserve">&gt;  rstan                 2.19.2 2019-07-09</w:t>
+      </w:r>
+      <w:r>
+        <w:br/>
+      </w:r>
+      <w:r>
+        <w:rPr>
+          <w:rStyle w:val="VerbatimChar"/>
+        </w:rPr>
+        <w:t xml:space="preserve">&gt;  rstantools             2.0.0 2019-09-15</w:t>
+      </w:r>
+      <w:r>
+        <w:br/>
+      </w:r>
+      <w:r>
+        <w:rPr>
+          <w:rStyle w:val="VerbatimChar"/>
+        </w:rPr>
+        <w:t xml:space="preserve">&gt;  scales                 1.0.0 2018-08-09</w:t>
+      </w:r>
+      <w:r>
+        <w:br/>
+      </w:r>
+      <w:r>
+        <w:rPr>
+          <w:rStyle w:val="VerbatimChar"/>
+        </w:rPr>
+        <w:t xml:space="preserve">&gt;  sessioninfo            1.1.1 2018-11-05</w:t>
+      </w:r>
+      <w:r>
+        <w:br/>
+      </w:r>
+      <w:r>
+        <w:rPr>
+          <w:rStyle w:val="VerbatimChar"/>
+        </w:rPr>
+        <w:t xml:space="preserve">&gt;  shiny                  1.3.2 2019-04-22</w:t>
+      </w:r>
+      <w:r>
+        <w:br/>
+      </w:r>
+      <w:r>
+        <w:rPr>
+          <w:rStyle w:val="VerbatimChar"/>
+        </w:rPr>
+        <w:t xml:space="preserve">&gt;  shinyjs                  1.0 2018-01-08</w:t>
+      </w:r>
+      <w:r>
+        <w:br/>
+      </w:r>
+      <w:r>
+        <w:rPr>
+          <w:rStyle w:val="VerbatimChar"/>
+        </w:rPr>
+        <w:t xml:space="preserve">&gt;  shinystan              2.5.0 2018-05-01</w:t>
+      </w:r>
+      <w:r>
+        <w:br/>
+      </w:r>
+      <w:r>
+        <w:rPr>
+          <w:rStyle w:val="VerbatimChar"/>
+        </w:rPr>
+        <w:t xml:space="preserve">&gt;  shinythemes            1.1.2 2018-11-06</w:t>
+      </w:r>
+      <w:r>
+        <w:br/>
+      </w:r>
+      <w:r>
+        <w:rPr>
+          <w:rStyle w:val="VerbatimChar"/>
+        </w:rPr>
+        <w:t xml:space="preserve">&gt;  StanHeaders           2.19.0 2019-09-07</w:t>
+      </w:r>
+      <w:r>
+        <w:br/>
+      </w:r>
+      <w:r>
+        <w:rPr>
+          <w:rStyle w:val="VerbatimChar"/>
+        </w:rPr>
+        <w:t xml:space="preserve">&gt;  stringi                1.4.3 2019-03-12</w:t>
+      </w:r>
+      <w:r>
+        <w:br/>
+      </w:r>
+      <w:r>
+        <w:rPr>
+          <w:rStyle w:val="VerbatimChar"/>
+        </w:rPr>
+        <w:t xml:space="preserve">&gt;  stringr                1.4.0 2019-02-10</w:t>
+      </w:r>
+      <w:r>
+        <w:br/>
+      </w:r>
+      <w:r>
+        <w:rPr>
+          <w:rStyle w:val="VerbatimChar"/>
+        </w:rPr>
+        <w:t xml:space="preserve">&gt;  svUnit                0.7-12 2014-03-02</w:t>
+      </w:r>
+      <w:r>
+        <w:br/>
+      </w:r>
+      <w:r>
+        <w:rPr>
+          <w:rStyle w:val="VerbatimChar"/>
+        </w:rPr>
+        <w:t xml:space="preserve">&gt;  systemfonts            0.1.1 2019-07-01</w:t>
+      </w:r>
+      <w:r>
+        <w:br/>
+      </w:r>
+      <w:r>
+        <w:rPr>
+          <w:rStyle w:val="VerbatimChar"/>
+        </w:rPr>
+        <w:t xml:space="preserve">&gt;  testthat               2.2.1 2019-07-25</w:t>
+      </w:r>
+      <w:r>
+        <w:br/>
+      </w:r>
+      <w:r>
+        <w:rPr>
+          <w:rStyle w:val="VerbatimChar"/>
+        </w:rPr>
+        <w:t xml:space="preserve">&gt;  threejs                0.3.1 2017-08-13</w:t>
+      </w:r>
+      <w:r>
+        <w:br/>
+      </w:r>
+      <w:r>
+        <w:rPr>
+          <w:rStyle w:val="VerbatimChar"/>
+        </w:rPr>
+        <w:t xml:space="preserve">&gt;  tibble                 2.1.3 2019-06-06</w:t>
+      </w:r>
+      <w:r>
+        <w:br/>
+      </w:r>
+      <w:r>
+        <w:rPr>
+          <w:rStyle w:val="VerbatimChar"/>
+        </w:rPr>
+        <w:t xml:space="preserve">&gt;  tidybayes         1.1.0.9000 2019-08-27</w:t>
+      </w:r>
+      <w:r>
+        <w:br/>
+      </w:r>
+      <w:r>
+        <w:rPr>
+          <w:rStyle w:val="VerbatimChar"/>
+        </w:rPr>
+        <w:t xml:space="preserve">&gt;  tidyr                  1.0.0 2019-09-11</w:t>
+      </w:r>
+      <w:r>
+        <w:br/>
+      </w:r>
+      <w:r>
+        <w:rPr>
+          <w:rStyle w:val="VerbatimChar"/>
+        </w:rPr>
+        <w:t xml:space="preserve">&gt;  tidyselect             0.2.5 2018-10-11</w:t>
+      </w:r>
+      <w:r>
+        <w:br/>
+      </w:r>
+      <w:r>
+        <w:rPr>
+          <w:rStyle w:val="VerbatimChar"/>
+        </w:rPr>
+        <w:t xml:space="preserve">&gt;  TMB                   1.7.15 2018-11-09</w:t>
+      </w:r>
+      <w:r>
+        <w:br/>
+      </w:r>
+      <w:r>
+        <w:rPr>
+          <w:rStyle w:val="VerbatimChar"/>
+        </w:rPr>
+        <w:t xml:space="preserve">&gt;  usethis                1.5.1 2019-07-04</w:t>
+      </w:r>
+      <w:r>
+        <w:br/>
+      </w:r>
+      <w:r>
+        <w:rPr>
+          <w:rStyle w:val="VerbatimChar"/>
+        </w:rPr>
+        <w:t xml:space="preserve">&gt;  uuid                   0.1-2 2015-07-28</w:t>
+      </w:r>
+      <w:r>
+        <w:br/>
+      </w:r>
+      <w:r>
+        <w:rPr>
+          <w:rStyle w:val="VerbatimChar"/>
+        </w:rPr>
+        <w:t xml:space="preserve">&gt;  vctrs                  0.2.0 2019-07-05</w:t>
+      </w:r>
+      <w:r>
+        <w:br/>
+      </w:r>
+      <w:r>
+        <w:rPr>
+          <w:rStyle w:val="VerbatimChar"/>
+        </w:rPr>
+        <w:t xml:space="preserve">&gt;  vipor                  0.4.5 2017-03-22</w:t>
+      </w:r>
+      <w:r>
+        <w:br/>
+      </w:r>
+      <w:r>
+        <w:rPr>
+          <w:rStyle w:val="VerbatimChar"/>
+        </w:rPr>
+        <w:t xml:space="preserve">&gt;  withr                  2.1.2 2018-03-15</w:t>
+      </w:r>
+      <w:r>
+        <w:br/>
+      </w:r>
+      <w:r>
+        <w:rPr>
+          <w:rStyle w:val="VerbatimChar"/>
+        </w:rPr>
+        <w:t xml:space="preserve">&gt;  xfun                     0.9 2019-08-21</w:t>
+      </w:r>
+      <w:r>
+        <w:br/>
+      </w:r>
+      <w:r>
+        <w:rPr>
+          <w:rStyle w:val="VerbatimChar"/>
+        </w:rPr>
+        <w:t xml:space="preserve">&gt;  xml2                   1.2.2 2019-08-09</w:t>
+      </w:r>
+      <w:r>
+        <w:br/>
+      </w:r>
+      <w:r>
+        <w:rPr>
+          <w:rStyle w:val="VerbatimChar"/>
+        </w:rPr>
+        <w:t xml:space="preserve">&gt;  xtable                 1.8-4 2019-04-21</w:t>
+      </w:r>
+      <w:r>
+        <w:br/>
+      </w:r>
+      <w:r>
+        <w:rPr>
+          <w:rStyle w:val="VerbatimChar"/>
+        </w:rPr>
+        <w:t xml:space="preserve">&gt;  xts                   0.11-2 2018-11-05</w:t>
+      </w:r>
+      <w:r>
+        <w:br/>
+      </w:r>
+      <w:r>
+        <w:rPr>
+          <w:rStyle w:val="VerbatimChar"/>
+        </w:rPr>
+        <w:t xml:space="preserve">&gt;  yaml                   2.2.0 2018-07-25</w:t>
+      </w:r>
+      <w:r>
+        <w:br/>
+      </w:r>
+      <w:r>
+        <w:rPr>
+          <w:rStyle w:val="VerbatimChar"/>
+        </w:rPr>
+        <w:t xml:space="preserve">&gt;  zeallot                0.1.0 2018-01-28</w:t>
+      </w:r>
+      <w:r>
+        <w:br/>
+      </w:r>
+      <w:r>
+        <w:rPr>
+          <w:rStyle w:val="VerbatimChar"/>
+        </w:rPr>
+        <w:t xml:space="preserve">&gt;  zip                    2.0.4 2019-09-01</w:t>
+      </w:r>
+      <w:r>
+        <w:br/>
+      </w:r>
+      <w:r>
+        <w:rPr>
+          <w:rStyle w:val="VerbatimChar"/>
+        </w:rPr>
+        <w:t xml:space="preserve">&gt;  zoo                    1.8-6 2019-05-28</w:t>
       </w:r>
     </w:p>
     <w:sectPr>

</xml_diff>

<commit_message>
include VOT results for monolinguals, fix cross refs
</commit_message>
<xml_diff>
--- a/docs/manuscripts/jasa/results.docx
+++ b/docs/manuscripts/jasa/results.docx
@@ -315,11 +315,239 @@
     </w:p>
     <w:p>
       <w:pPr>
-        <w:pStyle w:val="berschrift3"/>
+        <w:pStyle w:val="Textkrper"/>
       </w:pPr>
-      <w:bookmarkStart w:id="24" w:name="monolingual-english-speakers"/>
-      <w:r>
-        <w:t xml:space="preserve">Monolingual English speakers</w:t>
+      <w:r>
+        <w:rPr>
+          <w:b/>
+        </w:rPr>
+        <w:t xml:space="preserve">Monolingual English speakers.</w:t>
+      </w:r>
+      <w:r>
+        <w:t xml:space="preserve"> </w:t>
+      </w:r>
+      <w:r>
+        <w:t xml:space="preserve">The study includes 8 monolingual</w:t>
+      </w:r>
+      <w:r>
+        <w:t xml:space="preserve"> </w:t>
+      </w:r>
+      <w:r>
+        <w:t xml:space="preserve">English speakers.</w:t>
+      </w:r>
+      <w:r>
+        <w:t xml:space="preserve"> </w:t>
+      </w:r>
+      <w:r>
+        <w:t xml:space="preserve">They were undergraduate students at the University of Arizona, born and raised</w:t>
+      </w:r>
+      <w:r>
+        <w:t xml:space="preserve"> </w:t>
+      </w:r>
+      <w:r>
+        <w:t xml:space="preserve">in the US Southwest.</w:t>
+      </w:r>
+      <w:r>
+        <w:t xml:space="preserve"> </w:t>
+      </w:r>
+      <w:r>
+        <w:t xml:space="preserve">The English speakers were functionally monolingual, though they reported having</w:t>
+      </w:r>
+      <w:r>
+        <w:t xml:space="preserve"> </w:t>
+      </w:r>
+      <w:r>
+        <w:t xml:space="preserve">taken introductory Spanish courses.</w:t>
+      </w:r>
+      <w:r>
+        <w:t xml:space="preserve"> </w:t>
+      </w:r>
+      <w:r>
+        <w:t xml:space="preserve">They were not able to maintain a basic conversation in Spanish.</w:t>
+      </w:r>
+      <w:r>
+        <w:t xml:space="preserve"> </w:t>
+      </w:r>
+      <w:r>
+        <w:t xml:space="preserve">All of the participants in this group reported English as their native</w:t>
+      </w:r>
+      <w:r>
+        <w:t xml:space="preserve"> </w:t>
+      </w:r>
+      <w:r>
+        <w:t xml:space="preserve">language and verified not having been exposed to any other languages while</w:t>
+      </w:r>
+      <w:r>
+        <w:t xml:space="preserve"> </w:t>
+      </w:r>
+      <w:r>
+        <w:t xml:space="preserve">growing up.</w:t>
+      </w:r>
+    </w:p>
+    <w:p>
+      <w:pPr>
+        <w:pStyle w:val="Textkrper"/>
+      </w:pPr>
+      <w:r>
+        <w:rPr>
+          <w:b/>
+        </w:rPr>
+        <w:t xml:space="preserve">Monolingual Spanish speakers.</w:t>
+      </w:r>
+      <w:r>
+        <w:t xml:space="preserve"> </w:t>
+      </w:r>
+      <w:r>
+        <w:t xml:space="preserve">The monolingual Spanish group comprised</w:t>
+      </w:r>
+      <w:r>
+        <w:t xml:space="preserve"> </w:t>
+      </w:r>
+      <w:r>
+        <w:t xml:space="preserve">8 speakers that were recruited from the</w:t>
+      </w:r>
+      <w:r>
+        <w:t xml:space="preserve"> </w:t>
+      </w:r>
+      <w:r>
+        <w:rPr>
+          <w:i/>
+        </w:rPr>
+        <w:t xml:space="preserve">Universitat de les Illes Balears</w:t>
+      </w:r>
+      <w:r>
+        <w:t xml:space="preserve"> </w:t>
+      </w:r>
+      <w:r>
+        <w:t xml:space="preserve">campus community and were born and raised</w:t>
+      </w:r>
+      <w:r>
+        <w:t xml:space="preserve"> </w:t>
+      </w:r>
+      <w:r>
+        <w:t xml:space="preserve">on the island of Majorca, Spain.</w:t>
+      </w:r>
+      <w:r>
+        <w:t xml:space="preserve"> </w:t>
+      </w:r>
+      <w:r>
+        <w:t xml:space="preserve">They reported that, although they had studied some English in Spain, they were</w:t>
+      </w:r>
+      <w:r>
+        <w:t xml:space="preserve"> </w:t>
+      </w:r>
+      <w:r>
+        <w:t xml:space="preserve">not able to maintain a basic conversation in this language.</w:t>
+      </w:r>
+      <w:r>
+        <w:t xml:space="preserve"> </w:t>
+      </w:r>
+      <w:r>
+        <w:t xml:space="preserve">The participants of this group also speak Catalan.</w:t>
+      </w:r>
+      <w:r>
+        <w:t xml:space="preserve"> </w:t>
+      </w:r>
+      <w:r>
+        <w:t xml:space="preserve">Importantly, there are no reported differences in the phonetic realization of</w:t>
+      </w:r>
+      <w:r>
+        <w:t xml:space="preserve"> </w:t>
+      </w:r>
+      <w:r>
+        <w:t xml:space="preserve">voice timing between the Spanish and Catalan, nor are there place difference</w:t>
+      </w:r>
+      <w:r>
+        <w:t xml:space="preserve"> </w:t>
+      </w:r>
+      <w:r>
+        <w:t xml:space="preserve">between the coronal stops.</w:t>
+      </w:r>
+    </w:p>
+    <w:p>
+      <w:pPr>
+        <w:pStyle w:val="Textkrper"/>
+      </w:pPr>
+      <w:r>
+        <w:rPr>
+          <w:b/>
+        </w:rPr>
+        <w:t xml:space="preserve">Bilingual speakers.</w:t>
+      </w:r>
+      <w:r>
+        <w:t xml:space="preserve"> </w:t>
+      </w:r>
+      <w:r>
+        <w:t xml:space="preserve">The English-Spanish bilinguals (n =</w:t>
+      </w:r>
+      <w:r>
+        <w:t xml:space="preserve"> </w:t>
+      </w:r>
+      <w:r>
+        <w:t xml:space="preserve">26) came from Southern Arizona and Northern Mexico.</w:t>
+      </w:r>
+      <w:r>
+        <w:t xml:space="preserve"> </w:t>
+      </w:r>
+      <w:r>
+        <w:t xml:space="preserve">There are two samples from this population.</w:t>
+      </w:r>
+      <w:r>
+        <w:t xml:space="preserve"> </w:t>
+      </w:r>
+      <w:r>
+        <w:t xml:space="preserve">The coronal dataset includes 17 speakers and the bilabial</w:t>
+      </w:r>
+      <w:r>
+        <w:t xml:space="preserve"> </w:t>
+      </w:r>
+      <w:r>
+        <w:t xml:space="preserve">dataset includes 9 speakers.</w:t>
+      </w:r>
+      <w:r>
+        <w:t xml:space="preserve"> </w:t>
+      </w:r>
+      <w:r>
+        <w:t xml:space="preserve">The Spanish-English bilinguals were undergraduate students at the University</w:t>
+      </w:r>
+      <w:r>
+        <w:t xml:space="preserve"> </w:t>
+      </w:r>
+      <w:r>
+        <w:t xml:space="preserve">of Arizona in Tucson, Arizona.</w:t>
+      </w:r>
+      <w:r>
+        <w:t xml:space="preserve"> </w:t>
+      </w:r>
+      <w:r>
+        <w:t xml:space="preserve">The bilinguals were brought up by Spanish-speaking families and were schooled</w:t>
+      </w:r>
+      <w:r>
+        <w:t xml:space="preserve"> </w:t>
+      </w:r>
+      <w:r>
+        <w:t xml:space="preserve">mostly in English.</w:t>
+      </w:r>
+      <w:r>
+        <w:t xml:space="preserve"> </w:t>
+      </w:r>
+      <w:r>
+        <w:t xml:space="preserve">They reported using English and Spanish daily, both in the classroom as well</w:t>
+      </w:r>
+      <w:r>
+        <w:t xml:space="preserve"> </w:t>
+      </w:r>
+      <w:r>
+        <w:t xml:space="preserve">as with their friends and relatives.</w:t>
+      </w:r>
+    </w:p>
+    <w:p>
+      <w:pPr>
+        <w:pStyle w:val="berschrift2"/>
+      </w:pPr>
+      <w:bookmarkStart w:id="24" w:name="metrics"/>
+      <w:r>
+        <w:t xml:space="preserve">Metrics</w:t>
       </w:r>
       <w:bookmarkEnd w:id="24"/>
     </w:p>
@@ -328,64 +556,22 @@
         <w:pStyle w:val="FirstParagraph"/>
       </w:pPr>
       <w:r>
-        <w:t xml:space="preserve">The study includes 8 monolingual English speakers.</w:t>
+        <w:t xml:space="preserve">F1/F2, voice onset time, relative intensity, center of gravity, standard</w:t>
       </w:r>
       <w:r>
         <w:t xml:space="preserve"> </w:t>
       </w:r>
       <w:r>
-        <w:t xml:space="preserve">They were undergraduate students at the University of Arizona, born and raised</w:t>
-      </w:r>
-      <w:r>
-        <w:t xml:space="preserve"> </w:t>
-      </w:r>
-      <w:r>
-        <w:t xml:space="preserve">in the US Southwest.</w:t>
-      </w:r>
-      <w:r>
-        <w:t xml:space="preserve"> </w:t>
-      </w:r>
-      <w:r>
-        <w:t xml:space="preserve">The English speakers were functionally monolingual, though they reported having</w:t>
-      </w:r>
-      <w:r>
-        <w:t xml:space="preserve"> </w:t>
-      </w:r>
-      <w:r>
-        <w:t xml:space="preserve">taken introductory Spanish courses.</w:t>
-      </w:r>
-      <w:r>
-        <w:t xml:space="preserve"> </w:t>
-      </w:r>
-      <w:r>
-        <w:t xml:space="preserve">They were not able to maintain a basic conversation in Spanish.</w:t>
-      </w:r>
-      <w:r>
-        <w:t xml:space="preserve"> </w:t>
-      </w:r>
-      <w:r>
-        <w:t xml:space="preserve">All of the participants in this group reported English as their native</w:t>
-      </w:r>
-      <w:r>
-        <w:t xml:space="preserve"> </w:t>
-      </w:r>
-      <w:r>
-        <w:t xml:space="preserve">language and verified not having been exposed to any other languages while</w:t>
-      </w:r>
-      <w:r>
-        <w:t xml:space="preserve"> </w:t>
-      </w:r>
-      <w:r>
-        <w:t xml:space="preserve">growing up.</w:t>
+        <w:t xml:space="preserve">deviation, skewness, kurtosis</w:t>
       </w:r>
     </w:p>
     <w:p>
       <w:pPr>
-        <w:pStyle w:val="berschrift3"/>
+        <w:pStyle w:val="berschrift2"/>
       </w:pPr>
-      <w:bookmarkStart w:id="25" w:name="monolingual-spanish-speakers"/>
-      <w:r>
-        <w:t xml:space="preserve">Monolingual Spanish speakers</w:t>
+      <w:bookmarkStart w:id="25" w:name="procedure"/>
+      <w:r>
+        <w:t xml:space="preserve">Procedure</w:t>
       </w:r>
       <w:bookmarkEnd w:id="25"/>
     </w:p>
@@ -394,79 +580,22 @@
         <w:pStyle w:val="FirstParagraph"/>
       </w:pPr>
       <w:r>
-        <w:t xml:space="preserve">The monolingual Spanish group comprised 8 speakers that were</w:t>
+        <w:t xml:space="preserve">Decide if we will present 3 separate experiments with 3 different methods</w:t>
       </w:r>
       <w:r>
         <w:t xml:space="preserve"> </w:t>
       </w:r>
       <w:r>
-        <w:t xml:space="preserve">recruited from the</w:t>
-      </w:r>
-      <w:r>
-        <w:t xml:space="preserve"> </w:t>
-      </w:r>
-      <w:r>
-        <w:rPr>
-          <w:i/>
-        </w:rPr>
-        <w:t xml:space="preserve">Universitat de les Illes Balears</w:t>
-      </w:r>
-      <w:r>
-        <w:t xml:space="preserve"> </w:t>
-      </w:r>
-      <w:r>
-        <w:t xml:space="preserve">campus community and</w:t>
-      </w:r>
-      <w:r>
-        <w:t xml:space="preserve"> </w:t>
-      </w:r>
-      <w:r>
-        <w:t xml:space="preserve">were born and raised on the island of Majorca, Spain.</w:t>
-      </w:r>
-      <w:r>
-        <w:t xml:space="preserve"> </w:t>
-      </w:r>
-      <w:r>
-        <w:t xml:space="preserve">They reported that, although they had studied some English in Spain, they were</w:t>
-      </w:r>
-      <w:r>
-        <w:t xml:space="preserve"> </w:t>
-      </w:r>
-      <w:r>
-        <w:t xml:space="preserve">not able to maintain a basic conversation in this language.</w:t>
-      </w:r>
-      <w:r>
-        <w:t xml:space="preserve"> </w:t>
-      </w:r>
-      <w:r>
-        <w:t xml:space="preserve">The participants of this group also speak Catalan.</w:t>
-      </w:r>
-      <w:r>
-        <w:t xml:space="preserve"> </w:t>
-      </w:r>
-      <w:r>
-        <w:t xml:space="preserve">Importantly, there are no reported differences in the phonetic realization of</w:t>
-      </w:r>
-      <w:r>
-        <w:t xml:space="preserve"> </w:t>
-      </w:r>
-      <w:r>
-        <w:t xml:space="preserve">voice timing between the Spanish and Catalan, nor are there place difference</w:t>
-      </w:r>
-      <w:r>
-        <w:t xml:space="preserve"> </w:t>
-      </w:r>
-      <w:r>
-        <w:t xml:space="preserve">between the coronal stops.</w:t>
+        <w:t xml:space="preserve">sections.</w:t>
       </w:r>
     </w:p>
     <w:p>
       <w:pPr>
-        <w:pStyle w:val="berschrift3"/>
+        <w:pStyle w:val="berschrift2"/>
       </w:pPr>
-      <w:bookmarkStart w:id="26" w:name="bilingual-speakers"/>
-      <w:r>
-        <w:t xml:space="preserve">Bilingual speakers</w:t>
+      <w:bookmarkStart w:id="26" w:name="statistical-analyses"/>
+      <w:r>
+        <w:t xml:space="preserve">Statistical analyses</w:t>
       </w:r>
       <w:bookmarkEnd w:id="26"/>
     </w:p>
@@ -475,94 +604,217 @@
         <w:pStyle w:val="FirstParagraph"/>
       </w:pPr>
       <w:r>
-        <w:t xml:space="preserve">The English-Spanish bilinguals (n = 26) came from</w:t>
+        <w:t xml:space="preserve">All analyses were conducted in</w:t>
       </w:r>
       <w:r>
         <w:t xml:space="preserve"> </w:t>
       </w:r>
       <w:r>
-        <w:t xml:space="preserve">Southern Arizona and Northern Mexico.</w:t>
+        <w:rPr>
+          <w:rStyle w:val="VerbatimChar"/>
+        </w:rPr>
+        <w:t xml:space="preserve">R</w:t>
       </w:r>
       <w:r>
         <w:t xml:space="preserve"> </w:t>
       </w:r>
       <w:r>
-        <w:t xml:space="preserve">There are two samples from this population.</w:t>
+        <w:t xml:space="preserve">(R Core Team, 2019, version 3.6.0)</w:t>
+      </w:r>
+      <w:r>
+        <w:t xml:space="preserve">.</w:t>
       </w:r>
       <w:r>
         <w:t xml:space="preserve"> </w:t>
       </w:r>
       <w:r>
-        <w:t xml:space="preserve">The coronal dataset includes 17 speakers and the bilabial</w:t>
+        <w:t xml:space="preserve">We use Bayesian multilevel models fitted in</w:t>
       </w:r>
       <w:r>
         <w:t xml:space="preserve"> </w:t>
       </w:r>
       <w:r>
-        <w:t xml:space="preserve">dataset includes 9 speakers.</w:t>
+        <w:rPr>
+          <w:rStyle w:val="VerbatimChar"/>
+        </w:rPr>
+        <w:t xml:space="preserve">Stan</w:t>
       </w:r>
       <w:r>
         <w:t xml:space="preserve"> </w:t>
       </w:r>
       <w:r>
-        <w:t xml:space="preserve">The Spanish-English bilinguals were undergraduate students at the University</w:t>
+        <w:t xml:space="preserve">using</w:t>
       </w:r>
       <w:r>
         <w:t xml:space="preserve"> </w:t>
       </w:r>
       <w:r>
-        <w:t xml:space="preserve">of Arizona in Tucson, Arizona.</w:t>
+        <w:rPr>
+          <w:rStyle w:val="VerbatimChar"/>
+        </w:rPr>
+        <w:t xml:space="preserve">brms</w:t>
       </w:r>
       <w:r>
         <w:t xml:space="preserve"> </w:t>
       </w:r>
       <w:r>
-        <w:t xml:space="preserve">The bilinguals were brought up by Spanish-speaking families and were schooled mostly in English.</w:t>
+        <w:t xml:space="preserve">(Bürkner, 2017, 2018, version 2.10.0)</w:t>
+      </w:r>
+      <w:r>
+        <w:t xml:space="preserve">.</w:t>
       </w:r>
       <w:r>
         <w:t xml:space="preserve"> </w:t>
       </w:r>
       <w:r>
-        <w:t xml:space="preserve">They reported using English and Spanish daily, both in the classroom as well</w:t>
+        <w:t xml:space="preserve">Bayesian Data Analysis (BDA) is an alternative to frequentist statistical</w:t>
       </w:r>
       <w:r>
         <w:t xml:space="preserve"> </w:t>
       </w:r>
       <w:r>
-        <w:t xml:space="preserve">as with their friends and relatives.</w:t>
+        <w:t xml:space="preserve">analysis.</w:t>
+      </w:r>
+      <w:r>
+        <w:rPr>
+          <w:rStyle w:val="Funotenzeichen"/>
+        </w:rPr>
+        <w:footnoteReference w:id="27"/>
+      </w:r>
+      <w:r>
+        <w:t xml:space="preserve"> </w:t>
+      </w:r>
+      <w:r>
+        <w:t xml:space="preserve">For all models, the criterion was standardized, or converted to z-scores,</w:t>
+      </w:r>
+      <w:r>
+        <w:t xml:space="preserve"> </w:t>
+      </w:r>
+      <w:r>
+        <w:t xml:space="preserve">in order to facilitate comparability between metrics.</w:t>
+      </w:r>
+      <w:r>
+        <w:t xml:space="preserve"> </w:t>
+      </w:r>
+      <w:r>
+        <w:t xml:space="preserve">Continuous predictors were also standardized and categorical predictors were</w:t>
+      </w:r>
+      <w:r>
+        <w:t xml:space="preserve"> </w:t>
+      </w:r>
+      <w:r>
+        <w:t xml:space="preserve">sum-to-zero coded.</w:t>
+      </w:r>
+      <w:r>
+        <w:t xml:space="preserve"> </w:t>
+      </w:r>
+      <w:r>
+        <w:t xml:space="preserve">Thus for all models the intercept represents the outcome variable at the</w:t>
+      </w:r>
+      <w:r>
+        <w:t xml:space="preserve"> </w:t>
+      </w:r>
+      <w:r>
+        <w:t xml:space="preserve">grand mean in standardized units.</w:t>
+      </w:r>
+      <w:r>
+        <w:t xml:space="preserve"> </w:t>
+      </w:r>
+      <w:r>
+        <w:t xml:space="preserve">We used regularizing, weakly informative priors in all models (specifics below)</w:t>
+      </w:r>
+      <w:r>
+        <w:t xml:space="preserve"> </w:t>
+      </w:r>
+      <w:r>
+        <w:t xml:space="preserve">with 4,000 iterations (2,000 warm-up) running on 16 processing cores.</w:t>
+      </w:r>
+      <w:r>
+        <w:t xml:space="preserve"> </w:t>
+      </w:r>
+      <w:r>
+        <w:t xml:space="preserve">We quantify our uncertainty regarding a given effect by reporting point</w:t>
+      </w:r>
+      <w:r>
+        <w:t xml:space="preserve"> </w:t>
+      </w:r>
+      <w:r>
+        <w:t xml:space="preserve">estimates derived from the posterior predictive distribution, including the</w:t>
+      </w:r>
+      <w:r>
+        <w:t xml:space="preserve"> </w:t>
+      </w:r>
+      <w:r>
+        <w:t xml:space="preserve">95% Highest Density Credible Intervals (HDI).</w:t>
+      </w:r>
+      <w:r>
+        <w:t xml:space="preserve"> </w:t>
+      </w:r>
+      <w:r>
+        <w:t xml:space="preserve">Additionally, we assume a negligible effect size of ± 0.1</w:t>
+      </w:r>
+      <w:r>
+        <w:t xml:space="preserve"> </w:t>
+      </w:r>
+      <w:r>
+        <w:t xml:space="preserve">(Cohen, 1988, 2013; Kruschke, 2018)</w:t>
+      </w:r>
+      <w:r>
+        <w:t xml:space="preserve"> </w:t>
+      </w:r>
+      <w:r>
+        <w:t xml:space="preserve">in order to establish a Region of Practical Equivalence (ROPE), for which we</w:t>
+      </w:r>
+      <w:r>
+        <w:t xml:space="preserve"> </w:t>
+      </w:r>
+      <w:r>
+        <w:t xml:space="preserve">assess the proportion of the HDI that falls within this interval.</w:t>
+      </w:r>
+      <w:r>
+        <w:t xml:space="preserve"> </w:t>
+      </w:r>
+      <w:r>
+        <w:t xml:space="preserve">Finally, we report the Maximum Probability of Effect (MPE), or the Probability</w:t>
+      </w:r>
+      <w:r>
+        <w:t xml:space="preserve"> </w:t>
+      </w:r>
+      <w:r>
+        <w:t xml:space="preserve">of Direction, as the proportion of the posterior distribution that is of the</w:t>
+      </w:r>
+      <w:r>
+        <w:t xml:space="preserve"> </w:t>
+      </w:r>
+      <w:r>
+        <w:t xml:space="preserve">median’s sign.</w:t>
+      </w:r>
+      <w:r>
+        <w:t xml:space="preserve"> </w:t>
+      </w:r>
+      <w:r>
+        <w:t xml:space="preserve">We assume there to be compelling evidence for a given effect when the HDI of</w:t>
+      </w:r>
+      <w:r>
+        <w:t xml:space="preserve"> </w:t>
+      </w:r>
+      <w:r>
+        <w:t xml:space="preserve">the posterior distribution does not contain 0 nor fall within the ROPE by a</w:t>
+      </w:r>
+      <w:r>
+        <w:t xml:space="preserve"> </w:t>
+      </w:r>
+      <w:r>
+        <w:t xml:space="preserve">reasonable margin and the MPE is close to 1.</w:t>
       </w:r>
     </w:p>
     <w:p>
       <w:pPr>
-        <w:pStyle w:val="berschrift2"/>
+        <w:pStyle w:val="berschrift1"/>
       </w:pPr>
-      <w:bookmarkStart w:id="27" w:name="metrics"/>
-      <w:r>
-        <w:t xml:space="preserve">Metrics</w:t>
-      </w:r>
-      <w:bookmarkEnd w:id="27"/>
-    </w:p>
-    <w:p>
-      <w:pPr>
-        <w:pStyle w:val="FirstParagraph"/>
-      </w:pPr>
-      <w:r>
-        <w:t xml:space="preserve">F1/F2, voice onset time, relative intensity, center of gravity, standard</w:t>
-      </w:r>
-      <w:r>
-        <w:t xml:space="preserve"> </w:t>
-      </w:r>
-      <w:r>
-        <w:t xml:space="preserve">deviation, skewness, kurtosis</w:t>
-      </w:r>
-    </w:p>
-    <w:p>
-      <w:pPr>
-        <w:pStyle w:val="berschrift2"/>
-      </w:pPr>
-      <w:bookmarkStart w:id="28" w:name="procedure"/>
-      <w:r>
-        <w:t xml:space="preserve">Procedure</w:t>
+      <w:bookmarkStart w:id="28" w:name="results"/>
+      <w:r>
+        <w:t xml:space="preserve">Results</w:t>
       </w:r>
       <w:bookmarkEnd w:id="28"/>
     </w:p>
@@ -571,22 +823,52 @@
         <w:pStyle w:val="FirstParagraph"/>
       </w:pPr>
       <w:r>
-        <w:t xml:space="preserve">Decide if we will present 3 separate experiments with 3 different methods</w:t>
+        <w:t xml:space="preserve">The results are divided into 3 subsections dealing with (1) monolingual data,</w:t>
       </w:r>
       <w:r>
         <w:t xml:space="preserve"> </w:t>
       </w:r>
       <w:r>
-        <w:t xml:space="preserve">sections.</w:t>
+        <w:t xml:space="preserve">(2) bilingual data, and (3) POA data.</w:t>
+      </w:r>
+      <w:r>
+        <w:t xml:space="preserve"> </w:t>
+      </w:r>
+      <w:r>
+        <w:t xml:space="preserve">Each subsection presents the results of 6 metrics: VOT, relative intensity,</w:t>
+      </w:r>
+      <w:r>
+        <w:t xml:space="preserve"> </w:t>
+      </w:r>
+      <w:r>
+        <w:t xml:space="preserve">center of gravity, kurtosis, standard deviation, and skewness.</w:t>
+      </w:r>
+      <w:r>
+        <w:t xml:space="preserve"> </w:t>
+      </w:r>
+      <w:r>
+        <w:t xml:space="preserve">We report only relevant effects.</w:t>
+      </w:r>
+      <w:r>
+        <w:t xml:space="preserve"> </w:t>
+      </w:r>
+      <w:r>
+        <w:t xml:space="preserve">Please see the supplementary materials (Appendices A-D) for complete model</w:t>
+      </w:r>
+      <w:r>
+        <w:t xml:space="preserve"> </w:t>
+      </w:r>
+      <w:r>
+        <w:t xml:space="preserve">summaries.</w:t>
       </w:r>
     </w:p>
     <w:p>
       <w:pPr>
         <w:pStyle w:val="berschrift2"/>
       </w:pPr>
-      <w:bookmarkStart w:id="29" w:name="statistical-analyses"/>
-      <w:r>
-        <w:t xml:space="preserve">Statistical analyses</w:t>
+      <w:bookmarkStart w:id="29" w:name="experiment-1-monolinguals"/>
+      <w:r>
+        <w:t xml:space="preserve">Experiment 1: Monolinguals</w:t>
       </w:r>
       <w:bookmarkEnd w:id="29"/>
     </w:p>
@@ -595,22 +877,22 @@
         <w:pStyle w:val="FirstParagraph"/>
       </w:pPr>
       <w:r>
-        <w:t xml:space="preserve">All analyses were conducted in</w:t>
+        <w:t xml:space="preserve">We modeled VOT and the burst metrics as a function of language (English,</w:t>
       </w:r>
       <w:r>
         <w:t xml:space="preserve"> </w:t>
       </w:r>
       <w:r>
-        <w:rPr>
-          <w:rStyle w:val="VerbatimChar"/>
-        </w:rPr>
-        <w:t xml:space="preserve">R</w:t>
+        <w:t xml:space="preserve">Spanish), phoneme (/d/, /t/), standardized F1 and F2, and item repetitions.</w:t>
       </w:r>
       <w:r>
         <w:t xml:space="preserve"> </w:t>
       </w:r>
       <w:r>
-        <w:t xml:space="preserve">(R Core Team, 2019, version 3.6.0)</w:t>
+        <w:t xml:space="preserve">The model used regularizing, weakly informative priors</w:t>
+      </w:r>
+      <w:r>
+        <w:t xml:space="preserve"> </w:t>
       </w:r>
       <w:r>
         <w:t xml:space="preserve">.</w:t>
@@ -619,256 +901,122 @@
         <w:t xml:space="preserve"> </w:t>
       </w:r>
       <w:r>
-        <w:t xml:space="preserve">We use Bayesian multilevel models fitted in</w:t>
+        <w:t xml:space="preserve">Specifically, all parameters were assumed to be distributed as normal with a</w:t>
       </w:r>
       <w:r>
         <w:t xml:space="preserve"> </w:t>
       </w:r>
       <w:r>
-        <w:rPr>
-          <w:rStyle w:val="VerbatimChar"/>
-        </w:rPr>
-        <w:t xml:space="preserve">Stan</w:t>
+        <w:t xml:space="preserve">standard deviation of 5, i.e.,</w:t>
       </w:r>
       <w:r>
         <w:t xml:space="preserve"> </w:t>
       </w:r>
-      <w:r>
-        <w:t xml:space="preserve">using</w:t>
+      <m:oMath>
+        <m:r>
+          <m:t>N</m:t>
+        </m:r>
+        <m:r>
+          <m:t>o</m:t>
+        </m:r>
+        <m:r>
+          <m:t>r</m:t>
+        </m:r>
+        <m:r>
+          <m:t>m</m:t>
+        </m:r>
+        <m:r>
+          <m:t>a</m:t>
+        </m:r>
+        <m:r>
+          <m:t>l</m:t>
+        </m:r>
+        <m:r>
+          <m:t>(</m:t>
+        </m:r>
+        <m:r>
+          <m:t>μ</m:t>
+        </m:r>
+        <m:r>
+          <m:t>=</m:t>
+        </m:r>
+        <m:r>
+          <m:t>0</m:t>
+        </m:r>
+      </m:oMath>
+      <w:r>
+        <w:t xml:space="preserve">,</w:t>
       </w:r>
       <w:r>
         <w:t xml:space="preserve"> </w:t>
       </w:r>
-      <w:r>
-        <w:rPr>
-          <w:rStyle w:val="VerbatimChar"/>
-        </w:rPr>
-        <w:t xml:space="preserve">brms</w:t>
+      <m:oMath>
+        <m:r>
+          <m:t>σ</m:t>
+        </m:r>
+        <m:r>
+          <m:t>=</m:t>
+        </m:r>
+        <m:r>
+          <m:t>5</m:t>
+        </m:r>
+        <m:r>
+          <m:t>)</m:t>
+        </m:r>
+      </m:oMath>
+      <w:r>
+        <w:t xml:space="preserve">.</w:t>
       </w:r>
       <w:r>
         <w:t xml:space="preserve"> </w:t>
       </w:r>
       <w:r>
-        <w:t xml:space="preserve">(Bürkner, 2017, 2018, version 2.10.0)</w:t>
-      </w:r>
-      <w:r>
-        <w:t xml:space="preserve">.</w:t>
+        <w:t xml:space="preserve">The standard deviation parameters for random effects and the model residual</w:t>
       </w:r>
       <w:r>
         <w:t xml:space="preserve"> </w:t>
       </w:r>
       <w:r>
-        <w:t xml:space="preserve">Bayesian Data Analysis (BDA) has become a welcome alternative to frequentist</w:t>
+        <w:t xml:space="preserve">error (sigma) were truncated to exclude negative values.</w:t>
       </w:r>
       <w:r>
         <w:t xml:space="preserve"> </w:t>
       </w:r>
       <w:r>
-        <w:t xml:space="preserve">statistical analysis.</w:t>
+        <w:t xml:space="preserve">Figure </w:t>
+      </w:r>
+      <w:r>
+        <w:t xml:space="preserve">1</w:t>
       </w:r>
       <w:r>
         <w:t xml:space="preserve"> </w:t>
       </w:r>
       <w:r>
-        <w:t xml:space="preserve">See</w:t>
+        <w:t xml:space="preserve">plots VOT and the burst metrics as a</w:t>
       </w:r>
       <w:r>
         <w:t xml:space="preserve"> </w:t>
       </w:r>
       <w:r>
-        <w:t xml:space="preserve">Schoot and Depaoli (2014)</w:t>
+        <w:t xml:space="preserve">function of language (English, Spanish) and phoneme (/d/, /t/).</w:t>
       </w:r>
       <w:r>
         <w:t xml:space="preserve"> </w:t>
       </w:r>
       <w:r>
-        <w:t xml:space="preserve">and</w:t>
+        <w:t xml:space="preserve">For all plots the y-axis represents the outcome variable in standardized units.</w:t>
       </w:r>
       <w:r>
         <w:t xml:space="preserve"> </w:t>
       </w:r>
       <w:r>
-        <w:t xml:space="preserve">Vasishth, Nicenboim, Beckman, Li, and Kong (2018)</w:t>
+        <w:t xml:space="preserve">The x-axis indicates the language and voiced/voiceless pairs are represented</w:t>
       </w:r>
       <w:r>
         <w:t xml:space="preserve"> </w:t>
       </w:r>
       <w:r>
-        <w:t xml:space="preserve">for tutorials and in depth</w:t>
-      </w:r>
-      <w:r>
-        <w:t xml:space="preserve"> </w:t>
-      </w:r>
-      <w:r>
-        <w:t xml:space="preserve">explanations related BDA in the psychological and speech sciences.</w:t>
-      </w:r>
-      <w:r>
-        <w:t xml:space="preserve"> </w:t>
-      </w:r>
-      <w:r>
-        <w:t xml:space="preserve">For all models, the criterion was standardized, or converted to z-scores,</w:t>
-      </w:r>
-      <w:r>
-        <w:t xml:space="preserve"> </w:t>
-      </w:r>
-      <w:r>
-        <w:t xml:space="preserve">in order to facilitate comparibility between metrics.</w:t>
-      </w:r>
-      <w:r>
-        <w:t xml:space="preserve"> </w:t>
-      </w:r>
-      <w:r>
-        <w:t xml:space="preserve">Continuous predictors were also standardized and categorical predictors were</w:t>
-      </w:r>
-      <w:r>
-        <w:t xml:space="preserve"> </w:t>
-      </w:r>
-      <w:r>
-        <w:t xml:space="preserve">sum-to-zero coded.</w:t>
-      </w:r>
-      <w:r>
-        <w:t xml:space="preserve"> </w:t>
-      </w:r>
-      <w:r>
-        <w:t xml:space="preserve">Thus for all models the intercept represents the outcome variable at the</w:t>
-      </w:r>
-      <w:r>
-        <w:t xml:space="preserve"> </w:t>
-      </w:r>
-      <w:r>
-        <w:t xml:space="preserve">grand mean in standardized units.</w:t>
-      </w:r>
-      <w:r>
-        <w:t xml:space="preserve"> </w:t>
-      </w:r>
-      <w:r>
-        <w:t xml:space="preserve">We used regularizing, weakly informative priors in all models (specifics below)</w:t>
-      </w:r>
-      <w:r>
-        <w:t xml:space="preserve"> </w:t>
-      </w:r>
-      <w:r>
-        <w:t xml:space="preserve">with 4,000 iterations (2,000 warmup) running on 16 processing cores.</w:t>
-      </w:r>
-      <w:r>
-        <w:t xml:space="preserve"> </w:t>
-      </w:r>
-      <w:r>
-        <w:t xml:space="preserve">We quantify our uncertainty regarding a given effect by reporting point</w:t>
-      </w:r>
-      <w:r>
-        <w:t xml:space="preserve"> </w:t>
-      </w:r>
-      <w:r>
-        <w:t xml:space="preserve">estimates derived from the posterior predictive distribution, including the</w:t>
-      </w:r>
-      <w:r>
-        <w:t xml:space="preserve"> </w:t>
-      </w:r>
-      <w:r>
-        <w:t xml:space="preserve">95% Highest Density Credible Intervals (HDI).</w:t>
-      </w:r>
-      <w:r>
-        <w:t xml:space="preserve"> </w:t>
-      </w:r>
-      <w:r>
-        <w:t xml:space="preserve">Additionally, we assume a negligible effect size of ± 0.1</w:t>
-      </w:r>
-      <w:r>
-        <w:t xml:space="preserve"> </w:t>
-      </w:r>
-      <w:r>
-        <w:t xml:space="preserve">(Cohen, 1988, 2013; Kruschke, 2018)</w:t>
-      </w:r>
-      <w:r>
-        <w:t xml:space="preserve"> </w:t>
-      </w:r>
-      <w:r>
-        <w:t xml:space="preserve">in order to establish a Region of Practical Equivalence (ROPE), for which we</w:t>
-      </w:r>
-      <w:r>
-        <w:t xml:space="preserve"> </w:t>
-      </w:r>
-      <w:r>
-        <w:t xml:space="preserve">assess the proportion of the HDI that falls within this interval.</w:t>
-      </w:r>
-      <w:r>
-        <w:t xml:space="preserve"> </w:t>
-      </w:r>
-      <w:r>
-        <w:t xml:space="preserve">Finally, we report the Maximum Probability of Effect (MPE), or the Probability</w:t>
-      </w:r>
-      <w:r>
-        <w:t xml:space="preserve"> </w:t>
-      </w:r>
-      <w:r>
-        <w:t xml:space="preserve">of Direction, as the proportion of the posterior distribution that is of the</w:t>
-      </w:r>
-      <w:r>
-        <w:t xml:space="preserve"> </w:t>
-      </w:r>
-      <w:r>
-        <w:t xml:space="preserve">median’s sign.</w:t>
-      </w:r>
-      <w:r>
-        <w:t xml:space="preserve"> </w:t>
-      </w:r>
-      <w:r>
-        <w:t xml:space="preserve">We assume there to be compelling evidence for a given effect when the HDI of</w:t>
-      </w:r>
-      <w:r>
-        <w:t xml:space="preserve"> </w:t>
-      </w:r>
-      <w:r>
-        <w:t xml:space="preserve">the posterior distribution does not contain 0 nor fall within the ROPE by a</w:t>
-      </w:r>
-      <w:r>
-        <w:t xml:space="preserve"> </w:t>
-      </w:r>
-      <w:r>
-        <w:t xml:space="preserve">reasonable margin and the MPE is close to 1.</w:t>
-      </w:r>
-    </w:p>
-    <w:p>
-      <w:pPr>
-        <w:pStyle w:val="berschrift1"/>
-      </w:pPr>
-      <w:bookmarkStart w:id="30" w:name="results"/>
-      <w:r>
-        <w:t xml:space="preserve">Results</w:t>
-      </w:r>
-      <w:bookmarkEnd w:id="30"/>
-    </w:p>
-    <w:p>
-      <w:pPr>
-        <w:pStyle w:val="FirstParagraph"/>
-      </w:pPr>
-      <w:r>
-        <w:t xml:space="preserve">The results are divided into 3 subsections dealing with (1) monolingual data,</w:t>
-      </w:r>
-      <w:r>
-        <w:t xml:space="preserve"> </w:t>
-      </w:r>
-      <w:r>
-        <w:t xml:space="preserve">(2) bilingual data, and (3) POA data.</w:t>
-      </w:r>
-    </w:p>
-    <w:p>
-      <w:pPr>
-        <w:pStyle w:val="berschrift2"/>
-      </w:pPr>
-      <w:bookmarkStart w:id="31" w:name="experiment-1-monolinguals"/>
-      <w:r>
-        <w:t xml:space="preserve">Experiment 1: Monolinguals</w:t>
-      </w:r>
-      <w:bookmarkEnd w:id="31"/>
-    </w:p>
-    <w:p>
-      <w:pPr>
-        <w:pStyle w:val="FirstParagraph"/>
-      </w:pPr>
-      <w:r>
-        <w:t xml:space="preserve">Model info here.</w:t>
+        <w:t xml:space="preserve">by color.</w:t>
       </w:r>
     </w:p>
     <w:p>
@@ -891,7 +1039,7 @@
                     </pic:cNvPicPr>
                   </pic:nvPicPr>
                   <pic:blipFill>
-                    <a:blip r:embed="rId32"/>
+                    <a:blip r:embed="rId30"/>
                     <a:stretch>
                       <a:fillRect/>
                     </a:stretch>
@@ -928,20 +1076,106 @@
     </w:p>
     <w:p>
       <w:pPr>
-        <w:pStyle w:val="berschrift3"/>
+        <w:pStyle w:val="Textkrper"/>
       </w:pPr>
-      <w:bookmarkStart w:id="33" w:name="vot"/>
-      <w:r>
-        <w:t xml:space="preserve">VOT</w:t>
-      </w:r>
-      <w:bookmarkEnd w:id="33"/>
-    </w:p>
-    <w:p>
-      <w:pPr>
-        <w:pStyle w:val="FirstParagraph"/>
-      </w:pPr>
-      <w:r>
-        <w:t xml:space="preserve">(β = 0.67; SE = 0.05; CI = [0.57, 0.77])</w:t>
+      <w:r>
+        <w:rPr>
+          <w:b/>
+        </w:rPr>
+        <w:t xml:space="preserve">Voice-onset time</w:t>
+      </w:r>
+      <w:r>
+        <w:t xml:space="preserve">. English stops had higher VOT than Spanish stops</w:t>
+      </w:r>
+      <w:r>
+        <w:t xml:space="preserve"> </w:t>
+      </w:r>
+      <w:r>
+        <w:t xml:space="preserve">(β = 0.67; SE = 0.05; CI = [0.57, 0.77]) and the</w:t>
+      </w:r>
+      <w:r>
+        <w:t xml:space="preserve"> </w:t>
+      </w:r>
+      <w:r>
+        <w:t xml:space="preserve">voiceless segments had higher VOT than the voiceless segments</w:t>
+      </w:r>
+      <w:r>
+        <w:t xml:space="preserve"> </w:t>
+      </w:r>
+      <w:r>
+        <w:t xml:space="preserve">(β = −0.62; SE = 0.04; CI = [−0.69, −0.54]).</w:t>
+      </w:r>
+      <w:r>
+        <w:t xml:space="preserve"> </w:t>
+      </w:r>
+      <w:r>
+        <w:t xml:space="preserve">For both language and phoneme none of the HDI fell within the ROPE and the MPE</w:t>
+      </w:r>
+      <w:r>
+        <w:t xml:space="preserve"> </w:t>
+      </w:r>
+      <w:r>
+        <w:t xml:space="preserve">was 100%.</w:t>
+      </w:r>
+      <w:r>
+        <w:t xml:space="preserve"> </w:t>
+      </w:r>
+      <w:r>
+        <w:t xml:space="preserve">Thus there was compelling evidence for an effect of language and phoneme, as</w:t>
+      </w:r>
+      <w:r>
+        <w:t xml:space="preserve"> </w:t>
+      </w:r>
+      <w:r>
+        <w:t xml:space="preserve">well as a moderate interaction between the two predictors</w:t>
+      </w:r>
+      <w:r>
+        <w:t xml:space="preserve"> </w:t>
+      </w:r>
+      <w:r>
+        <w:t xml:space="preserve">(β = 0.11; SE = 0.03; CI = [0.04, 0.18]),</w:t>
+      </w:r>
+      <w:r>
+        <w:t xml:space="preserve"> </w:t>
+      </w:r>
+      <w:r>
+        <w:t xml:space="preserve">such that the voicing difference between Spanish coronals was larger than that</w:t>
+      </w:r>
+      <w:r>
+        <w:t xml:space="preserve"> </w:t>
+      </w:r>
+      <w:r>
+        <w:t xml:space="preserve">of the English coronals.</w:t>
+      </w:r>
+      <w:r>
+        <w:t xml:space="preserve"> </w:t>
+      </w:r>
+      <w:r>
+        <w:t xml:space="preserve">For the language × phoneme interaction .364 of the HDI was within the</w:t>
+      </w:r>
+      <w:r>
+        <w:t xml:space="preserve"> </w:t>
+      </w:r>
+      <w:r>
+        <w:t xml:space="preserve">ROPE and the MPE was .998.</w:t>
+      </w:r>
+      <w:r>
+        <w:t xml:space="preserve"> </w:t>
+      </w:r>
+      <w:r>
+        <w:t xml:space="preserve">The VOT data is plotted in first panel of Figure </w:t>
+      </w:r>
+      <w:r>
+        <w:t xml:space="preserve">1</w:t>
+      </w:r>
+      <w:r>
+        <w:t xml:space="preserve"> </w:t>
+      </w:r>
+      <w:r>
+        <w:t xml:space="preserve">and the complete model summary is available in Appendix B.</w:t>
+      </w:r>
+      <w:r>
+        <w:t xml:space="preserve"> </w:t>
       </w:r>
     </w:p>
     <w:p>
@@ -949,7 +1183,13 @@
         <w:pStyle w:val="Textkrper"/>
       </w:pPr>
       <w:r>
-        <w:t xml:space="preserve">(β = −0.62; SE = 0.04; CI = [−0.69, −0.54])</w:t>
+        <w:rPr>
+          <w:b/>
+        </w:rPr>
+        <w:t xml:space="preserve">Relative intensity</w:t>
+      </w:r>
+      <w:r>
+        <w:t xml:space="preserve">.</w:t>
       </w:r>
     </w:p>
     <w:p>
@@ -957,7 +1197,7 @@
         <w:pStyle w:val="Textkrper"/>
       </w:pPr>
       <w:r>
-        <w:t xml:space="preserve">(β = 0.01; SE = 0.02; CI = [−0.03, 0.05])</w:t>
+        <w:t xml:space="preserve">(β = 0.08; SE = 0.11; CI = [−0.14, 0.29])</w:t>
       </w:r>
     </w:p>
     <w:p>
@@ -965,7 +1205,7 @@
         <w:pStyle w:val="Textkrper"/>
       </w:pPr>
       <w:r>
-        <w:t xml:space="preserve">(β = −0.01; SE = 0.02; CI = [−0.05, 0.03])</w:t>
+        <w:t xml:space="preserve">(β = −0.10; SE = 0.07; CI = [−0.23, 0.04])</w:t>
       </w:r>
     </w:p>
     <w:p>
@@ -973,25 +1213,7 @@
         <w:pStyle w:val="Textkrper"/>
       </w:pPr>
       <w:r>
-        <w:t xml:space="preserve">(β = 0.11; SE = 0.03; CI = [0.04, 0.18])</w:t>
-      </w:r>
-    </w:p>
-    <w:p>
-      <w:pPr>
-        <w:pStyle w:val="berschrift3"/>
-      </w:pPr>
-      <w:bookmarkStart w:id="34" w:name="ri"/>
-      <w:r>
-        <w:t xml:space="preserve">RI</w:t>
-      </w:r>
-      <w:bookmarkEnd w:id="34"/>
-    </w:p>
-    <w:p>
-      <w:pPr>
-        <w:pStyle w:val="FirstParagraph"/>
-      </w:pPr>
-      <w:r>
-        <w:t xml:space="preserve">(β = 0.08; SE = 0.11; CI = [−0.14, 0.29])</w:t>
+        <w:t xml:space="preserve">(β = −0.11; SE = 0.06; CI = [−0.22, −0.00])</w:t>
       </w:r>
     </w:p>
     <w:p>
@@ -999,7 +1221,7 @@
         <w:pStyle w:val="Textkrper"/>
       </w:pPr>
       <w:r>
-        <w:t xml:space="preserve">(β = −0.10; SE = 0.07; CI = [−0.23, 0.04])</w:t>
+        <w:t xml:space="preserve">(β = −0.22; SE = 0.06; CI = [−0.34, −0.11])</w:t>
       </w:r>
     </w:p>
     <w:p>
@@ -1007,7 +1229,7 @@
         <w:pStyle w:val="Textkrper"/>
       </w:pPr>
       <w:r>
-        <w:t xml:space="preserve">(β = −0.11; SE = 0.06; CI = [−0.22, −0.00])</w:t>
+        <w:t xml:space="preserve">(β = 0.02; SE = 0.07; CI = [−0.11, 0.15])</w:t>
       </w:r>
     </w:p>
     <w:p>
@@ -1015,7 +1237,10 @@
         <w:pStyle w:val="Textkrper"/>
       </w:pPr>
       <w:r>
-        <w:t xml:space="preserve">(β = −0.22; SE = 0.06; CI = [−0.34, −0.11])</w:t>
+        <w:rPr>
+          <w:b/>
+        </w:rPr>
+        <w:t xml:space="preserve">Center of gravity.</w:t>
       </w:r>
     </w:p>
     <w:p>
@@ -1023,24 +1248,6 @@
         <w:pStyle w:val="Textkrper"/>
       </w:pPr>
       <w:r>
-        <w:t xml:space="preserve">(β = 0.02; SE = 0.07; CI = [−0.11, 0.15])</w:t>
-      </w:r>
-    </w:p>
-    <w:p>
-      <w:pPr>
-        <w:pStyle w:val="berschrift3"/>
-      </w:pPr>
-      <w:bookmarkStart w:id="35" w:name="cog"/>
-      <w:r>
-        <w:t xml:space="preserve">COG</w:t>
-      </w:r>
-      <w:bookmarkEnd w:id="35"/>
-    </w:p>
-    <w:p>
-      <w:pPr>
-        <w:pStyle w:val="FirstParagraph"/>
-      </w:pPr>
-      <w:r>
         <w:t xml:space="preserve">(β = 0.64; SE = 0.12; CI = [0.40, 0.87])</w:t>
       </w:r>
     </w:p>
@@ -1078,20 +1285,13 @@
     </w:p>
     <w:p>
       <w:pPr>
-        <w:pStyle w:val="berschrift3"/>
+        <w:pStyle w:val="Textkrper"/>
       </w:pPr>
-      <w:bookmarkStart w:id="36" w:name="kurtosis"/>
-      <w:r>
-        <w:t xml:space="preserve">Kurtosis</w:t>
-      </w:r>
-      <w:bookmarkEnd w:id="36"/>
-    </w:p>
-    <w:p>
-      <w:pPr>
-        <w:pStyle w:val="FirstParagraph"/>
-      </w:pPr>
-      <w:r>
-        <w:t xml:space="preserve">(β = −0.62; SE = 0.08; CI = [−0.77, −0.46])</w:t>
+      <w:r>
+        <w:rPr>
+          <w:b/>
+        </w:rPr>
+        <w:t xml:space="preserve">Kurtosis.</w:t>
       </w:r>
     </w:p>
     <w:p>
@@ -1099,7 +1299,7 @@
         <w:pStyle w:val="Textkrper"/>
       </w:pPr>
       <w:r>
-        <w:t xml:space="preserve">(β = 0.22; SE = 0.05; CI = [0.11, 0.32])</w:t>
+        <w:t xml:space="preserve">(β = −0.62; SE = 0.08; CI = [−0.77, −0.46])</w:t>
       </w:r>
     </w:p>
     <w:p>
@@ -1107,7 +1307,7 @@
         <w:pStyle w:val="Textkrper"/>
       </w:pPr>
       <w:r>
-        <w:t xml:space="preserve">(β = −0.03; SE = 0.03; CI = [−0.09, 0.03])</w:t>
+        <w:t xml:space="preserve">(β = 0.22; SE = 0.05; CI = [0.11, 0.32])</w:t>
       </w:r>
     </w:p>
     <w:p>
@@ -1115,7 +1315,7 @@
         <w:pStyle w:val="Textkrper"/>
       </w:pPr>
       <w:r>
-        <w:t xml:space="preserve">(β = −0.01; SE = 0.03; CI = [−0.07, 0.05])</w:t>
+        <w:t xml:space="preserve">(β = −0.03; SE = 0.03; CI = [−0.09, 0.03])</w:t>
       </w:r>
     </w:p>
     <w:p>
@@ -1123,25 +1323,7 @@
         <w:pStyle w:val="Textkrper"/>
       </w:pPr>
       <w:r>
-        <w:t xml:space="preserve">(β = −0.24; SE = 0.05; CI = [−0.35, −0.13])</w:t>
-      </w:r>
-    </w:p>
-    <w:p>
-      <w:pPr>
-        <w:pStyle w:val="berschrift3"/>
-      </w:pPr>
-      <w:bookmarkStart w:id="37" w:name="sd"/>
-      <w:r>
-        <w:t xml:space="preserve">SD</w:t>
-      </w:r>
-      <w:bookmarkEnd w:id="37"/>
-    </w:p>
-    <w:p>
-      <w:pPr>
-        <w:pStyle w:val="FirstParagraph"/>
-      </w:pPr>
-      <w:r>
-        <w:t xml:space="preserve">(β = 0.50; SE = 0.11; CI = [0.28, 0.72])</w:t>
+        <w:t xml:space="preserve">(β = −0.01; SE = 0.03; CI = [−0.07, 0.05])</w:t>
       </w:r>
     </w:p>
     <w:p>
@@ -1149,7 +1331,7 @@
         <w:pStyle w:val="Textkrper"/>
       </w:pPr>
       <w:r>
-        <w:t xml:space="preserve">(β = −0.28; SE = 0.06; CI = [−0.40, −0.16])</w:t>
+        <w:t xml:space="preserve">(β = −0.24; SE = 0.05; CI = [−0.35, −0.13])</w:t>
       </w:r>
     </w:p>
     <w:p>
@@ -1157,7 +1339,10 @@
         <w:pStyle w:val="Textkrper"/>
       </w:pPr>
       <w:r>
-        <w:t xml:space="preserve">(β = −0.00; SE = 0.03; CI = [−0.06, 0.05])</w:t>
+        <w:rPr>
+          <w:b/>
+        </w:rPr>
+        <w:t xml:space="preserve">Standard deviation.</w:t>
       </w:r>
     </w:p>
     <w:p>
@@ -1165,7 +1350,7 @@
         <w:pStyle w:val="Textkrper"/>
       </w:pPr>
       <w:r>
-        <w:t xml:space="preserve">(β = 0.02; SE = 0.03; CI = [−0.05, 0.08])</w:t>
+        <w:t xml:space="preserve">(β = 0.50; SE = 0.11; CI = [0.28, 0.72])</w:t>
       </w:r>
     </w:p>
     <w:p>
@@ -1173,22 +1358,47 @@
         <w:pStyle w:val="Textkrper"/>
       </w:pPr>
       <w:r>
-        <w:t xml:space="preserve">(β = 0.20; SE = 0.06; CI = [0.09, 0.32])</w:t>
+        <w:t xml:space="preserve">(β = −0.28; SE = 0.06; CI = [−0.40, −0.16])</w:t>
       </w:r>
     </w:p>
     <w:p>
       <w:pPr>
-        <w:pStyle w:val="berschrift3"/>
+        <w:pStyle w:val="Textkrper"/>
       </w:pPr>
-      <w:bookmarkStart w:id="38" w:name="skewness"/>
-      <w:r>
-        <w:t xml:space="preserve">Skewness</w:t>
-      </w:r>
-      <w:bookmarkEnd w:id="38"/>
+      <w:r>
+        <w:t xml:space="preserve">(β = −0.00; SE = 0.03; CI = [−0.06, 0.05])</w:t>
+      </w:r>
     </w:p>
     <w:p>
       <w:pPr>
-        <w:pStyle w:val="FirstParagraph"/>
+        <w:pStyle w:val="Textkrper"/>
+      </w:pPr>
+      <w:r>
+        <w:t xml:space="preserve">(β = 0.02; SE = 0.03; CI = [−0.05, 0.08])</w:t>
+      </w:r>
+    </w:p>
+    <w:p>
+      <w:pPr>
+        <w:pStyle w:val="Textkrper"/>
+      </w:pPr>
+      <w:r>
+        <w:t xml:space="preserve">(β = 0.20; SE = 0.06; CI = [0.09, 0.32])</w:t>
+      </w:r>
+    </w:p>
+    <w:p>
+      <w:pPr>
+        <w:pStyle w:val="Textkrper"/>
+      </w:pPr>
+      <w:r>
+        <w:rPr>
+          <w:b/>
+        </w:rPr>
+        <w:t xml:space="preserve">Skewness.</w:t>
+      </w:r>
+    </w:p>
+    <w:p>
+      <w:pPr>
+        <w:pStyle w:val="Textkrper"/>
       </w:pPr>
       <w:r>
         <w:t xml:space="preserve">(β = −0.50; SE = 0.07; CI = [−0.64, −0.37])</w:t>
@@ -1246,7 +1456,7 @@
                     </pic:cNvPicPr>
                   </pic:nvPicPr>
                   <pic:blipFill>
-                    <a:blip r:embed="rId39"/>
+                    <a:blip r:embed="rId31"/>
                     <a:stretch>
                       <a:fillRect/>
                     </a:stretch>
@@ -1285,11 +1495,11 @@
       <w:pPr>
         <w:pStyle w:val="berschrift2"/>
       </w:pPr>
-      <w:bookmarkStart w:id="40" w:name="experiment-2-bilinguals"/>
+      <w:bookmarkStart w:id="32" w:name="experiment-2-bilinguals"/>
       <w:r>
         <w:t xml:space="preserve">Experiment 2: Bilinguals</w:t>
       </w:r>
-      <w:bookmarkEnd w:id="40"/>
+      <w:bookmarkEnd w:id="32"/>
     </w:p>
     <w:p>
       <w:pPr>
@@ -1319,7 +1529,7 @@
                     </pic:cNvPicPr>
                   </pic:nvPicPr>
                   <pic:blipFill>
-                    <a:blip r:embed="rId41"/>
+                    <a:blip r:embed="rId33"/>
                     <a:stretch>
                       <a:fillRect/>
                     </a:stretch>
@@ -1356,20 +1566,13 @@
     </w:p>
     <w:p>
       <w:pPr>
-        <w:pStyle w:val="berschrift3"/>
+        <w:pStyle w:val="Textkrper"/>
       </w:pPr>
-      <w:bookmarkStart w:id="42" w:name="vot-1"/>
-      <w:r>
-        <w:t xml:space="preserve">VOT</w:t>
-      </w:r>
-      <w:bookmarkEnd w:id="42"/>
-    </w:p>
-    <w:p>
-      <w:pPr>
-        <w:pStyle w:val="FirstParagraph"/>
-      </w:pPr>
-      <w:r>
-        <w:t xml:space="preserve">(β = 0.48; SE = 0.04; CI = [0.39, 0.56])</w:t>
+      <w:r>
+        <w:rPr>
+          <w:b/>
+        </w:rPr>
+        <w:t xml:space="preserve">Voice-onset time.</w:t>
       </w:r>
     </w:p>
     <w:p>
@@ -1377,7 +1580,7 @@
         <w:pStyle w:val="Textkrper"/>
       </w:pPr>
       <w:r>
-        <w:t xml:space="preserve">(β = −0.62; SE = 0.06; CI = [−0.74, −0.50])</w:t>
+        <w:t xml:space="preserve">(β = 0.48; SE = 0.04; CI = [0.39, 0.56])</w:t>
       </w:r>
     </w:p>
     <w:p>
@@ -1385,7 +1588,7 @@
         <w:pStyle w:val="Textkrper"/>
       </w:pPr>
       <w:r>
-        <w:t xml:space="preserve">(β = 0.00; SE = 0.02; CI = [−0.03, 0.03])</w:t>
+        <w:t xml:space="preserve">(β = −0.62; SE = 0.06; CI = [−0.74, −0.50])</w:t>
       </w:r>
     </w:p>
     <w:p>
@@ -1393,7 +1596,7 @@
         <w:pStyle w:val="Textkrper"/>
       </w:pPr>
       <w:r>
-        <w:t xml:space="preserve">(β = −0.01; SE = 0.02; CI = [−0.04, 0.02])</w:t>
+        <w:t xml:space="preserve">(β = 0.00; SE = 0.02; CI = [−0.03, 0.03])</w:t>
       </w:r>
     </w:p>
     <w:p>
@@ -1401,25 +1604,7 @@
         <w:pStyle w:val="Textkrper"/>
       </w:pPr>
       <w:r>
-        <w:t xml:space="preserve">(β = −0.01; SE = 0.04; CI = [−0.09, 0.07])</w:t>
-      </w:r>
-    </w:p>
-    <w:p>
-      <w:pPr>
-        <w:pStyle w:val="berschrift3"/>
-      </w:pPr>
-      <w:bookmarkStart w:id="43" w:name="ri-1"/>
-      <w:r>
-        <w:t xml:space="preserve">RI</w:t>
-      </w:r>
-      <w:bookmarkEnd w:id="43"/>
-    </w:p>
-    <w:p>
-      <w:pPr>
-        <w:pStyle w:val="FirstParagraph"/>
-      </w:pPr>
-      <w:r>
-        <w:t xml:space="preserve">(β = 0.14; SE = 0.05; CI = [0.03, 0.24])</w:t>
+        <w:t xml:space="preserve">(β = −0.01; SE = 0.02; CI = [−0.04, 0.02])</w:t>
       </w:r>
     </w:p>
     <w:p>
@@ -1427,7 +1612,7 @@
         <w:pStyle w:val="Textkrper"/>
       </w:pPr>
       <w:r>
-        <w:t xml:space="preserve">(β = −0.08; SE = 0.04; CI = [−0.16, −0.01])</w:t>
+        <w:t xml:space="preserve">(β = −0.01; SE = 0.04; CI = [−0.09, 0.07])</w:t>
       </w:r>
     </w:p>
     <w:p>
@@ -1435,7 +1620,10 @@
         <w:pStyle w:val="Textkrper"/>
       </w:pPr>
       <w:r>
-        <w:t xml:space="preserve">(β = −0.27; SE = 0.05; CI = [−0.38, −0.17])</w:t>
+        <w:rPr>
+          <w:b/>
+        </w:rPr>
+        <w:t xml:space="preserve">Relative intensity.</w:t>
       </w:r>
     </w:p>
     <w:p>
@@ -1443,7 +1631,7 @@
         <w:pStyle w:val="Textkrper"/>
       </w:pPr>
       <w:r>
-        <w:t xml:space="preserve">(β = −0.19; SE = 0.03; CI = [−0.25, −0.14])</w:t>
+        <w:t xml:space="preserve">(β = 0.14; SE = 0.05; CI = [0.03, 0.24])</w:t>
       </w:r>
     </w:p>
     <w:p>
@@ -1451,25 +1639,7 @@
         <w:pStyle w:val="Textkrper"/>
       </w:pPr>
       <w:r>
-        <w:t xml:space="preserve">(β = 0.00; SE = 0.03; CI = [−0.06, 0.07])</w:t>
-      </w:r>
-    </w:p>
-    <w:p>
-      <w:pPr>
-        <w:pStyle w:val="berschrift3"/>
-      </w:pPr>
-      <w:bookmarkStart w:id="44" w:name="cog-1"/>
-      <w:r>
-        <w:t xml:space="preserve">COG</w:t>
-      </w:r>
-      <w:bookmarkEnd w:id="44"/>
-    </w:p>
-    <w:p>
-      <w:pPr>
-        <w:pStyle w:val="FirstParagraph"/>
-      </w:pPr>
-      <w:r>
-        <w:t xml:space="preserve">(β = 0.58; SE = 0.07; CI = [0.44, 0.72])</w:t>
+        <w:t xml:space="preserve">(β = −0.08; SE = 0.04; CI = [−0.16, −0.01])</w:t>
       </w:r>
     </w:p>
     <w:p>
@@ -1477,7 +1647,7 @@
         <w:pStyle w:val="Textkrper"/>
       </w:pPr>
       <w:r>
-        <w:t xml:space="preserve">(β = −0.22; SE = 0.03; CI = [−0.27, −0.16])</w:t>
+        <w:t xml:space="preserve">(β = −0.27; SE = 0.05; CI = [−0.38, −0.17])</w:t>
       </w:r>
     </w:p>
     <w:p>
@@ -1485,7 +1655,7 @@
         <w:pStyle w:val="Textkrper"/>
       </w:pPr>
       <w:r>
-        <w:t xml:space="preserve">(β = 0.02; SE = 0.02; CI = [−0.02, 0.06])</w:t>
+        <w:t xml:space="preserve">(β = −0.19; SE = 0.03; CI = [−0.25, −0.14])</w:t>
       </w:r>
     </w:p>
     <w:p>
@@ -1493,7 +1663,7 @@
         <w:pStyle w:val="Textkrper"/>
       </w:pPr>
       <w:r>
-        <w:t xml:space="preserve">(β = −0.02; SE = 0.02; CI = [−0.06, 0.02])</w:t>
+        <w:t xml:space="preserve">(β = 0.00; SE = 0.03; CI = [−0.06, 0.07])</w:t>
       </w:r>
     </w:p>
     <w:p>
@@ -1501,25 +1671,10 @@
         <w:pStyle w:val="Textkrper"/>
       </w:pPr>
       <w:r>
-        <w:t xml:space="preserve">(β = −0.05; SE = 0.03; CI = [−0.11, 0.02])</w:t>
-      </w:r>
-    </w:p>
-    <w:p>
-      <w:pPr>
-        <w:pStyle w:val="berschrift3"/>
-      </w:pPr>
-      <w:bookmarkStart w:id="45" w:name="kurtosis-1"/>
-      <w:r>
-        <w:t xml:space="preserve">Kurtosis</w:t>
-      </w:r>
-      <w:bookmarkEnd w:id="45"/>
-    </w:p>
-    <w:p>
-      <w:pPr>
-        <w:pStyle w:val="FirstParagraph"/>
-      </w:pPr>
-      <w:r>
-        <w:t xml:space="preserve">(β = −0.60; SE = 0.05; CI = [−0.69, −0.50])</w:t>
+        <w:rPr>
+          <w:b/>
+        </w:rPr>
+        <w:t xml:space="preserve">Center of gravity.</w:t>
       </w:r>
     </w:p>
     <w:p>
@@ -1527,7 +1682,7 @@
         <w:pStyle w:val="Textkrper"/>
       </w:pPr>
       <w:r>
-        <w:t xml:space="preserve">(β = 0.25; SE = 0.04; CI = [0.18, 0.32])</w:t>
+        <w:t xml:space="preserve">(β = 0.58; SE = 0.07; CI = [0.44, 0.72])</w:t>
       </w:r>
     </w:p>
     <w:p>
@@ -1535,7 +1690,7 @@
         <w:pStyle w:val="Textkrper"/>
       </w:pPr>
       <w:r>
-        <w:t xml:space="preserve">(β = −0.00; SE = 0.03; CI = [−0.05, 0.05])</w:t>
+        <w:t xml:space="preserve">(β = −0.22; SE = 0.03; CI = [−0.27, −0.16])</w:t>
       </w:r>
     </w:p>
     <w:p>
@@ -1543,7 +1698,7 @@
         <w:pStyle w:val="Textkrper"/>
       </w:pPr>
       <w:r>
-        <w:t xml:space="preserve">(β = 0.01; SE = 0.03; CI = [−0.04, 0.06])</w:t>
+        <w:t xml:space="preserve">(β = 0.02; SE = 0.02; CI = [−0.02, 0.06])</w:t>
       </w:r>
     </w:p>
     <w:p>
@@ -1551,25 +1706,7 @@
         <w:pStyle w:val="Textkrper"/>
       </w:pPr>
       <w:r>
-        <w:t xml:space="preserve">(β = −0.11; SE = 0.05; CI = [−0.21, −0.01])</w:t>
-      </w:r>
-    </w:p>
-    <w:p>
-      <w:pPr>
-        <w:pStyle w:val="berschrift3"/>
-      </w:pPr>
-      <w:bookmarkStart w:id="46" w:name="sd-1"/>
-      <w:r>
-        <w:t xml:space="preserve">SD</w:t>
-      </w:r>
-      <w:bookmarkEnd w:id="46"/>
-    </w:p>
-    <w:p>
-      <w:pPr>
-        <w:pStyle w:val="FirstParagraph"/>
-      </w:pPr>
-      <w:r>
-        <w:t xml:space="preserve">(β = 0.56; SE = 0.06; CI = [0.43, 0.68])</w:t>
+        <w:t xml:space="preserve">(β = −0.02; SE = 0.02; CI = [−0.06, 0.02])</w:t>
       </w:r>
     </w:p>
     <w:p>
@@ -1577,7 +1714,7 @@
         <w:pStyle w:val="Textkrper"/>
       </w:pPr>
       <w:r>
-        <w:t xml:space="preserve">(β = −0.22; SE = 0.04; CI = [−0.29, −0.14])</w:t>
+        <w:t xml:space="preserve">(β = −0.05; SE = 0.03; CI = [−0.11, 0.02])</w:t>
       </w:r>
     </w:p>
     <w:p>
@@ -1585,7 +1722,10 @@
         <w:pStyle w:val="Textkrper"/>
       </w:pPr>
       <w:r>
-        <w:t xml:space="preserve">(β = 0.00; SE = 0.02; CI = [−0.04, 0.05])</w:t>
+        <w:rPr>
+          <w:b/>
+        </w:rPr>
+        <w:t xml:space="preserve">Kurtosis.</w:t>
       </w:r>
     </w:p>
     <w:p>
@@ -1593,7 +1733,7 @@
         <w:pStyle w:val="Textkrper"/>
       </w:pPr>
       <w:r>
-        <w:t xml:space="preserve">(β = −0.01; SE = 0.02; CI = [−0.06, 0.03])</w:t>
+        <w:t xml:space="preserve">(β = −0.60; SE = 0.05; CI = [−0.69, −0.50])</w:t>
       </w:r>
     </w:p>
     <w:p>
@@ -1601,25 +1741,7 @@
         <w:pStyle w:val="Textkrper"/>
       </w:pPr>
       <w:r>
-        <w:t xml:space="preserve">(β = 0.07; SE = 0.04; CI = [−0.01, 0.16])</w:t>
-      </w:r>
-    </w:p>
-    <w:p>
-      <w:pPr>
-        <w:pStyle w:val="berschrift3"/>
-      </w:pPr>
-      <w:bookmarkStart w:id="47" w:name="skewness-1"/>
-      <w:r>
-        <w:t xml:space="preserve">Skewness</w:t>
-      </w:r>
-      <w:bookmarkEnd w:id="47"/>
-    </w:p>
-    <w:p>
-      <w:pPr>
-        <w:pStyle w:val="FirstParagraph"/>
-      </w:pPr>
-      <w:r>
-        <w:t xml:space="preserve">(β = −0.51; SE = 0.04; CI = [−0.60, −0.43])</w:t>
+        <w:t xml:space="preserve">(β = 0.25; SE = 0.04; CI = [0.18, 0.32])</w:t>
       </w:r>
     </w:p>
     <w:p>
@@ -1627,7 +1749,7 @@
         <w:pStyle w:val="Textkrper"/>
       </w:pPr>
       <w:r>
-        <w:t xml:space="preserve">(β = 0.31; SE = 0.04; CI = [0.22, 0.39])</w:t>
+        <w:t xml:space="preserve">(β = −0.00; SE = 0.03; CI = [−0.05, 0.05])</w:t>
       </w:r>
     </w:p>
     <w:p>
@@ -1635,7 +1757,7 @@
         <w:pStyle w:val="Textkrper"/>
       </w:pPr>
       <w:r>
-        <w:t xml:space="preserve">(β = −0.01; SE = 0.02; CI = [−0.05, 0.04])</w:t>
+        <w:t xml:space="preserve">(β = 0.01; SE = 0.03; CI = [−0.04, 0.06])</w:t>
       </w:r>
     </w:p>
     <w:p>
@@ -1643,7 +1765,7 @@
         <w:pStyle w:val="Textkrper"/>
       </w:pPr>
       <w:r>
-        <w:t xml:space="preserve">(β = −0.00; SE = 0.02; CI = [−0.05, 0.04])</w:t>
+        <w:t xml:space="preserve">(β = −0.11; SE = 0.05; CI = [−0.21, −0.01])</w:t>
       </w:r>
     </w:p>
     <w:p>
@@ -1651,6 +1773,100 @@
         <w:pStyle w:val="Textkrper"/>
       </w:pPr>
       <w:r>
+        <w:rPr>
+          <w:b/>
+        </w:rPr>
+        <w:t xml:space="preserve">Standard deviation.</w:t>
+      </w:r>
+    </w:p>
+    <w:p>
+      <w:pPr>
+        <w:pStyle w:val="Textkrper"/>
+      </w:pPr>
+      <w:r>
+        <w:t xml:space="preserve">(β = 0.56; SE = 0.06; CI = [0.43, 0.68])</w:t>
+      </w:r>
+    </w:p>
+    <w:p>
+      <w:pPr>
+        <w:pStyle w:val="Textkrper"/>
+      </w:pPr>
+      <w:r>
+        <w:t xml:space="preserve">(β = −0.22; SE = 0.04; CI = [−0.29, −0.14])</w:t>
+      </w:r>
+    </w:p>
+    <w:p>
+      <w:pPr>
+        <w:pStyle w:val="Textkrper"/>
+      </w:pPr>
+      <w:r>
+        <w:t xml:space="preserve">(β = 0.00; SE = 0.02; CI = [−0.04, 0.05])</w:t>
+      </w:r>
+    </w:p>
+    <w:p>
+      <w:pPr>
+        <w:pStyle w:val="Textkrper"/>
+      </w:pPr>
+      <w:r>
+        <w:t xml:space="preserve">(β = −0.01; SE = 0.02; CI = [−0.06, 0.03])</w:t>
+      </w:r>
+    </w:p>
+    <w:p>
+      <w:pPr>
+        <w:pStyle w:val="Textkrper"/>
+      </w:pPr>
+      <w:r>
+        <w:t xml:space="preserve">(β = 0.07; SE = 0.04; CI = [−0.01, 0.16])</w:t>
+      </w:r>
+    </w:p>
+    <w:p>
+      <w:pPr>
+        <w:pStyle w:val="Textkrper"/>
+      </w:pPr>
+      <w:r>
+        <w:rPr>
+          <w:b/>
+        </w:rPr>
+        <w:t xml:space="preserve">Skewness.</w:t>
+      </w:r>
+    </w:p>
+    <w:p>
+      <w:pPr>
+        <w:pStyle w:val="Textkrper"/>
+      </w:pPr>
+      <w:r>
+        <w:t xml:space="preserve">(β = −0.51; SE = 0.04; CI = [−0.60, −0.43])</w:t>
+      </w:r>
+    </w:p>
+    <w:p>
+      <w:pPr>
+        <w:pStyle w:val="Textkrper"/>
+      </w:pPr>
+      <w:r>
+        <w:t xml:space="preserve">(β = 0.31; SE = 0.04; CI = [0.22, 0.39])</w:t>
+      </w:r>
+    </w:p>
+    <w:p>
+      <w:pPr>
+        <w:pStyle w:val="Textkrper"/>
+      </w:pPr>
+      <w:r>
+        <w:t xml:space="preserve">(β = −0.01; SE = 0.02; CI = [−0.05, 0.04])</w:t>
+      </w:r>
+    </w:p>
+    <w:p>
+      <w:pPr>
+        <w:pStyle w:val="Textkrper"/>
+      </w:pPr>
+      <w:r>
+        <w:t xml:space="preserve">(β = −0.00; SE = 0.02; CI = [−0.05, 0.04])</w:t>
+      </w:r>
+    </w:p>
+    <w:p>
+      <w:pPr>
+        <w:pStyle w:val="Textkrper"/>
+      </w:pPr>
+      <w:r>
         <w:t xml:space="preserve">(β = −0.20; SE = 0.05; CI = [−0.30, −0.11])</w:t>
       </w:r>
     </w:p>
@@ -1663,7 +1879,7 @@
           <wp:inline>
             <wp:extent cx="5969000" cy="3647722"/>
             <wp:effectExtent b="0" l="0" r="0" t="0"/>
-            <wp:docPr descr="Figure 4: Model plot." title="" id="1" name="Picture"/>
+            <wp:docPr descr="Figure 4: Posterior medians ± 95% and 66% credible intervals for VOT and burst metrics of bilingual coronal stops." title="" id="1" name="Picture"/>
             <a:graphic>
               <a:graphicData uri="http://schemas.openxmlformats.org/drawingml/2006/picture">
                 <pic:pic>
@@ -1674,7 +1890,7 @@
                     </pic:cNvPicPr>
                   </pic:nvPicPr>
                   <pic:blipFill>
-                    <a:blip r:embed="rId48"/>
+                    <a:blip r:embed="rId34"/>
                     <a:stretch>
                       <a:fillRect/>
                     </a:stretch>
@@ -1706,18 +1922,26 @@
         <w:pStyle w:val="ImageCaption"/>
       </w:pPr>
       <w:r>
-        <w:t xml:space="preserve">Figure 4: Model plot.</w:t>
+        <w:t xml:space="preserve">Figure 4: Posterior medians ± 95% and 66% credible intervals for VOT and burst metrics of bilingual coronal stops.</w:t>
       </w:r>
     </w:p>
     <w:p>
       <w:pPr>
         <w:pStyle w:val="berschrift2"/>
       </w:pPr>
-      <w:bookmarkStart w:id="49" w:name="experiment-3-bilingual-poa-data"/>
+      <w:bookmarkStart w:id="35" w:name="experiment-3-bilingual-poa-data"/>
       <w:r>
         <w:t xml:space="preserve">Experiment 3: Bilingual POA data</w:t>
       </w:r>
-      <w:bookmarkEnd w:id="49"/>
+      <w:bookmarkEnd w:id="35"/>
+    </w:p>
+    <w:p>
+      <w:pPr>
+        <w:pStyle w:val="FirstParagraph"/>
+      </w:pPr>
+      <w:r>
+        <w:t xml:space="preserve">Model info here.</w:t>
+      </w:r>
     </w:p>
     <w:p>
       <w:pPr>
@@ -1739,7 +1963,7 @@
                     </pic:cNvPicPr>
                   </pic:nvPicPr>
                   <pic:blipFill>
-                    <a:blip r:embed="rId50"/>
+                    <a:blip r:embed="rId36"/>
                     <a:stretch>
                       <a:fillRect/>
                     </a:stretch>
@@ -1776,6 +2000,312 @@
     </w:p>
     <w:p>
       <w:pPr>
+        <w:pStyle w:val="Textkrper"/>
+      </w:pPr>
+      <w:r>
+        <w:rPr>
+          <w:b/>
+        </w:rPr>
+        <w:t xml:space="preserve">Voice-onset time.</w:t>
+      </w:r>
+    </w:p>
+    <w:p>
+      <w:pPr>
+        <w:pStyle w:val="Textkrper"/>
+      </w:pPr>
+      <w:r>
+        <w:t xml:space="preserve">(β = 0.77; SE = 0.05; CI = [0.67, 0.88])</w:t>
+      </w:r>
+    </w:p>
+    <w:p>
+      <w:pPr>
+        <w:pStyle w:val="Textkrper"/>
+      </w:pPr>
+      <w:r>
+        <w:t xml:space="preserve">(β = 0.14; SE = 0.05; CI = [0.04, 0.25])</w:t>
+      </w:r>
+    </w:p>
+    <w:p>
+      <w:pPr>
+        <w:pStyle w:val="Textkrper"/>
+      </w:pPr>
+      <w:r>
+        <w:t xml:space="preserve">(β = 0.02; SE = 0.02; CI = [−0.01, 0.05])</w:t>
+      </w:r>
+    </w:p>
+    <w:p>
+      <w:pPr>
+        <w:pStyle w:val="Textkrper"/>
+      </w:pPr>
+      <w:r>
+        <w:t xml:space="preserve">(β = −0.01; SE = 0.02; CI = [−0.04, 0.03])</w:t>
+      </w:r>
+    </w:p>
+    <w:p>
+      <w:pPr>
+        <w:pStyle w:val="Textkrper"/>
+      </w:pPr>
+      <w:r>
+        <w:t xml:space="preserve">(β = 0.03; SE = 0.05; CI = [−0.08, 0.13])</w:t>
+      </w:r>
+    </w:p>
+    <w:p>
+      <w:pPr>
+        <w:pStyle w:val="Textkrper"/>
+      </w:pPr>
+      <w:r>
+        <w:rPr>
+          <w:b/>
+        </w:rPr>
+        <w:t xml:space="preserve">Relative intensity.</w:t>
+      </w:r>
+    </w:p>
+    <w:p>
+      <w:pPr>
+        <w:pStyle w:val="Textkrper"/>
+      </w:pPr>
+      <w:r>
+        <w:t xml:space="preserve">(β = 0.12; SE = 0.04; CI = [0.04, 0.19])</w:t>
+      </w:r>
+    </w:p>
+    <w:p>
+      <w:pPr>
+        <w:pStyle w:val="Textkrper"/>
+      </w:pPr>
+      <w:r>
+        <w:t xml:space="preserve">(β = −0.41; SE = 0.11; CI = [−0.63, −0.19])</w:t>
+      </w:r>
+    </w:p>
+    <w:p>
+      <w:pPr>
+        <w:pStyle w:val="Textkrper"/>
+      </w:pPr>
+      <w:r>
+        <w:t xml:space="preserve">(β = −0.22; SE = 0.05; CI = [−0.31, −0.13])</w:t>
+      </w:r>
+    </w:p>
+    <w:p>
+      <w:pPr>
+        <w:pStyle w:val="Textkrper"/>
+      </w:pPr>
+      <w:r>
+        <w:t xml:space="preserve">(β = −0.18; SE = 0.04; CI = [−0.25, −0.10])</w:t>
+      </w:r>
+    </w:p>
+    <w:p>
+      <w:pPr>
+        <w:pStyle w:val="Textkrper"/>
+      </w:pPr>
+      <w:r>
+        <w:t xml:space="preserve">(β = 0.03; SE = 0.04; CI = [−0.05, 0.11])</w:t>
+      </w:r>
+    </w:p>
+    <w:p>
+      <w:pPr>
+        <w:pStyle w:val="Textkrper"/>
+      </w:pPr>
+      <w:r>
+        <w:rPr>
+          <w:b/>
+        </w:rPr>
+        <w:t xml:space="preserve">Center of gravity.</w:t>
+      </w:r>
+    </w:p>
+    <w:p>
+      <w:pPr>
+        <w:pStyle w:val="Textkrper"/>
+      </w:pPr>
+      <w:r>
+        <w:t xml:space="preserve">(β = 0.30; SE = 0.05; CI = [0.20, 0.41])</w:t>
+      </w:r>
+    </w:p>
+    <w:p>
+      <w:pPr>
+        <w:pStyle w:val="Textkrper"/>
+      </w:pPr>
+      <w:r>
+        <w:t xml:space="preserve">(β = 0.65; SE = 0.06; CI = [0.52, 0.77])</w:t>
+      </w:r>
+    </w:p>
+    <w:p>
+      <w:pPr>
+        <w:pStyle w:val="Textkrper"/>
+      </w:pPr>
+      <w:r>
+        <w:t xml:space="preserve">(β = 0.04; SE = 0.02; CI = [−0.01, 0.09])</w:t>
+      </w:r>
+    </w:p>
+    <w:p>
+      <w:pPr>
+        <w:pStyle w:val="Textkrper"/>
+      </w:pPr>
+      <w:r>
+        <w:t xml:space="preserve">(β = −0.04; SE = 0.02; CI = [−0.08, 0.01])</w:t>
+      </w:r>
+    </w:p>
+    <w:p>
+      <w:pPr>
+        <w:pStyle w:val="Textkrper"/>
+      </w:pPr>
+      <w:r>
+        <w:t xml:space="preserve">(β = 0.29; SE = 0.06; CI = [0.18, 0.40])</w:t>
+      </w:r>
+    </w:p>
+    <w:p>
+      <w:pPr>
+        <w:pStyle w:val="Textkrper"/>
+      </w:pPr>
+      <w:r>
+        <w:rPr>
+          <w:b/>
+        </w:rPr>
+        <w:t xml:space="preserve">Kurtosis.</w:t>
+      </w:r>
+    </w:p>
+    <w:p>
+      <w:pPr>
+        <w:pStyle w:val="Textkrper"/>
+      </w:pPr>
+      <w:r>
+        <w:t xml:space="preserve">(β = −0.23; SE = 0.04; CI = [−0.30, −0.16])</w:t>
+      </w:r>
+    </w:p>
+    <w:p>
+      <w:pPr>
+        <w:pStyle w:val="Textkrper"/>
+      </w:pPr>
+      <w:r>
+        <w:t xml:space="preserve">(β = −0.83; SE = 0.07; CI = [−0.97, −0.68])</w:t>
+      </w:r>
+    </w:p>
+    <w:p>
+      <w:pPr>
+        <w:pStyle w:val="Textkrper"/>
+      </w:pPr>
+      <w:r>
+        <w:t xml:space="preserve">(β = 0.00; SE = 0.02; CI = [−0.04, 0.05])</w:t>
+      </w:r>
+    </w:p>
+    <w:p>
+      <w:pPr>
+        <w:pStyle w:val="Textkrper"/>
+      </w:pPr>
+      <w:r>
+        <w:t xml:space="preserve">(β = 0.01; SE = 0.02; CI = [−0.04, 0.06])</w:t>
+      </w:r>
+    </w:p>
+    <w:p>
+      <w:pPr>
+        <w:pStyle w:val="Textkrper"/>
+      </w:pPr>
+      <w:r>
+        <w:t xml:space="preserve">(β = −0.19; SE = 0.03; CI = [−0.26, −0.12])</w:t>
+      </w:r>
+    </w:p>
+    <w:p>
+      <w:pPr>
+        <w:pStyle w:val="Textkrper"/>
+      </w:pPr>
+      <w:r>
+        <w:rPr>
+          <w:b/>
+        </w:rPr>
+        <w:t xml:space="preserve">Standard deviation.</w:t>
+      </w:r>
+    </w:p>
+    <w:p>
+      <w:pPr>
+        <w:pStyle w:val="Textkrper"/>
+      </w:pPr>
+      <w:r>
+        <w:t xml:space="preserve">(β = 0.23; SE = 0.05; CI = [0.14, 0.32])</w:t>
+      </w:r>
+    </w:p>
+    <w:p>
+      <w:pPr>
+        <w:pStyle w:val="Textkrper"/>
+      </w:pPr>
+      <w:r>
+        <w:t xml:space="preserve">(β = 0.78; SE = 0.06; CI = [0.66, 0.90])</w:t>
+      </w:r>
+    </w:p>
+    <w:p>
+      <w:pPr>
+        <w:pStyle w:val="Textkrper"/>
+      </w:pPr>
+      <w:r>
+        <w:t xml:space="preserve">(β = 0.01; SE = 0.02; CI = [−0.04, 0.06])</w:t>
+      </w:r>
+    </w:p>
+    <w:p>
+      <w:pPr>
+        <w:pStyle w:val="Textkrper"/>
+      </w:pPr>
+      <w:r>
+        <w:t xml:space="preserve">(β = −0.02; SE = 0.02; CI = [−0.07, 0.03])</w:t>
+      </w:r>
+    </w:p>
+    <w:p>
+      <w:pPr>
+        <w:pStyle w:val="Textkrper"/>
+      </w:pPr>
+      <w:r>
+        <w:t xml:space="preserve">(β = 0.20; SE = 0.04; CI = [0.12, 0.29])</w:t>
+      </w:r>
+    </w:p>
+    <w:p>
+      <w:pPr>
+        <w:pStyle w:val="Textkrper"/>
+      </w:pPr>
+      <w:r>
+        <w:rPr>
+          <w:b/>
+        </w:rPr>
+        <w:t xml:space="preserve">Skewness.</w:t>
+      </w:r>
+    </w:p>
+    <w:p>
+      <w:pPr>
+        <w:pStyle w:val="Textkrper"/>
+      </w:pPr>
+      <w:r>
+        <w:t xml:space="preserve">(β = −0.13; SE = 0.05; CI = [−0.23, −0.03])</w:t>
+      </w:r>
+    </w:p>
+    <w:p>
+      <w:pPr>
+        <w:pStyle w:val="Textkrper"/>
+      </w:pPr>
+      <w:r>
+        <w:t xml:space="preserve">(β = −0.87; SE = 0.09; CI = [−1.04, −0.68])</w:t>
+      </w:r>
+    </w:p>
+    <w:p>
+      <w:pPr>
+        <w:pStyle w:val="Textkrper"/>
+      </w:pPr>
+      <w:r>
+        <w:t xml:space="preserve">(β = 0.01; SE = 0.03; CI = [−0.06, 0.08])</w:t>
+      </w:r>
+    </w:p>
+    <w:p>
+      <w:pPr>
+        <w:pStyle w:val="Textkrper"/>
+      </w:pPr>
+      <w:r>
+        <w:t xml:space="preserve">(β = 0.01; SE = 0.02; CI = [−0.03, 0.06])</w:t>
+      </w:r>
+    </w:p>
+    <w:p>
+      <w:pPr>
+        <w:pStyle w:val="Textkrper"/>
+      </w:pPr>
+      <w:r>
+        <w:t xml:space="preserve">(β = −0.09; SE = 0.05; CI = [−0.19, 0.01])</w:t>
+      </w:r>
+    </w:p>
+    <w:p>
+      <w:pPr>
         <w:pStyle w:val="CaptionedFigure"/>
       </w:pPr>
       <w:r>
@@ -1783,7 +2313,7 @@
           <wp:inline>
             <wp:extent cx="5969000" cy="3647722"/>
             <wp:effectExtent b="0" l="0" r="0" t="0"/>
-            <wp:docPr descr="Figure 6: Model plot." title="" id="1" name="Picture"/>
+            <wp:docPr descr="Figure 6: plot-poa-bilinguals-summary" title="" id="1" name="Picture"/>
             <a:graphic>
               <a:graphicData uri="http://schemas.openxmlformats.org/drawingml/2006/picture">
                 <pic:pic>
@@ -1794,7 +2324,7 @@
                     </pic:cNvPicPr>
                   </pic:nvPicPr>
                   <pic:blipFill>
-                    <a:blip r:embed="rId51"/>
+                    <a:blip r:embed="rId37"/>
                     <a:stretch>
                       <a:fillRect/>
                     </a:stretch>
@@ -1826,31 +2356,51 @@
         <w:pStyle w:val="ImageCaption"/>
       </w:pPr>
       <w:r>
-        <w:t xml:space="preserve">Figure 6: Model plot.</w:t>
+        <w:t xml:space="preserve">Figure 6: plot-poa-bilinguals-summary</w:t>
       </w:r>
     </w:p>
     <w:p>
       <w:pPr>
         <w:pStyle w:val="berschrift1"/>
       </w:pPr>
-      <w:bookmarkStart w:id="52" w:name="discussion"/>
+      <w:bookmarkStart w:id="38" w:name="discussion"/>
       <w:r>
         <w:t xml:space="preserve">Discussion</w:t>
       </w:r>
-      <w:bookmarkEnd w:id="52"/>
+      <w:bookmarkEnd w:id="38"/>
+    </w:p>
+    <w:p>
+      <w:pPr>
+        <w:pStyle w:val="berschrift2"/>
+      </w:pPr>
+      <w:bookmarkStart w:id="39" w:name="summary-of-findings"/>
+      <w:r>
+        <w:t xml:space="preserve">Summary of findings</w:t>
+      </w:r>
+      <w:bookmarkEnd w:id="39"/>
+    </w:p>
+    <w:p>
+      <w:pPr>
+        <w:pStyle w:val="berschrift2"/>
+      </w:pPr>
+      <w:bookmarkStart w:id="40" w:name="interpretation-and-implications"/>
+      <w:r>
+        <w:t xml:space="preserve">Interpretation and implications</w:t>
+      </w:r>
+      <w:bookmarkEnd w:id="40"/>
     </w:p>
     <w:p>
       <w:pPr>
         <w:pStyle w:val="berschrift1"/>
       </w:pPr>
-      <w:bookmarkStart w:id="53" w:name="references"/>
+      <w:bookmarkStart w:id="41" w:name="references"/>
       <w:r>
         <w:t xml:space="preserve">References</w:t>
       </w:r>
-      <w:bookmarkEnd w:id="53"/>
+      <w:bookmarkEnd w:id="41"/>
     </w:p>
-    <w:bookmarkStart w:id="67" w:name="refs"/>
-    <w:bookmarkStart w:id="55" w:name="ref-R-papaja"/>
+    <w:bookmarkStart w:id="55" w:name="refs"/>
+    <w:bookmarkStart w:id="43" w:name="ref-R-papaja"/>
     <w:p>
       <w:pPr>
         <w:pStyle w:val="Literaturverzeichnis"/>
@@ -1873,7 +2423,7 @@
       <w:r>
         <w:t xml:space="preserve"> </w:t>
       </w:r>
-      <w:hyperlink r:id="rId54">
+      <w:hyperlink r:id="rId42">
         <w:r>
           <w:rPr>
             <w:rStyle w:val="Hyperlink"/>
@@ -1882,8 +2432,8 @@
         </w:r>
       </w:hyperlink>
     </w:p>
-    <w:bookmarkEnd w:id="55"/>
-    <w:bookmarkStart w:id="57" w:name="ref-R-brms_a"/>
+    <w:bookmarkEnd w:id="43"/>
+    <w:bookmarkStart w:id="45" w:name="ref-R-brms_a"/>
     <w:p>
       <w:pPr>
         <w:pStyle w:val="Literaturverzeichnis"/>
@@ -1918,7 +2468,7 @@
       <w:r>
         <w:t xml:space="preserve"> </w:t>
       </w:r>
-      <w:hyperlink r:id="rId56">
+      <w:hyperlink r:id="rId44">
         <w:r>
           <w:rPr>
             <w:rStyle w:val="Hyperlink"/>
@@ -1927,8 +2477,8 @@
         </w:r>
       </w:hyperlink>
     </w:p>
-    <w:bookmarkEnd w:id="57"/>
-    <w:bookmarkStart w:id="59" w:name="ref-R-brms_b"/>
+    <w:bookmarkEnd w:id="45"/>
+    <w:bookmarkStart w:id="47" w:name="ref-R-brms_b"/>
     <w:p>
       <w:pPr>
         <w:pStyle w:val="Literaturverzeichnis"/>
@@ -1963,7 +2513,7 @@
       <w:r>
         <w:t xml:space="preserve"> </w:t>
       </w:r>
-      <w:hyperlink r:id="rId58">
+      <w:hyperlink r:id="rId46">
         <w:r>
           <w:rPr>
             <w:rStyle w:val="Hyperlink"/>
@@ -1972,8 +2522,8 @@
         </w:r>
       </w:hyperlink>
     </w:p>
-    <w:bookmarkEnd w:id="59"/>
-    <w:bookmarkStart w:id="60" w:name="ref-cohen1988statistical"/>
+    <w:bookmarkEnd w:id="47"/>
+    <w:bookmarkStart w:id="48" w:name="ref-cohen1988statistical"/>
     <w:p>
       <w:pPr>
         <w:pStyle w:val="Literaturverzeichnis"/>
@@ -1994,8 +2544,8 @@
         <w:t xml:space="preserve">. Hillsdale, NJ: Erlbaum.</w:t>
       </w:r>
     </w:p>
-    <w:bookmarkEnd w:id="60"/>
-    <w:bookmarkStart w:id="61" w:name="ref-cohen2013statistical"/>
+    <w:bookmarkEnd w:id="48"/>
+    <w:bookmarkStart w:id="49" w:name="ref-cohen2013statistical"/>
     <w:p>
       <w:pPr>
         <w:pStyle w:val="Literaturverzeichnis"/>
@@ -2016,8 +2566,8 @@
         <w:t xml:space="preserve">. Routledge.</w:t>
       </w:r>
     </w:p>
-    <w:bookmarkEnd w:id="61"/>
-    <w:bookmarkStart w:id="62" w:name="ref-kruschke2018rejecting"/>
+    <w:bookmarkEnd w:id="49"/>
+    <w:bookmarkStart w:id="50" w:name="ref-kruschke2018rejecting"/>
     <w:p>
       <w:pPr>
         <w:pStyle w:val="Literaturverzeichnis"/>
@@ -2050,8 +2600,8 @@
         <w:t xml:space="preserve">(2), 270–280.</w:t>
       </w:r>
     </w:p>
-    <w:bookmarkEnd w:id="62"/>
-    <w:bookmarkStart w:id="64" w:name="ref-R-base"/>
+    <w:bookmarkEnd w:id="50"/>
+    <w:bookmarkStart w:id="52" w:name="ref-R-base"/>
     <w:p>
       <w:pPr>
         <w:pStyle w:val="Literaturverzeichnis"/>
@@ -2074,7 +2624,7 @@
       <w:r>
         <w:t xml:space="preserve"> </w:t>
       </w:r>
-      <w:hyperlink r:id="rId63">
+      <w:hyperlink r:id="rId51">
         <w:r>
           <w:rPr>
             <w:rStyle w:val="Hyperlink"/>
@@ -2083,8 +2633,8 @@
         </w:r>
       </w:hyperlink>
     </w:p>
-    <w:bookmarkEnd w:id="64"/>
-    <w:bookmarkStart w:id="65" w:name="ref-van2014bayesian"/>
+    <w:bookmarkEnd w:id="52"/>
+    <w:bookmarkStart w:id="53" w:name="ref-van2014bayesian"/>
     <w:p>
       <w:pPr>
         <w:pStyle w:val="Literaturverzeichnis"/>
@@ -2117,8 +2667,8 @@
         <w:t xml:space="preserve">(2), 75–84.</w:t>
       </w:r>
     </w:p>
-    <w:bookmarkEnd w:id="65"/>
-    <w:bookmarkStart w:id="66" w:name="ref-vasishth2018bayesian"/>
+    <w:bookmarkEnd w:id="53"/>
+    <w:bookmarkStart w:id="54" w:name="ref-vasishth2018bayesian"/>
     <w:p>
       <w:pPr>
         <w:pStyle w:val="Literaturverzeichnis"/>
@@ -2151,8 +2701,8 @@
         <w:t xml:space="preserve">, 147–161.</w:t>
       </w:r>
     </w:p>
-    <w:bookmarkEnd w:id="66"/>
-    <w:bookmarkEnd w:id="67"/>
+    <w:bookmarkEnd w:id="54"/>
+    <w:bookmarkEnd w:id="55"/>
     <w:p>
       <w:pPr>
         <w:pStyle w:val="Compact"/>
@@ -2166,11 +2716,11 @@
       <w:pPr>
         <w:pStyle w:val="berschrift2"/>
       </w:pPr>
-      <w:bookmarkStart w:id="68" w:name="experiment-0-vowels"/>
+      <w:bookmarkStart w:id="56" w:name="experiment-0-vowels"/>
       <w:r>
         <w:t xml:space="preserve">Experiment 0: Vowels</w:t>
       </w:r>
-      <w:bookmarkEnd w:id="68"/>
+      <w:bookmarkEnd w:id="56"/>
     </w:p>
     <w:p>
       <w:pPr>
@@ -2397,7 +2947,31 @@
         <w:t xml:space="preserve"> </w:t>
       </w:r>
       <w:r>
-        <w:t xml:space="preserve">Figure 7 plots the F1 × F2 data and Figure 8 plots the model summary.</w:t>
+        <w:t xml:space="preserve">Figure </w:t>
+      </w:r>
+      <w:r>
+        <w:t xml:space="preserve">7</w:t>
+      </w:r>
+      <w:r>
+        <w:t xml:space="preserve"> </w:t>
+      </w:r>
+      <w:r>
+        <w:t xml:space="preserve">plots the F1 × F2 data and</w:t>
+      </w:r>
+      <w:r>
+        <w:t xml:space="preserve"> </w:t>
+      </w:r>
+      <w:r>
+        <w:t xml:space="preserve">Figure </w:t>
+      </w:r>
+      <w:r>
+        <w:t xml:space="preserve">8</w:t>
+      </w:r>
+      <w:r>
+        <w:t xml:space="preserve"> </w:t>
+      </w:r>
+      <w:r>
+        <w:t xml:space="preserve">plots the model summary.</w:t>
       </w:r>
       <w:r>
         <w:t xml:space="preserve"> </w:t>
@@ -2426,7 +3000,7 @@
                     </pic:cNvPicPr>
                   </pic:nvPicPr>
                   <pic:blipFill>
-                    <a:blip r:embed="rId69"/>
+                    <a:blip r:embed="rId57"/>
                     <a:stretch>
                       <a:fillRect/>
                     </a:stretch>
@@ -2481,7 +3055,7 @@
                     </pic:cNvPicPr>
                   </pic:nvPicPr>
                   <pic:blipFill>
-                    <a:blip r:embed="rId70"/>
+                    <a:blip r:embed="rId58"/>
                     <a:stretch>
                       <a:fillRect/>
                     </a:stretch>
@@ -4206,6 +4780,16 @@
     </w:p>
     <w:p>
       <w:pPr>
+        <w:pStyle w:val="berschrift2"/>
+      </w:pPr>
+      <w:bookmarkStart w:id="59" w:name="mono-table"/>
+      <w:r>
+        <w:t xml:space="preserve">Model summaries for monolingual data</w:t>
+      </w:r>
+      <w:bookmarkEnd w:id="59"/>
+    </w:p>
+    <w:p>
+      <w:pPr>
         <w:pStyle w:val="TableCaption"/>
       </w:pPr>
       <w:r>
@@ -27626,11 +28210,11 @@
       <w:pPr>
         <w:pStyle w:val="berschrift2"/>
       </w:pPr>
-      <w:bookmarkStart w:id="71" w:name="bayesian-data-analysis"/>
+      <w:bookmarkStart w:id="60" w:name="bayesian-data-analysis"/>
       <w:r>
         <w:t xml:space="preserve">Bayesian data analysis</w:t>
       </w:r>
-      <w:bookmarkEnd w:id="71"/>
+      <w:bookmarkEnd w:id="60"/>
     </w:p>
     <w:p>
       <w:pPr>
@@ -27787,6 +28371,12 @@
         <w:t xml:space="preserve">and calculates the proportion of the HDI that falls within this interval.</w:t>
       </w:r>
       <w:r>
+        <w:rPr>
+          <w:rStyle w:val="Funotenzeichen"/>
+        </w:rPr>
+        <w:footnoteReference w:id="61"/>
+      </w:r>
+      <w:r>
         <w:t xml:space="preserve"> </w:t>
       </w:r>
       <w:r>
@@ -27937,14 +28527,6 @@
       </w:r>
       <w:r>
         <w:t xml:space="preserve">This type of interepretation is not possible under a frequentist paradigm.</w:t>
-      </w:r>
-    </w:p>
-    <w:p>
-      <w:pPr>
-        <w:pStyle w:val="Textkrper"/>
-      </w:pPr>
-      <w:r>
-        <w:t xml:space="preserve">effectSize = (mu1 - mu2) / sqrt((sigma1^2 + sigma2^2) / 2)</w:t>
       </w:r>
     </w:p>
     <w:p>
@@ -28058,6 +28640,18 @@
               </m:rad>
             </m:den>
           </m:f>
+          <m:r>
+            <m:t>  </m:t>
+          </m:r>
+          <m:r>
+            <m:t>(</m:t>
+          </m:r>
+          <m:r>
+            <m:t>1</m:t>
+          </m:r>
+          <m:r>
+            <m:t>)</m:t>
+          </m:r>
         </m:oMath>
       </m:oMathPara>
     </w:p>
@@ -28074,11 +28668,11 @@
       <w:pPr>
         <w:pStyle w:val="berschrift2"/>
       </w:pPr>
-      <w:bookmarkStart w:id="72" w:name="about-this-document"/>
+      <w:bookmarkStart w:id="62" w:name="about-this-document"/>
       <w:r>
         <w:t xml:space="preserve">About this document</w:t>
       </w:r>
-      <w:bookmarkEnd w:id="72"/>
+      <w:bookmarkEnd w:id="62"/>
     </w:p>
     <w:p>
       <w:pPr>
@@ -28143,11 +28737,11 @@
       <w:pPr>
         <w:pStyle w:val="berschrift2"/>
       </w:pPr>
-      <w:bookmarkStart w:id="73" w:name="session-info"/>
+      <w:bookmarkStart w:id="63" w:name="session-info"/>
       <w:r>
         <w:t xml:space="preserve">Session info</w:t>
       </w:r>
-      <w:bookmarkEnd w:id="73"/>
+      <w:bookmarkEnd w:id="63"/>
     </w:p>
     <w:p>
       <w:pPr>
@@ -28238,7 +28832,7 @@
         <w:rPr>
           <w:rStyle w:val="VerbatimChar"/>
         </w:rPr>
-        <w:t xml:space="preserve">&gt;   date     2019-09-29</w:t>
+        <w:t xml:space="preserve">&gt;   date     2019-09-30</w:t>
       </w:r>
     </w:p>
     <w:p>
@@ -29421,6 +30015,86 @@
     <w:p>
       <w:r>
         <w:separator/>
+      </w:r>
+    </w:p>
+  </w:footnote>
+  <w:footnote w:id="27">
+    <w:p>
+      <w:pPr>
+        <w:pStyle w:val="Funotentext"/>
+      </w:pPr>
+      <w:r>
+        <w:rPr>
+          <w:rStyle w:val="Funotenzeichen"/>
+        </w:rPr>
+        <w:footnoteRef/>
+      </w:r>
+      <w:r>
+        <w:t xml:space="preserve"> </w:t>
+      </w:r>
+      <w:r>
+        <w:t xml:space="preserve">See</w:t>
+      </w:r>
+      <w:r>
+        <w:t xml:space="preserve"> </w:t>
+      </w:r>
+      <w:r>
+        <w:t xml:space="preserve">Schoot and Depaoli (2014)</w:t>
+      </w:r>
+      <w:r>
+        <w:t xml:space="preserve"> </w:t>
+      </w:r>
+      <w:r>
+        <w:t xml:space="preserve">and</w:t>
+      </w:r>
+      <w:r>
+        <w:t xml:space="preserve"> </w:t>
+      </w:r>
+      <w:r>
+        <w:t xml:space="preserve">Vasishth, Nicenboim, Beckman, Li, and Kong (2018)</w:t>
+      </w:r>
+      <w:r>
+        <w:t xml:space="preserve"> </w:t>
+      </w:r>
+      <w:r>
+        <w:t xml:space="preserve">for tutorials and in</w:t>
+      </w:r>
+      <w:r>
+        <w:t xml:space="preserve"> </w:t>
+      </w:r>
+      <w:r>
+        <w:t xml:space="preserve">depth explanations related to BDA in the psychological and speech sciences.</w:t>
+      </w:r>
+    </w:p>
+  </w:footnote>
+  <w:footnote w:id="61">
+    <w:p>
+      <w:pPr>
+        <w:pStyle w:val="Funotentext"/>
+      </w:pPr>
+      <w:r>
+        <w:rPr>
+          <w:rStyle w:val="Funotenzeichen"/>
+        </w:rPr>
+        <w:footnoteRef/>
+      </w:r>
+      <w:r>
+        <w:t xml:space="preserve"> </w:t>
+      </w:r>
+      <w:r>
+        <w:t xml:space="preserve">We</w:t>
+      </w:r>
+      <w:r>
+        <w:t xml:space="preserve"> </w:t>
+      </w:r>
+      <w:r>
+        <w:t xml:space="preserve">utilize a ROPE of ± 1 for standardized values. For non-standardized values</w:t>
+      </w:r>
+      <w:r>
+        <w:t xml:space="preserve"> </w:t>
+      </w:r>
+      <w:r>
+        <w:t xml:space="preserve">XXX recommomends using the formula in (1)</w:t>
       </w:r>
     </w:p>
   </w:footnote>

</xml_diff>

<commit_message>
incorporate new changes into report
</commit_message>
<xml_diff>
--- a/docs/manuscripts/jasa/results.docx
+++ b/docs/manuscripts/jasa/results.docx
@@ -1097,7 +1097,7 @@
         <w:t xml:space="preserve"> </w:t>
       </w:r>
       <w:r>
-        <w:t xml:space="preserve">voiceless segments had higher VOT than the voiceless segments</w:t>
+        <w:t xml:space="preserve">voiceless segments had higher VOT than the voiced segments</w:t>
       </w:r>
       <w:r>
         <w:t xml:space="preserve"> </w:t>
@@ -1109,25 +1109,25 @@
         <w:t xml:space="preserve"> </w:t>
       </w:r>
       <w:r>
-        <w:t xml:space="preserve">For both language and phoneme none of the HDI fell within the ROPE and the MPE</w:t>
-      </w:r>
-      <w:r>
-        <w:t xml:space="preserve"> </w:t>
-      </w:r>
-      <w:r>
-        <w:t xml:space="preserve">was 100%.</w:t>
-      </w:r>
-      <w:r>
-        <w:t xml:space="preserve"> </w:t>
-      </w:r>
-      <w:r>
-        <w:t xml:space="preserve">Thus there was compelling evidence for an effect of language and phoneme, as</w:t>
-      </w:r>
-      <w:r>
-        <w:t xml:space="preserve"> </w:t>
-      </w:r>
-      <w:r>
-        <w:t xml:space="preserve">well as a moderate interaction between the two predictors</w:t>
+        <w:t xml:space="preserve">The HDI’s for language and phoneme were completely outside the ROPE and the</w:t>
+      </w:r>
+      <w:r>
+        <w:t xml:space="preserve"> </w:t>
+      </w:r>
+      <w:r>
+        <w:t xml:space="preserve">MPE was 100%.</w:t>
+      </w:r>
+      <w:r>
+        <w:t xml:space="preserve"> </w:t>
+      </w:r>
+      <w:r>
+        <w:t xml:space="preserve">Thus there was compelling evidence for an effect of both language and phoneme,</w:t>
+      </w:r>
+      <w:r>
+        <w:t xml:space="preserve"> </w:t>
+      </w:r>
+      <w:r>
+        <w:t xml:space="preserve">as well as a moderate interaction between the two predictors</w:t>
       </w:r>
       <w:r>
         <w:t xml:space="preserve"> </w:t>
@@ -1139,40 +1139,82 @@
         <w:t xml:space="preserve"> </w:t>
       </w:r>
       <w:r>
-        <w:t xml:space="preserve">such that the voicing difference between Spanish coronals was larger than that</w:t>
-      </w:r>
-      <w:r>
-        <w:t xml:space="preserve"> </w:t>
-      </w:r>
-      <w:r>
-        <w:t xml:space="preserve">of the English coronals.</w:t>
-      </w:r>
-      <w:r>
-        <w:t xml:space="preserve"> </w:t>
-      </w:r>
-      <w:r>
-        <w:t xml:space="preserve">For the language × phoneme interaction .364 of the HDI was within the</w:t>
-      </w:r>
-      <w:r>
-        <w:t xml:space="preserve"> </w:t>
-      </w:r>
-      <w:r>
-        <w:t xml:space="preserve">ROPE and the MPE was .998.</w:t>
-      </w:r>
-      <w:r>
-        <w:t xml:space="preserve"> </w:t>
-      </w:r>
-      <w:r>
-        <w:t xml:space="preserve">The VOT data is plotted in first panel of Figure </w:t>
+        <w:t xml:space="preserve">such that the voicing difference between Spanish coronals was slightly larger</w:t>
+      </w:r>
+      <w:r>
+        <w:t xml:space="preserve"> </w:t>
+      </w:r>
+      <w:r>
+        <w:t xml:space="preserve">than that of the English coronals.</w:t>
+      </w:r>
+      <w:r>
+        <w:t xml:space="preserve"> </w:t>
+      </w:r>
+      <w:r>
+        <w:t xml:space="preserve">For the language × phoneme interaction</w:t>
+      </w:r>
+      <w:r>
+        <w:t xml:space="preserve"> </w:t>
+      </w:r>
+      <w:r>
+        <w:t xml:space="preserve">36.38% of the HDI fell within the</w:t>
+      </w:r>
+      <w:r>
+        <w:t xml:space="preserve"> </w:t>
+      </w:r>
+      <w:r>
+        <w:t xml:space="preserve">ROPE and the MPE was</w:t>
+      </w:r>
+      <w:r>
+        <w:t xml:space="preserve"> </w:t>
+      </w:r>
+      <w:r>
+        <w:t xml:space="preserve">.998.</w:t>
+      </w:r>
+      <w:r>
+        <w:t xml:space="preserve"> </w:t>
+      </w:r>
+      <w:r>
+        <w:t xml:space="preserve">Additionally, we compared the short-lag stops of each language, English /d/</w:t>
+      </w:r>
+      <w:r>
+        <w:t xml:space="preserve"> </w:t>
+      </w:r>
+      <w:r>
+        <w:t xml:space="preserve">and Spanish /t/, and found no envidence that the segments differed from each</w:t>
+      </w:r>
+      <w:r>
+        <w:t xml:space="preserve"> </w:t>
+      </w:r>
+      <w:r>
+        <w:t xml:space="preserve">other (β = 0.1; CI = [-0.152, 0.345]; ROPE = 0.479; MPE = 0.795).</w:t>
+      </w:r>
+      <w:r>
+        <w:t xml:space="preserve"> </w:t>
+      </w:r>
+      <w:r>
+        <w:t xml:space="preserve">The VOT data is plotted in the first panel of Figure</w:t>
+      </w:r>
+      <w:r>
+        <w:t xml:space="preserve"> </w:t>
       </w:r>
       <w:r>
         <w:t xml:space="preserve">1</w:t>
       </w:r>
       <w:r>
-        <w:t xml:space="preserve"> </w:t>
-      </w:r>
-      <w:r>
-        <w:t xml:space="preserve">and the complete model summary is available in Table</w:t>
+        <w:t xml:space="preserve">.</w:t>
+      </w:r>
+      <w:r>
+        <w:t xml:space="preserve"> </w:t>
+      </w:r>
+      <w:r>
+        <w:t xml:space="preserve">The complete model summary and the short-lag stop comparison are available in</w:t>
+      </w:r>
+      <w:r>
+        <w:t xml:space="preserve"> </w:t>
+      </w:r>
+      <w:r>
+        <w:t xml:space="preserve">Table</w:t>
       </w:r>
       <w:r>
         <w:t xml:space="preserve"> </w:t>
@@ -1181,8 +1223,142 @@
         <w:t xml:space="preserve">2</w:t>
       </w:r>
       <w:r>
+        <w:t xml:space="preserve"> </w:t>
+      </w:r>
+      <w:r>
+        <w:t xml:space="preserve">and Figure</w:t>
+      </w:r>
+      <w:r>
+        <w:t xml:space="preserve"> </w:t>
+      </w:r>
+      <w:r>
+        <w:t xml:space="preserve">9</w:t>
+      </w:r>
+      <w:r>
+        <w:t xml:space="preserve"> </w:t>
+      </w:r>
+      <w:r>
+        <w:t xml:space="preserve">of the</w:t>
+      </w:r>
+      <w:r>
+        <w:t xml:space="preserve"> </w:t>
+      </w:r>
+      <w:r>
+        <w:t xml:space="preserve">supplementary materials.</w:t>
+      </w:r>
+    </w:p>
+    <w:p>
+      <w:pPr>
+        <w:pStyle w:val="Textkrper"/>
+      </w:pPr>
+      <w:r>
+        <w:rPr>
+          <w:b/>
+        </w:rPr>
+        <w:t xml:space="preserve">Relative intensity</w:t>
+      </w:r>
+      <w:r>
+        <w:t xml:space="preserve">. The relative intensity data is plotted in the top</w:t>
+      </w:r>
+      <w:r>
+        <w:t xml:space="preserve"> </w:t>
+      </w:r>
+      <w:r>
+        <w:t xml:space="preserve">middle panel of Figure</w:t>
+      </w:r>
+      <w:r>
+        <w:t xml:space="preserve"> </w:t>
+      </w:r>
+      <w:r>
+        <w:t xml:space="preserve">1</w:t>
+      </w:r>
+      <w:r>
         <w:t xml:space="preserve">.</w:t>
       </w:r>
+      <w:r>
+        <w:t xml:space="preserve"> </w:t>
+      </w:r>
+      <w:r>
+        <w:t xml:space="preserve">English and Spanish stops differed very little with regard to relative</w:t>
+      </w:r>
+      <w:r>
+        <w:t xml:space="preserve"> </w:t>
+      </w:r>
+      <w:r>
+        <w:t xml:space="preserve">intensity.</w:t>
+      </w:r>
+      <w:r>
+        <w:t xml:space="preserve"> </w:t>
+      </w:r>
+      <w:r>
+        <w:t xml:space="preserve">The model provided no compelling evidence for a language effect</w:t>
+      </w:r>
+      <w:r>
+        <w:t xml:space="preserve"> </w:t>
+      </w:r>
+      <w:r>
+        <w:t xml:space="preserve">(β = 0.08; SE = 0.11; CI = [−0.14, 0.29]), nor for</w:t>
+      </w:r>
+      <w:r>
+        <w:t xml:space="preserve"> </w:t>
+      </w:r>
+      <w:r>
+        <w:t xml:space="preserve">phoneme</w:t>
+      </w:r>
+      <w:r>
+        <w:t xml:space="preserve"> </w:t>
+      </w:r>
+      <w:r>
+        <w:t xml:space="preserve">(β = −0.10; SE = 0.07; CI = [−0.23, 0.04]) or vowel</w:t>
+      </w:r>
+      <w:r>
+        <w:t xml:space="preserve"> </w:t>
+      </w:r>
+      <w:r>
+        <w:t xml:space="preserve">height effects</w:t>
+      </w:r>
+      <w:r>
+        <w:t xml:space="preserve"> </w:t>
+      </w:r>
+      <w:r>
+        <w:t xml:space="preserve">(β = −0.11; SE = 0.06; CI = [−0.22, −0.00]).</w:t>
+      </w:r>
+      <w:r>
+        <w:t xml:space="preserve"> </w:t>
+      </w:r>
+      <w:r>
+        <w:t xml:space="preserve">Frontness of the following vowel did modulate relative intensity of the burst</w:t>
+      </w:r>
+      <w:r>
+        <w:t xml:space="preserve"> </w:t>
+      </w:r>
+      <w:r>
+        <w:t xml:space="preserve">(β = −0.22; SE = 0.06; CI = [−0.34, −0.11]) such that</w:t>
+      </w:r>
+      <w:r>
+        <w:t xml:space="preserve"> </w:t>
+      </w:r>
+      <w:r>
+        <w:t xml:space="preserve">higher F2 values were associated with lower relative intensity.</w:t>
+      </w:r>
+      <w:r>
+        <w:t xml:space="preserve"> </w:t>
+      </w:r>
+      <w:r>
+        <w:t xml:space="preserve">Finally, there was no compelling evidence for a language × phoneme</w:t>
+      </w:r>
+      <w:r>
+        <w:t xml:space="preserve"> </w:t>
+      </w:r>
+      <w:r>
+        <w:t xml:space="preserve">interaction</w:t>
+      </w:r>
+      <w:r>
+        <w:t xml:space="preserve"> </w:t>
+      </w:r>
+      <w:r>
+        <w:t xml:space="preserve">(β = 0.02; SE = 0.07; CI = [−0.11, 0.15]).</w:t>
+      </w:r>
     </w:p>
     <w:p>
       <w:pPr>
@@ -1192,101 +1368,100 @@
         <w:rPr>
           <w:b/>
         </w:rPr>
-        <w:t xml:space="preserve">Relative intensity</w:t>
+        <w:t xml:space="preserve">Center of gravity.</w:t>
+      </w:r>
+      <w:r>
+        <w:t xml:space="preserve"> </w:t>
+      </w:r>
+      <w:r>
+        <w:t xml:space="preserve">The center of gravity (COG) data is plotted in the</w:t>
+      </w:r>
+      <w:r>
+        <w:t xml:space="preserve"> </w:t>
+      </w:r>
+      <w:r>
+        <w:t xml:space="preserve">third panel of Figure</w:t>
+      </w:r>
+      <w:r>
+        <w:t xml:space="preserve"> </w:t>
+      </w:r>
+      <w:r>
+        <w:t xml:space="preserve">1</w:t>
       </w:r>
       <w:r>
         <w:t xml:space="preserve">.</w:t>
       </w:r>
-    </w:p>
-    <w:p>
-      <w:pPr>
-        <w:pStyle w:val="Textkrper"/>
-      </w:pPr>
-      <w:r>
-        <w:t xml:space="preserve">(β = 0.08; SE = 0.11; CI = [−0.14, 0.29])</w:t>
-      </w:r>
-    </w:p>
-    <w:p>
-      <w:pPr>
-        <w:pStyle w:val="Textkrper"/>
-      </w:pPr>
-      <w:r>
-        <w:t xml:space="preserve">(β = −0.10; SE = 0.07; CI = [−0.23, 0.04])</w:t>
-      </w:r>
-    </w:p>
-    <w:p>
-      <w:pPr>
-        <w:pStyle w:val="Textkrper"/>
-      </w:pPr>
-      <w:r>
-        <w:t xml:space="preserve">(β = −0.11; SE = 0.06; CI = [−0.22, −0.00])</w:t>
-      </w:r>
-    </w:p>
-    <w:p>
-      <w:pPr>
-        <w:pStyle w:val="Textkrper"/>
-      </w:pPr>
-      <w:r>
-        <w:t xml:space="preserve">(β = −0.22; SE = 0.06; CI = [−0.34, −0.11])</w:t>
-      </w:r>
-    </w:p>
-    <w:p>
-      <w:pPr>
-        <w:pStyle w:val="Textkrper"/>
-      </w:pPr>
-      <w:r>
-        <w:t xml:space="preserve">(β = 0.02; SE = 0.07; CI = [−0.11, 0.15])</w:t>
-      </w:r>
-    </w:p>
-    <w:p>
-      <w:pPr>
-        <w:pStyle w:val="Textkrper"/>
-      </w:pPr>
-      <w:r>
-        <w:rPr>
-          <w:b/>
-        </w:rPr>
-        <w:t xml:space="preserve">Center of gravity.</w:t>
-      </w:r>
-    </w:p>
-    <w:p>
-      <w:pPr>
-        <w:pStyle w:val="Textkrper"/>
-      </w:pPr>
-      <w:r>
-        <w:t xml:space="preserve">(β = 0.64; SE = 0.12; CI = [0.40, 0.87])</w:t>
-      </w:r>
-    </w:p>
-    <w:p>
-      <w:pPr>
-        <w:pStyle w:val="Textkrper"/>
-      </w:pPr>
-      <w:r>
-        <w:t xml:space="preserve">(β = −0.21; SE = 0.03; CI = [−0.28, −0.14])</w:t>
-      </w:r>
-    </w:p>
-    <w:p>
-      <w:pPr>
-        <w:pStyle w:val="Textkrper"/>
-      </w:pPr>
-      <w:r>
-        <w:t xml:space="preserve">(β = −0.02; SE = 0.03; CI = [−0.07, 0.03])</w:t>
-      </w:r>
-    </w:p>
-    <w:p>
-      <w:pPr>
-        <w:pStyle w:val="Textkrper"/>
-      </w:pPr>
-      <w:r>
-        <w:t xml:space="preserve">(β = 0.04; SE = 0.03; CI = [−0.03, 0.09])</w:t>
-      </w:r>
-    </w:p>
-    <w:p>
-      <w:pPr>
-        <w:pStyle w:val="Textkrper"/>
-      </w:pPr>
-      <w:r>
-        <w:t xml:space="preserve">(β = 0.06; SE = 0.03; CI = [−0.01, 0.13])</w:t>
+      <w:r>
+        <w:t xml:space="preserve"> </w:t>
+      </w:r>
+      <w:r>
+        <w:t xml:space="preserve">English stops had a higher COG than Spanish stops</w:t>
+      </w:r>
+      <w:r>
+        <w:t xml:space="preserve"> </w:t>
+      </w:r>
+      <w:r>
+        <w:t xml:space="preserve">(β = 0.64; SE = 0.12; CI = [0.40, 0.87]), and the</w:t>
+      </w:r>
+      <w:r>
+        <w:t xml:space="preserve"> </w:t>
+      </w:r>
+      <w:r>
+        <w:t xml:space="preserve">voiceless segments had a higher COG than the voiceled segments</w:t>
+      </w:r>
+      <w:r>
+        <w:t xml:space="preserve"> </w:t>
+      </w:r>
+      <w:r>
+        <w:t xml:space="preserve">(β = −0.21; SE = 0.03; CI = [−0.28, −0.14]).</w:t>
+      </w:r>
+      <w:r>
+        <w:t xml:space="preserve"> </w:t>
+      </w:r>
+      <w:r>
+        <w:t xml:space="preserve">In both cases the HDI’s were completely outside the ROPE and the MPE was 100%.</w:t>
+      </w:r>
+      <w:r>
+        <w:t xml:space="preserve"> </w:t>
+      </w:r>
+      <w:r>
+        <w:t xml:space="preserve">This suggests compelling evidence for an effect of both language and phoneme.</w:t>
+      </w:r>
+      <w:r>
+        <w:t xml:space="preserve"> </w:t>
+      </w:r>
+      <w:r>
+        <w:t xml:space="preserve">The two predictors did not interact</w:t>
+      </w:r>
+      <w:r>
+        <w:t xml:space="preserve"> </w:t>
+      </w:r>
+      <w:r>
+        <w:t xml:space="preserve">(β = 0.06; SE = 0.03; CI = [−0.01, 0.13]),</w:t>
+      </w:r>
+      <w:r>
+        <w:t xml:space="preserve"> </w:t>
+      </w:r>
+      <w:r>
+        <w:t xml:space="preserve">nor did F1</w:t>
+      </w:r>
+      <w:r>
+        <w:t xml:space="preserve"> </w:t>
+      </w:r>
+      <w:r>
+        <w:t xml:space="preserve">(β = −0.02; SE = 0.03; CI = [−0.07, 0.03]) or F2</w:t>
+      </w:r>
+      <w:r>
+        <w:t xml:space="preserve"> </w:t>
+      </w:r>
+      <w:r>
+        <w:t xml:space="preserve">(β = 0.04; SE = 0.03; CI = [−0.03, 0.09]) have any</w:t>
+      </w:r>
+      <w:r>
+        <w:t xml:space="preserve"> </w:t>
+      </w:r>
+      <w:r>
+        <w:t xml:space="preserve">influence on COG.</w:t>
       </w:r>
     </w:p>
     <w:p>
@@ -3158,13 +3333,13 @@
         <w:pStyle w:val="TableCaption"/>
       </w:pPr>
       <w:r>
-        <w:t xml:space="preserve">Table 1: Model summary for F1 and F2 as a function of language</w:t>
-      </w:r>
-      <w:r>
-        <w:t xml:space="preserve"> </w:t>
-      </w:r>
-      <w:r>
-        <w:t xml:space="preserve">(English, Spanish), phoneme (/d/, /t/), and item repetition for</w:t>
+        <w:t xml:space="preserve">Table 1: Model summary for F1 and F2 as a function of language (English,</w:t>
+      </w:r>
+      <w:r>
+        <w:t xml:space="preserve"> </w:t>
+      </w:r>
+      <w:r>
+        <w:t xml:space="preserve">Spanish), phoneme (/d/, /t/), and item repetition for</w:t>
       </w:r>
       <w:r>
         <w:t xml:space="preserve"> </w:t>
@@ -3805,7 +3980,31 @@
         <w:pStyle w:val="TableCaption"/>
       </w:pPr>
       <w:r>
-        <w:t xml:space="preserve">Table 2: Model summary for VOT and burst metrics as a function of language (English, Spanish), phoneme (/d/, /t/), F1, F2, and item repetition for monolingual coronal stops. The percentage of the HDI contained within the ROPE is based on an effect size of ± 0.1.</w:t>
+        <w:t xml:space="preserve">Table 2: Model summary for VOT and burst metrics as a function of</w:t>
+      </w:r>
+      <w:r>
+        <w:t xml:space="preserve"> </w:t>
+      </w:r>
+      <w:r>
+        <w:t xml:space="preserve">language (English, Spanish), phoneme (/d/, /t/), F1, F2, and</w:t>
+      </w:r>
+      <w:r>
+        <w:t xml:space="preserve"> </w:t>
+      </w:r>
+      <w:r>
+        <w:t xml:space="preserve">item repetition for monolingual coronal stops. The percentage</w:t>
+      </w:r>
+      <w:r>
+        <w:t xml:space="preserve"> </w:t>
+      </w:r>
+      <w:r>
+        <w:t xml:space="preserve">of the HDI contained within the ROPE is based on an effect size</w:t>
+      </w:r>
+      <w:r>
+        <w:t xml:space="preserve"> </w:t>
+      </w:r>
+      <w:r>
+        <w:t xml:space="preserve">of ± 0.1.</w:t>
       </w:r>
     </w:p>
     <w:tbl>
@@ -6494,6 +6693,61 @@
     </w:tbl>
     <w:p>
       <w:pPr>
+        <w:pStyle w:val="CaptionedFigure"/>
+      </w:pPr>
+      <w:r>
+        <w:drawing>
+          <wp:inline>
+            <wp:extent cx="5969000" cy="2984500"/>
+            <wp:effectExtent b="0" l="0" r="0" t="0"/>
+            <wp:docPr descr="Figure 9: Posterior distribution comparing the short-lag stops, English /d/ and Spanish /t/. The white point represents the posterior mean ± 95% HDI and the grey region represents the ROPE (± 0.1)." title="" id="1" name="Picture"/>
+            <a:graphic>
+              <a:graphicData uri="http://schemas.openxmlformats.org/drawingml/2006/picture">
+                <pic:pic>
+                  <pic:nvPicPr>
+                    <pic:cNvPr descr="/Users/casillas/academia/research/in_progress/spanish_english_coronals/figs/mono_post_hoc_d_t.pdf" id="0" name="Picture"/>
+                    <pic:cNvPicPr>
+                      <a:picLocks noChangeArrowheads="1" noChangeAspect="1"/>
+                    </pic:cNvPicPr>
+                  </pic:nvPicPr>
+                  <pic:blipFill>
+                    <a:blip r:embed="rId59"/>
+                    <a:stretch>
+                      <a:fillRect/>
+                    </a:stretch>
+                  </pic:blipFill>
+                  <pic:spPr bwMode="auto">
+                    <a:xfrm>
+                      <a:off x="0" y="0"/>
+                      <a:ext cx="5969000" cy="2984500"/>
+                    </a:xfrm>
+                    <a:prstGeom prst="rect">
+                      <a:avLst/>
+                    </a:prstGeom>
+                    <a:noFill/>
+                    <a:ln w="9525">
+                      <a:noFill/>
+                      <a:headEnd/>
+                      <a:tailEnd/>
+                    </a:ln>
+                  </pic:spPr>
+                </pic:pic>
+              </a:graphicData>
+            </a:graphic>
+          </wp:inline>
+        </w:drawing>
+      </w:r>
+    </w:p>
+    <w:p>
+      <w:pPr>
+        <w:pStyle w:val="ImageCaption"/>
+      </w:pPr>
+      <w:r>
+        <w:t xml:space="preserve">Figure 9: Posterior distribution comparing the short-lag stops, English /d/ and Spanish /t/. The white point represents the posterior mean ± 95% HDI and the grey region represents the ROPE (± 0.1).</w:t>
+      </w:r>
+    </w:p>
+    <w:p>
+      <w:pPr>
         <w:pStyle w:val="Compact"/>
         <w:pStyle w:val="Titel"/>
       </w:pPr>
@@ -6506,7 +6760,31 @@
         <w:pStyle w:val="TableCaption"/>
       </w:pPr>
       <w:r>
-        <w:t xml:space="preserve">Table 3: Model summary for VOT and burst metrics as a function of language (English, Spanish), phoneme (/d/, /t/), F1, F2, and item repetition for bilingual coronal stops. The percentage of the HDI contained within the ROPE is based on an effect size of ± 0.1.</w:t>
+        <w:t xml:space="preserve">Table 3: Model summary for VOT and burst metrics as a function of</w:t>
+      </w:r>
+      <w:r>
+        <w:t xml:space="preserve"> </w:t>
+      </w:r>
+      <w:r>
+        <w:t xml:space="preserve">language (English, Spanish), phoneme (/d/, /t/), F1, F2, and</w:t>
+      </w:r>
+      <w:r>
+        <w:t xml:space="preserve"> </w:t>
+      </w:r>
+      <w:r>
+        <w:t xml:space="preserve">item repetition for bilingual coronal stops. The percentage of</w:t>
+      </w:r>
+      <w:r>
+        <w:t xml:space="preserve"> </w:t>
+      </w:r>
+      <w:r>
+        <w:t xml:space="preserve">the HDI contained within the ROPE is based on an effect size</w:t>
+      </w:r>
+      <w:r>
+        <w:t xml:space="preserve"> </w:t>
+      </w:r>
+      <w:r>
+        <w:t xml:space="preserve">of ± 0.1.</w:t>
       </w:r>
     </w:p>
     <w:tbl>
@@ -9207,7 +9485,31 @@
         <w:pStyle w:val="TableCaption"/>
       </w:pPr>
       <w:r>
-        <w:t xml:space="preserve">Table 4: Model summary for VOT and burst metrics as a function of language (English, Spanish), place of articulation (bilabial, coronal), F1, F2, and item repetition for bilingual voiceless stops. The percentage of the HDI contained within the ROPE is based on an effect size of ± 0.1.</w:t>
+        <w:t xml:space="preserve">Table 4: Model summary for VOT and burst metrics as a function of</w:t>
+      </w:r>
+      <w:r>
+        <w:t xml:space="preserve"> </w:t>
+      </w:r>
+      <w:r>
+        <w:t xml:space="preserve">language (English, Spanish), place of articulation (bilabial,</w:t>
+      </w:r>
+      <w:r>
+        <w:t xml:space="preserve"> </w:t>
+      </w:r>
+      <w:r>
+        <w:t xml:space="preserve">coronal), F1, F2, and item repetition for bilingual voiceless</w:t>
+      </w:r>
+      <w:r>
+        <w:t xml:space="preserve"> </w:t>
+      </w:r>
+      <w:r>
+        <w:t xml:space="preserve">stops. The percentage of the HDI contained within the ROPE is</w:t>
+      </w:r>
+      <w:r>
+        <w:t xml:space="preserve"> </w:t>
+      </w:r>
+      <w:r>
+        <w:t xml:space="preserve">based on an effect size of ± 0.1.</w:t>
       </w:r>
     </w:p>
     <w:tbl>
@@ -11907,11 +12209,11 @@
       <w:pPr>
         <w:pStyle w:val="berschrift2"/>
       </w:pPr>
-      <w:bookmarkStart w:id="59" w:name="bayesian-data-analysis"/>
+      <w:bookmarkStart w:id="60" w:name="bayesian-data-analysis"/>
       <w:r>
         <w:t xml:space="preserve">Bayesian data analysis</w:t>
       </w:r>
-      <w:bookmarkEnd w:id="59"/>
+      <w:bookmarkEnd w:id="60"/>
     </w:p>
     <w:p>
       <w:pPr>
@@ -11942,16 +12244,13 @@
         <w:t xml:space="preserve">credible intervals</w:t>
       </w:r>
       <w:r>
-        <w:t xml:space="preserve"> </w:t>
-      </w:r>
-      <w:r>
-        <w:t xml:space="preserve">to draw</w:t>
-      </w:r>
-      <w:r>
-        <w:t xml:space="preserve"> </w:t>
-      </w:r>
-      <w:r>
-        <w:t xml:space="preserve">statistical inferences.</w:t>
+        <w:t xml:space="preserve">—and</w:t>
+      </w:r>
+      <w:r>
+        <w:t xml:space="preserve"> </w:t>
+      </w:r>
+      <w:r>
+        <w:t xml:space="preserve">other metrics—to draw statistical inferences.</w:t>
       </w:r>
       <w:r>
         <w:t xml:space="preserve"> </w:t>
@@ -12035,13 +12334,19 @@
         <w:t xml:space="preserve"> </w:t>
       </w:r>
       <w:r>
-        <w:t xml:space="preserve">(2) the highest density credible interval (HDI), (3) a Region of Practical</w:t>
-      </w:r>
-      <w:r>
-        <w:t xml:space="preserve"> </w:t>
-      </w:r>
-      <w:r>
-        <w:t xml:space="preserve">Equivalence (ROPE), and (4) the Maximum Probability of Effect (MPE).</w:t>
+        <w:t xml:space="preserve">(2) the highest density credible interval (HDI), (3) the proportion of the</w:t>
+      </w:r>
+      <w:r>
+        <w:t xml:space="preserve"> </w:t>
+      </w:r>
+      <w:r>
+        <w:t xml:space="preserve">HDI that falls within a Region of Practical Equivalence (ROPE), and (4) the</w:t>
+      </w:r>
+      <w:r>
+        <w:t xml:space="preserve"> </w:t>
+      </w:r>
+      <w:r>
+        <w:t xml:space="preserve">Maximum Probability of Effect (MPE).</w:t>
       </w:r>
       <w:r>
         <w:t xml:space="preserve"> </w:t>
@@ -12071,159 +12376,19 @@
         <w:rPr>
           <w:rStyle w:val="Funotenzeichen"/>
         </w:rPr>
-        <w:footnoteReference w:id="60"/>
-      </w:r>
-      <w:r>
-        <w:t xml:space="preserve"> </w:t>
-      </w:r>
-      <w:r>
-        <w:t xml:space="preserve">The MPE calculates the proportion of the posterior distribution that is of the median’s sign (or the probability that the effect is positive or negative).</w:t>
-      </w:r>
-      <w:r>
-        <w:t xml:space="preserve"> </w:t>
-      </w:r>
-      <w:r>
-        <w:t xml:space="preserve">For example, if a hypothesis states that β &gt; 0, we judge there to be</w:t>
-      </w:r>
-      <w:r>
-        <w:t xml:space="preserve"> </w:t>
-      </w:r>
-      <w:r>
-        <w:rPr>
-          <w:i/>
-        </w:rPr>
-        <w:t xml:space="preserve">compelling evidence</w:t>
-      </w:r>
-      <w:r>
-        <w:t xml:space="preserve"> </w:t>
-      </w:r>
-      <w:r>
-        <w:t xml:space="preserve">for this hypothesis if the mean point estimate is</w:t>
-      </w:r>
-      <w:r>
-        <w:t xml:space="preserve"> </w:t>
-      </w:r>
-      <w:r>
-        <w:t xml:space="preserve">a positive number, if the 95% credible interval of β does not contain 0</w:t>
-      </w:r>
-      <w:r>
-        <w:t xml:space="preserve"> </w:t>
-      </w:r>
-      <w:r>
-        <w:t xml:space="preserve">and is outside the ROPE by a reasonably clear margin, and the posterior</w:t>
-      </w:r>
-      <w:r>
-        <w:t xml:space="preserve"> </w:t>
-      </w:r>
-      <w:r>
-        <w:rPr>
-          <w:i/>
-        </w:rPr>
-        <w:t xml:space="preserve">P</w:t>
-      </w:r>
-      <w:r>
-        <w:t xml:space="preserve">(β &gt; 0) is close to one.</w:t>
-      </w:r>
-    </w:p>
-    <w:p>
-      <w:pPr>
-        <w:pStyle w:val="Textkrper"/>
-      </w:pPr>
-      <w:r>
-        <w:t xml:space="preserve">Together these four statistics allow us to quantify our uncertainty and</w:t>
-      </w:r>
-      <w:r>
-        <w:t xml:space="preserve"> </w:t>
-      </w:r>
-      <w:r>
-        <w:t xml:space="preserve">provide an intuitive interpretation of any given effect.</w:t>
-      </w:r>
-      <w:r>
-        <w:t xml:space="preserve"> </w:t>
-      </w:r>
-      <w:r>
-        <w:t xml:space="preserve">For instance, consider a case in which the posterior mean of β is 100</w:t>
-      </w:r>
-      <w:r>
-        <w:t xml:space="preserve"> </w:t>
-      </w:r>
-      <w:r>
-        <w:t xml:space="preserve">and the 95% credible interval is [40, 160].</w:t>
-      </w:r>
-      <w:r>
-        <w:t xml:space="preserve"> </w:t>
-      </w:r>
-      <w:r>
-        <w:t xml:space="preserve">The interval tells us that we can be 95% certain the</w:t>
-      </w:r>
-      <w:r>
-        <w:t xml:space="preserve"> </w:t>
-      </w:r>
-      <w:r>
-        <w:rPr>
-          <w:i/>
-        </w:rPr>
-        <w:t xml:space="preserve">true</w:t>
-      </w:r>
-      <w:r>
-        <w:t xml:space="preserve"> </w:t>
-      </w:r>
-      <w:r>
-        <w:t xml:space="preserve">value of β</w:t>
-      </w:r>
-      <w:r>
-        <w:t xml:space="preserve"> </w:t>
-      </w:r>
-      <w:r>
-        <w:t xml:space="preserve">is between 40 and 160, given the data, our model, and our prior information.</w:t>
-      </w:r>
-      <w:r>
-        <w:t xml:space="preserve"> </w:t>
-      </w:r>
-      <w:r>
-        <w:t xml:space="preserve">Furthermore, the interval allows us to specify areas of uncertainty.</w:t>
-      </w:r>
-      <w:r>
-        <w:t xml:space="preserve"> </w:t>
-      </w:r>
-      <w:r>
-        <w:t xml:space="preserve">In this example, we can conclude that the effect is almost certain to be</w:t>
-      </w:r>
-      <w:r>
-        <w:t xml:space="preserve"> </w:t>
-      </w:r>
-      <w:r>
-        <w:t xml:space="preserve">positive.</w:t>
-      </w:r>
-      <w:r>
-        <w:t xml:space="preserve"> </w:t>
-      </w:r>
-      <w:r>
-        <w:t xml:space="preserve">The lower interval value of 40 tells us that 95% of the plausible values are</w:t>
-      </w:r>
-      <w:r>
-        <w:t xml:space="preserve"> </w:t>
-      </w:r>
-      <w:r>
-        <w:t xml:space="preserve">greater than 40.</w:t>
-      </w:r>
-      <w:r>
-        <w:t xml:space="preserve"> </w:t>
-      </w:r>
-      <w:r>
-        <w:t xml:space="preserve">We also note that the interval covers a wide range of values, thus we also</w:t>
-      </w:r>
-      <w:r>
-        <w:t xml:space="preserve"> </w:t>
-      </w:r>
-      <w:r>
-        <w:t xml:space="preserve">conclude that we are not very certain about the size of the effect.</w:t>
-      </w:r>
-      <w:r>
-        <w:t xml:space="preserve"> </w:t>
-      </w:r>
-      <w:r>
-        <w:t xml:space="preserve">This type of interepretation is not possible under a frequentist paradigm.</w:t>
+        <w:footnoteReference w:id="61"/>
+      </w:r>
+      <w:r>
+        <w:t xml:space="preserve"> </w:t>
+      </w:r>
+      <w:r>
+        <w:t xml:space="preserve">The MPE calculates the proportion of the posterior distribution that is of the</w:t>
+      </w:r>
+      <w:r>
+        <w:t xml:space="preserve"> </w:t>
+      </w:r>
+      <w:r>
+        <w:t xml:space="preserve">median’s sign (or the probability that the effect is positive or negative).</w:t>
       </w:r>
     </w:p>
     <w:p>
@@ -12354,6 +12519,152 @@
     </w:p>
     <w:p>
       <w:pPr>
+        <w:pStyle w:val="FirstParagraph"/>
+      </w:pPr>
+      <w:r>
+        <w:t xml:space="preserve">If, for instance, a hypothesis states that β &gt; 0, we judge there to be</w:t>
+      </w:r>
+      <w:r>
+        <w:t xml:space="preserve"> </w:t>
+      </w:r>
+      <w:r>
+        <w:rPr>
+          <w:i/>
+        </w:rPr>
+        <w:t xml:space="preserve">compelling evidence</w:t>
+      </w:r>
+      <w:r>
+        <w:t xml:space="preserve"> </w:t>
+      </w:r>
+      <w:r>
+        <w:t xml:space="preserve">for this hypothesis if the mean point estimate is</w:t>
+      </w:r>
+      <w:r>
+        <w:t xml:space="preserve"> </w:t>
+      </w:r>
+      <w:r>
+        <w:t xml:space="preserve">a positive number, if the 95% credible interval of β does not contain 0</w:t>
+      </w:r>
+      <w:r>
+        <w:t xml:space="preserve"> </w:t>
+      </w:r>
+      <w:r>
+        <w:t xml:space="preserve">and is outside the ROPE by a reasonably clear margin, and the posterior</w:t>
+      </w:r>
+      <w:r>
+        <w:t xml:space="preserve"> </w:t>
+      </w:r>
+      <w:r>
+        <w:rPr>
+          <w:i/>
+        </w:rPr>
+        <w:t xml:space="preserve">P</w:t>
+      </w:r>
+      <w:r>
+        <w:t xml:space="preserve">(β &gt; 0) is close to one.</w:t>
+      </w:r>
+      <w:r>
+        <w:t xml:space="preserve"> </w:t>
+      </w:r>
+      <w:r>
+        <w:t xml:space="preserve">Together these four statistics allow us to quantify our uncertainty and</w:t>
+      </w:r>
+      <w:r>
+        <w:t xml:space="preserve"> </w:t>
+      </w:r>
+      <w:r>
+        <w:t xml:space="preserve">provide an intuitive interpretation of any given effect.</w:t>
+      </w:r>
+      <w:r>
+        <w:t xml:space="preserve"> </w:t>
+      </w:r>
+      <w:r>
+        <w:t xml:space="preserve">Consider a case in which the posterior mean of β is 100 and the 95%</w:t>
+      </w:r>
+      <w:r>
+        <w:t xml:space="preserve"> </w:t>
+      </w:r>
+      <w:r>
+        <w:t xml:space="preserve">credible interval is [40, 160].</w:t>
+      </w:r>
+      <w:r>
+        <w:t xml:space="preserve"> </w:t>
+      </w:r>
+      <w:r>
+        <w:t xml:space="preserve">The interval tells us that we can be 95% certain the</w:t>
+      </w:r>
+      <w:r>
+        <w:t xml:space="preserve"> </w:t>
+      </w:r>
+      <w:r>
+        <w:rPr>
+          <w:i/>
+        </w:rPr>
+        <w:t xml:space="preserve">true</w:t>
+      </w:r>
+      <w:r>
+        <w:t xml:space="preserve"> </w:t>
+      </w:r>
+      <w:r>
+        <w:t xml:space="preserve">value of β</w:t>
+      </w:r>
+      <w:r>
+        <w:t xml:space="preserve"> </w:t>
+      </w:r>
+      <w:r>
+        <w:t xml:space="preserve">is between 40 and 160, given the data, our model, and our prior information.</w:t>
+      </w:r>
+      <w:r>
+        <w:t xml:space="preserve"> </w:t>
+      </w:r>
+      <w:r>
+        <w:t xml:space="preserve">Furthermore, the interval allows us to specify areas of uncertainty.</w:t>
+      </w:r>
+      <w:r>
+        <w:t xml:space="preserve"> </w:t>
+      </w:r>
+      <w:r>
+        <w:t xml:space="preserve">In this example, we can conclude that the effect is almost certain to be</w:t>
+      </w:r>
+      <w:r>
+        <w:t xml:space="preserve"> </w:t>
+      </w:r>
+      <w:r>
+        <w:t xml:space="preserve">positive.</w:t>
+      </w:r>
+      <w:r>
+        <w:t xml:space="preserve"> </w:t>
+      </w:r>
+      <w:r>
+        <w:t xml:space="preserve">The lower interval value of 40 tells us that 95% of the plausible values are</w:t>
+      </w:r>
+      <w:r>
+        <w:t xml:space="preserve"> </w:t>
+      </w:r>
+      <w:r>
+        <w:t xml:space="preserve">greater than 40.</w:t>
+      </w:r>
+      <w:r>
+        <w:t xml:space="preserve"> </w:t>
+      </w:r>
+      <w:r>
+        <w:t xml:space="preserve">We also note that the interval covers a wide range of values, thus we also</w:t>
+      </w:r>
+      <w:r>
+        <w:t xml:space="preserve"> </w:t>
+      </w:r>
+      <w:r>
+        <w:t xml:space="preserve">conclude that we are not very certain about the size of the effect.</w:t>
+      </w:r>
+      <w:r>
+        <w:t xml:space="preserve"> </w:t>
+      </w:r>
+      <w:r>
+        <w:t xml:space="preserve">This type of interepretation is not possible under a frequentist paradigm.</w:t>
+      </w:r>
+    </w:p>
+    <w:p>
+      <w:pPr>
         <w:pStyle w:val="Compact"/>
         <w:pStyle w:val="Titel"/>
       </w:pPr>
@@ -12365,11 +12676,11 @@
       <w:pPr>
         <w:pStyle w:val="berschrift2"/>
       </w:pPr>
-      <w:bookmarkStart w:id="61" w:name="about-this-document"/>
+      <w:bookmarkStart w:id="62" w:name="about-this-document"/>
       <w:r>
         <w:t xml:space="preserve">About this document</w:t>
       </w:r>
-      <w:bookmarkEnd w:id="61"/>
+      <w:bookmarkEnd w:id="62"/>
     </w:p>
     <w:p>
       <w:pPr>
@@ -12434,11 +12745,11 @@
       <w:pPr>
         <w:pStyle w:val="berschrift2"/>
       </w:pPr>
-      <w:bookmarkStart w:id="62" w:name="session-info"/>
+      <w:bookmarkStart w:id="63" w:name="session-info"/>
       <w:r>
         <w:t xml:space="preserve">Session info</w:t>
       </w:r>
-      <w:bookmarkEnd w:id="62"/>
+      <w:bookmarkEnd w:id="63"/>
     </w:p>
     <w:p>
       <w:pPr>
@@ -13809,7 +14120,7 @@
       </w:r>
     </w:p>
   </w:footnote>
-  <w:footnote w:id="60">
+  <w:footnote w:id="61">
     <w:p>
       <w:pPr>
         <w:pStyle w:val="Funotentext"/>
@@ -13836,7 +14147,13 @@
         <w:t xml:space="preserve"> </w:t>
       </w:r>
       <w:r>
-        <w:t xml:space="preserve">XXX recommomends using the formula in (1)</w:t>
+        <w:t xml:space="preserve">Kruschke (2018)</w:t>
+      </w:r>
+      <w:r>
+        <w:t xml:space="preserve"> </w:t>
+      </w:r>
+      <w:r>
+        <w:t xml:space="preserve">recommomends using the formula in (1)</w:t>
       </w:r>
     </w:p>
   </w:footnote>

</xml_diff>

<commit_message>
old changes I forgot to add along time ago
</commit_message>
<xml_diff>
--- a/docs/manuscripts/jasa/results.docx
+++ b/docs/manuscripts/jasa/results.docx
@@ -2,128 +2,107 @@
 <file path=word/document.xml><?xml version="1.0" encoding="utf-8"?>
 <w:document xmlns:w="http://schemas.openxmlformats.org/wordprocessingml/2006/main" xmlns:m="http://schemas.openxmlformats.org/officeDocument/2006/math" xmlns:r="http://schemas.openxmlformats.org/officeDocument/2006/relationships" xmlns:o="urn:schemas-microsoft-com:office:office" xmlns:v="urn:schemas-microsoft-com:vml" xmlns:w10="urn:schemas-microsoft-com:office:word" xmlns:a="http://schemas.openxmlformats.org/drawingml/2006/main" xmlns:pic="http://schemas.openxmlformats.org/drawingml/2006/picture" xmlns:wp="http://schemas.openxmlformats.org/drawingml/2006/wordprocessingDrawing">
   <w:body>
-    <w:tbl>
-      <w:tblPr>
-        <w:tblStyle w:val="Table"/>
-        <w:tblW w:type="pct" w:w="5000.0"/>
-        <w:tblLook w:firstRow="0"/>
-      </w:tblPr>
-      <w:tblGrid>
-        <w:gridCol w:w="7920"/>
-      </w:tblGrid>
-      <w:tr>
-        <w:tc>
-          <w:p>
-            <w:pPr>
-              <w:pStyle w:val="Compact"/>
-              <w:jc w:val="center"/>
-            </w:pPr>
-            <w:r>
-              <w:t xml:space="preserve">Miquel Simonet</w:t>
-            </w:r>
-            <w:r>
-              <w:rPr>
-                <w:vertAlign w:val="superscript"/>
-              </w:rPr>
-              <w:t xml:space="preserve">1</w:t>
-            </w:r>
-            <w:r>
-              <w:t xml:space="preserve">, Joseph V. Casillas, &amp; Alex Aldrich</w:t>
-            </w:r>
-            <w:r>
-              <w:rPr>
-                <w:vertAlign w:val="superscript"/>
-              </w:rPr>
-              <w:t xml:space="preserve">3</w:t>
-            </w:r>
-          </w:p>
-        </w:tc>
-      </w:tr>
-      <w:tr>
-        <w:tc>
-          <w:p>
-            <w:pPr>
-              <w:pStyle w:val="Compact"/>
-              <w:jc w:val="center"/>
-            </w:pPr>
-            <w:r>
-              <w:rPr>
-                <w:vertAlign w:val="superscript"/>
-              </w:rPr>
-              <w:t xml:space="preserve">1</w:t>
-            </w:r>
-            <w:r>
-              <w:t xml:space="preserve"> </w:t>
-            </w:r>
-            <w:r>
-              <w:t xml:space="preserve">University of Arizona</w:t>
-            </w:r>
-          </w:p>
-        </w:tc>
-      </w:tr>
-      <w:tr>
-        <w:tc>
-          <w:p>
-            <w:pPr>
-              <w:pStyle w:val="Compact"/>
-              <w:jc w:val="center"/>
-            </w:pPr>
-            <w:r>
-              <w:rPr>
-                <w:vertAlign w:val="superscript"/>
-              </w:rPr>
-              <w:t xml:space="preserve">2</w:t>
-            </w:r>
-            <w:r>
-              <w:t xml:space="preserve"> </w:t>
-            </w:r>
-            <w:r>
-              <w:t xml:space="preserve">Rutgers University</w:t>
-            </w:r>
-          </w:p>
-        </w:tc>
-      </w:tr>
-      <w:tr>
-        <w:tc>
-          <w:p>
-            <w:pPr>
-              <w:pStyle w:val="Compact"/>
-              <w:jc w:val="center"/>
-            </w:pPr>
-            <w:r>
-              <w:rPr>
-                <w:vertAlign w:val="superscript"/>
-              </w:rPr>
-              <w:t xml:space="preserve">3</w:t>
-            </w:r>
-            <w:r>
-              <w:t xml:space="preserve"> </w:t>
-            </w:r>
-            <w:r>
-              <w:t xml:space="preserve">Concordia College</w:t>
-            </w:r>
-          </w:p>
-        </w:tc>
-      </w:tr>
-      <w:tr>
-        <w:tc>
-          <w:p>
-            <w:pPr>
-              <w:pStyle w:val="Compact"/>
-              <w:jc w:val="center"/>
-            </w:pPr>
-            <w:r>
-              <w:t xml:space="preserve">                                                                                                                                                    </w:t>
-            </w:r>
-          </w:p>
-        </w:tc>
-      </w:tr>
-    </w:tbl>
+    <w:p>
+      <w:pPr>
+        <w:pStyle w:val="Titel"/>
+      </w:pPr>
+      <w:r>
+        <w:t xml:space="preserve">The</w:t>
+      </w:r>
+      <w:r>
+        <w:t xml:space="preserve"> </w:t>
+      </w:r>
+      <w:r>
+        <w:t xml:space="preserve">title</w:t>
+      </w:r>
+    </w:p>
+    <w:p>
+      <w:pPr>
+        <w:pStyle w:val="Author"/>
+      </w:pPr>
+      <w:r>
+        <w:t xml:space="preserve">Miquel Simonet</w:t>
+      </w:r>
+      <w:r>
+        <w:rPr>
+          <w:vertAlign w:val="superscript"/>
+        </w:rPr>
+        <w:t xml:space="preserve">1</w:t>
+      </w:r>
+      <w:r>
+        <w:t xml:space="preserve">, Joseph V. Casillas, &amp; Alex Aldrich</w:t>
+      </w:r>
+      <w:r>
+        <w:rPr>
+          <w:vertAlign w:val="superscript"/>
+        </w:rPr>
+        <w:t xml:space="preserve">3</w:t>
+      </w:r>
+    </w:p>
+    <w:p>
+      <w:pPr>
+        <w:pStyle w:val="Author"/>
+      </w:pPr>
+      <w:r>
+        <w:rPr>
+          <w:vertAlign w:val="superscript"/>
+        </w:rPr>
+        <w:t xml:space="preserve">1</w:t>
+      </w:r>
+      <w:r>
+        <w:t xml:space="preserve"> </w:t>
+      </w:r>
+      <w:r>
+        <w:t xml:space="preserve">University of Arizona</w:t>
+      </w:r>
+    </w:p>
+    <w:p>
+      <w:pPr>
+        <w:pStyle w:val="Author"/>
+      </w:pPr>
+      <w:r>
+        <w:rPr>
+          <w:vertAlign w:val="superscript"/>
+        </w:rPr>
+        <w:t xml:space="preserve">2</w:t>
+      </w:r>
+      <w:r>
+        <w:t xml:space="preserve"> </w:t>
+      </w:r>
+      <w:r>
+        <w:t xml:space="preserve">Rutgers University</w:t>
+      </w:r>
+    </w:p>
+    <w:p>
+      <w:pPr>
+        <w:pStyle w:val="Author"/>
+      </w:pPr>
+      <w:r>
+        <w:rPr>
+          <w:vertAlign w:val="superscript"/>
+        </w:rPr>
+        <w:t xml:space="preserve">3</w:t>
+      </w:r>
+      <w:r>
+        <w:t xml:space="preserve"> </w:t>
+      </w:r>
+      <w:r>
+        <w:t xml:space="preserve">Concordia College</w:t>
+      </w:r>
+    </w:p>
     <w:p>
       <w:pPr>
         <w:pStyle w:val="Textkrper"/>
       </w:pPr>
       <w:r>
+        <w:t xml:space="preserve">                                                                                                                                                    </w:t>
+      </w:r>
+    </w:p>
+    <w:p>
+      <w:pPr>
+        <w:pStyle w:val="Textkrper"/>
+      </w:pPr>
+      <w:r>
         <w:t xml:space="preserve"> </w:t>
       </w:r>
     </w:p>
@@ -169,33 +148,23 @@
     </w:p>
     <w:p>
       <w:pPr>
+        <w:pStyle w:val="Author"/>
+      </w:pPr>
+      <w:r>
+        <w:t xml:space="preserve">Author note</w:t>
+      </w:r>
+    </w:p>
+    <w:p>
+      <w:pPr>
         <w:pStyle w:val="Textkrper"/>
       </w:pPr>
       <w:r>
-        <w:t xml:space="preserve"> </w:t>
-      </w:r>
-    </w:p>
-    <w:p>
-      <w:pPr>
-        <w:pStyle w:val="berschrift1"/>
-      </w:pPr>
-      <w:bookmarkStart w:id="20" w:name="author-note"/>
-      <w:r>
-        <w:t xml:space="preserve">Author note</w:t>
-      </w:r>
-      <w:bookmarkEnd w:id="20"/>
-    </w:p>
-    <w:p>
-      <w:pPr>
-        <w:pStyle w:val="FirstParagraph"/>
-      </w:pPr>
-      <w:r>
         <w:t xml:space="preserve">Correspondence concerning this article should be addressed to Miquel Simonet, 1423 E. University Blvd. Rm. 594 Modern Languages Building, Tucson, Arizona 85721. E-mail:</w:t>
       </w:r>
       <w:r>
         <w:t xml:space="preserve"> </w:t>
       </w:r>
-      <w:hyperlink r:id="rId21">
+      <w:hyperlink r:id="rId20">
         <w:r>
           <w:rPr>
             <w:rStyle w:val="Hyperlink"/>
@@ -206,7 +175,6 @@
     </w:p>
     <w:p>
       <w:pPr>
-        <w:pStyle w:val="Compact"/>
         <w:pStyle w:val="Titel"/>
       </w:pPr>
       <w:r>
@@ -251,21 +219,311 @@
     </w:p>
     <w:p>
       <w:pPr>
+        <w:pStyle w:val="Titel"/>
+      </w:pPr>
+      <w:r>
+        <w:t xml:space="preserve">The title</w:t>
+      </w:r>
+    </w:p>
+    <w:p>
+      <w:pPr>
         <w:pStyle w:val="berschrift1"/>
       </w:pPr>
-      <w:bookmarkStart w:id="22" w:name="method"/>
+      <w:bookmarkStart w:id="21" w:name="method"/>
       <w:r>
         <w:t xml:space="preserve">Method</w:t>
       </w:r>
+      <w:bookmarkEnd w:id="21"/>
+    </w:p>
+    <w:p>
+      <w:pPr>
+        <w:pStyle w:val="berschrift2"/>
+      </w:pPr>
+      <w:bookmarkStart w:id="22" w:name="participants"/>
+      <w:r>
+        <w:t xml:space="preserve">Participants</w:t>
+      </w:r>
       <w:bookmarkEnd w:id="22"/>
     </w:p>
     <w:p>
       <w:pPr>
+        <w:pStyle w:val="FirstParagraph"/>
+      </w:pPr>
+      <w:r>
+        <w:t xml:space="preserve">The data include 42 participants from 3 populations: monolingual</w:t>
+      </w:r>
+      <w:r>
+        <w:t xml:space="preserve"> </w:t>
+      </w:r>
+      <w:r>
+        <w:t xml:space="preserve">English speakers, monolingual Spanish speakers, and bilingual Spanish-English</w:t>
+      </w:r>
+      <w:r>
+        <w:t xml:space="preserve"> </w:t>
+      </w:r>
+      <w:r>
+        <w:t xml:space="preserve">speakers.</w:t>
+      </w:r>
+      <w:r>
+        <w:t xml:space="preserve"> </w:t>
+      </w:r>
+      <w:r>
+        <w:t xml:space="preserve">All participants were females between the ages of 18 and 23.</w:t>
+      </w:r>
+      <w:r>
+        <w:t xml:space="preserve"> </w:t>
+      </w:r>
+      <w:r>
+        <w:t xml:space="preserve">The monolingual English speakers were recorded in English and the monolingual</w:t>
+      </w:r>
+      <w:r>
+        <w:t xml:space="preserve"> </w:t>
+      </w:r>
+      <w:r>
+        <w:t xml:space="preserve">Spanish speakers were recorded in Spanish.</w:t>
+      </w:r>
+      <w:r>
+        <w:t xml:space="preserve"> </w:t>
+      </w:r>
+      <w:r>
+        <w:t xml:space="preserve">The Spanish-English bilinguals were recorded in both of their languages.</w:t>
+      </w:r>
+    </w:p>
+    <w:p>
+      <w:pPr>
+        <w:pStyle w:val="Textkrper"/>
+      </w:pPr>
+      <w:r>
+        <w:rPr>
+          <w:b/>
+        </w:rPr>
+        <w:t xml:space="preserve">Monolingual English speakers.</w:t>
+      </w:r>
+      <w:r>
+        <w:t xml:space="preserve"> </w:t>
+      </w:r>
+      <w:r>
+        <w:t xml:space="preserve">The study includes 8 monolingual</w:t>
+      </w:r>
+      <w:r>
+        <w:t xml:space="preserve"> </w:t>
+      </w:r>
+      <w:r>
+        <w:t xml:space="preserve">English speakers.</w:t>
+      </w:r>
+      <w:r>
+        <w:t xml:space="preserve"> </w:t>
+      </w:r>
+      <w:r>
+        <w:t xml:space="preserve">They were undergraduate students at the University of Arizona, born and raised</w:t>
+      </w:r>
+      <w:r>
+        <w:t xml:space="preserve"> </w:t>
+      </w:r>
+      <w:r>
+        <w:t xml:space="preserve">in the US Southwest.</w:t>
+      </w:r>
+      <w:r>
+        <w:t xml:space="preserve"> </w:t>
+      </w:r>
+      <w:r>
+        <w:t xml:space="preserve">The English speakers were functionally monolingual, though they reported having</w:t>
+      </w:r>
+      <w:r>
+        <w:t xml:space="preserve"> </w:t>
+      </w:r>
+      <w:r>
+        <w:t xml:space="preserve">taken introductory Spanish courses.</w:t>
+      </w:r>
+      <w:r>
+        <w:t xml:space="preserve"> </w:t>
+      </w:r>
+      <w:r>
+        <w:t xml:space="preserve">They were not able to maintain a basic conversation in Spanish.</w:t>
+      </w:r>
+      <w:r>
+        <w:t xml:space="preserve"> </w:t>
+      </w:r>
+      <w:r>
+        <w:t xml:space="preserve">All of the participants in this group reported English as their native</w:t>
+      </w:r>
+      <w:r>
+        <w:t xml:space="preserve"> </w:t>
+      </w:r>
+      <w:r>
+        <w:t xml:space="preserve">language and verified not having been exposed to any other languages while</w:t>
+      </w:r>
+      <w:r>
+        <w:t xml:space="preserve"> </w:t>
+      </w:r>
+      <w:r>
+        <w:t xml:space="preserve">growing up.</w:t>
+      </w:r>
+    </w:p>
+    <w:p>
+      <w:pPr>
+        <w:pStyle w:val="Textkrper"/>
+      </w:pPr>
+      <w:r>
+        <w:rPr>
+          <w:b/>
+        </w:rPr>
+        <w:t xml:space="preserve">Monolingual Spanish speakers.</w:t>
+      </w:r>
+      <w:r>
+        <w:t xml:space="preserve"> </w:t>
+      </w:r>
+      <w:r>
+        <w:t xml:space="preserve">The monolingual Spanish group comprised</w:t>
+      </w:r>
+      <w:r>
+        <w:t xml:space="preserve"> </w:t>
+      </w:r>
+      <w:r>
+        <w:t xml:space="preserve">8 speakers that were recruited from the</w:t>
+      </w:r>
+      <w:r>
+        <w:t xml:space="preserve"> </w:t>
+      </w:r>
+      <w:r>
+        <w:rPr>
+          <w:i/>
+        </w:rPr>
+        <w:t xml:space="preserve">Universitat de les Illes Balears</w:t>
+      </w:r>
+      <w:r>
+        <w:t xml:space="preserve"> </w:t>
+      </w:r>
+      <w:r>
+        <w:t xml:space="preserve">campus community and were born and raised</w:t>
+      </w:r>
+      <w:r>
+        <w:t xml:space="preserve"> </w:t>
+      </w:r>
+      <w:r>
+        <w:t xml:space="preserve">on the island of Majorca, Spain.</w:t>
+      </w:r>
+      <w:r>
+        <w:t xml:space="preserve"> </w:t>
+      </w:r>
+      <w:r>
+        <w:t xml:space="preserve">They reported that, although they had studied some English in Spain, they were</w:t>
+      </w:r>
+      <w:r>
+        <w:t xml:space="preserve"> </w:t>
+      </w:r>
+      <w:r>
+        <w:t xml:space="preserve">not able to maintain a basic conversation in this language.</w:t>
+      </w:r>
+      <w:r>
+        <w:t xml:space="preserve"> </w:t>
+      </w:r>
+      <w:r>
+        <w:t xml:space="preserve">The participants of this group also speak Catalan.</w:t>
+      </w:r>
+      <w:r>
+        <w:t xml:space="preserve"> </w:t>
+      </w:r>
+      <w:r>
+        <w:t xml:space="preserve">Importantly, there are no reported differences in the phonetic realization of</w:t>
+      </w:r>
+      <w:r>
+        <w:t xml:space="preserve"> </w:t>
+      </w:r>
+      <w:r>
+        <w:t xml:space="preserve">voice timing between the Spanish and Catalan, nor are there place difference</w:t>
+      </w:r>
+      <w:r>
+        <w:t xml:space="preserve"> </w:t>
+      </w:r>
+      <w:r>
+        <w:t xml:space="preserve">between the coronal stops.</w:t>
+      </w:r>
+    </w:p>
+    <w:p>
+      <w:pPr>
+        <w:pStyle w:val="Textkrper"/>
+      </w:pPr>
+      <w:r>
+        <w:rPr>
+          <w:b/>
+        </w:rPr>
+        <w:t xml:space="preserve">Bilingual speakers.</w:t>
+      </w:r>
+      <w:r>
+        <w:t xml:space="preserve"> </w:t>
+      </w:r>
+      <w:r>
+        <w:t xml:space="preserve">The English-Spanish bilinguals (n =</w:t>
+      </w:r>
+      <w:r>
+        <w:t xml:space="preserve"> </w:t>
+      </w:r>
+      <w:r>
+        <w:t xml:space="preserve">26) came from Southern Arizona and Northern Mexico.</w:t>
+      </w:r>
+      <w:r>
+        <w:t xml:space="preserve"> </w:t>
+      </w:r>
+      <w:r>
+        <w:t xml:space="preserve">There are two samples from this population.</w:t>
+      </w:r>
+      <w:r>
+        <w:t xml:space="preserve"> </w:t>
+      </w:r>
+      <w:r>
+        <w:t xml:space="preserve">The coronal dataset includes 17 speakers and the bilabial</w:t>
+      </w:r>
+      <w:r>
+        <w:t xml:space="preserve"> </w:t>
+      </w:r>
+      <w:r>
+        <w:t xml:space="preserve">dataset includes 9 speakers.</w:t>
+      </w:r>
+      <w:r>
+        <w:t xml:space="preserve"> </w:t>
+      </w:r>
+      <w:r>
+        <w:t xml:space="preserve">The Spanish-English bilinguals were undergraduate students at the University</w:t>
+      </w:r>
+      <w:r>
+        <w:t xml:space="preserve"> </w:t>
+      </w:r>
+      <w:r>
+        <w:t xml:space="preserve">of Arizona in Tucson, Arizona.</w:t>
+      </w:r>
+      <w:r>
+        <w:t xml:space="preserve"> </w:t>
+      </w:r>
+      <w:r>
+        <w:t xml:space="preserve">The bilinguals were brought up by Spanish-speaking families and were schooled</w:t>
+      </w:r>
+      <w:r>
+        <w:t xml:space="preserve"> </w:t>
+      </w:r>
+      <w:r>
+        <w:t xml:space="preserve">mostly in English.</w:t>
+      </w:r>
+      <w:r>
+        <w:t xml:space="preserve"> </w:t>
+      </w:r>
+      <w:r>
+        <w:t xml:space="preserve">They reported using English and Spanish daily, both in the classroom as well</w:t>
+      </w:r>
+      <w:r>
+        <w:t xml:space="preserve"> </w:t>
+      </w:r>
+      <w:r>
+        <w:t xml:space="preserve">as with their friends and relatives.</w:t>
+      </w:r>
+    </w:p>
+    <w:p>
+      <w:pPr>
         <w:pStyle w:val="berschrift2"/>
       </w:pPr>
-      <w:bookmarkStart w:id="23" w:name="participants"/>
-      <w:r>
-        <w:t xml:space="preserve">Participants</w:t>
+      <w:bookmarkStart w:id="23" w:name="metrics"/>
+      <w:r>
+        <w:t xml:space="preserve">Metrics</w:t>
       </w:r>
       <w:bookmarkEnd w:id="23"/>
     </w:p>
@@ -274,280 +532,22 @@
         <w:pStyle w:val="FirstParagraph"/>
       </w:pPr>
       <w:r>
-        <w:t xml:space="preserve">The data include 42 participants from 3 populations: monolingual</w:t>
-      </w:r>
-      <w:r>
-        <w:t xml:space="preserve"> </w:t>
-      </w:r>
-      <w:r>
-        <w:t xml:space="preserve">English speakers, monolingual Spanish speakers, and bilingual Spanish-English</w:t>
-      </w:r>
-      <w:r>
-        <w:t xml:space="preserve"> </w:t>
-      </w:r>
-      <w:r>
-        <w:t xml:space="preserve">speakers.</w:t>
-      </w:r>
-      <w:r>
-        <w:t xml:space="preserve"> </w:t>
-      </w:r>
-      <w:r>
-        <w:t xml:space="preserve">All participants were females between the ages of 18 and 23.</w:t>
-      </w:r>
-      <w:r>
-        <w:t xml:space="preserve"> </w:t>
-      </w:r>
-      <w:r>
-        <w:t xml:space="preserve">The monolingual English speakers were recorded in English and the monolingual</w:t>
-      </w:r>
-      <w:r>
-        <w:t xml:space="preserve"> </w:t>
-      </w:r>
-      <w:r>
-        <w:t xml:space="preserve">Spanish speakers were recorded in Spanish.</w:t>
-      </w:r>
-      <w:r>
-        <w:t xml:space="preserve"> </w:t>
-      </w:r>
-      <w:r>
-        <w:t xml:space="preserve">The Spanish-English bilinguals were recorded in both of their languages.</w:t>
-      </w:r>
-    </w:p>
-    <w:p>
-      <w:pPr>
-        <w:pStyle w:val="Textkrper"/>
-      </w:pPr>
-      <w:r>
-        <w:rPr>
-          <w:b/>
-        </w:rPr>
-        <w:t xml:space="preserve">Monolingual English speakers.</w:t>
-      </w:r>
-      <w:r>
-        <w:t xml:space="preserve"> </w:t>
-      </w:r>
-      <w:r>
-        <w:t xml:space="preserve">The study includes 8 monolingual</w:t>
-      </w:r>
-      <w:r>
-        <w:t xml:space="preserve"> </w:t>
-      </w:r>
-      <w:r>
-        <w:t xml:space="preserve">English speakers.</w:t>
-      </w:r>
-      <w:r>
-        <w:t xml:space="preserve"> </w:t>
-      </w:r>
-      <w:r>
-        <w:t xml:space="preserve">They were undergraduate students at the University of Arizona, born and raised</w:t>
-      </w:r>
-      <w:r>
-        <w:t xml:space="preserve"> </w:t>
-      </w:r>
-      <w:r>
-        <w:t xml:space="preserve">in the US Southwest.</w:t>
-      </w:r>
-      <w:r>
-        <w:t xml:space="preserve"> </w:t>
-      </w:r>
-      <w:r>
-        <w:t xml:space="preserve">The English speakers were functionally monolingual, though they reported having</w:t>
-      </w:r>
-      <w:r>
-        <w:t xml:space="preserve"> </w:t>
-      </w:r>
-      <w:r>
-        <w:t xml:space="preserve">taken introductory Spanish courses.</w:t>
-      </w:r>
-      <w:r>
-        <w:t xml:space="preserve"> </w:t>
-      </w:r>
-      <w:r>
-        <w:t xml:space="preserve">They were not able to maintain a basic conversation in Spanish.</w:t>
-      </w:r>
-      <w:r>
-        <w:t xml:space="preserve"> </w:t>
-      </w:r>
-      <w:r>
-        <w:t xml:space="preserve">All of the participants in this group reported English as their native</w:t>
-      </w:r>
-      <w:r>
-        <w:t xml:space="preserve"> </w:t>
-      </w:r>
-      <w:r>
-        <w:t xml:space="preserve">language and verified not having been exposed to any other languages while</w:t>
-      </w:r>
-      <w:r>
-        <w:t xml:space="preserve"> </w:t>
-      </w:r>
-      <w:r>
-        <w:t xml:space="preserve">growing up.</w:t>
-      </w:r>
-    </w:p>
-    <w:p>
-      <w:pPr>
-        <w:pStyle w:val="Textkrper"/>
-      </w:pPr>
-      <w:r>
-        <w:rPr>
-          <w:b/>
-        </w:rPr>
-        <w:t xml:space="preserve">Monolingual Spanish speakers.</w:t>
-      </w:r>
-      <w:r>
-        <w:t xml:space="preserve"> </w:t>
-      </w:r>
-      <w:r>
-        <w:t xml:space="preserve">The monolingual Spanish group comprised</w:t>
-      </w:r>
-      <w:r>
-        <w:t xml:space="preserve"> </w:t>
-      </w:r>
-      <w:r>
-        <w:t xml:space="preserve">8 speakers that were recruited from the</w:t>
-      </w:r>
-      <w:r>
-        <w:t xml:space="preserve"> </w:t>
-      </w:r>
-      <w:r>
-        <w:rPr>
-          <w:i/>
-        </w:rPr>
-        <w:t xml:space="preserve">Universitat de les Illes Balears</w:t>
-      </w:r>
-      <w:r>
-        <w:t xml:space="preserve"> </w:t>
-      </w:r>
-      <w:r>
-        <w:t xml:space="preserve">campus community and were born and raised</w:t>
-      </w:r>
-      <w:r>
-        <w:t xml:space="preserve"> </w:t>
-      </w:r>
-      <w:r>
-        <w:t xml:space="preserve">on the island of Majorca, Spain.</w:t>
-      </w:r>
-      <w:r>
-        <w:t xml:space="preserve"> </w:t>
-      </w:r>
-      <w:r>
-        <w:t xml:space="preserve">They reported that, although they had studied some English in Spain, they were</w:t>
-      </w:r>
-      <w:r>
-        <w:t xml:space="preserve"> </w:t>
-      </w:r>
-      <w:r>
-        <w:t xml:space="preserve">not able to maintain a basic conversation in this language.</w:t>
-      </w:r>
-      <w:r>
-        <w:t xml:space="preserve"> </w:t>
-      </w:r>
-      <w:r>
-        <w:t xml:space="preserve">The participants of this group also speak Catalan.</w:t>
-      </w:r>
-      <w:r>
-        <w:t xml:space="preserve"> </w:t>
-      </w:r>
-      <w:r>
-        <w:t xml:space="preserve">Importantly, there are no reported differences in the phonetic realization of</w:t>
-      </w:r>
-      <w:r>
-        <w:t xml:space="preserve"> </w:t>
-      </w:r>
-      <w:r>
-        <w:t xml:space="preserve">voice timing between the Spanish and Catalan, nor are there place difference</w:t>
-      </w:r>
-      <w:r>
-        <w:t xml:space="preserve"> </w:t>
-      </w:r>
-      <w:r>
-        <w:t xml:space="preserve">between the coronal stops.</w:t>
-      </w:r>
-    </w:p>
-    <w:p>
-      <w:pPr>
-        <w:pStyle w:val="Textkrper"/>
-      </w:pPr>
-      <w:r>
-        <w:rPr>
-          <w:b/>
-        </w:rPr>
-        <w:t xml:space="preserve">Bilingual speakers.</w:t>
-      </w:r>
-      <w:r>
-        <w:t xml:space="preserve"> </w:t>
-      </w:r>
-      <w:r>
-        <w:t xml:space="preserve">The English-Spanish bilinguals (n =</w:t>
-      </w:r>
-      <w:r>
-        <w:t xml:space="preserve"> </w:t>
-      </w:r>
-      <w:r>
-        <w:t xml:space="preserve">26) came from Southern Arizona and Northern Mexico.</w:t>
-      </w:r>
-      <w:r>
-        <w:t xml:space="preserve"> </w:t>
-      </w:r>
-      <w:r>
-        <w:t xml:space="preserve">There are two samples from this population.</w:t>
-      </w:r>
-      <w:r>
-        <w:t xml:space="preserve"> </w:t>
-      </w:r>
-      <w:r>
-        <w:t xml:space="preserve">The coronal dataset includes 17 speakers and the bilabial</w:t>
-      </w:r>
-      <w:r>
-        <w:t xml:space="preserve"> </w:t>
-      </w:r>
-      <w:r>
-        <w:t xml:space="preserve">dataset includes 9 speakers.</w:t>
-      </w:r>
-      <w:r>
-        <w:t xml:space="preserve"> </w:t>
-      </w:r>
-      <w:r>
-        <w:t xml:space="preserve">The Spanish-English bilinguals were undergraduate students at the University</w:t>
-      </w:r>
-      <w:r>
-        <w:t xml:space="preserve"> </w:t>
-      </w:r>
-      <w:r>
-        <w:t xml:space="preserve">of Arizona in Tucson, Arizona.</w:t>
-      </w:r>
-      <w:r>
-        <w:t xml:space="preserve"> </w:t>
-      </w:r>
-      <w:r>
-        <w:t xml:space="preserve">The bilinguals were brought up by Spanish-speaking families and were schooled</w:t>
-      </w:r>
-      <w:r>
-        <w:t xml:space="preserve"> </w:t>
-      </w:r>
-      <w:r>
-        <w:t xml:space="preserve">mostly in English.</w:t>
-      </w:r>
-      <w:r>
-        <w:t xml:space="preserve"> </w:t>
-      </w:r>
-      <w:r>
-        <w:t xml:space="preserve">They reported using English and Spanish daily, both in the classroom as well</w:t>
-      </w:r>
-      <w:r>
-        <w:t xml:space="preserve"> </w:t>
-      </w:r>
-      <w:r>
-        <w:t xml:space="preserve">as with their friends and relatives.</w:t>
+        <w:t xml:space="preserve">F1/F2, voice onset time, relative intensity, center of gravity, standard</w:t>
+      </w:r>
+      <w:r>
+        <w:t xml:space="preserve"> </w:t>
+      </w:r>
+      <w:r>
+        <w:t xml:space="preserve">deviation, skewness, kurtosis</w:t>
       </w:r>
     </w:p>
     <w:p>
       <w:pPr>
         <w:pStyle w:val="berschrift2"/>
       </w:pPr>
-      <w:bookmarkStart w:id="24" w:name="metrics"/>
-      <w:r>
-        <w:t xml:space="preserve">Metrics</w:t>
+      <w:bookmarkStart w:id="24" w:name="procedure"/>
+      <w:r>
+        <w:t xml:space="preserve">Procedure</w:t>
       </w:r>
       <w:bookmarkEnd w:id="24"/>
     </w:p>
@@ -556,22 +556,22 @@
         <w:pStyle w:val="FirstParagraph"/>
       </w:pPr>
       <w:r>
-        <w:t xml:space="preserve">F1/F2, voice onset time, relative intensity, center of gravity, standard</w:t>
-      </w:r>
-      <w:r>
-        <w:t xml:space="preserve"> </w:t>
-      </w:r>
-      <w:r>
-        <w:t xml:space="preserve">deviation, skewness, kurtosis</w:t>
+        <w:t xml:space="preserve">Decide if we will present 3 separate experiments with 3 different methods</w:t>
+      </w:r>
+      <w:r>
+        <w:t xml:space="preserve"> </w:t>
+      </w:r>
+      <w:r>
+        <w:t xml:space="preserve">sections.</w:t>
       </w:r>
     </w:p>
     <w:p>
       <w:pPr>
         <w:pStyle w:val="berschrift2"/>
       </w:pPr>
-      <w:bookmarkStart w:id="25" w:name="procedure"/>
-      <w:r>
-        <w:t xml:space="preserve">Procedure</w:t>
+      <w:bookmarkStart w:id="25" w:name="statistical-analyses"/>
+      <w:r>
+        <w:t xml:space="preserve">Statistical analyses</w:t>
       </w:r>
       <w:bookmarkEnd w:id="25"/>
     </w:p>
@@ -580,297 +580,273 @@
         <w:pStyle w:val="FirstParagraph"/>
       </w:pPr>
       <w:r>
-        <w:t xml:space="preserve">Decide if we will present 3 separate experiments with 3 different methods</w:t>
-      </w:r>
-      <w:r>
-        <w:t xml:space="preserve"> </w:t>
-      </w:r>
-      <w:r>
-        <w:t xml:space="preserve">sections.</w:t>
+        <w:t xml:space="preserve">All analyses were conducted in</w:t>
+      </w:r>
+      <w:r>
+        <w:t xml:space="preserve"> </w:t>
+      </w:r>
+      <w:r>
+        <w:rPr>
+          <w:rStyle w:val="VerbatimChar"/>
+        </w:rPr>
+        <w:t xml:space="preserve">R</w:t>
+      </w:r>
+      <w:r>
+        <w:t xml:space="preserve"> </w:t>
+      </w:r>
+      <w:r>
+        <w:t xml:space="preserve">(R Core Team, 2019, version 4.0.0)</w:t>
+      </w:r>
+      <w:r>
+        <w:t xml:space="preserve">.</w:t>
+      </w:r>
+      <w:r>
+        <w:t xml:space="preserve"> </w:t>
+      </w:r>
+      <w:r>
+        <w:t xml:space="preserve">We use Bayesian multilevel models fitted in</w:t>
+      </w:r>
+      <w:r>
+        <w:t xml:space="preserve"> </w:t>
+      </w:r>
+      <w:r>
+        <w:rPr>
+          <w:rStyle w:val="VerbatimChar"/>
+        </w:rPr>
+        <w:t xml:space="preserve">Stan</w:t>
+      </w:r>
+      <w:r>
+        <w:t xml:space="preserve"> </w:t>
+      </w:r>
+      <w:r>
+        <w:t xml:space="preserve">using</w:t>
+      </w:r>
+      <w:r>
+        <w:t xml:space="preserve"> </w:t>
+      </w:r>
+      <w:r>
+        <w:rPr>
+          <w:rStyle w:val="VerbatimChar"/>
+        </w:rPr>
+        <w:t xml:space="preserve">brms</w:t>
+      </w:r>
+      <w:r>
+        <w:t xml:space="preserve"> </w:t>
+      </w:r>
+      <w:r>
+        <w:t xml:space="preserve">(Bürkner, 2017, 2018, version 2.12.0)</w:t>
+      </w:r>
+      <w:r>
+        <w:t xml:space="preserve">.</w:t>
+      </w:r>
+      <w:r>
+        <w:t xml:space="preserve"> </w:t>
+      </w:r>
+      <w:r>
+        <w:t xml:space="preserve">Bayesian Data Analysis (BDA) is an alternative to frequentist statistical</w:t>
+      </w:r>
+      <w:r>
+        <w:t xml:space="preserve"> </w:t>
+      </w:r>
+      <w:r>
+        <w:t xml:space="preserve">analysis.</w:t>
+      </w:r>
+      <w:r>
+        <w:rPr>
+          <w:rStyle w:val="Funotenzeichen"/>
+        </w:rPr>
+        <w:footnoteReference w:id="26"/>
+      </w:r>
+      <w:r>
+        <w:t xml:space="preserve"> </w:t>
+      </w:r>
+      <w:r>
+        <w:t xml:space="preserve">For all models, the criterion was standardized, or converted to z-scores,</w:t>
+      </w:r>
+      <w:r>
+        <w:t xml:space="preserve"> </w:t>
+      </w:r>
+      <w:r>
+        <w:t xml:space="preserve">in order to facilitate comparability between metrics.</w:t>
+      </w:r>
+      <w:r>
+        <w:t xml:space="preserve"> </w:t>
+      </w:r>
+      <w:r>
+        <w:t xml:space="preserve">Continuous predictors were also standardized and categorical predictors were</w:t>
+      </w:r>
+      <w:r>
+        <w:t xml:space="preserve"> </w:t>
+      </w:r>
+      <w:r>
+        <w:t xml:space="preserve">sum-to-zero coded.</w:t>
+      </w:r>
+      <w:r>
+        <w:t xml:space="preserve"> </w:t>
+      </w:r>
+      <w:r>
+        <w:t xml:space="preserve">Thus for all models the intercept represents the outcome variable at the</w:t>
+      </w:r>
+      <w:r>
+        <w:t xml:space="preserve"> </w:t>
+      </w:r>
+      <w:r>
+        <w:t xml:space="preserve">grand mean in standardized units.</w:t>
+      </w:r>
+      <w:r>
+        <w:t xml:space="preserve"> </w:t>
+      </w:r>
+      <w:r>
+        <w:t xml:space="preserve">We used regularizing, weakly informative priors in all models (specifics below)</w:t>
+      </w:r>
+      <w:r>
+        <w:t xml:space="preserve"> </w:t>
+      </w:r>
+      <w:r>
+        <w:t xml:space="preserve">with 4,000 iterations (2,000 warm-up) running on 16 processing cores.</w:t>
+      </w:r>
+      <w:r>
+        <w:t xml:space="preserve"> </w:t>
+      </w:r>
+      <w:r>
+        <w:t xml:space="preserve">We quantify our uncertainty regarding a given effect by reporting point</w:t>
+      </w:r>
+      <w:r>
+        <w:t xml:space="preserve"> </w:t>
+      </w:r>
+      <w:r>
+        <w:t xml:space="preserve">estimates derived from the posterior predictive distribution, including the</w:t>
+      </w:r>
+      <w:r>
+        <w:t xml:space="preserve"> </w:t>
+      </w:r>
+      <w:r>
+        <w:t xml:space="preserve">95% Highest Density Credible Intervals (HDI).</w:t>
+      </w:r>
+      <w:r>
+        <w:t xml:space="preserve"> </w:t>
+      </w:r>
+      <w:r>
+        <w:t xml:space="preserve">Additionally, we assume a negligible effect size of ± 0.1</w:t>
+      </w:r>
+      <w:r>
+        <w:t xml:space="preserve"> </w:t>
+      </w:r>
+      <w:r>
+        <w:t xml:space="preserve">(Cohen, 1988, 2013; Kruschke, 2018)</w:t>
+      </w:r>
+      <w:r>
+        <w:t xml:space="preserve"> </w:t>
+      </w:r>
+      <w:r>
+        <w:t xml:space="preserve">in order to establish a Region of Practical Equivalence (ROPE), for which we</w:t>
+      </w:r>
+      <w:r>
+        <w:t xml:space="preserve"> </w:t>
+      </w:r>
+      <w:r>
+        <w:t xml:space="preserve">assess the proportion of the HDI that falls within this interval.</w:t>
+      </w:r>
+      <w:r>
+        <w:t xml:space="preserve"> </w:t>
+      </w:r>
+      <w:r>
+        <w:t xml:space="preserve">Finally, we report the Maximum Probability of Effect (MPE), or the Probability</w:t>
+      </w:r>
+      <w:r>
+        <w:t xml:space="preserve"> </w:t>
+      </w:r>
+      <w:r>
+        <w:t xml:space="preserve">of Direction, as the proportion of the posterior distribution that is of the</w:t>
+      </w:r>
+      <w:r>
+        <w:t xml:space="preserve"> </w:t>
+      </w:r>
+      <w:r>
+        <w:t xml:space="preserve">median’s sign.</w:t>
+      </w:r>
+      <w:r>
+        <w:t xml:space="preserve"> </w:t>
+      </w:r>
+      <w:r>
+        <w:t xml:space="preserve">We assume there to be compelling evidence for a given effect when the HDI of</w:t>
+      </w:r>
+      <w:r>
+        <w:t xml:space="preserve"> </w:t>
+      </w:r>
+      <w:r>
+        <w:t xml:space="preserve">the posterior distribution does not contain 0 nor fall within the ROPE by a</w:t>
+      </w:r>
+      <w:r>
+        <w:t xml:space="preserve"> </w:t>
+      </w:r>
+      <w:r>
+        <w:t xml:space="preserve">reasonable margin and the MPE is close to 1.</w:t>
+      </w:r>
+    </w:p>
+    <w:p>
+      <w:pPr>
+        <w:pStyle w:val="berschrift1"/>
+      </w:pPr>
+      <w:bookmarkStart w:id="27" w:name="results"/>
+      <w:r>
+        <w:t xml:space="preserve">Results</w:t>
+      </w:r>
+      <w:bookmarkEnd w:id="27"/>
+    </w:p>
+    <w:p>
+      <w:pPr>
+        <w:pStyle w:val="FirstParagraph"/>
+      </w:pPr>
+      <w:r>
+        <w:t xml:space="preserve">The results are divided into 3 subsections dealing with (1) monolingual data,</w:t>
+      </w:r>
+      <w:r>
+        <w:t xml:space="preserve"> </w:t>
+      </w:r>
+      <w:r>
+        <w:t xml:space="preserve">(2) bilingual data, and (3) POA data.</w:t>
+      </w:r>
+      <w:r>
+        <w:t xml:space="preserve"> </w:t>
+      </w:r>
+      <w:r>
+        <w:t xml:space="preserve">Each subsection presents the results of 6 metrics: VOT, relative intensity,</w:t>
+      </w:r>
+      <w:r>
+        <w:t xml:space="preserve"> </w:t>
+      </w:r>
+      <w:r>
+        <w:t xml:space="preserve">center of gravity, kurtosis, standard deviation, and skewness.</w:t>
+      </w:r>
+      <w:r>
+        <w:t xml:space="preserve"> </w:t>
+      </w:r>
+      <w:r>
+        <w:t xml:space="preserve">We report only relevant effects.</w:t>
+      </w:r>
+      <w:r>
+        <w:t xml:space="preserve"> </w:t>
+      </w:r>
+      <w:r>
+        <w:t xml:space="preserve">Please see the supplementary materials (Appendices A-D) for complete model</w:t>
+      </w:r>
+      <w:r>
+        <w:t xml:space="preserve"> </w:t>
+      </w:r>
+      <w:r>
+        <w:t xml:space="preserve">summaries.</w:t>
       </w:r>
     </w:p>
     <w:p>
       <w:pPr>
         <w:pStyle w:val="berschrift2"/>
       </w:pPr>
-      <w:bookmarkStart w:id="26" w:name="statistical-analyses"/>
-      <w:r>
-        <w:t xml:space="preserve">Statistical analyses</w:t>
-      </w:r>
-      <w:bookmarkEnd w:id="26"/>
-    </w:p>
-    <w:p>
-      <w:pPr>
-        <w:pStyle w:val="FirstParagraph"/>
-      </w:pPr>
-      <w:r>
-        <w:t xml:space="preserve">All analyses were conducted in</w:t>
-      </w:r>
-      <w:r>
-        <w:t xml:space="preserve"> </w:t>
-      </w:r>
-      <w:r>
-        <w:rPr>
-          <w:rStyle w:val="VerbatimChar"/>
-        </w:rPr>
-        <w:t xml:space="preserve">R</w:t>
-      </w:r>
-      <w:r>
-        <w:t xml:space="preserve"> </w:t>
-      </w:r>
-      <w:r>
-        <w:t xml:space="preserve">(R Core Team, 2019, version 3.6.0)</w:t>
-      </w:r>
-      <w:r>
-        <w:t xml:space="preserve">.</w:t>
-      </w:r>
-      <w:r>
-        <w:t xml:space="preserve"> </w:t>
-      </w:r>
-      <w:r>
-        <w:t xml:space="preserve">We use Bayesian multilevel models fitted in</w:t>
-      </w:r>
-      <w:r>
-        <w:t xml:space="preserve"> </w:t>
-      </w:r>
-      <w:r>
-        <w:rPr>
-          <w:rStyle w:val="VerbatimChar"/>
-        </w:rPr>
-        <w:t xml:space="preserve">Stan</w:t>
-      </w:r>
-      <w:r>
-        <w:t xml:space="preserve"> </w:t>
-      </w:r>
-      <w:r>
-        <w:t xml:space="preserve">using</w:t>
-      </w:r>
-      <w:r>
-        <w:t xml:space="preserve"> </w:t>
-      </w:r>
-      <w:r>
-        <w:rPr>
-          <w:rStyle w:val="VerbatimChar"/>
-        </w:rPr>
-        <w:t xml:space="preserve">brms</w:t>
-      </w:r>
-      <w:r>
-        <w:t xml:space="preserve"> </w:t>
-      </w:r>
-      <w:r>
-        <w:t xml:space="preserve">(Bürkner, 2017, 2018, version 2.10.0)</w:t>
-      </w:r>
-      <w:r>
-        <w:t xml:space="preserve">.</w:t>
-      </w:r>
-      <w:r>
-        <w:t xml:space="preserve"> </w:t>
-      </w:r>
-      <w:r>
-        <w:t xml:space="preserve">Bayesian Data Analysis (BDA) is an alternative to frequentist statistical</w:t>
-      </w:r>
-      <w:r>
-        <w:t xml:space="preserve"> </w:t>
-      </w:r>
-      <w:r>
-        <w:t xml:space="preserve">analysis.</w:t>
-      </w:r>
-      <w:r>
-        <w:rPr>
-          <w:rStyle w:val="Funotenzeichen"/>
-        </w:rPr>
-        <w:footnoteReference w:id="27"/>
-      </w:r>
-      <w:r>
-        <w:t xml:space="preserve"> </w:t>
-      </w:r>
-      <w:r>
-        <w:t xml:space="preserve">For all models, the criterion was standardized, or converted to z-scores,</w:t>
-      </w:r>
-      <w:r>
-        <w:t xml:space="preserve"> </w:t>
-      </w:r>
-      <w:r>
-        <w:t xml:space="preserve">in order to facilitate comparability between metrics.</w:t>
-      </w:r>
-      <w:r>
-        <w:t xml:space="preserve"> </w:t>
-      </w:r>
-      <w:r>
-        <w:t xml:space="preserve">Continuous predictors were also standardized and categorical predictors were</w:t>
-      </w:r>
-      <w:r>
-        <w:t xml:space="preserve"> </w:t>
-      </w:r>
-      <w:r>
-        <w:t xml:space="preserve">sum-to-zero coded.</w:t>
-      </w:r>
-      <w:r>
-        <w:t xml:space="preserve"> </w:t>
-      </w:r>
-      <w:r>
-        <w:t xml:space="preserve">Thus for all models the intercept represents the outcome variable at the</w:t>
-      </w:r>
-      <w:r>
-        <w:t xml:space="preserve"> </w:t>
-      </w:r>
-      <w:r>
-        <w:t xml:space="preserve">grand mean in standardized units.</w:t>
-      </w:r>
-      <w:r>
-        <w:t xml:space="preserve"> </w:t>
-      </w:r>
-      <w:r>
-        <w:t xml:space="preserve">We used regularizing, weakly informative priors in all models (specifics below)</w:t>
-      </w:r>
-      <w:r>
-        <w:t xml:space="preserve"> </w:t>
-      </w:r>
-      <w:r>
-        <w:t xml:space="preserve">with 4,000 iterations (2,000 warm-up) running on 16 processing cores.</w:t>
-      </w:r>
-      <w:r>
-        <w:t xml:space="preserve"> </w:t>
-      </w:r>
-      <w:r>
-        <w:t xml:space="preserve">We quantify our uncertainty regarding a given effect by reporting point</w:t>
-      </w:r>
-      <w:r>
-        <w:t xml:space="preserve"> </w:t>
-      </w:r>
-      <w:r>
-        <w:t xml:space="preserve">estimates derived from the posterior predictive distribution, including the</w:t>
-      </w:r>
-      <w:r>
-        <w:t xml:space="preserve"> </w:t>
-      </w:r>
-      <w:r>
-        <w:t xml:space="preserve">95% Highest Density Credible Intervals (HDI).</w:t>
-      </w:r>
-      <w:r>
-        <w:t xml:space="preserve"> </w:t>
-      </w:r>
-      <w:r>
-        <w:t xml:space="preserve">Additionally, we assume a negligible effect size of ± 0.1</w:t>
-      </w:r>
-      <w:r>
-        <w:t xml:space="preserve"> </w:t>
-      </w:r>
-      <w:r>
-        <w:t xml:space="preserve">(Cohen, 1988, 2013; Kruschke, 2018)</w:t>
-      </w:r>
-      <w:r>
-        <w:t xml:space="preserve"> </w:t>
-      </w:r>
-      <w:r>
-        <w:t xml:space="preserve">in order to establish a Region of Practical Equivalence (ROPE), for which we</w:t>
-      </w:r>
-      <w:r>
-        <w:t xml:space="preserve"> </w:t>
-      </w:r>
-      <w:r>
-        <w:t xml:space="preserve">assess the proportion of the HDI that falls within this interval.</w:t>
-      </w:r>
-      <w:r>
-        <w:t xml:space="preserve"> </w:t>
-      </w:r>
-      <w:r>
-        <w:t xml:space="preserve">Finally, we report the Maximum Probability of Effect (MPE), or the Probability</w:t>
-      </w:r>
-      <w:r>
-        <w:t xml:space="preserve"> </w:t>
-      </w:r>
-      <w:r>
-        <w:t xml:space="preserve">of Direction, as the proportion of the posterior distribution that is of the</w:t>
-      </w:r>
-      <w:r>
-        <w:t xml:space="preserve"> </w:t>
-      </w:r>
-      <w:r>
-        <w:t xml:space="preserve">median’s sign.</w:t>
-      </w:r>
-      <w:r>
-        <w:t xml:space="preserve"> </w:t>
-      </w:r>
-      <w:r>
-        <w:t xml:space="preserve">We assume there to be compelling evidence for a given effect when the HDI of</w:t>
-      </w:r>
-      <w:r>
-        <w:t xml:space="preserve"> </w:t>
-      </w:r>
-      <w:r>
-        <w:t xml:space="preserve">the posterior distribution does not contain 0 nor fall within the ROPE by a</w:t>
-      </w:r>
-      <w:r>
-        <w:t xml:space="preserve"> </w:t>
-      </w:r>
-      <w:r>
-        <w:t xml:space="preserve">reasonable margin and the MPE is close to 1.</w:t>
-      </w:r>
-    </w:p>
-    <w:p>
-      <w:pPr>
-        <w:pStyle w:val="berschrift1"/>
-      </w:pPr>
-      <w:bookmarkStart w:id="28" w:name="results"/>
-      <w:r>
-        <w:t xml:space="preserve">Results</w:t>
+      <w:bookmarkStart w:id="28" w:name="experiment-1-monolinguals"/>
+      <w:r>
+        <w:t xml:space="preserve">Experiment 1: Monolinguals</w:t>
       </w:r>
       <w:bookmarkEnd w:id="28"/>
-    </w:p>
-    <w:p>
-      <w:pPr>
-        <w:pStyle w:val="FirstParagraph"/>
-      </w:pPr>
-      <w:r>
-        <w:t xml:space="preserve">The results are divided into 3 subsections dealing with (1) monolingual data,</w:t>
-      </w:r>
-      <w:r>
-        <w:t xml:space="preserve"> </w:t>
-      </w:r>
-      <w:r>
-        <w:t xml:space="preserve">(2) bilingual data, and (3) POA data.</w:t>
-      </w:r>
-      <w:r>
-        <w:t xml:space="preserve"> </w:t>
-      </w:r>
-      <w:r>
-        <w:t xml:space="preserve">Each subsection presents the results of 6 metrics: VOT, relative intensity,</w:t>
-      </w:r>
-      <w:r>
-        <w:t xml:space="preserve"> </w:t>
-      </w:r>
-      <w:r>
-        <w:t xml:space="preserve">center of gravity, kurtosis, standard deviation, and skewness.</w:t>
-      </w:r>
-      <w:r>
-        <w:t xml:space="preserve"> </w:t>
-      </w:r>
-      <w:r>
-        <w:t xml:space="preserve">We report only relevant effects.</w:t>
-      </w:r>
-      <w:r>
-        <w:t xml:space="preserve"> </w:t>
-      </w:r>
-      <w:r>
-        <w:t xml:space="preserve">Please see the supplementary materials (Appendices A-D) for complete model</w:t>
-      </w:r>
-      <w:r>
-        <w:t xml:space="preserve"> </w:t>
-      </w:r>
-      <w:r>
-        <w:t xml:space="preserve">summaries.</w:t>
-      </w:r>
-    </w:p>
-    <w:p>
-      <w:pPr>
-        <w:pStyle w:val="berschrift2"/>
-      </w:pPr>
-      <w:bookmarkStart w:id="29" w:name="experiment-1-monolinguals"/>
-      <w:r>
-        <w:t xml:space="preserve">Experiment 1: Monolinguals</w:t>
-      </w:r>
-      <w:bookmarkEnd w:id="29"/>
     </w:p>
     <w:p>
       <w:pPr>
@@ -1028,7 +1004,7 @@
           <wp:inline>
             <wp:extent cx="5969000" cy="3316111"/>
             <wp:effectExtent b="0" l="0" r="0" t="0"/>
-            <wp:docPr descr="Figure 1: VOT and burst metrics of coronal stops (/d/, /t/) from monolingual speakers as a function of language (English, Spanish). Transparent points represent raw data. Solid points indicate posterior means ± 99% and 80% credible intervals." title="" id="1" name="Picture"/>
+            <wp:docPr descr="Figure 1.   VOT and burst metrics of coronal stops (/d/, /t/) from monolingual speakers as a function of language (English, Spanish). Transparent points represent raw data. Solid points indicate posterior means ± 99% and 80% credible intervals." title="" id="1" name="Picture"/>
             <a:graphic>
               <a:graphicData uri="http://schemas.openxmlformats.org/drawingml/2006/picture">
                 <pic:pic>
@@ -1039,7 +1015,7 @@
                     </pic:cNvPicPr>
                   </pic:nvPicPr>
                   <pic:blipFill>
-                    <a:blip r:embed="rId30"/>
+                    <a:blip r:embed="rId29"/>
                     <a:stretch>
                       <a:fillRect/>
                     </a:stretch>
@@ -1071,7 +1047,25 @@
         <w:pStyle w:val="ImageCaption"/>
       </w:pPr>
       <w:r>
-        <w:t xml:space="preserve">Figure 1: VOT and burst metrics of coronal stops (/d/, /t/) from monolingual speakers as a function of language (English, Spanish). Transparent points represent raw data. Solid points indicate posterior means ± 99% and 80% credible intervals.</w:t>
+        <w:rPr>
+          <w:i/>
+        </w:rPr>
+        <w:t xml:space="preserve">Figure</w:t>
+      </w:r>
+      <w:r>
+        <w:t xml:space="preserve"> </w:t>
+      </w:r>
+      <w:r>
+        <w:rPr>
+          <w:i/>
+        </w:rPr>
+        <w:t xml:space="preserve">1.  </w:t>
+      </w:r>
+      <w:r>
+        <w:t xml:space="preserve"> </w:t>
+      </w:r>
+      <w:r>
+        <w:t xml:space="preserve">VOT and burst metrics of coronal stops (/d/, /t/) from monolingual speakers as a function of language (English, Spanish). Transparent points represent raw data. Solid points indicate posterior means ± 99% and 80% credible intervals.</w:t>
       </w:r>
     </w:p>
     <w:p>
@@ -1474,45 +1468,101 @@
         </w:rPr>
         <w:t xml:space="preserve">Kurtosis.</w:t>
       </w:r>
-    </w:p>
-    <w:p>
-      <w:pPr>
-        <w:pStyle w:val="Textkrper"/>
-      </w:pPr>
-      <w:r>
-        <w:t xml:space="preserve">(β = −0.62; SE = 0.08; CI = [−0.77, −0.46])</w:t>
-      </w:r>
-    </w:p>
-    <w:p>
-      <w:pPr>
-        <w:pStyle w:val="Textkrper"/>
-      </w:pPr>
-      <w:r>
-        <w:t xml:space="preserve">(β = 0.22; SE = 0.05; CI = [0.11, 0.32])</w:t>
-      </w:r>
-    </w:p>
-    <w:p>
-      <w:pPr>
-        <w:pStyle w:val="Textkrper"/>
-      </w:pPr>
-      <w:r>
-        <w:t xml:space="preserve">(β = −0.03; SE = 0.03; CI = [−0.09, 0.03])</w:t>
-      </w:r>
-    </w:p>
-    <w:p>
-      <w:pPr>
-        <w:pStyle w:val="Textkrper"/>
-      </w:pPr>
-      <w:r>
-        <w:t xml:space="preserve">(β = −0.01; SE = 0.03; CI = [−0.07, 0.05])</w:t>
-      </w:r>
-    </w:p>
-    <w:p>
-      <w:pPr>
-        <w:pStyle w:val="Textkrper"/>
-      </w:pPr>
-      <w:r>
-        <w:t xml:space="preserve">(β = −0.24; SE = 0.05; CI = [−0.35, −0.13])</w:t>
+      <w:r>
+        <w:t xml:space="preserve"> </w:t>
+      </w:r>
+      <w:r>
+        <w:t xml:space="preserve">The kurtosis data is plotted in the second row, first column</w:t>
+      </w:r>
+      <w:r>
+        <w:t xml:space="preserve"> </w:t>
+      </w:r>
+      <w:r>
+        <w:t xml:space="preserve">of Figure</w:t>
+      </w:r>
+      <w:r>
+        <w:t xml:space="preserve"> </w:t>
+      </w:r>
+      <w:r>
+        <w:t xml:space="preserve">1</w:t>
+      </w:r>
+      <w:r>
+        <w:t xml:space="preserve">.</w:t>
+      </w:r>
+      <w:r>
+        <w:t xml:space="preserve"> </w:t>
+      </w:r>
+      <w:r>
+        <w:t xml:space="preserve">English stop burts had a lower kurtosis with regard to Spanish stop burts</w:t>
+      </w:r>
+      <w:r>
+        <w:t xml:space="preserve"> </w:t>
+      </w:r>
+      <w:r>
+        <w:t xml:space="preserve">(β = −0.62; SE = 0.08; CI = [−0.77, −0.46]), and the</w:t>
+      </w:r>
+      <w:r>
+        <w:t xml:space="preserve"> </w:t>
+      </w:r>
+      <w:r>
+        <w:t xml:space="preserve">voiced segments presumably had a higher kurtosis than the voiceled segments</w:t>
+      </w:r>
+      <w:r>
+        <w:t xml:space="preserve"> </w:t>
+      </w:r>
+      <w:r>
+        <w:t xml:space="preserve">(β = 0.22; SE = 0.05; CI = [0.11, 0.32]), though</w:t>
+      </w:r>
+      <w:r>
+        <w:t xml:space="preserve"> </w:t>
+      </w:r>
+      <w:r>
+        <w:t xml:space="preserve">there was evidence of a language × phoneme interaction</w:t>
+      </w:r>
+      <w:r>
+        <w:t xml:space="preserve"> </w:t>
+      </w:r>
+      <w:r>
+        <w:t xml:space="preserve">(β = −0.24; SE = 0.05; CI = [−0.35, −0.13]).</w:t>
+      </w:r>
+      <w:r>
+        <w:t xml:space="preserve"> </w:t>
+      </w:r>
+      <w:r>
+        <w:t xml:space="preserve"> </w:t>
+      </w:r>
+      <w:r>
+        <w:t xml:space="preserve">Specifically, kurtosis was higher in the voiced stop burts of Spanish (XXX),</w:t>
+      </w:r>
+      <w:r>
+        <w:t xml:space="preserve"> </w:t>
+      </w:r>
+      <w:r>
+        <w:t xml:space="preserve">but there was no evidence of a voicing difference in the English data (XXX).</w:t>
+      </w:r>
+      <w:r>
+        <w:t xml:space="preserve"> </w:t>
+      </w:r>
+      <w:r>
+        <w:t xml:space="preserve">Neither F1</w:t>
+      </w:r>
+      <w:r>
+        <w:t xml:space="preserve"> </w:t>
+      </w:r>
+      <w:r>
+        <w:t xml:space="preserve">(β = −0.03; SE = 0.03; CI = [−0.09, 0.03]) nor F2</w:t>
+      </w:r>
+      <w:r>
+        <w:t xml:space="preserve"> </w:t>
+      </w:r>
+      <w:r>
+        <w:t xml:space="preserve">(β = −0.01; SE = 0.03; CI = [−0.07, 0.05]) had any</w:t>
+      </w:r>
+      <w:r>
+        <w:t xml:space="preserve"> </w:t>
+      </w:r>
+      <w:r>
+        <w:t xml:space="preserve">influence on kurtosis.</w:t>
       </w:r>
     </w:p>
     <w:p>
@@ -1626,7 +1676,7 @@
           <wp:inline>
             <wp:extent cx="5969000" cy="3647722"/>
             <wp:effectExtent b="0" l="0" r="0" t="0"/>
-            <wp:docPr descr="Figure 2: Posterior medians ± 95% and 66% credible intervals for VOT and burst metrics of monolingual coronal stops." title="" id="1" name="Picture"/>
+            <wp:docPr descr="Figure 2.   Posterior medians ± 95% and 66% credible intervals for VOT and burst metrics of monolingual coronal stops." title="" id="1" name="Picture"/>
             <a:graphic>
               <a:graphicData uri="http://schemas.openxmlformats.org/drawingml/2006/picture">
                 <pic:pic>
@@ -1637,7 +1687,7 @@
                     </pic:cNvPicPr>
                   </pic:nvPicPr>
                   <pic:blipFill>
-                    <a:blip r:embed="rId31"/>
+                    <a:blip r:embed="rId30"/>
                     <a:stretch>
                       <a:fillRect/>
                     </a:stretch>
@@ -1669,7 +1719,55 @@
         <w:pStyle w:val="ImageCaption"/>
       </w:pPr>
       <w:r>
-        <w:t xml:space="preserve">Figure 2: Posterior medians ± 95% and 66% credible intervals for VOT and burst metrics of monolingual coronal stops.</w:t>
+        <w:rPr>
+          <w:i/>
+        </w:rPr>
+        <w:t xml:space="preserve">Figure</w:t>
+      </w:r>
+      <w:r>
+        <w:t xml:space="preserve"> </w:t>
+      </w:r>
+      <w:r>
+        <w:rPr>
+          <w:i/>
+        </w:rPr>
+        <w:t xml:space="preserve">2.  </w:t>
+      </w:r>
+      <w:r>
+        <w:t xml:space="preserve"> </w:t>
+      </w:r>
+      <w:r>
+        <w:t xml:space="preserve">Posterior medians ± 95% and 66% credible intervals for VOT and burst metrics of monolingual coronal stops.</w:t>
+      </w:r>
+    </w:p>
+    <w:p>
+      <w:pPr>
+        <w:pStyle w:val="berschrift3"/>
+      </w:pPr>
+      <w:bookmarkStart w:id="31" w:name="interim-discussion"/>
+      <w:r>
+        <w:t xml:space="preserve">Interim discussion.</w:t>
+      </w:r>
+      <w:bookmarkEnd w:id="31"/>
+    </w:p>
+    <w:p>
+      <w:pPr>
+        <w:pStyle w:val="FirstParagraph"/>
+      </w:pPr>
+      <w:r>
+        <w:t xml:space="preserve">General summary and patterns.</w:t>
+      </w:r>
+      <w:r>
+        <w:t xml:space="preserve"> </w:t>
+      </w:r>
+      <w:r>
+        <w:t xml:space="preserve">ANything noteworthy (i.e. VOT of short-lag stops, F1 in RI,</w:t>
+      </w:r>
+      <w:r>
+        <w:t xml:space="preserve"> </w:t>
+      </w:r>
+      <w:r>
+        <w:t xml:space="preserve">KT interaction, etc.)</w:t>
       </w:r>
     </w:p>
     <w:p>
@@ -1699,7 +1797,7 @@
           <wp:inline>
             <wp:extent cx="5969000" cy="3316111"/>
             <wp:effectExtent b="0" l="0" r="0" t="0"/>
-            <wp:docPr descr="Figure 3: VOT and burst metrics of coronal stops (/d/, /t/) from bilingual speakers as a function of language (English, Spanish). Transparent points represent raw data. Solid points indicate posterior means ± 99% and 80% credible intervals." title="" id="1" name="Picture"/>
+            <wp:docPr descr="Figure 3.   VOT and burst metrics of coronal stops (/d/, /t/) from bilingual speakers as a function of language (English, Spanish). Transparent points represent raw data. Solid points indicate posterior means ± 99% and 80% credible intervals." title="" id="1" name="Picture"/>
             <a:graphic>
               <a:graphicData uri="http://schemas.openxmlformats.org/drawingml/2006/picture">
                 <pic:pic>
@@ -1742,7 +1840,25 @@
         <w:pStyle w:val="ImageCaption"/>
       </w:pPr>
       <w:r>
-        <w:t xml:space="preserve">Figure 3: VOT and burst metrics of coronal stops (/d/, /t/) from bilingual speakers as a function of language (English, Spanish). Transparent points represent raw data. Solid points indicate posterior means ± 99% and 80% credible intervals.</w:t>
+        <w:rPr>
+          <w:i/>
+        </w:rPr>
+        <w:t xml:space="preserve">Figure</w:t>
+      </w:r>
+      <w:r>
+        <w:t xml:space="preserve"> </w:t>
+      </w:r>
+      <w:r>
+        <w:rPr>
+          <w:i/>
+        </w:rPr>
+        <w:t xml:space="preserve">3.  </w:t>
+      </w:r>
+      <w:r>
+        <w:t xml:space="preserve"> </w:t>
+      </w:r>
+      <w:r>
+        <w:t xml:space="preserve">VOT and burst metrics of coronal stops (/d/, /t/) from bilingual speakers as a function of language (English, Spanish). Transparent points represent raw data. Solid points indicate posterior means ± 99% and 80% credible intervals.</w:t>
       </w:r>
     </w:p>
     <w:p>
@@ -2060,7 +2176,7 @@
           <wp:inline>
             <wp:extent cx="5969000" cy="3647722"/>
             <wp:effectExtent b="0" l="0" r="0" t="0"/>
-            <wp:docPr descr="Figure 4: Posterior medians ± 95% and 66% credible intervals for VOT and burst metrics of bilingual coronal stops." title="" id="1" name="Picture"/>
+            <wp:docPr descr="Figure 4.   Posterior medians ± 95% and 66% credible intervals for VOT and burst metrics of bilingual coronal stops." title="" id="1" name="Picture"/>
             <a:graphic>
               <a:graphicData uri="http://schemas.openxmlformats.org/drawingml/2006/picture">
                 <pic:pic>
@@ -2103,7 +2219,25 @@
         <w:pStyle w:val="ImageCaption"/>
       </w:pPr>
       <w:r>
-        <w:t xml:space="preserve">Figure 4: Posterior medians ± 95% and 66% credible intervals for VOT and burst metrics of bilingual coronal stops.</w:t>
+        <w:rPr>
+          <w:i/>
+        </w:rPr>
+        <w:t xml:space="preserve">Figure</w:t>
+      </w:r>
+      <w:r>
+        <w:t xml:space="preserve"> </w:t>
+      </w:r>
+      <w:r>
+        <w:rPr>
+          <w:i/>
+        </w:rPr>
+        <w:t xml:space="preserve">4.  </w:t>
+      </w:r>
+      <w:r>
+        <w:t xml:space="preserve"> </w:t>
+      </w:r>
+      <w:r>
+        <w:t xml:space="preserve">Posterior medians ± 95% and 66% credible intervals for VOT and burst metrics of bilingual coronal stops.</w:t>
       </w:r>
     </w:p>
     <w:p>
@@ -2133,7 +2267,7 @@
           <wp:inline>
             <wp:extent cx="5969000" cy="3316111"/>
             <wp:effectExtent b="0" l="0" r="0" t="0"/>
-            <wp:docPr descr="Figure 5: VOT and burst metrics of voiceless stops from bilingual speakers as a function of language (English, Spanish), place of articulation (Coronal, Bilabial). Transparent points represent raw data. Solid points indicate posterior means ± 99% and 80% credible intervals." title="" id="1" name="Picture"/>
+            <wp:docPr descr="Figure 5.   VOT and burst metrics of voiceless stops from bilingual speakers as a function of language (English, Spanish), place of articulation (Coronal, Bilabial). Transparent points represent raw data. Solid points indicate posterior means ± 99% and 80% credible intervals." title="" id="1" name="Picture"/>
             <a:graphic>
               <a:graphicData uri="http://schemas.openxmlformats.org/drawingml/2006/picture">
                 <pic:pic>
@@ -2176,7 +2310,25 @@
         <w:pStyle w:val="ImageCaption"/>
       </w:pPr>
       <w:r>
-        <w:t xml:space="preserve">Figure 5: VOT and burst metrics of voiceless stops from bilingual speakers as a function of language (English, Spanish), place of articulation (Coronal, Bilabial). Transparent points represent raw data. Solid points indicate posterior means ± 99% and 80% credible intervals.</w:t>
+        <w:rPr>
+          <w:i/>
+        </w:rPr>
+        <w:t xml:space="preserve">Figure</w:t>
+      </w:r>
+      <w:r>
+        <w:t xml:space="preserve"> </w:t>
+      </w:r>
+      <w:r>
+        <w:rPr>
+          <w:i/>
+        </w:rPr>
+        <w:t xml:space="preserve">5.  </w:t>
+      </w:r>
+      <w:r>
+        <w:t xml:space="preserve"> </w:t>
+      </w:r>
+      <w:r>
+        <w:t xml:space="preserve">VOT and burst metrics of voiceless stops from bilingual speakers as a function of language (English, Spanish), place of articulation (Coronal, Bilabial). Transparent points represent raw data. Solid points indicate posterior means ± 99% and 80% credible intervals.</w:t>
       </w:r>
     </w:p>
     <w:p>
@@ -2494,7 +2646,7 @@
           <wp:inline>
             <wp:extent cx="5969000" cy="3647722"/>
             <wp:effectExtent b="0" l="0" r="0" t="0"/>
-            <wp:docPr descr="Figure 6: plot-poa-bilinguals-summary" title="" id="1" name="Picture"/>
+            <wp:docPr descr="Figure 6.   plot-poa-bilinguals-summary" title="" id="1" name="Picture"/>
             <a:graphic>
               <a:graphicData uri="http://schemas.openxmlformats.org/drawingml/2006/picture">
                 <pic:pic>
@@ -2537,7 +2689,25 @@
         <w:pStyle w:val="ImageCaption"/>
       </w:pPr>
       <w:r>
-        <w:t xml:space="preserve">Figure 6: plot-poa-bilinguals-summary</w:t>
+        <w:rPr>
+          <w:i/>
+        </w:rPr>
+        <w:t xml:space="preserve">Figure</w:t>
+      </w:r>
+      <w:r>
+        <w:t xml:space="preserve"> </w:t>
+      </w:r>
+      <w:r>
+        <w:rPr>
+          <w:i/>
+        </w:rPr>
+        <w:t xml:space="preserve">6.  </w:t>
+      </w:r>
+      <w:r>
+        <w:t xml:space="preserve"> </w:t>
+      </w:r>
+      <w:r>
+        <w:t xml:space="preserve">plot-poa-bilinguals-summary</w:t>
       </w:r>
     </w:p>
     <w:p>
@@ -2569,6 +2739,11 @@
         <w:t xml:space="preserve">Interpretation and implications</w:t>
       </w:r>
       <w:bookmarkEnd w:id="40"/>
+    </w:p>
+    <w:p>
+      <w:r>
+        <w:br w:type="page"/>
+      </w:r>
     </w:p>
     <w:p>
       <w:pPr>
@@ -2886,7 +3061,6 @@
     <w:bookmarkEnd w:id="55"/>
     <w:p>
       <w:pPr>
-        <w:pStyle w:val="Compact"/>
         <w:pStyle w:val="Titel"/>
       </w:pPr>
       <w:r>
@@ -3227,7 +3401,7 @@
           <wp:inline>
             <wp:extent cx="4572000" cy="3657600"/>
             <wp:effectExtent b="0" l="0" r="0" t="0"/>
-            <wp:docPr descr="Figure 7: F1 × F2 of /a/ from monolingual speakers as a function of language (English, Spanish). Transparent points represent raw data. Solid points indicate posterior means ± 95% and 80% credible intervals." title="" id="1" name="Picture"/>
+            <wp:docPr descr="Figure 7.   F1 × F2 of /a/ from monolingual speakers as a function of language (English, Spanish). Transparent points represent raw data. Solid points indicate posterior means ± 95% and 80% credible intervals." title="" id="1" name="Picture"/>
             <a:graphic>
               <a:graphicData uri="http://schemas.openxmlformats.org/drawingml/2006/picture">
                 <pic:pic>
@@ -3270,7 +3444,25 @@
         <w:pStyle w:val="ImageCaption"/>
       </w:pPr>
       <w:r>
-        <w:t xml:space="preserve">Figure 7: F1 × F2 of /a/ from monolingual speakers as a function of language (English, Spanish). Transparent points represent raw data. Solid points indicate posterior means ± 95% and 80% credible intervals.</w:t>
+        <w:rPr>
+          <w:i/>
+        </w:rPr>
+        <w:t xml:space="preserve">Figure</w:t>
+      </w:r>
+      <w:r>
+        <w:t xml:space="preserve"> </w:t>
+      </w:r>
+      <w:r>
+        <w:rPr>
+          <w:i/>
+        </w:rPr>
+        <w:t xml:space="preserve">7.  </w:t>
+      </w:r>
+      <w:r>
+        <w:t xml:space="preserve"> </w:t>
+      </w:r>
+      <w:r>
+        <w:t xml:space="preserve">F1 × F2 of /a/ from monolingual speakers as a function of language (English, Spanish). Transparent points represent raw data. Solid points indicate posterior means ± 95% and 80% credible intervals.</w:t>
       </w:r>
     </w:p>
     <w:p>
@@ -3282,7 +3474,7 @@
           <wp:inline>
             <wp:extent cx="5969000" cy="1989666"/>
             <wp:effectExtent b="0" l="0" r="0" t="0"/>
-            <wp:docPr descr="Figure 8: Posterior medians ± 95% and 66% credible intervals for F1 and F2 from monolingual speaker data." title="" id="1" name="Picture"/>
+            <wp:docPr descr="Figure 8.   Posterior medians ± 95% and 66% credible intervals for F1 and F2 from monolingual speaker data." title="" id="1" name="Picture"/>
             <a:graphic>
               <a:graphicData uri="http://schemas.openxmlformats.org/drawingml/2006/picture">
                 <pic:pic>
@@ -3325,7 +3517,25 @@
         <w:pStyle w:val="ImageCaption"/>
       </w:pPr>
       <w:r>
-        <w:t xml:space="preserve">Figure 8: Posterior medians ± 95% and 66% credible intervals for F1 and F2 from monolingual speaker data.</w:t>
+        <w:rPr>
+          <w:i/>
+        </w:rPr>
+        <w:t xml:space="preserve">Figure</w:t>
+      </w:r>
+      <w:r>
+        <w:t xml:space="preserve"> </w:t>
+      </w:r>
+      <w:r>
+        <w:rPr>
+          <w:i/>
+        </w:rPr>
+        <w:t xml:space="preserve">8.  </w:t>
+      </w:r>
+      <w:r>
+        <w:t xml:space="preserve"> </w:t>
+      </w:r>
+      <w:r>
+        <w:t xml:space="preserve">Posterior medians ± 95% and 66% credible intervals for F1 and F2 from monolingual speaker data.</w:t>
       </w:r>
     </w:p>
     <w:p>
@@ -3968,7 +4178,6 @@
     </w:tbl>
     <w:p>
       <w:pPr>
-        <w:pStyle w:val="Compact"/>
         <w:pStyle w:val="Titel"/>
       </w:pPr>
       <w:r>
@@ -6700,7 +6909,7 @@
           <wp:inline>
             <wp:extent cx="5969000" cy="2984500"/>
             <wp:effectExtent b="0" l="0" r="0" t="0"/>
-            <wp:docPr descr="Figure 9: Posterior distribution comparing the short-lag stops, English /d/ and Spanish /t/. The white point represents the posterior mean ± 95% HDI and the grey region represents the ROPE (± 0.1)." title="" id="1" name="Picture"/>
+            <wp:docPr descr="Figure 9.   Posterior distribution comparing the short-lag stops, English /d/ and Spanish /t/. The white point represents the posterior mean ± 95% HDI and the grey region represents the ROPE (± 0.1)." title="" id="1" name="Picture"/>
             <a:graphic>
               <a:graphicData uri="http://schemas.openxmlformats.org/drawingml/2006/picture">
                 <pic:pic>
@@ -6743,12 +6952,29 @@
         <w:pStyle w:val="ImageCaption"/>
       </w:pPr>
       <w:r>
-        <w:t xml:space="preserve">Figure 9: Posterior distribution comparing the short-lag stops, English /d/ and Spanish /t/. The white point represents the posterior mean ± 95% HDI and the grey region represents the ROPE (± 0.1).</w:t>
-      </w:r>
-    </w:p>
-    <w:p>
-      <w:pPr>
-        <w:pStyle w:val="Compact"/>
+        <w:rPr>
+          <w:i/>
+        </w:rPr>
+        <w:t xml:space="preserve">Figure</w:t>
+      </w:r>
+      <w:r>
+        <w:t xml:space="preserve"> </w:t>
+      </w:r>
+      <w:r>
+        <w:rPr>
+          <w:i/>
+        </w:rPr>
+        <w:t xml:space="preserve">9.  </w:t>
+      </w:r>
+      <w:r>
+        <w:t xml:space="preserve"> </w:t>
+      </w:r>
+      <w:r>
+        <w:t xml:space="preserve">Posterior distribution comparing the short-lag stops, English /d/ and Spanish /t/. The white point represents the posterior mean ± 95% HDI and the grey region represents the ROPE (± 0.1).</w:t>
+      </w:r>
+    </w:p>
+    <w:p>
+      <w:pPr>
         <w:pStyle w:val="Titel"/>
       </w:pPr>
       <w:r>
@@ -9473,7 +9699,6 @@
     </w:tbl>
     <w:p>
       <w:pPr>
-        <w:pStyle w:val="Compact"/>
         <w:pStyle w:val="Titel"/>
       </w:pPr>
       <w:r>
@@ -12198,7 +12423,6 @@
     </w:tbl>
     <w:p>
       <w:pPr>
-        <w:pStyle w:val="Compact"/>
         <w:pStyle w:val="Titel"/>
       </w:pPr>
       <w:r>
@@ -12665,7 +12889,6 @@
     </w:p>
     <w:p>
       <w:pPr>
-        <w:pStyle w:val="Compact"/>
         <w:pStyle w:val="Titel"/>
       </w:pPr>
       <w:r>
@@ -12768,7 +12991,7 @@
         <w:rPr>
           <w:rStyle w:val="VerbatimChar"/>
         </w:rPr>
-        <w:t xml:space="preserve">&gt;   version  R version 3.6.0 (2019-04-26)</w:t>
+        <w:t xml:space="preserve">&gt;   version  R version 4.0.0 (2020-04-24)</w:t>
       </w:r>
       <w:r>
         <w:br/>
@@ -12777,7 +13000,7 @@
         <w:rPr>
           <w:rStyle w:val="VerbatimChar"/>
         </w:rPr>
-        <w:t xml:space="preserve">&gt;   os       macOS Mojave 10.14.6        </w:t>
+        <w:t xml:space="preserve">&gt;   os       macOS Catalina 10.15.4      </w:t>
       </w:r>
       <w:r>
         <w:br/>
@@ -12786,7 +13009,7 @@
         <w:rPr>
           <w:rStyle w:val="VerbatimChar"/>
         </w:rPr>
-        <w:t xml:space="preserve">&gt;   system   x86_64, darwin15.6.0        </w:t>
+        <w:t xml:space="preserve">&gt;   system   x86_64, darwin17.0          </w:t>
       </w:r>
       <w:r>
         <w:br/>
@@ -12840,7 +13063,7 @@
         <w:rPr>
           <w:rStyle w:val="VerbatimChar"/>
         </w:rPr>
-        <w:t xml:space="preserve">&gt;   date     2019-10-02</w:t>
+        <w:t xml:space="preserve">&gt;   date     2020-05-19</w:t>
       </w:r>
     </w:p>
     <w:p>
@@ -12869,7 +13092,7 @@
         <w:rPr>
           <w:rStyle w:val="VerbatimChar"/>
         </w:rPr>
-        <w:t xml:space="preserve">&gt;  academicWriteR         0.4.0 2019-09-29</w:t>
+        <w:t xml:space="preserve">&gt;  academicWriteR         0.4.0 2020-05-20</w:t>
       </w:r>
       <w:r>
         <w:br/>
@@ -12878,7 +13101,7 @@
         <w:rPr>
           <w:rStyle w:val="VerbatimChar"/>
         </w:rPr>
-        <w:t xml:space="preserve">&gt;  arrayhelpers    1.0-20160527 2016-05-28</w:t>
+        <w:t xml:space="preserve">&gt;  arrayhelpers           1.1-0 2020-02-04</w:t>
       </w:r>
       <w:r>
         <w:br/>
@@ -12896,7 +13119,7 @@
         <w:rPr>
           <w:rStyle w:val="VerbatimChar"/>
         </w:rPr>
-        <w:t xml:space="preserve">&gt;  backports              1.1.4 2019-04-10</w:t>
+        <w:t xml:space="preserve">&gt;  backports              1.1.6 2020-04-05</w:t>
       </w:r>
       <w:r>
         <w:br/>
@@ -12914,7 +13137,7 @@
         <w:rPr>
           <w:rStyle w:val="VerbatimChar"/>
         </w:rPr>
-        <w:t xml:space="preserve">&gt;  bayesplot              1.7.0 2019-05-23</w:t>
+        <w:t xml:space="preserve">&gt;  bayesplot              1.7.1 2019-12-01</w:t>
       </w:r>
       <w:r>
         <w:br/>
@@ -12923,7 +13146,7 @@
         <w:rPr>
           <w:rStyle w:val="VerbatimChar"/>
         </w:rPr>
-        <w:t xml:space="preserve">&gt;  bayestestR             0.3.0 2019-09-22</w:t>
+        <w:t xml:space="preserve">&gt;  bayestestR             0.6.0 2020-04-20</w:t>
       </w:r>
       <w:r>
         <w:br/>
@@ -12941,7 +13164,7 @@
         <w:rPr>
           <w:rStyle w:val="VerbatimChar"/>
         </w:rPr>
-        <w:t xml:space="preserve">&gt;  bookdown                0.13 2019-08-21</w:t>
+        <w:t xml:space="preserve">&gt;  bookdown                0.18 2020-03-05</w:t>
       </w:r>
       <w:r>
         <w:br/>
@@ -12950,7 +13173,7 @@
         <w:rPr>
           <w:rStyle w:val="VerbatimChar"/>
         </w:rPr>
-        <w:t xml:space="preserve">&gt;  boot                  1.3-23 2019-07-05</w:t>
+        <w:t xml:space="preserve">&gt;  boot                  1.3-24 2019-12-20</w:t>
       </w:r>
       <w:r>
         <w:br/>
@@ -12959,7 +13182,7 @@
         <w:rPr>
           <w:rStyle w:val="VerbatimChar"/>
         </w:rPr>
-        <w:t xml:space="preserve">&gt;  bridgesampling         0.7-2 2019-07-21</w:t>
+        <w:t xml:space="preserve">&gt;  bridgesampling         1.0-0 2020-02-26</w:t>
       </w:r>
       <w:r>
         <w:br/>
@@ -12968,7 +13191,7 @@
         <w:rPr>
           <w:rStyle w:val="VerbatimChar"/>
         </w:rPr>
-        <w:t xml:space="preserve">&gt;  brms                  2.10.0 2019-08-29</w:t>
+        <w:t xml:space="preserve">&gt;  brms                  2.12.0 2020-02-23</w:t>
       </w:r>
       <w:r>
         <w:br/>
@@ -12986,7 +13209,7 @@
         <w:rPr>
           <w:rStyle w:val="VerbatimChar"/>
         </w:rPr>
-        <w:t xml:space="preserve">&gt;  broom                  0.5.2 2019-04-07</w:t>
+        <w:t xml:space="preserve">&gt;  broom                  0.5.6 2020-04-20</w:t>
       </w:r>
       <w:r>
         <w:br/>
@@ -12995,7 +13218,7 @@
         <w:rPr>
           <w:rStyle w:val="VerbatimChar"/>
         </w:rPr>
-        <w:t xml:space="preserve">&gt;  broom.mixed            0.2.4 2019-02-21</w:t>
+        <w:t xml:space="preserve">&gt;  broom.mixed            0.2.6 2020-05-17</w:t>
       </w:r>
       <w:r>
         <w:br/>
@@ -13004,7 +13227,7 @@
         <w:rPr>
           <w:rStyle w:val="VerbatimChar"/>
         </w:rPr>
-        <w:t xml:space="preserve">&gt;  callr                  3.3.2 2019-09-22</w:t>
+        <w:t xml:space="preserve">&gt;  callr                  3.4.3 2020-03-28</w:t>
       </w:r>
       <w:r>
         <w:br/>
@@ -13013,7 +13236,7 @@
         <w:rPr>
           <w:rStyle w:val="VerbatimChar"/>
         </w:rPr>
-        <w:t xml:space="preserve">&gt;  cli                    1.1.0 2019-03-19</w:t>
+        <w:t xml:space="preserve">&gt;  cli                    2.0.2 2020-02-28</w:t>
       </w:r>
       <w:r>
         <w:br/>
@@ -13067,7 +13290,7 @@
         <w:rPr>
           <w:rStyle w:val="VerbatimChar"/>
         </w:rPr>
-        <w:t xml:space="preserve">&gt;  crosstalk              1.0.0 2016-12-21</w:t>
+        <w:t xml:space="preserve">&gt;  crosstalk            1.1.0.1 2020-03-13</w:t>
       </w:r>
       <w:r>
         <w:br/>
@@ -13076,7 +13299,7 @@
         <w:rPr>
           <w:rStyle w:val="VerbatimChar"/>
         </w:rPr>
-        <w:t xml:space="preserve">&gt;  data.table            1.12.2 2019-04-07</w:t>
+        <w:t xml:space="preserve">&gt;  data.table            1.12.8 2019-12-09</w:t>
       </w:r>
       <w:r>
         <w:br/>
@@ -13094,7 +13317,7 @@
         <w:rPr>
           <w:rStyle w:val="VerbatimChar"/>
         </w:rPr>
-        <w:t xml:space="preserve">&gt;  devtools               2.2.1 2019-09-24</w:t>
+        <w:t xml:space="preserve">&gt;  devtools               2.3.0 2020-04-10</w:t>
       </w:r>
       <w:r>
         <w:br/>
@@ -13103,7 +13326,7 @@
         <w:rPr>
           <w:rStyle w:val="VerbatimChar"/>
         </w:rPr>
-        <w:t xml:space="preserve">&gt;  digest                0.6.21 2019-09-20</w:t>
+        <w:t xml:space="preserve">&gt;  digest                0.6.25 2020-02-23</w:t>
       </w:r>
       <w:r>
         <w:br/>
@@ -13112,7 +13335,7 @@
         <w:rPr>
           <w:rStyle w:val="VerbatimChar"/>
         </w:rPr>
-        <w:t xml:space="preserve">&gt;  dplyr                  0.8.3 2019-07-04</w:t>
+        <w:t xml:space="preserve">&gt;  dplyr                  0.8.5 2020-03-07</w:t>
       </w:r>
       <w:r>
         <w:br/>
@@ -13121,7 +13344,7 @@
         <w:rPr>
           <w:rStyle w:val="VerbatimChar"/>
         </w:rPr>
-        <w:t xml:space="preserve">&gt;  DT                       0.9 2019-09-17</w:t>
+        <w:t xml:space="preserve">&gt;  DT                      0.13 2020-03-23</w:t>
       </w:r>
       <w:r>
         <w:br/>
@@ -13157,7 +13380,7 @@
         <w:rPr>
           <w:rStyle w:val="VerbatimChar"/>
         </w:rPr>
-        <w:t xml:space="preserve">&gt;  flextable          0.5.6.002 2019-09-29</w:t>
+        <w:t xml:space="preserve">&gt;  fansi                  0.4.1 2020-01-08</w:t>
       </w:r>
       <w:r>
         <w:br/>
@@ -13166,7 +13389,7 @@
         <w:rPr>
           <w:rStyle w:val="VerbatimChar"/>
         </w:rPr>
-        <w:t xml:space="preserve">&gt;  forcats                0.4.0 2019-02-17</w:t>
+        <w:t xml:space="preserve">&gt;  fastmap                1.0.1 2019-10-08</w:t>
       </w:r>
       <w:r>
         <w:br/>
@@ -13175,7 +13398,7 @@
         <w:rPr>
           <w:rStyle w:val="VerbatimChar"/>
         </w:rPr>
-        <w:t xml:space="preserve">&gt;  fs                     1.3.1 2019-05-06</w:t>
+        <w:t xml:space="preserve">&gt;  flextable             0.5.10 2020-05-15</w:t>
       </w:r>
       <w:r>
         <w:br/>
@@ -13184,7 +13407,7 @@
         <w:rPr>
           <w:rStyle w:val="VerbatimChar"/>
         </w:rPr>
-        <w:t xml:space="preserve">&gt;  future                1.14.0 2019-07-02</w:t>
+        <w:t xml:space="preserve">&gt;  forcats                0.5.0 2020-03-01</w:t>
       </w:r>
       <w:r>
         <w:br/>
@@ -13193,7 +13416,7 @@
         <w:rPr>
           <w:rStyle w:val="VerbatimChar"/>
         </w:rPr>
-        <w:t xml:space="preserve">&gt;  gdtools                0.2.0 2019-09-03</w:t>
+        <w:t xml:space="preserve">&gt;  fs                     1.4.1 2020-04-04</w:t>
       </w:r>
       <w:r>
         <w:br/>
@@ -13202,6 +13425,24 @@
         <w:rPr>
           <w:rStyle w:val="VerbatimChar"/>
         </w:rPr>
+        <w:t xml:space="preserve">&gt;  future                1.17.0 2020-04-18</w:t>
+      </w:r>
+      <w:r>
+        <w:br/>
+      </w:r>
+      <w:r>
+        <w:rPr>
+          <w:rStyle w:val="VerbatimChar"/>
+        </w:rPr>
+        <w:t xml:space="preserve">&gt;  gdtools                0.2.2 2020-04-03</w:t>
+      </w:r>
+      <w:r>
+        <w:br/>
+      </w:r>
+      <w:r>
+        <w:rPr>
+          <w:rStyle w:val="VerbatimChar"/>
+        </w:rPr>
         <w:t xml:space="preserve">&gt;  generics               0.0.2 2018-11-29</w:t>
       </w:r>
       <w:r>
@@ -13220,7 +13461,7 @@
         <w:rPr>
           <w:rStyle w:val="VerbatimChar"/>
         </w:rPr>
-        <w:t xml:space="preserve">&gt;  ggplot2                3.2.1 2019-08-10</w:t>
+        <w:t xml:space="preserve">&gt;  ggplot2                3.3.0 2020-03-05</w:t>
       </w:r>
       <w:r>
         <w:br/>
@@ -13229,7 +13470,7 @@
         <w:rPr>
           <w:rStyle w:val="VerbatimChar"/>
         </w:rPr>
-        <w:t xml:space="preserve">&gt;  ggridges               0.5.1 2018-09-27</w:t>
+        <w:t xml:space="preserve">&gt;  ggridges               0.5.2 2020-01-12</w:t>
       </w:r>
       <w:r>
         <w:br/>
@@ -13238,7 +13479,7 @@
         <w:rPr>
           <w:rStyle w:val="VerbatimChar"/>
         </w:rPr>
-        <w:t xml:space="preserve">&gt;  ggstance               0.3.3 2019-08-19</w:t>
+        <w:t xml:space="preserve">&gt;  ggstance               0.3.4 2020-04-02</w:t>
       </w:r>
       <w:r>
         <w:br/>
@@ -13247,7 +13488,7 @@
         <w:rPr>
           <w:rStyle w:val="VerbatimChar"/>
         </w:rPr>
-        <w:t xml:space="preserve">&gt;  globals               0.12.4 2018-10-11</w:t>
+        <w:t xml:space="preserve">&gt;  globals               0.12.5 2019-12-07</w:t>
       </w:r>
       <w:r>
         <w:br/>
@@ -13256,7 +13497,7 @@
         <w:rPr>
           <w:rStyle w:val="VerbatimChar"/>
         </w:rPr>
-        <w:t xml:space="preserve">&gt;  glue                   1.3.1 2019-03-12</w:t>
+        <w:t xml:space="preserve">&gt;  glue                   1.4.1 2020-05-13</w:t>
       </w:r>
       <w:r>
         <w:br/>
@@ -13283,7 +13524,7 @@
         <w:rPr>
           <w:rStyle w:val="VerbatimChar"/>
         </w:rPr>
-        <w:t xml:space="preserve">&gt;  gtools                 3.8.1 2018-06-26</w:t>
+        <w:t xml:space="preserve">&gt;  gtools                 3.8.2 2020-03-31</w:t>
       </w:r>
       <w:r>
         <w:br/>
@@ -13310,7 +13551,7 @@
         <w:rPr>
           <w:rStyle w:val="VerbatimChar"/>
         </w:rPr>
-        <w:t xml:space="preserve">&gt;  hms                    0.5.1 2019-08-23</w:t>
+        <w:t xml:space="preserve">&gt;  hms                    0.5.3 2020-01-08</w:t>
       </w:r>
       <w:r>
         <w:br/>
@@ -13319,7 +13560,7 @@
         <w:rPr>
           <w:rStyle w:val="VerbatimChar"/>
         </w:rPr>
-        <w:t xml:space="preserve">&gt;  htmltools              0.3.6 2017-04-28</w:t>
+        <w:t xml:space="preserve">&gt;  htmltools              0.4.0 2019-10-04</w:t>
       </w:r>
       <w:r>
         <w:br/>
@@ -13328,7 +13569,7 @@
         <w:rPr>
           <w:rStyle w:val="VerbatimChar"/>
         </w:rPr>
-        <w:t xml:space="preserve">&gt;  htmlwidgets              1.3 2018-09-30</w:t>
+        <w:t xml:space="preserve">&gt;  htmlwidgets            1.5.1 2019-10-08</w:t>
       </w:r>
       <w:r>
         <w:br/>
@@ -13346,7 +13587,7 @@
         <w:rPr>
           <w:rStyle w:val="VerbatimChar"/>
         </w:rPr>
-        <w:t xml:space="preserve">&gt;  igraph               1.2.4.1 2019-04-22</w:t>
+        <w:t xml:space="preserve">&gt;  igraph                 1.2.5 2020-03-19</w:t>
       </w:r>
       <w:r>
         <w:br/>
@@ -13364,7 +13605,7 @@
         <w:rPr>
           <w:rStyle w:val="VerbatimChar"/>
         </w:rPr>
-        <w:t xml:space="preserve">&gt;  insight                0.5.0 2019-09-07</w:t>
+        <w:t xml:space="preserve">&gt;  insight                0.8.3 2020-04-20</w:t>
       </w:r>
       <w:r>
         <w:br/>
@@ -13373,7 +13614,7 @@
         <w:rPr>
           <w:rStyle w:val="VerbatimChar"/>
         </w:rPr>
-        <w:t xml:space="preserve">&gt;  knitr                   1.25 2019-09-18</w:t>
+        <w:t xml:space="preserve">&gt;  knitr                   1.28 2020-02-06</w:t>
       </w:r>
       <w:r>
         <w:br/>
@@ -13382,7 +13623,7 @@
         <w:rPr>
           <w:rStyle w:val="VerbatimChar"/>
         </w:rPr>
-        <w:t xml:space="preserve">&gt;  later                  0.8.0 2019-02-11</w:t>
+        <w:t xml:space="preserve">&gt;  later                  1.0.0 2019-10-04</w:t>
       </w:r>
       <w:r>
         <w:br/>
@@ -13391,7 +13632,7 @@
         <w:rPr>
           <w:rStyle w:val="VerbatimChar"/>
         </w:rPr>
-        <w:t xml:space="preserve">&gt;  lattice              0.20-38 2018-11-04</w:t>
+        <w:t xml:space="preserve">&gt;  lattice              0.20-41 2020-04-02</w:t>
       </w:r>
       <w:r>
         <w:br/>
@@ -13400,7 +13641,7 @@
         <w:rPr>
           <w:rStyle w:val="VerbatimChar"/>
         </w:rPr>
-        <w:t xml:space="preserve">&gt;  lazyeval               0.2.2 2019-03-15</w:t>
+        <w:t xml:space="preserve">&gt;  lifecycle              0.2.0 2020-03-06</w:t>
       </w:r>
       <w:r>
         <w:br/>
@@ -13409,7 +13650,7 @@
         <w:rPr>
           <w:rStyle w:val="VerbatimChar"/>
         </w:rPr>
-        <w:t xml:space="preserve">&gt;  lifecycle              0.1.0 2019-08-01</w:t>
+        <w:t xml:space="preserve">&gt;  listenv                0.8.0 2019-12-05</w:t>
       </w:r>
       <w:r>
         <w:br/>
@@ -13418,7 +13659,7 @@
         <w:rPr>
           <w:rStyle w:val="VerbatimChar"/>
         </w:rPr>
-        <w:t xml:space="preserve">&gt;  listenv                0.7.0 2018-01-21</w:t>
+        <w:t xml:space="preserve">&gt;  lme4                  1.1-23 2020-04-07</w:t>
       </w:r>
       <w:r>
         <w:br/>
@@ -13427,7 +13668,7 @@
         <w:rPr>
           <w:rStyle w:val="VerbatimChar"/>
         </w:rPr>
-        <w:t xml:space="preserve">&gt;  lme4                  1.1-21 2019-03-05</w:t>
+        <w:t xml:space="preserve">&gt;  loo                    2.2.0 2019-12-19</w:t>
       </w:r>
       <w:r>
         <w:br/>
@@ -13436,7 +13677,7 @@
         <w:rPr>
           <w:rStyle w:val="VerbatimChar"/>
         </w:rPr>
-        <w:t xml:space="preserve">&gt;  loo                    2.1.0 2019-03-13</w:t>
+        <w:t xml:space="preserve">&gt;  magrittr                 1.5 2014-11-22</w:t>
       </w:r>
       <w:r>
         <w:br/>
@@ -13445,7 +13686,7 @@
         <w:rPr>
           <w:rStyle w:val="VerbatimChar"/>
         </w:rPr>
-        <w:t xml:space="preserve">&gt;  magrittr                 1.5 2014-11-22</w:t>
+        <w:t xml:space="preserve">&gt;  markdown                 1.1 2019-08-07</w:t>
       </w:r>
       <w:r>
         <w:br/>
@@ -13454,7 +13695,7 @@
         <w:rPr>
           <w:rStyle w:val="VerbatimChar"/>
         </w:rPr>
-        <w:t xml:space="preserve">&gt;  markdown                 1.1 2019-08-07</w:t>
+        <w:t xml:space="preserve">&gt;  MASS                7.3-51.5 2019-12-20</w:t>
       </w:r>
       <w:r>
         <w:br/>
@@ -13463,7 +13704,7 @@
         <w:rPr>
           <w:rStyle w:val="VerbatimChar"/>
         </w:rPr>
-        <w:t xml:space="preserve">&gt;  MASS                7.3-51.4 2019-03-31</w:t>
+        <w:t xml:space="preserve">&gt;  Matrix                1.2-18 2019-11-27</w:t>
       </w:r>
       <w:r>
         <w:br/>
@@ -13472,7 +13713,7 @@
         <w:rPr>
           <w:rStyle w:val="VerbatimChar"/>
         </w:rPr>
-        <w:t xml:space="preserve">&gt;  Matrix                1.2-17 2019-03-22</w:t>
+        <w:t xml:space="preserve">&gt;  matrixStats           0.56.0 2020-03-13</w:t>
       </w:r>
       <w:r>
         <w:br/>
@@ -13481,7 +13722,7 @@
         <w:rPr>
           <w:rStyle w:val="VerbatimChar"/>
         </w:rPr>
-        <w:t xml:space="preserve">&gt;  matrixStats           0.55.0 2019-09-07</w:t>
+        <w:t xml:space="preserve">&gt;  memoise                1.1.0 2017-04-21</w:t>
       </w:r>
       <w:r>
         <w:br/>
@@ -13490,7 +13731,7 @@
         <w:rPr>
           <w:rStyle w:val="VerbatimChar"/>
         </w:rPr>
-        <w:t xml:space="preserve">&gt;  memoise                1.1.0 2017-04-21</w:t>
+        <w:t xml:space="preserve">&gt;  mime                     0.9 2020-02-04</w:t>
       </w:r>
       <w:r>
         <w:br/>
@@ -13499,7 +13740,7 @@
         <w:rPr>
           <w:rStyle w:val="VerbatimChar"/>
         </w:rPr>
-        <w:t xml:space="preserve">&gt;  mime                     0.7 2019-06-11</w:t>
+        <w:t xml:space="preserve">&gt;  miniUI               0.1.1.1 2018-05-18</w:t>
       </w:r>
       <w:r>
         <w:br/>
@@ -13508,7 +13749,7 @@
         <w:rPr>
           <w:rStyle w:val="VerbatimChar"/>
         </w:rPr>
-        <w:t xml:space="preserve">&gt;  miniUI               0.1.1.1 2018-05-18</w:t>
+        <w:t xml:space="preserve">&gt;  minqa                  1.2.4 2014-10-09</w:t>
       </w:r>
       <w:r>
         <w:br/>
@@ -13517,7 +13758,7 @@
         <w:rPr>
           <w:rStyle w:val="VerbatimChar"/>
         </w:rPr>
-        <w:t xml:space="preserve">&gt;  minqa                  1.2.4 2014-10-09</w:t>
+        <w:t xml:space="preserve">&gt;  modelr                 0.1.7 2020-04-30</w:t>
       </w:r>
       <w:r>
         <w:br/>
@@ -13526,7 +13767,7 @@
         <w:rPr>
           <w:rStyle w:val="VerbatimChar"/>
         </w:rPr>
-        <w:t xml:space="preserve">&gt;  modelr                 0.1.5 2019-08-08</w:t>
+        <w:t xml:space="preserve">&gt;  munsell                0.5.0 2018-06-12</w:t>
       </w:r>
       <w:r>
         <w:br/>
@@ -13535,7 +13776,7 @@
         <w:rPr>
           <w:rStyle w:val="VerbatimChar"/>
         </w:rPr>
-        <w:t xml:space="preserve">&gt;  munsell                0.5.0 2018-06-12</w:t>
+        <w:t xml:space="preserve">&gt;  mvtnorm                1.1-0 2020-02-24</w:t>
       </w:r>
       <w:r>
         <w:br/>
@@ -13544,7 +13785,7 @@
         <w:rPr>
           <w:rStyle w:val="VerbatimChar"/>
         </w:rPr>
-        <w:t xml:space="preserve">&gt;  nlme                 3.1-141 2019-08-01</w:t>
+        <w:t xml:space="preserve">&gt;  nlme                 3.1-147 2020-04-13</w:t>
       </w:r>
       <w:r>
         <w:br/>
@@ -13553,7 +13794,7 @@
         <w:rPr>
           <w:rStyle w:val="VerbatimChar"/>
         </w:rPr>
-        <w:t xml:space="preserve">&gt;  nloptr                 1.2.1 2018-10-03</w:t>
+        <w:t xml:space="preserve">&gt;  nloptr               1.2.2.1 2020-03-11</w:t>
       </w:r>
       <w:r>
         <w:br/>
@@ -13562,7 +13803,7 @@
         <w:rPr>
           <w:rStyle w:val="VerbatimChar"/>
         </w:rPr>
-        <w:t xml:space="preserve">&gt;  officer                0.3.5 2019-06-23</w:t>
+        <w:t xml:space="preserve">&gt;  officer               0.3.11 2020-05-18</w:t>
       </w:r>
       <w:r>
         <w:br/>
@@ -13571,7 +13812,7 @@
         <w:rPr>
           <w:rStyle w:val="VerbatimChar"/>
         </w:rPr>
-        <w:t xml:space="preserve">&gt;  papaja            0.1.0.9842 2019-06-03</w:t>
+        <w:t xml:space="preserve">&gt;  papaja            0.1.0.9942 2020-05-19</w:t>
       </w:r>
       <w:r>
         <w:br/>
@@ -13580,7 +13821,7 @@
         <w:rPr>
           <w:rStyle w:val="VerbatimChar"/>
         </w:rPr>
-        <w:t xml:space="preserve">&gt;  pillar                 1.4.2 2019-06-29</w:t>
+        <w:t xml:space="preserve">&gt;  pillar                 1.4.4 2020-05-05</w:t>
       </w:r>
       <w:r>
         <w:br/>
@@ -13589,7 +13830,7 @@
         <w:rPr>
           <w:rStyle w:val="VerbatimChar"/>
         </w:rPr>
-        <w:t xml:space="preserve">&gt;  pkgbuild               1.0.5 2019-08-26</w:t>
+        <w:t xml:space="preserve">&gt;  pkgbuild               1.0.8 2020-05-07</w:t>
       </w:r>
       <w:r>
         <w:br/>
@@ -13616,7 +13857,7 @@
         <w:rPr>
           <w:rStyle w:val="VerbatimChar"/>
         </w:rPr>
-        <w:t xml:space="preserve">&gt;  plyr                   1.8.4 2016-06-08</w:t>
+        <w:t xml:space="preserve">&gt;  plyr                   1.8.6 2020-03-03</w:t>
       </w:r>
       <w:r>
         <w:br/>
@@ -13625,7 +13866,7 @@
         <w:rPr>
           <w:rStyle w:val="VerbatimChar"/>
         </w:rPr>
-        <w:t xml:space="preserve">&gt;  prettyunits            1.0.2 2015-07-13</w:t>
+        <w:t xml:space="preserve">&gt;  prettyunits            1.1.1 2020-01-24</w:t>
       </w:r>
       <w:r>
         <w:br/>
@@ -13634,7 +13875,7 @@
         <w:rPr>
           <w:rStyle w:val="VerbatimChar"/>
         </w:rPr>
-        <w:t xml:space="preserve">&gt;  processx               3.4.1 2019-07-18</w:t>
+        <w:t xml:space="preserve">&gt;  processx               3.4.2 2020-02-09</w:t>
       </w:r>
       <w:r>
         <w:br/>
@@ -13643,7 +13884,7 @@
         <w:rPr>
           <w:rStyle w:val="VerbatimChar"/>
         </w:rPr>
-        <w:t xml:space="preserve">&gt;  promises               1.0.1 2018-04-13</w:t>
+        <w:t xml:space="preserve">&gt;  promises               1.1.0 2019-10-04</w:t>
       </w:r>
       <w:r>
         <w:br/>
@@ -13652,7 +13893,7 @@
         <w:rPr>
           <w:rStyle w:val="VerbatimChar"/>
         </w:rPr>
-        <w:t xml:space="preserve">&gt;  ps                     1.3.0 2018-12-21</w:t>
+        <w:t xml:space="preserve">&gt;  ps                     1.3.3 2020-05-08</w:t>
       </w:r>
       <w:r>
         <w:br/>
@@ -13661,7 +13902,7 @@
         <w:rPr>
           <w:rStyle w:val="VerbatimChar"/>
         </w:rPr>
-        <w:t xml:space="preserve">&gt;  purrr                  0.3.2 2019-03-15</w:t>
+        <w:t xml:space="preserve">&gt;  purrr                  0.3.4 2020-04-17</w:t>
       </w:r>
       <w:r>
         <w:br/>
@@ -13670,7 +13911,7 @@
         <w:rPr>
           <w:rStyle w:val="VerbatimChar"/>
         </w:rPr>
-        <w:t xml:space="preserve">&gt;  R6                     2.4.0 2019-02-14</w:t>
+        <w:t xml:space="preserve">&gt;  R6                     2.4.1 2019-11-12</w:t>
       </w:r>
       <w:r>
         <w:br/>
@@ -13679,7 +13920,7 @@
         <w:rPr>
           <w:rStyle w:val="VerbatimChar"/>
         </w:rPr>
-        <w:t xml:space="preserve">&gt;  Rcpp                   1.0.2 2019-07-25</w:t>
+        <w:t xml:space="preserve">&gt;  Rcpp                 1.0.4.6 2020-04-09</w:t>
       </w:r>
       <w:r>
         <w:br/>
@@ -13697,7 +13938,7 @@
         <w:rPr>
           <w:rStyle w:val="VerbatimChar"/>
         </w:rPr>
-        <w:t xml:space="preserve">&gt;  remotes                2.1.0 2019-06-24</w:t>
+        <w:t xml:space="preserve">&gt;  remotes                2.1.1 2020-02-15</w:t>
       </w:r>
       <w:r>
         <w:br/>
@@ -13706,7 +13947,7 @@
         <w:rPr>
           <w:rStyle w:val="VerbatimChar"/>
         </w:rPr>
-        <w:t xml:space="preserve">&gt;  reshape2               1.4.3 2017-12-11</w:t>
+        <w:t xml:space="preserve">&gt;  reshape2               1.4.4 2020-04-09</w:t>
       </w:r>
       <w:r>
         <w:br/>
@@ -13715,7 +13956,7 @@
         <w:rPr>
           <w:rStyle w:val="VerbatimChar"/>
         </w:rPr>
-        <w:t xml:space="preserve">&gt;  rlang                  0.4.0 2019-06-25</w:t>
+        <w:t xml:space="preserve">&gt;  rlang                  0.4.6 2020-05-02</w:t>
       </w:r>
       <w:r>
         <w:br/>
@@ -13724,7 +13965,7 @@
         <w:rPr>
           <w:rStyle w:val="VerbatimChar"/>
         </w:rPr>
-        <w:t xml:space="preserve">&gt;  rmarkdown               1.15 2019-08-21</w:t>
+        <w:t xml:space="preserve">&gt;  rmarkdown              2.1.4 2020-05-17</w:t>
       </w:r>
       <w:r>
         <w:br/>
@@ -13742,7 +13983,7 @@
         <w:rPr>
           <w:rStyle w:val="VerbatimChar"/>
         </w:rPr>
-        <w:t xml:space="preserve">&gt;  rsconnect             0.8.15 2019-07-22</w:t>
+        <w:t xml:space="preserve">&gt;  rsconnect             0.8.16 2019-12-13</w:t>
       </w:r>
       <w:r>
         <w:br/>
@@ -13751,7 +13992,7 @@
         <w:rPr>
           <w:rStyle w:val="VerbatimChar"/>
         </w:rPr>
-        <w:t xml:space="preserve">&gt;  rstan                 2.19.2 2019-07-09</w:t>
+        <w:t xml:space="preserve">&gt;  rstan                 2.19.3 2020-02-11</w:t>
       </w:r>
       <w:r>
         <w:br/>
@@ -13769,7 +14010,7 @@
         <w:rPr>
           <w:rStyle w:val="VerbatimChar"/>
         </w:rPr>
-        <w:t xml:space="preserve">&gt;  scales                 1.0.0 2018-08-09</w:t>
+        <w:t xml:space="preserve">&gt;  scales                 1.1.0 2019-11-18</w:t>
       </w:r>
       <w:r>
         <w:br/>
@@ -13787,7 +14028,7 @@
         <w:rPr>
           <w:rStyle w:val="VerbatimChar"/>
         </w:rPr>
-        <w:t xml:space="preserve">&gt;  shiny                  1.3.2 2019-04-22</w:t>
+        <w:t xml:space="preserve">&gt;  shiny                1.4.0.2 2020-03-13</w:t>
       </w:r>
       <w:r>
         <w:br/>
@@ -13796,7 +14037,7 @@
         <w:rPr>
           <w:rStyle w:val="VerbatimChar"/>
         </w:rPr>
-        <w:t xml:space="preserve">&gt;  shinyjs                  1.0 2018-01-08</w:t>
+        <w:t xml:space="preserve">&gt;  shinyjs                  1.1 2020-01-13</w:t>
       </w:r>
       <w:r>
         <w:br/>
@@ -13823,7 +14064,7 @@
         <w:rPr>
           <w:rStyle w:val="VerbatimChar"/>
         </w:rPr>
-        <w:t xml:space="preserve">&gt;  StanHeaders           2.19.0 2019-09-07</w:t>
+        <w:t xml:space="preserve">&gt;  StanHeaders           2.19.2 2020-02-11</w:t>
       </w:r>
       <w:r>
         <w:br/>
@@ -13832,7 +14073,7 @@
         <w:rPr>
           <w:rStyle w:val="VerbatimChar"/>
         </w:rPr>
-        <w:t xml:space="preserve">&gt;  stringi                1.4.3 2019-03-12</w:t>
+        <w:t xml:space="preserve">&gt;  statmod               1.4.34 2020-02-17</w:t>
       </w:r>
       <w:r>
         <w:br/>
@@ -13841,6 +14082,15 @@
         <w:rPr>
           <w:rStyle w:val="VerbatimChar"/>
         </w:rPr>
+        <w:t xml:space="preserve">&gt;  stringi                1.4.6 2020-02-17</w:t>
+      </w:r>
+      <w:r>
+        <w:br/>
+      </w:r>
+      <w:r>
+        <w:rPr>
+          <w:rStyle w:val="VerbatimChar"/>
+        </w:rPr>
         <w:t xml:space="preserve">&gt;  stringr                1.4.0 2019-02-10</w:t>
       </w:r>
       <w:r>
@@ -13850,7 +14100,7 @@
         <w:rPr>
           <w:rStyle w:val="VerbatimChar"/>
         </w:rPr>
-        <w:t xml:space="preserve">&gt;  svUnit                0.7-12 2014-03-02</w:t>
+        <w:t xml:space="preserve">&gt;  svUnit                 1.0.3 2020-04-20</w:t>
       </w:r>
       <w:r>
         <w:br/>
@@ -13859,7 +14109,7 @@
         <w:rPr>
           <w:rStyle w:val="VerbatimChar"/>
         </w:rPr>
-        <w:t xml:space="preserve">&gt;  systemfonts            0.1.1 2019-07-01</w:t>
+        <w:t xml:space="preserve">&gt;  systemfonts            0.2.2 2020-05-14</w:t>
       </w:r>
       <w:r>
         <w:br/>
@@ -13868,7 +14118,7 @@
         <w:rPr>
           <w:rStyle w:val="VerbatimChar"/>
         </w:rPr>
-        <w:t xml:space="preserve">&gt;  testthat               2.2.1 2019-07-25</w:t>
+        <w:t xml:space="preserve">&gt;  testthat               2.3.2 2020-03-02</w:t>
       </w:r>
       <w:r>
         <w:br/>
@@ -13877,7 +14127,7 @@
         <w:rPr>
           <w:rStyle w:val="VerbatimChar"/>
         </w:rPr>
-        <w:t xml:space="preserve">&gt;  threejs                0.3.1 2017-08-13</w:t>
+        <w:t xml:space="preserve">&gt;  threejs                0.3.3 2020-01-21</w:t>
       </w:r>
       <w:r>
         <w:br/>
@@ -13886,7 +14136,7 @@
         <w:rPr>
           <w:rStyle w:val="VerbatimChar"/>
         </w:rPr>
-        <w:t xml:space="preserve">&gt;  tibble                 2.1.3 2019-06-06</w:t>
+        <w:t xml:space="preserve">&gt;  tibble                 3.0.1 2020-04-20</w:t>
       </w:r>
       <w:r>
         <w:br/>
@@ -13895,7 +14145,7 @@
         <w:rPr>
           <w:rStyle w:val="VerbatimChar"/>
         </w:rPr>
-        <w:t xml:space="preserve">&gt;  tidybayes         1.1.0.9000 2019-08-27</w:t>
+        <w:t xml:space="preserve">&gt;  tidybayes              2.0.3 2020-04-04</w:t>
       </w:r>
       <w:r>
         <w:br/>
@@ -13904,7 +14154,7 @@
         <w:rPr>
           <w:rStyle w:val="VerbatimChar"/>
         </w:rPr>
-        <w:t xml:space="preserve">&gt;  tidyr                  1.0.0 2019-09-11</w:t>
+        <w:t xml:space="preserve">&gt;  tidyr                  1.0.2 2020-01-24</w:t>
       </w:r>
       <w:r>
         <w:br/>
@@ -13913,7 +14163,7 @@
         <w:rPr>
           <w:rStyle w:val="VerbatimChar"/>
         </w:rPr>
-        <w:t xml:space="preserve">&gt;  tidyselect             0.2.5 2018-10-11</w:t>
+        <w:t xml:space="preserve">&gt;  tidyselect             1.0.0 2020-01-27</w:t>
       </w:r>
       <w:r>
         <w:br/>
@@ -13922,7 +14172,7 @@
         <w:rPr>
           <w:rStyle w:val="VerbatimChar"/>
         </w:rPr>
-        <w:t xml:space="preserve">&gt;  TMB                   1.7.15 2018-11-09</w:t>
+        <w:t xml:space="preserve">&gt;  TMB                   1.7.16 2020-01-15</w:t>
       </w:r>
       <w:r>
         <w:br/>
@@ -13931,7 +14181,7 @@
         <w:rPr>
           <w:rStyle w:val="VerbatimChar"/>
         </w:rPr>
-        <w:t xml:space="preserve">&gt;  usethis                1.5.1 2019-07-04</w:t>
+        <w:t xml:space="preserve">&gt;  usethis                1.6.1 2020-04-29</w:t>
       </w:r>
       <w:r>
         <w:br/>
@@ -13940,7 +14190,7 @@
         <w:rPr>
           <w:rStyle w:val="VerbatimChar"/>
         </w:rPr>
-        <w:t xml:space="preserve">&gt;  uuid                   0.1-2 2015-07-28</w:t>
+        <w:t xml:space="preserve">&gt;  uuid                   0.1-4 2020-02-26</w:t>
       </w:r>
       <w:r>
         <w:br/>
@@ -13949,7 +14199,7 @@
         <w:rPr>
           <w:rStyle w:val="VerbatimChar"/>
         </w:rPr>
-        <w:t xml:space="preserve">&gt;  vctrs                  0.2.0 2019-07-05</w:t>
+        <w:t xml:space="preserve">&gt;  vctrs                  0.2.4 2020-03-10</w:t>
       </w:r>
       <w:r>
         <w:br/>
@@ -13967,7 +14217,7 @@
         <w:rPr>
           <w:rStyle w:val="VerbatimChar"/>
         </w:rPr>
-        <w:t xml:space="preserve">&gt;  withr                  2.1.2 2018-03-15</w:t>
+        <w:t xml:space="preserve">&gt;  withr                  2.2.0 2020-04-20</w:t>
       </w:r>
       <w:r>
         <w:br/>
@@ -13976,7 +14226,7 @@
         <w:rPr>
           <w:rStyle w:val="VerbatimChar"/>
         </w:rPr>
-        <w:t xml:space="preserve">&gt;  xfun                     0.9 2019-08-21</w:t>
+        <w:t xml:space="preserve">&gt;  xfun                    0.13 2020-04-13</w:t>
       </w:r>
       <w:r>
         <w:br/>
@@ -13985,7 +14235,7 @@
         <w:rPr>
           <w:rStyle w:val="VerbatimChar"/>
         </w:rPr>
-        <w:t xml:space="preserve">&gt;  xml2                   1.2.2 2019-08-09</w:t>
+        <w:t xml:space="preserve">&gt;  xml2                   1.3.2 2020-04-23</w:t>
       </w:r>
       <w:r>
         <w:br/>
@@ -14003,7 +14253,7 @@
         <w:rPr>
           <w:rStyle w:val="VerbatimChar"/>
         </w:rPr>
-        <w:t xml:space="preserve">&gt;  xts                   0.11-2 2018-11-05</w:t>
+        <w:t xml:space="preserve">&gt;  xts                   0.12-0 2020-01-19</w:t>
       </w:r>
       <w:r>
         <w:br/>
@@ -14012,7 +14262,7 @@
         <w:rPr>
           <w:rStyle w:val="VerbatimChar"/>
         </w:rPr>
-        <w:t xml:space="preserve">&gt;  yaml                   2.2.0 2018-07-25</w:t>
+        <w:t xml:space="preserve">&gt;  yaml                   2.2.1 2020-02-01</w:t>
       </w:r>
       <w:r>
         <w:br/>
@@ -14021,7 +14271,7 @@
         <w:rPr>
           <w:rStyle w:val="VerbatimChar"/>
         </w:rPr>
-        <w:t xml:space="preserve">&gt;  zeallot                0.1.0 2018-01-28</w:t>
+        <w:t xml:space="preserve">&gt;  zip                    2.0.4 2019-09-01</w:t>
       </w:r>
       <w:r>
         <w:br/>
@@ -14030,22 +14280,18 @@
         <w:rPr>
           <w:rStyle w:val="VerbatimChar"/>
         </w:rPr>
-        <w:t xml:space="preserve">&gt;  zip                    2.0.4 2019-09-01</w:t>
-      </w:r>
-      <w:r>
-        <w:br/>
-      </w:r>
-      <w:r>
-        <w:rPr>
-          <w:rStyle w:val="VerbatimChar"/>
-        </w:rPr>
-        <w:t xml:space="preserve">&gt;  zoo                    1.8-6 2019-05-28</w:t>
+        <w:t xml:space="preserve">&gt;  zoo                    1.8-8 2020-05-02</w:t>
       </w:r>
     </w:p>
     <w:sectPr>
+      <w:headerReference w:type="even" r:id="rId11"/>
+      <w:headerReference w:type="default" r:id="rId10"/>
+      <w:headerReference w:type="first" r:id="rId9"/>
       <w:pgSz w:w="12240" w:h="15840"/>
-      <w:pgMar w:top="1418" w:right="1418" w:bottom="1418" w:left="1418" w:header="720" w:footer="720" w:gutter="0"/>
+      <w:pgMar w:top="1417" w:right="1417" w:bottom="1134" w:left="1417" w:header="720" w:footer="720" w:gutter="0"/>
       <w:cols w:space="720"/>
+      <w:titlePg/>
+      <w:docGrid w:linePitch="326"/>
     </w:sectPr>
   </w:body>
 </w:document>
@@ -14071,7 +14317,7 @@
       </w:r>
     </w:p>
   </w:footnote>
-  <w:footnote w:id="27">
+  <w:footnote w:id="26">
     <w:p>
       <w:pPr>
         <w:pStyle w:val="Funotentext"/>
@@ -14160,12 +14406,406 @@
 </w:footnotes>
 </file>
 
+<file path=word/header1.xml><?xml version="1.0" encoding="utf-8"?>
+<w:hdr xmlns:wpc="http://schemas.microsoft.com/office/word/2010/wordprocessingCanvas" xmlns:cx="http://schemas.microsoft.com/office/drawing/2014/chartex" xmlns:cx1="http://schemas.microsoft.com/office/drawing/2015/9/8/chartex" xmlns:cx2="http://schemas.microsoft.com/office/drawing/2015/10/21/chartex" xmlns:cx3="http://schemas.microsoft.com/office/drawing/2016/5/9/chartex" xmlns:cx4="http://schemas.microsoft.com/office/drawing/2016/5/10/chartex" xmlns:cx5="http://schemas.microsoft.com/office/drawing/2016/5/11/chartex" xmlns:cx6="http://schemas.microsoft.com/office/drawing/2016/5/12/chartex" xmlns:cx7="http://schemas.microsoft.com/office/drawing/2016/5/13/chartex" xmlns:cx8="http://schemas.microsoft.com/office/drawing/2016/5/14/chartex" xmlns:mc="http://schemas.openxmlformats.org/markup-compatibility/2006" xmlns:aink="http://schemas.microsoft.com/office/drawing/2016/ink" xmlns:am3d="http://schemas.microsoft.com/office/drawing/2017/model3d" xmlns:o="urn:schemas-microsoft-com:office:office" xmlns:r="http://schemas.openxmlformats.org/officeDocument/2006/relationships" xmlns:m="http://schemas.openxmlformats.org/officeDocument/2006/math" xmlns:v="urn:schemas-microsoft-com:vml" xmlns:wp14="http://schemas.microsoft.com/office/word/2010/wordprocessingDrawing" xmlns:wp="http://schemas.openxmlformats.org/drawingml/2006/wordprocessingDrawing" xmlns:w10="urn:schemas-microsoft-com:office:word" xmlns:w="http://schemas.openxmlformats.org/wordprocessingml/2006/main" xmlns:w14="http://schemas.microsoft.com/office/word/2010/wordml" xmlns:w15="http://schemas.microsoft.com/office/word/2012/wordml" xmlns:w16cid="http://schemas.microsoft.com/office/word/2016/wordml/cid" xmlns:w16se="http://schemas.microsoft.com/office/word/2015/wordml/symex" xmlns:wpg="http://schemas.microsoft.com/office/word/2010/wordprocessingGroup" xmlns:wpi="http://schemas.microsoft.com/office/word/2010/wordprocessingInk" xmlns:wne="http://schemas.microsoft.com/office/word/2006/wordml" xmlns:wps="http://schemas.microsoft.com/office/word/2010/wordprocessingShape" mc:Ignorable="w14 w15 w16se w16cid wp14">
+  <w:sdt>
+    <w:sdtPr>
+      <w:rPr>
+        <w:rStyle w:val="Seitenzahl"/>
+      </w:rPr>
+      <w:id w:val="509259971"/>
+      <w:docPartObj>
+        <w:docPartGallery w:val="Page Numbers (Top of Page)"/>
+        <w:docPartUnique/>
+      </w:docPartObj>
+    </w:sdtPr>
+    <w:sdtEndPr>
+      <w:rPr>
+        <w:rStyle w:val="Seitenzahl"/>
+      </w:rPr>
+    </w:sdtEndPr>
+    <w:sdtContent>
+      <w:p>
+        <w:pPr>
+          <w:pStyle w:val="Kopfzeile"/>
+          <w:framePr w:wrap="none" w:vAnchor="text" w:hAnchor="margin" w:xAlign="right" w:y="1"/>
+          <w:rPr>
+            <w:rStyle w:val="Seitenzahl"/>
+          </w:rPr>
+        </w:pPr>
+        <w:r>
+          <w:rPr>
+            <w:rStyle w:val="Seitenzahl"/>
+          </w:rPr>
+          <w:fldChar w:fldCharType="begin"/>
+        </w:r>
+        <w:r>
+          <w:rPr>
+            <w:rStyle w:val="Seitenzahl"/>
+          </w:rPr>
+          <w:instrText xml:space="preserve"> PAGE </w:instrText>
+        </w:r>
+        <w:r>
+          <w:rPr>
+            <w:rStyle w:val="Seitenzahl"/>
+          </w:rPr>
+          <w:fldChar w:fldCharType="end"/>
+        </w:r>
+      </w:p>
+    </w:sdtContent>
+  </w:sdt>
+  <w:p>
+    <w:pPr>
+      <w:pStyle w:val="Kopfzeile"/>
+      <w:ind w:right="360"/>
+    </w:pPr>
+  </w:p>
+</w:hdr>
+</file>
+
+<file path=word/header2.xml><?xml version="1.0" encoding="utf-8"?>
+<w:hdr xmlns:wpc="http://schemas.microsoft.com/office/word/2010/wordprocessingCanvas" xmlns:cx="http://schemas.microsoft.com/office/drawing/2014/chartex" xmlns:cx1="http://schemas.microsoft.com/office/drawing/2015/9/8/chartex" xmlns:cx2="http://schemas.microsoft.com/office/drawing/2015/10/21/chartex" xmlns:cx3="http://schemas.microsoft.com/office/drawing/2016/5/9/chartex" xmlns:cx4="http://schemas.microsoft.com/office/drawing/2016/5/10/chartex" xmlns:cx5="http://schemas.microsoft.com/office/drawing/2016/5/11/chartex" xmlns:cx6="http://schemas.microsoft.com/office/drawing/2016/5/12/chartex" xmlns:cx7="http://schemas.microsoft.com/office/drawing/2016/5/13/chartex" xmlns:cx8="http://schemas.microsoft.com/office/drawing/2016/5/14/chartex" xmlns:mc="http://schemas.openxmlformats.org/markup-compatibility/2006" xmlns:aink="http://schemas.microsoft.com/office/drawing/2016/ink" xmlns:am3d="http://schemas.microsoft.com/office/drawing/2017/model3d" xmlns:o="urn:schemas-microsoft-com:office:office" xmlns:r="http://schemas.openxmlformats.org/officeDocument/2006/relationships" xmlns:m="http://schemas.openxmlformats.org/officeDocument/2006/math" xmlns:v="urn:schemas-microsoft-com:vml" xmlns:wp14="http://schemas.microsoft.com/office/word/2010/wordprocessingDrawing" xmlns:wp="http://schemas.openxmlformats.org/drawingml/2006/wordprocessingDrawing" xmlns:w10="urn:schemas-microsoft-com:office:word" xmlns:w="http://schemas.openxmlformats.org/wordprocessingml/2006/main" xmlns:w14="http://schemas.microsoft.com/office/word/2010/wordml" xmlns:w15="http://schemas.microsoft.com/office/word/2012/wordml" xmlns:w16cid="http://schemas.microsoft.com/office/word/2016/wordml/cid" xmlns:w16se="http://schemas.microsoft.com/office/word/2015/wordml/symex" xmlns:wpg="http://schemas.microsoft.com/office/word/2010/wordprocessingGroup" xmlns:wpi="http://schemas.microsoft.com/office/word/2010/wordprocessingInk" xmlns:wne="http://schemas.microsoft.com/office/word/2006/wordml" xmlns:wps="http://schemas.microsoft.com/office/word/2010/wordprocessingShape" mc:Ignorable="w14 w15 w16se w16cid wp14">
+  <w:sdt>
+    <w:sdtPr>
+      <w:rPr>
+        <w:rStyle w:val="Seitenzahl"/>
+      </w:rPr>
+      <w:id w:val="-1922177194"/>
+      <w:docPartObj>
+        <w:docPartGallery w:val="Page Numbers (Top of Page)"/>
+        <w:docPartUnique/>
+      </w:docPartObj>
+    </w:sdtPr>
+    <w:sdtEndPr>
+      <w:rPr>
+        <w:rStyle w:val="Seitenzahl"/>
+      </w:rPr>
+    </w:sdtEndPr>
+    <w:sdtContent>
+      <w:p>
+        <w:pPr>
+          <w:pStyle w:val="Kopfzeile"/>
+          <w:framePr w:wrap="none" w:vAnchor="text" w:hAnchor="margin" w:xAlign="right" w:y="1"/>
+          <w:rPr>
+            <w:rStyle w:val="Seitenzahl"/>
+          </w:rPr>
+        </w:pPr>
+        <w:r>
+          <w:rPr>
+            <w:rStyle w:val="Seitenzahl"/>
+          </w:rPr>
+          <w:fldChar w:fldCharType="begin"/>
+        </w:r>
+        <w:r>
+          <w:rPr>
+            <w:rStyle w:val="Seitenzahl"/>
+          </w:rPr>
+          <w:instrText xml:space="preserve"> PAGE </w:instrText>
+        </w:r>
+        <w:r>
+          <w:rPr>
+            <w:rStyle w:val="Seitenzahl"/>
+          </w:rPr>
+          <w:fldChar w:fldCharType="separate"/>
+        </w:r>
+        <w:r>
+          <w:rPr>
+            <w:rStyle w:val="Seitenzahl"/>
+            <w:noProof/>
+          </w:rPr>
+          <w:t>1</w:t>
+        </w:r>
+        <w:r>
+          <w:rPr>
+            <w:rStyle w:val="Seitenzahl"/>
+          </w:rPr>
+          <w:fldChar w:fldCharType="end"/>
+        </w:r>
+      </w:p>
+    </w:sdtContent>
+  </w:sdt>
+  <w:p>
+    <w:pPr>
+      <w:pStyle w:val="Kopfzeile"/>
+      <w:ind w:right="357"/>
+      <w:rPr>
+        <w:lang w:val="de-DE"/>
+      </w:rPr>
+    </w:pPr>
+    <w:r>
+      <w:t>Title</w:t>
+    </w:r>
+    <w:r>
+      <w:ptab w:relativeTo="margin" w:alignment="right" w:leader="none"/>
+    </w:r>
+  </w:p>
+</w:hdr>
+</file>
+
+<file path=word/header3.xml><?xml version="1.0" encoding="utf-8"?>
+<w:hdr xmlns:wpc="http://schemas.microsoft.com/office/word/2010/wordprocessingCanvas" xmlns:cx="http://schemas.microsoft.com/office/drawing/2014/chartex" xmlns:cx1="http://schemas.microsoft.com/office/drawing/2015/9/8/chartex" xmlns:cx2="http://schemas.microsoft.com/office/drawing/2015/10/21/chartex" xmlns:cx3="http://schemas.microsoft.com/office/drawing/2016/5/9/chartex" xmlns:cx4="http://schemas.microsoft.com/office/drawing/2016/5/10/chartex" xmlns:cx5="http://schemas.microsoft.com/office/drawing/2016/5/11/chartex" xmlns:cx6="http://schemas.microsoft.com/office/drawing/2016/5/12/chartex" xmlns:cx7="http://schemas.microsoft.com/office/drawing/2016/5/13/chartex" xmlns:cx8="http://schemas.microsoft.com/office/drawing/2016/5/14/chartex" xmlns:mc="http://schemas.openxmlformats.org/markup-compatibility/2006" xmlns:aink="http://schemas.microsoft.com/office/drawing/2016/ink" xmlns:am3d="http://schemas.microsoft.com/office/drawing/2017/model3d" xmlns:o="urn:schemas-microsoft-com:office:office" xmlns:r="http://schemas.openxmlformats.org/officeDocument/2006/relationships" xmlns:m="http://schemas.openxmlformats.org/officeDocument/2006/math" xmlns:v="urn:schemas-microsoft-com:vml" xmlns:wp14="http://schemas.microsoft.com/office/word/2010/wordprocessingDrawing" xmlns:wp="http://schemas.openxmlformats.org/drawingml/2006/wordprocessingDrawing" xmlns:w10="urn:schemas-microsoft-com:office:word" xmlns:w="http://schemas.openxmlformats.org/wordprocessingml/2006/main" xmlns:w14="http://schemas.microsoft.com/office/word/2010/wordml" xmlns:w15="http://schemas.microsoft.com/office/word/2012/wordml" xmlns:w16cid="http://schemas.microsoft.com/office/word/2016/wordml/cid" xmlns:w16se="http://schemas.microsoft.com/office/word/2015/wordml/symex" xmlns:wpg="http://schemas.microsoft.com/office/word/2010/wordprocessingGroup" xmlns:wpi="http://schemas.microsoft.com/office/word/2010/wordprocessingInk" xmlns:wne="http://schemas.microsoft.com/office/word/2006/wordml" xmlns:wps="http://schemas.microsoft.com/office/word/2010/wordprocessingShape" mc:Ignorable="w14 w15 w16se w16cid wp14">
+  <w:sdt>
+    <w:sdtPr>
+      <w:rPr>
+        <w:rStyle w:val="Seitenzahl"/>
+      </w:rPr>
+      <w:id w:val="-503596050"/>
+      <w:docPartObj>
+        <w:docPartGallery w:val="Page Numbers (Top of Page)"/>
+        <w:docPartUnique/>
+      </w:docPartObj>
+    </w:sdtPr>
+    <w:sdtContent>
+      <w:p>
+        <w:pPr>
+          <w:pStyle w:val="Kopfzeile"/>
+          <w:framePr w:wrap="none" w:vAnchor="text" w:hAnchor="margin" w:xAlign="right" w:y="1"/>
+          <w:rPr>
+            <w:rStyle w:val="Seitenzahl"/>
+          </w:rPr>
+        </w:pPr>
+        <w:r>
+          <w:rPr>
+            <w:rStyle w:val="Seitenzahl"/>
+          </w:rPr>
+          <w:fldChar w:fldCharType="begin"/>
+        </w:r>
+        <w:r>
+          <w:rPr>
+            <w:rStyle w:val="Seitenzahl"/>
+          </w:rPr>
+          <w:instrText xml:space="preserve"> PAGE </w:instrText>
+        </w:r>
+        <w:r>
+          <w:rPr>
+            <w:rStyle w:val="Seitenzahl"/>
+          </w:rPr>
+          <w:fldChar w:fldCharType="separate"/>
+        </w:r>
+        <w:r>
+          <w:rPr>
+            <w:rStyle w:val="Seitenzahl"/>
+          </w:rPr>
+          <w:t>1</w:t>
+        </w:r>
+        <w:r>
+          <w:rPr>
+            <w:rStyle w:val="Seitenzahl"/>
+          </w:rPr>
+          <w:fldChar w:fldCharType="end"/>
+        </w:r>
+      </w:p>
+    </w:sdtContent>
+  </w:sdt>
+  <w:p>
+    <w:pPr>
+      <w:pStyle w:val="Kopfzeile"/>
+      <w:ind w:right="357"/>
+      <w:rPr>
+        <w:lang w:val="de-DE"/>
+      </w:rPr>
+    </w:pPr>
+    <w:r>
+      <w:t>Running head: Title</w:t>
+    </w:r>
+    <w:r>
+      <w:ptab w:relativeTo="margin" w:alignment="right" w:leader="none"/>
+    </w:r>
+  </w:p>
+</w:hdr>
+</file>
+
 <file path=word/numbering.xml><?xml version="1.0" encoding="utf-8"?>
-<w:numbering xmlns:wpc="http://schemas.microsoft.com/office/word/2010/wordprocessingCanvas" xmlns:mc="http://schemas.openxmlformats.org/markup-compatibility/2006" xmlns:o="urn:schemas-microsoft-com:office:office" xmlns:r="http://schemas.openxmlformats.org/officeDocument/2006/relationships" xmlns:m="http://schemas.openxmlformats.org/officeDocument/2006/math" xmlns:v="urn:schemas-microsoft-com:vml" xmlns:wp14="http://schemas.microsoft.com/office/word/2010/wordprocessingDrawing" xmlns:wp="http://schemas.openxmlformats.org/drawingml/2006/wordprocessingDrawing" xmlns:w10="urn:schemas-microsoft-com:office:word" xmlns:w="http://schemas.openxmlformats.org/wordprocessingml/2006/main" xmlns:w14="http://schemas.microsoft.com/office/word/2010/wordml" xmlns:wpg="http://schemas.microsoft.com/office/word/2010/wordprocessingGroup" xmlns:wpi="http://schemas.microsoft.com/office/word/2010/wordprocessingInk" xmlns:wne="http://schemas.microsoft.com/office/word/2006/wordml" xmlns:wps="http://schemas.microsoft.com/office/word/2010/wordprocessingShape" mc:Ignorable="w14 wp14">
-  <w:abstractNum w:abstractNumId="0">
-    <w:nsid w:val="C2298BB6"/>
+<w:numbering xmlns:wpc="http://schemas.microsoft.com/office/word/2010/wordprocessingCanvas" xmlns:cx="http://schemas.microsoft.com/office/drawing/2014/chartex" xmlns:cx1="http://schemas.microsoft.com/office/drawing/2015/9/8/chartex" xmlns:cx2="http://schemas.microsoft.com/office/drawing/2015/10/21/chartex" xmlns:cx3="http://schemas.microsoft.com/office/drawing/2016/5/9/chartex" xmlns:cx4="http://schemas.microsoft.com/office/drawing/2016/5/10/chartex" xmlns:cx5="http://schemas.microsoft.com/office/drawing/2016/5/11/chartex" xmlns:cx6="http://schemas.microsoft.com/office/drawing/2016/5/12/chartex" xmlns:cx7="http://schemas.microsoft.com/office/drawing/2016/5/13/chartex" xmlns:cx8="http://schemas.microsoft.com/office/drawing/2016/5/14/chartex" xmlns:mc="http://schemas.openxmlformats.org/markup-compatibility/2006" xmlns:aink="http://schemas.microsoft.com/office/drawing/2016/ink" xmlns:am3d="http://schemas.microsoft.com/office/drawing/2017/model3d" xmlns:o="urn:schemas-microsoft-com:office:office" xmlns:r="http://schemas.openxmlformats.org/officeDocument/2006/relationships" xmlns:m="http://schemas.openxmlformats.org/officeDocument/2006/math" xmlns:v="urn:schemas-microsoft-com:vml" xmlns:wp14="http://schemas.microsoft.com/office/word/2010/wordprocessingDrawing" xmlns:wp="http://schemas.openxmlformats.org/drawingml/2006/wordprocessingDrawing" xmlns:w10="urn:schemas-microsoft-com:office:word" xmlns:w="http://schemas.openxmlformats.org/wordprocessingml/2006/main" xmlns:w14="http://schemas.microsoft.com/office/word/2010/wordml" xmlns:w15="http://schemas.microsoft.com/office/word/2012/wordml" xmlns:w16cid="http://schemas.microsoft.com/office/word/2016/wordml/cid" xmlns:w16se="http://schemas.microsoft.com/office/word/2015/wordml/symex" xmlns:wpg="http://schemas.microsoft.com/office/word/2010/wordprocessingGroup" xmlns:wpi="http://schemas.microsoft.com/office/word/2010/wordprocessingInk" xmlns:wne="http://schemas.microsoft.com/office/word/2006/wordml" xmlns:wps="http://schemas.microsoft.com/office/word/2010/wordprocessingShape" mc:Ignorable="w14 w15 w16se w16cid wp14">
+  <w:abstractNum w:abstractNumId="0" w15:restartNumberingAfterBreak="0">
+    <w:nsid w:val="FFFFFF7C"/>
+    <w:multiLevelType w:val="singleLevel"/>
+    <w:tmpl w:val="EC6A2DF6"/>
+    <w:lvl w:ilvl="0">
+      <w:start w:val="1"/>
+      <w:numFmt w:val="decimal"/>
+      <w:lvlText w:val="%1."/>
+      <w:lvlJc w:val="left"/>
+      <w:pPr>
+        <w:tabs>
+          <w:tab w:val="num" w:pos="1492"/>
+        </w:tabs>
+        <w:ind w:left="1492" w:hanging="360"/>
+      </w:pPr>
+    </w:lvl>
+  </w:abstractNum>
+  <w:abstractNum w:abstractNumId="1" w15:restartNumberingAfterBreak="0">
+    <w:nsid w:val="FFFFFF7D"/>
+    <w:multiLevelType w:val="singleLevel"/>
+    <w:tmpl w:val="8C621322"/>
+    <w:lvl w:ilvl="0">
+      <w:start w:val="1"/>
+      <w:numFmt w:val="decimal"/>
+      <w:lvlText w:val="%1."/>
+      <w:lvlJc w:val="left"/>
+      <w:pPr>
+        <w:tabs>
+          <w:tab w:val="num" w:pos="1209"/>
+        </w:tabs>
+        <w:ind w:left="1209" w:hanging="360"/>
+      </w:pPr>
+    </w:lvl>
+  </w:abstractNum>
+  <w:abstractNum w:abstractNumId="2" w15:restartNumberingAfterBreak="0">
+    <w:nsid w:val="FFFFFF7E"/>
+    <w:multiLevelType w:val="singleLevel"/>
+    <w:tmpl w:val="62BAE314"/>
+    <w:lvl w:ilvl="0">
+      <w:start w:val="1"/>
+      <w:numFmt w:val="decimal"/>
+      <w:lvlText w:val="%1."/>
+      <w:lvlJc w:val="left"/>
+      <w:pPr>
+        <w:tabs>
+          <w:tab w:val="num" w:pos="926"/>
+        </w:tabs>
+        <w:ind w:left="926" w:hanging="360"/>
+      </w:pPr>
+    </w:lvl>
+  </w:abstractNum>
+  <w:abstractNum w:abstractNumId="3" w15:restartNumberingAfterBreak="0">
+    <w:nsid w:val="FFFFFF7F"/>
+    <w:multiLevelType w:val="singleLevel"/>
+    <w:tmpl w:val="24507FF6"/>
+    <w:lvl w:ilvl="0">
+      <w:start w:val="1"/>
+      <w:numFmt w:val="decimal"/>
+      <w:lvlText w:val="%1."/>
+      <w:lvlJc w:val="left"/>
+      <w:pPr>
+        <w:tabs>
+          <w:tab w:val="num" w:pos="643"/>
+        </w:tabs>
+        <w:ind w:left="643" w:hanging="360"/>
+      </w:pPr>
+    </w:lvl>
+  </w:abstractNum>
+  <w:abstractNum w:abstractNumId="4" w15:restartNumberingAfterBreak="0">
+    <w:nsid w:val="FFFFFF80"/>
+    <w:multiLevelType w:val="singleLevel"/>
+    <w:tmpl w:val="D4C896B2"/>
+    <w:lvl w:ilvl="0">
+      <w:start w:val="1"/>
+      <w:numFmt w:val="bullet"/>
+      <w:lvlText w:val=""/>
+      <w:lvlJc w:val="left"/>
+      <w:pPr>
+        <w:tabs>
+          <w:tab w:val="num" w:pos="1492"/>
+        </w:tabs>
+        <w:ind w:left="1492" w:hanging="360"/>
+      </w:pPr>
+      <w:rPr>
+        <w:rFonts w:ascii="Symbol" w:hAnsi="Symbol" w:hint="default"/>
+      </w:rPr>
+    </w:lvl>
+  </w:abstractNum>
+  <w:abstractNum w:abstractNumId="5" w15:restartNumberingAfterBreak="0">
+    <w:nsid w:val="FFFFFF81"/>
+    <w:multiLevelType w:val="singleLevel"/>
+    <w:tmpl w:val="B6B486D6"/>
+    <w:lvl w:ilvl="0">
+      <w:start w:val="1"/>
+      <w:numFmt w:val="bullet"/>
+      <w:lvlText w:val=""/>
+      <w:lvlJc w:val="left"/>
+      <w:pPr>
+        <w:tabs>
+          <w:tab w:val="num" w:pos="1209"/>
+        </w:tabs>
+        <w:ind w:left="1209" w:hanging="360"/>
+      </w:pPr>
+      <w:rPr>
+        <w:rFonts w:ascii="Symbol" w:hAnsi="Symbol" w:hint="default"/>
+      </w:rPr>
+    </w:lvl>
+  </w:abstractNum>
+  <w:abstractNum w:abstractNumId="6" w15:restartNumberingAfterBreak="0">
+    <w:nsid w:val="FFFFFF82"/>
+    <w:multiLevelType w:val="singleLevel"/>
+    <w:tmpl w:val="4282EB32"/>
+    <w:lvl w:ilvl="0">
+      <w:start w:val="1"/>
+      <w:numFmt w:val="bullet"/>
+      <w:lvlText w:val=""/>
+      <w:lvlJc w:val="left"/>
+      <w:pPr>
+        <w:tabs>
+          <w:tab w:val="num" w:pos="926"/>
+        </w:tabs>
+        <w:ind w:left="926" w:hanging="360"/>
+      </w:pPr>
+      <w:rPr>
+        <w:rFonts w:ascii="Symbol" w:hAnsi="Symbol" w:hint="default"/>
+      </w:rPr>
+    </w:lvl>
+  </w:abstractNum>
+  <w:abstractNum w:abstractNumId="7" w15:restartNumberingAfterBreak="0">
+    <w:nsid w:val="FFFFFF83"/>
+    <w:multiLevelType w:val="singleLevel"/>
+    <w:tmpl w:val="7B8633C2"/>
+    <w:lvl w:ilvl="0">
+      <w:start w:val="1"/>
+      <w:numFmt w:val="bullet"/>
+      <w:lvlText w:val=""/>
+      <w:lvlJc w:val="left"/>
+      <w:pPr>
+        <w:tabs>
+          <w:tab w:val="num" w:pos="643"/>
+        </w:tabs>
+        <w:ind w:left="643" w:hanging="360"/>
+      </w:pPr>
+      <w:rPr>
+        <w:rFonts w:ascii="Symbol" w:hAnsi="Symbol" w:hint="default"/>
+      </w:rPr>
+    </w:lvl>
+  </w:abstractNum>
+  <w:abstractNum w:abstractNumId="8" w15:restartNumberingAfterBreak="0">
+    <w:nsid w:val="FFFFFF88"/>
+    <w:multiLevelType w:val="singleLevel"/>
+    <w:tmpl w:val="8D1AAEEA"/>
+    <w:lvl w:ilvl="0">
+      <w:start w:val="1"/>
+      <w:numFmt w:val="decimal"/>
+      <w:lvlText w:val="%1."/>
+      <w:lvlJc w:val="left"/>
+      <w:pPr>
+        <w:tabs>
+          <w:tab w:val="num" w:pos="360"/>
+        </w:tabs>
+        <w:ind w:left="360" w:hanging="360"/>
+      </w:pPr>
+    </w:lvl>
+  </w:abstractNum>
+  <w:abstractNum w:abstractNumId="9" w15:restartNumberingAfterBreak="0">
+    <w:nsid w:val="FFFFFF89"/>
+    <w:multiLevelType w:val="singleLevel"/>
+    <w:tmpl w:val="1E585DB0"/>
+    <w:lvl w:ilvl="0">
+      <w:start w:val="1"/>
+      <w:numFmt w:val="bullet"/>
+      <w:lvlText w:val=""/>
+      <w:lvlJc w:val="left"/>
+      <w:pPr>
+        <w:tabs>
+          <w:tab w:val="num" w:pos="360"/>
+        </w:tabs>
+        <w:ind w:left="360" w:hanging="360"/>
+      </w:pPr>
+      <w:rPr>
+        <w:rFonts w:ascii="Symbol" w:hAnsi="Symbol" w:hint="default"/>
+      </w:rPr>
+    </w:lvl>
+  </w:abstractNum>
+  <w:abstractNum w:abstractNumId="10" w15:restartNumberingAfterBreak="0">
+    <w:nsid w:val="170CD2DE"/>
     <w:multiLevelType w:val="multilevel"/>
-    <w:tmpl w:val="80AA5CAA"/>
+    <w:tmpl w:val="9FD2E3F2"/>
     <w:lvl w:ilvl="0">
       <w:numFmt w:val="bullet"/>
       <w:lvlText w:val=" "/>
@@ -14244,20 +14884,32 @@
       </w:pPr>
     </w:lvl>
     <w:lvl w:ilvl="7">
-      <w:numFmt w:val="decimal"/>
-      <w:lvlText w:val=""/>
+      <w:numFmt w:val="bullet"/>
+      <w:lvlText w:val=" "/>
       <w:lvlJc w:val="left"/>
+      <w:pPr>
+        <w:tabs>
+          <w:tab w:val="num" w:pos="5040"/>
+        </w:tabs>
+        <w:ind w:left="5520" w:hanging="480"/>
+      </w:pPr>
     </w:lvl>
     <w:lvl w:ilvl="8">
-      <w:numFmt w:val="decimal"/>
-      <w:lvlText w:val=""/>
+      <w:numFmt w:val="bullet"/>
+      <w:lvlText w:val=" "/>
       <w:lvlJc w:val="left"/>
+      <w:pPr>
+        <w:tabs>
+          <w:tab w:val="num" w:pos="5760"/>
+        </w:tabs>
+        <w:ind w:left="6240" w:hanging="480"/>
+      </w:pPr>
     </w:lvl>
   </w:abstractNum>
-  <w:abstractNum w:abstractNumId="1">
-    <w:nsid w:val="E17F69BA"/>
+  <w:abstractNum w:abstractNumId="11" w15:restartNumberingAfterBreak="0">
+    <w:nsid w:val="2C1AE401"/>
     <w:multiLevelType w:val="multilevel"/>
-    <w:tmpl w:val="9C56148C"/>
+    <w:tmpl w:val="63C869CA"/>
     <w:lvl w:ilvl="0">
       <w:numFmt w:val="bullet"/>
       <w:lvlText w:val=" "/>
@@ -14336,199 +14988,26 @@
       </w:pPr>
     </w:lvl>
     <w:lvl w:ilvl="7">
-      <w:numFmt w:val="decimal"/>
-      <w:lvlText w:val=""/>
+      <w:numFmt w:val="bullet"/>
+      <w:lvlText w:val=" "/>
       <w:lvlJc w:val="left"/>
+      <w:pPr>
+        <w:tabs>
+          <w:tab w:val="num" w:pos="5040"/>
+        </w:tabs>
+        <w:ind w:left="5520" w:hanging="480"/>
+      </w:pPr>
     </w:lvl>
     <w:lvl w:ilvl="8">
-      <w:numFmt w:val="decimal"/>
-      <w:lvlText w:val=""/>
+      <w:numFmt w:val="bullet"/>
+      <w:lvlText w:val=" "/>
       <w:lvlJc w:val="left"/>
-    </w:lvl>
-  </w:abstractNum>
-  <w:abstractNum w:abstractNumId="2">
-    <w:nsid w:val="FFFFFF7C"/>
-    <w:multiLevelType w:val="singleLevel"/>
-    <w:tmpl w:val="A3126B6A"/>
-    <w:lvl w:ilvl="0">
-      <w:start w:val="1"/>
-      <w:numFmt w:val="decimal"/>
-      <w:lvlText w:val="%1."/>
-      <w:lvlJc w:val="left"/>
       <w:pPr>
         <w:tabs>
-          <w:tab w:val="num" w:pos="1492"/>
+          <w:tab w:val="num" w:pos="5760"/>
         </w:tabs>
-        <w:ind w:left="1492" w:hanging="360"/>
-      </w:pPr>
-    </w:lvl>
-  </w:abstractNum>
-  <w:abstractNum w:abstractNumId="3">
-    <w:nsid w:val="FFFFFF7D"/>
-    <w:multiLevelType w:val="singleLevel"/>
-    <w:tmpl w:val="413CF14C"/>
-    <w:lvl w:ilvl="0">
-      <w:start w:val="1"/>
-      <w:numFmt w:val="decimal"/>
-      <w:lvlText w:val="%1."/>
-      <w:lvlJc w:val="left"/>
-      <w:pPr>
-        <w:tabs>
-          <w:tab w:val="num" w:pos="1209"/>
-        </w:tabs>
-        <w:ind w:left="1209" w:hanging="360"/>
-      </w:pPr>
-    </w:lvl>
-  </w:abstractNum>
-  <w:abstractNum w:abstractNumId="4">
-    <w:nsid w:val="FFFFFF7E"/>
-    <w:multiLevelType w:val="singleLevel"/>
-    <w:tmpl w:val="26F02DE6"/>
-    <w:lvl w:ilvl="0">
-      <w:start w:val="1"/>
-      <w:numFmt w:val="decimal"/>
-      <w:lvlText w:val="%1."/>
-      <w:lvlJc w:val="left"/>
-      <w:pPr>
-        <w:tabs>
-          <w:tab w:val="num" w:pos="926"/>
-        </w:tabs>
-        <w:ind w:left="926" w:hanging="360"/>
-      </w:pPr>
-    </w:lvl>
-  </w:abstractNum>
-  <w:abstractNum w:abstractNumId="5">
-    <w:nsid w:val="FFFFFF7F"/>
-    <w:multiLevelType w:val="singleLevel"/>
-    <w:tmpl w:val="22489044"/>
-    <w:lvl w:ilvl="0">
-      <w:start w:val="1"/>
-      <w:numFmt w:val="decimal"/>
-      <w:lvlText w:val="%1."/>
-      <w:lvlJc w:val="left"/>
-      <w:pPr>
-        <w:tabs>
-          <w:tab w:val="num" w:pos="643"/>
-        </w:tabs>
-        <w:ind w:left="643" w:hanging="360"/>
-      </w:pPr>
-    </w:lvl>
-  </w:abstractNum>
-  <w:abstractNum w:abstractNumId="6">
-    <w:nsid w:val="FFFFFF80"/>
-    <w:multiLevelType w:val="singleLevel"/>
-    <w:tmpl w:val="874AA4FA"/>
-    <w:lvl w:ilvl="0">
-      <w:start w:val="1"/>
-      <w:numFmt w:val="bullet"/>
-      <w:lvlText w:val=""/>
-      <w:lvlJc w:val="left"/>
-      <w:pPr>
-        <w:tabs>
-          <w:tab w:val="num" w:pos="1492"/>
-        </w:tabs>
-        <w:ind w:left="1492" w:hanging="360"/>
-      </w:pPr>
-      <w:rPr>
-        <w:rFonts w:ascii="Symbol" w:hAnsi="Symbol" w:hint="default"/>
-      </w:rPr>
-    </w:lvl>
-  </w:abstractNum>
-  <w:abstractNum w:abstractNumId="7">
-    <w:nsid w:val="FFFFFF81"/>
-    <w:multiLevelType w:val="singleLevel"/>
-    <w:tmpl w:val="3126C8A8"/>
-    <w:lvl w:ilvl="0">
-      <w:start w:val="1"/>
-      <w:numFmt w:val="bullet"/>
-      <w:lvlText w:val=""/>
-      <w:lvlJc w:val="left"/>
-      <w:pPr>
-        <w:tabs>
-          <w:tab w:val="num" w:pos="1209"/>
-        </w:tabs>
-        <w:ind w:left="1209" w:hanging="360"/>
-      </w:pPr>
-      <w:rPr>
-        <w:rFonts w:ascii="Symbol" w:hAnsi="Symbol" w:hint="default"/>
-      </w:rPr>
-    </w:lvl>
-  </w:abstractNum>
-  <w:abstractNum w:abstractNumId="8">
-    <w:nsid w:val="FFFFFF82"/>
-    <w:multiLevelType w:val="singleLevel"/>
-    <w:tmpl w:val="9AC861AA"/>
-    <w:lvl w:ilvl="0">
-      <w:start w:val="1"/>
-      <w:numFmt w:val="bullet"/>
-      <w:lvlText w:val=""/>
-      <w:lvlJc w:val="left"/>
-      <w:pPr>
-        <w:tabs>
-          <w:tab w:val="num" w:pos="926"/>
-        </w:tabs>
-        <w:ind w:left="926" w:hanging="360"/>
-      </w:pPr>
-      <w:rPr>
-        <w:rFonts w:ascii="Symbol" w:hAnsi="Symbol" w:hint="default"/>
-      </w:rPr>
-    </w:lvl>
-  </w:abstractNum>
-  <w:abstractNum w:abstractNumId="9">
-    <w:nsid w:val="FFFFFF83"/>
-    <w:multiLevelType w:val="singleLevel"/>
-    <w:tmpl w:val="92F2DE44"/>
-    <w:lvl w:ilvl="0">
-      <w:start w:val="1"/>
-      <w:numFmt w:val="bullet"/>
-      <w:lvlText w:val=""/>
-      <w:lvlJc w:val="left"/>
-      <w:pPr>
-        <w:tabs>
-          <w:tab w:val="num" w:pos="643"/>
-        </w:tabs>
-        <w:ind w:left="643" w:hanging="360"/>
-      </w:pPr>
-      <w:rPr>
-        <w:rFonts w:ascii="Symbol" w:hAnsi="Symbol" w:hint="default"/>
-      </w:rPr>
-    </w:lvl>
-  </w:abstractNum>
-  <w:abstractNum w:abstractNumId="10">
-    <w:nsid w:val="FFFFFF88"/>
-    <w:multiLevelType w:val="singleLevel"/>
-    <w:tmpl w:val="F2AA1BE2"/>
-    <w:lvl w:ilvl="0">
-      <w:start w:val="1"/>
-      <w:numFmt w:val="decimal"/>
-      <w:lvlText w:val="%1."/>
-      <w:lvlJc w:val="left"/>
-      <w:pPr>
-        <w:tabs>
-          <w:tab w:val="num" w:pos="360"/>
-        </w:tabs>
-        <w:ind w:left="360" w:hanging="360"/>
-      </w:pPr>
-    </w:lvl>
-  </w:abstractNum>
-  <w:abstractNum w:abstractNumId="11">
-    <w:nsid w:val="FFFFFF89"/>
-    <w:multiLevelType w:val="singleLevel"/>
-    <w:tmpl w:val="DCDED576"/>
-    <w:lvl w:ilvl="0">
-      <w:start w:val="1"/>
-      <w:numFmt w:val="bullet"/>
-      <w:lvlText w:val=""/>
-      <w:lvlJc w:val="left"/>
-      <w:pPr>
-        <w:tabs>
-          <w:tab w:val="num" w:pos="360"/>
-        </w:tabs>
-        <w:ind w:left="360" w:hanging="360"/>
-      </w:pPr>
-      <w:rPr>
-        <w:rFonts w:ascii="Symbol" w:hAnsi="Symbol" w:hint="default"/>
-      </w:rPr>
+        <w:ind w:left="6240" w:hanging="480"/>
+      </w:pPr>
     </w:lvl>
   </w:abstractNum>
   <w:abstractNum w:abstractNumId="990">
@@ -14635,40 +15114,43 @@
     </w:lvl>
   </w:abstractNum>
   <w:num w:numId="1">
-    <w:abstractNumId w:val="1"/>
+    <w:abstractNumId w:val="10"/>
   </w:num>
   <w:num w:numId="2">
-    <w:abstractNumId w:val="0"/>
+    <w:abstractNumId w:val="10"/>
   </w:num>
   <w:num w:numId="3">
     <w:abstractNumId w:val="11"/>
   </w:num>
   <w:num w:numId="4">
-    <w:abstractNumId w:val="9"/>
+    <w:abstractNumId w:val="0"/>
   </w:num>
   <w:num w:numId="5">
+    <w:abstractNumId w:val="1"/>
+  </w:num>
+  <w:num w:numId="6">
+    <w:abstractNumId w:val="2"/>
+  </w:num>
+  <w:num w:numId="7">
+    <w:abstractNumId w:val="3"/>
+  </w:num>
+  <w:num w:numId="8">
     <w:abstractNumId w:val="8"/>
   </w:num>
-  <w:num w:numId="6">
+  <w:num w:numId="9">
+    <w:abstractNumId w:val="4"/>
+  </w:num>
+  <w:num w:numId="10">
+    <w:abstractNumId w:val="5"/>
+  </w:num>
+  <w:num w:numId="11">
+    <w:abstractNumId w:val="6"/>
+  </w:num>
+  <w:num w:numId="12">
     <w:abstractNumId w:val="7"/>
   </w:num>
-  <w:num w:numId="7">
-    <w:abstractNumId w:val="6"/>
-  </w:num>
-  <w:num w:numId="8">
-    <w:abstractNumId w:val="10"/>
-  </w:num>
-  <w:num w:numId="9">
-    <w:abstractNumId w:val="5"/>
-  </w:num>
-  <w:num w:numId="10">
-    <w:abstractNumId w:val="4"/>
-  </w:num>
-  <w:num w:numId="11">
-    <w:abstractNumId w:val="3"/>
-  </w:num>
-  <w:num w:numId="12">
-    <w:abstractNumId w:val="2"/>
+  <w:num w:numId="13">
+    <w:abstractNumId w:val="9"/>
   </w:num>
   <w:num w:numId="1000">
     <w:abstractNumId w:val="990"/>
@@ -14677,7 +15159,7 @@
 </file>
 
 <file path=word/styles.xml><?xml version="1.0" encoding="utf-8"?>
-<w:styles xmlns:mc="http://schemas.openxmlformats.org/markup-compatibility/2006" xmlns:r="http://schemas.openxmlformats.org/officeDocument/2006/relationships" xmlns:w="http://schemas.openxmlformats.org/wordprocessingml/2006/main" xmlns:w14="http://schemas.microsoft.com/office/word/2010/wordml" mc:Ignorable="w14">
+<w:styles xmlns:mc="http://schemas.openxmlformats.org/markup-compatibility/2006" xmlns:r="http://schemas.openxmlformats.org/officeDocument/2006/relationships" xmlns:w="http://schemas.openxmlformats.org/wordprocessingml/2006/main" xmlns:w14="http://schemas.microsoft.com/office/word/2010/wordml" xmlns:w15="http://schemas.microsoft.com/office/word/2012/wordml" xmlns:w16cid="http://schemas.microsoft.com/office/word/2016/wordml/cid" xmlns:w16se="http://schemas.microsoft.com/office/word/2015/wordml/symex" mc:Ignorable="w14 w15 w16se w16cid">
   <w:docDefaults>
     <w:rPrDefault>
       <w:rPr>
@@ -14693,12 +15175,352 @@
       </w:pPr>
     </w:pPrDefault>
   </w:docDefaults>
-  <w:latentStyles w:defLockedState="0" w:defUIPriority="0" w:defSemiHidden="0" w:defUnhideWhenUsed="0" w:defQFormat="0" w:count="267">
-    <w:lsdException w:name="heading 2" w:uiPriority="9" w:qFormat="1"/>
+  <w:latentStyles w:defLockedState="0" w:defUIPriority="0" w:defSemiHidden="0" w:defUnhideWhenUsed="0" w:defQFormat="0" w:count="375">
+    <w:lsdException w:name="heading 6" w:semiHidden="1" w:unhideWhenUsed="1"/>
+    <w:lsdException w:name="index 3" w:semiHidden="1" w:unhideWhenUsed="1"/>
+    <w:lsdException w:name="index 4" w:semiHidden="1" w:unhideWhenUsed="1"/>
+    <w:lsdException w:name="index 5" w:semiHidden="1" w:unhideWhenUsed="1"/>
+    <w:lsdException w:name="index 6" w:semiHidden="1" w:unhideWhenUsed="1"/>
+    <w:lsdException w:name="index 7" w:semiHidden="1" w:unhideWhenUsed="1"/>
+    <w:lsdException w:name="index 8" w:semiHidden="1" w:unhideWhenUsed="1"/>
+    <w:lsdException w:name="index 9" w:semiHidden="1" w:unhideWhenUsed="1"/>
+    <w:lsdException w:name="toc 1" w:semiHidden="1" w:unhideWhenUsed="1"/>
+    <w:lsdException w:name="toc 2" w:semiHidden="1" w:unhideWhenUsed="1"/>
+    <w:lsdException w:name="toc 3" w:semiHidden="1" w:unhideWhenUsed="1"/>
+    <w:lsdException w:name="toc 4" w:semiHidden="1" w:unhideWhenUsed="1"/>
+    <w:lsdException w:name="toc 5" w:semiHidden="1" w:unhideWhenUsed="1"/>
+    <w:lsdException w:name="toc 6" w:semiHidden="1" w:unhideWhenUsed="1"/>
+    <w:lsdException w:name="toc 7" w:semiHidden="1" w:unhideWhenUsed="1"/>
+    <w:lsdException w:name="toc 8" w:semiHidden="1" w:unhideWhenUsed="1"/>
+    <w:lsdException w:name="toc 9" w:semiHidden="1" w:unhideWhenUsed="1"/>
+    <w:lsdException w:name="Normal Indent" w:semiHidden="1" w:unhideWhenUsed="1"/>
+    <w:lsdException w:name="footnote text" w:semiHidden="1" w:unhideWhenUsed="1"/>
+    <w:lsdException w:name="annotation text" w:semiHidden="1" w:unhideWhenUsed="1"/>
+    <w:lsdException w:name="header" w:semiHidden="1" w:unhideWhenUsed="1"/>
+    <w:lsdException w:name="footer" w:semiHidden="1" w:unhideWhenUsed="1"/>
+    <w:lsdException w:name="index heading" w:semiHidden="1" w:unhideWhenUsed="1"/>
+    <w:lsdException w:name="caption" w:semiHidden="1" w:unhideWhenUsed="1"/>
+    <w:lsdException w:name="table of figures" w:semiHidden="1" w:unhideWhenUsed="1"/>
+    <w:lsdException w:name="envelope address" w:semiHidden="1" w:unhideWhenUsed="1"/>
+    <w:lsdException w:name="envelope return" w:semiHidden="1" w:unhideWhenUsed="1"/>
+    <w:lsdException w:name="footnote reference" w:semiHidden="1" w:unhideWhenUsed="1"/>
+    <w:lsdException w:name="annotation reference" w:semiHidden="1" w:unhideWhenUsed="1"/>
+    <w:lsdException w:name="line number" w:semiHidden="1" w:unhideWhenUsed="1"/>
+    <w:lsdException w:name="page number" w:semiHidden="1" w:unhideWhenUsed="1"/>
+    <w:lsdException w:name="endnote reference" w:semiHidden="1" w:unhideWhenUsed="1"/>
+    <w:lsdException w:name="endnote text" w:semiHidden="1" w:unhideWhenUsed="1"/>
+    <w:lsdException w:name="table of authorities" w:semiHidden="1" w:unhideWhenUsed="1"/>
+    <w:lsdException w:name="macro" w:semiHidden="1" w:unhideWhenUsed="1"/>
+    <w:lsdException w:name="toa heading" w:semiHidden="1" w:unhideWhenUsed="1"/>
+    <w:lsdException w:name="List" w:semiHidden="1" w:unhideWhenUsed="1"/>
+    <w:lsdException w:name="List Bullet" w:semiHidden="1" w:unhideWhenUsed="1"/>
+    <w:lsdException w:name="List Number" w:semiHidden="1" w:unhideWhenUsed="1"/>
+    <w:lsdException w:name="List 2" w:semiHidden="1" w:unhideWhenUsed="1"/>
+    <w:lsdException w:name="List 3" w:semiHidden="1" w:unhideWhenUsed="1"/>
+    <w:lsdException w:name="List 4" w:semiHidden="1" w:unhideWhenUsed="1"/>
+    <w:lsdException w:name="List 5" w:semiHidden="1" w:unhideWhenUsed="1"/>
+    <w:lsdException w:name="List Bullet 3" w:semiHidden="1" w:unhideWhenUsed="1"/>
+    <w:lsdException w:name="List Bullet 4" w:semiHidden="1" w:unhideWhenUsed="1"/>
+    <w:lsdException w:name="List Number 3" w:semiHidden="1" w:unhideWhenUsed="1"/>
+    <w:lsdException w:name="List Number 4" w:semiHidden="1" w:unhideWhenUsed="1"/>
+    <w:lsdException w:name="List Number 5" w:semiHidden="1" w:unhideWhenUsed="1"/>
+    <w:lsdException w:name="Closing" w:semiHidden="1" w:unhideWhenUsed="1"/>
+    <w:lsdException w:name="Signature" w:semiHidden="1" w:unhideWhenUsed="1"/>
+    <w:lsdException w:name="Default Paragraph Font" w:semiHidden="1" w:unhideWhenUsed="1"/>
+    <w:lsdException w:name="Body Text" w:semiHidden="1" w:unhideWhenUsed="1"/>
+    <w:lsdException w:name="Body Text Indent" w:semiHidden="1" w:unhideWhenUsed="1"/>
+    <w:lsdException w:name="List Continue" w:semiHidden="1" w:unhideWhenUsed="1"/>
+    <w:lsdException w:name="List Continue 2" w:semiHidden="1" w:unhideWhenUsed="1"/>
+    <w:lsdException w:name="List Continue 3" w:semiHidden="1" w:unhideWhenUsed="1"/>
+    <w:lsdException w:name="List Continue 4" w:semiHidden="1" w:unhideWhenUsed="1"/>
+    <w:lsdException w:name="List Continue 5" w:semiHidden="1" w:unhideWhenUsed="1"/>
+    <w:lsdException w:name="Message Header" w:semiHidden="1" w:unhideWhenUsed="1"/>
+    <w:lsdException w:name="Salutation" w:semiHidden="1" w:unhideWhenUsed="1"/>
+    <w:lsdException w:name="Date" w:semiHidden="1" w:unhideWhenUsed="1"/>
+    <w:lsdException w:name="Body Text First Indent" w:semiHidden="1" w:unhideWhenUsed="1"/>
+    <w:lsdException w:name="Body Text First Indent 2" w:semiHidden="1" w:unhideWhenUsed="1"/>
+    <w:lsdException w:name="Body Text Indent 3" w:semiHidden="1" w:unhideWhenUsed="1"/>
+    <w:lsdException w:name="Block Text" w:semiHidden="1" w:unhideWhenUsed="1"/>
+    <w:lsdException w:name="Hyperlink" w:semiHidden="1" w:unhideWhenUsed="1"/>
+    <w:lsdException w:name="FollowedHyperlink" w:semiHidden="1" w:unhideWhenUsed="1"/>
+    <w:lsdException w:name="Document Map" w:semiHidden="1" w:unhideWhenUsed="1"/>
+    <w:lsdException w:name="Plain Text" w:semiHidden="1" w:unhideWhenUsed="1"/>
+    <w:lsdException w:name="E-mail Signature" w:semiHidden="1" w:unhideWhenUsed="1"/>
+    <w:lsdException w:name="HTML Top of Form" w:semiHidden="1" w:unhideWhenUsed="1"/>
+    <w:lsdException w:name="HTML Bottom of Form" w:semiHidden="1" w:unhideWhenUsed="1"/>
+    <w:lsdException w:name="Normal (Web)" w:semiHidden="1" w:unhideWhenUsed="1"/>
+    <w:lsdException w:name="HTML Acronym" w:semiHidden="1" w:unhideWhenUsed="1"/>
+    <w:lsdException w:name="HTML Address" w:semiHidden="1" w:unhideWhenUsed="1"/>
+    <w:lsdException w:name="HTML Cite" w:semiHidden="1" w:unhideWhenUsed="1"/>
+    <w:lsdException w:name="HTML Code" w:semiHidden="1" w:unhideWhenUsed="1"/>
+    <w:lsdException w:name="HTML Definition" w:semiHidden="1" w:unhideWhenUsed="1"/>
+    <w:lsdException w:name="HTML Keyboard" w:semiHidden="1" w:unhideWhenUsed="1"/>
+    <w:lsdException w:name="HTML Preformatted" w:semiHidden="1" w:unhideWhenUsed="1"/>
+    <w:lsdException w:name="HTML Sample" w:semiHidden="1" w:unhideWhenUsed="1"/>
+    <w:lsdException w:name="HTML Typewriter" w:semiHidden="1" w:unhideWhenUsed="1"/>
+    <w:lsdException w:name="HTML Variable" w:semiHidden="1" w:unhideWhenUsed="1"/>
+    <w:lsdException w:name="Normal Table" w:semiHidden="1" w:unhideWhenUsed="1"/>
+    <w:lsdException w:name="annotation subject" w:semiHidden="1" w:unhideWhenUsed="1"/>
+    <w:lsdException w:name="No List" w:semiHidden="1" w:unhideWhenUsed="1"/>
+    <w:lsdException w:name="Outline List 1" w:semiHidden="1" w:unhideWhenUsed="1"/>
+    <w:lsdException w:name="Outline List 2" w:semiHidden="1" w:unhideWhenUsed="1"/>
+    <w:lsdException w:name="Outline List 3" w:semiHidden="1" w:unhideWhenUsed="1"/>
+    <w:lsdException w:name="Table Simple 1" w:semiHidden="1" w:unhideWhenUsed="1"/>
+    <w:lsdException w:name="Table Simple 2" w:semiHidden="1" w:unhideWhenUsed="1"/>
+    <w:lsdException w:name="Table Simple 3" w:semiHidden="1" w:unhideWhenUsed="1"/>
+    <w:lsdException w:name="Table Classic 1" w:semiHidden="1" w:unhideWhenUsed="1"/>
+    <w:lsdException w:name="Table Classic 2" w:semiHidden="1" w:unhideWhenUsed="1"/>
+    <w:lsdException w:name="Table Classic 3" w:semiHidden="1" w:unhideWhenUsed="1"/>
+    <w:lsdException w:name="Table Classic 4" w:semiHidden="1" w:unhideWhenUsed="1"/>
+    <w:lsdException w:name="Table Colorful 1" w:semiHidden="1" w:unhideWhenUsed="1"/>
+    <w:lsdException w:name="Table Colorful 2" w:semiHidden="1" w:unhideWhenUsed="1"/>
+    <w:lsdException w:name="Table Colorful 3" w:semiHidden="1" w:unhideWhenUsed="1"/>
+    <w:lsdException w:name="Table Columns 1" w:semiHidden="1" w:unhideWhenUsed="1"/>
+    <w:lsdException w:name="Table Columns 2" w:semiHidden="1" w:unhideWhenUsed="1"/>
+    <w:lsdException w:name="Table Columns 3" w:semiHidden="1" w:unhideWhenUsed="1"/>
+    <w:lsdException w:name="Table Columns 4" w:semiHidden="1" w:unhideWhenUsed="1"/>
+    <w:lsdException w:name="Table Columns 5" w:semiHidden="1" w:unhideWhenUsed="1"/>
+    <w:lsdException w:name="Table Grid 1" w:semiHidden="1" w:unhideWhenUsed="1"/>
+    <w:lsdException w:name="Table Grid 2" w:semiHidden="1" w:unhideWhenUsed="1"/>
+    <w:lsdException w:name="Table Grid 3" w:semiHidden="1" w:unhideWhenUsed="1"/>
+    <w:lsdException w:name="Table Grid 4" w:semiHidden="1" w:unhideWhenUsed="1"/>
+    <w:lsdException w:name="Table Grid 5" w:semiHidden="1" w:unhideWhenUsed="1"/>
+    <w:lsdException w:name="Table Grid 6" w:semiHidden="1" w:unhideWhenUsed="1"/>
+    <w:lsdException w:name="Table Grid 7" w:semiHidden="1" w:unhideWhenUsed="1"/>
+    <w:lsdException w:name="Table Grid 8" w:semiHidden="1" w:unhideWhenUsed="1"/>
+    <w:lsdException w:name="Table List 1" w:semiHidden="1" w:unhideWhenUsed="1"/>
+    <w:lsdException w:name="Table List 2" w:semiHidden="1" w:unhideWhenUsed="1"/>
+    <w:lsdException w:name="Table List 3" w:semiHidden="1" w:unhideWhenUsed="1"/>
+    <w:lsdException w:name="Table List 4" w:semiHidden="1" w:unhideWhenUsed="1"/>
+    <w:lsdException w:name="Table List 5" w:semiHidden="1" w:unhideWhenUsed="1"/>
+    <w:lsdException w:name="Table List 6" w:semiHidden="1" w:unhideWhenUsed="1"/>
+    <w:lsdException w:name="Table List 7" w:semiHidden="1" w:unhideWhenUsed="1"/>
+    <w:lsdException w:name="Table List 8" w:semiHidden="1" w:unhideWhenUsed="1"/>
+    <w:lsdException w:name="Table 3D effects 1" w:semiHidden="1" w:unhideWhenUsed="1"/>
+    <w:lsdException w:name="Table 3D effects 2" w:semiHidden="1" w:unhideWhenUsed="1"/>
+    <w:lsdException w:name="Table 3D effects 3" w:semiHidden="1" w:unhideWhenUsed="1"/>
+    <w:lsdException w:name="Table Contemporary" w:semiHidden="1" w:unhideWhenUsed="1"/>
+    <w:lsdException w:name="Table Elegant" w:semiHidden="1" w:unhideWhenUsed="1"/>
+    <w:lsdException w:name="Table Professional" w:semiHidden="1" w:unhideWhenUsed="1"/>
+    <w:lsdException w:name="Table Subtle 1" w:semiHidden="1" w:unhideWhenUsed="1"/>
+    <w:lsdException w:name="Table Subtle 2" w:semiHidden="1" w:unhideWhenUsed="1"/>
+    <w:lsdException w:name="Table Web 1" w:semiHidden="1" w:unhideWhenUsed="1"/>
+    <w:lsdException w:name="Table Web 2" w:semiHidden="1" w:unhideWhenUsed="1"/>
+    <w:lsdException w:name="Table Web 3" w:semiHidden="1" w:unhideWhenUsed="1"/>
+    <w:lsdException w:name="Balloon Text" w:semiHidden="1" w:unhideWhenUsed="1"/>
+    <w:lsdException w:name="Table Theme" w:semiHidden="1" w:unhideWhenUsed="1"/>
+    <w:lsdException w:name="Placeholder Text" w:semiHidden="1"/>
+    <w:lsdException w:name="Light Shading"/>
+    <w:lsdException w:name="Light List"/>
+    <w:lsdException w:name="Light Grid"/>
+    <w:lsdException w:name="Medium Shading 1"/>
+    <w:lsdException w:name="Medium Shading 2"/>
+    <w:lsdException w:name="Medium List 1"/>
+    <w:lsdException w:name="Medium List 2"/>
+    <w:lsdException w:name="Medium Grid 1"/>
+    <w:lsdException w:name="Medium Grid 2"/>
+    <w:lsdException w:name="Medium Grid 3"/>
+    <w:lsdException w:name="Dark List"/>
+    <w:lsdException w:name="Colorful Shading"/>
+    <w:lsdException w:name="Colorful List"/>
+    <w:lsdException w:name="Colorful Grid"/>
+    <w:lsdException w:name="Light Shading Accent 1"/>
+    <w:lsdException w:name="Light List Accent 1"/>
+    <w:lsdException w:name="Light Grid Accent 1"/>
+    <w:lsdException w:name="Medium Shading 1 Accent 1"/>
+    <w:lsdException w:name="Medium Shading 2 Accent 1"/>
+    <w:lsdException w:name="Medium List 1 Accent 1"/>
+    <w:lsdException w:name="Revision" w:semiHidden="1"/>
+    <w:lsdException w:name="Medium List 2 Accent 1"/>
+    <w:lsdException w:name="Medium Grid 1 Accent 1"/>
+    <w:lsdException w:name="Medium Grid 2 Accent 1"/>
+    <w:lsdException w:name="Medium Grid 3 Accent 1"/>
+    <w:lsdException w:name="Dark List Accent 1"/>
+    <w:lsdException w:name="Colorful Shading Accent 1"/>
+    <w:lsdException w:name="Colorful List Accent 1"/>
+    <w:lsdException w:name="Colorful Grid Accent 1"/>
+    <w:lsdException w:name="Light Shading Accent 2"/>
+    <w:lsdException w:name="Light List Accent 2"/>
+    <w:lsdException w:name="Light Grid Accent 2"/>
+    <w:lsdException w:name="Medium Shading 1 Accent 2"/>
+    <w:lsdException w:name="Medium Shading 2 Accent 2"/>
+    <w:lsdException w:name="Medium List 1 Accent 2"/>
+    <w:lsdException w:name="Medium List 2 Accent 2"/>
+    <w:lsdException w:name="Medium Grid 1 Accent 2"/>
+    <w:lsdException w:name="Medium Grid 2 Accent 2"/>
+    <w:lsdException w:name="Medium Grid 3 Accent 2"/>
+    <w:lsdException w:name="Dark List Accent 2"/>
+    <w:lsdException w:name="Colorful Shading Accent 2"/>
+    <w:lsdException w:name="Colorful List Accent 2"/>
+    <w:lsdException w:name="Colorful Grid Accent 2"/>
+    <w:lsdException w:name="Light Shading Accent 3"/>
+    <w:lsdException w:name="Light List Accent 3"/>
+    <w:lsdException w:name="Light Grid Accent 3"/>
+    <w:lsdException w:name="Medium Shading 1 Accent 3"/>
+    <w:lsdException w:name="Medium Shading 2 Accent 3"/>
+    <w:lsdException w:name="Medium List 1 Accent 3"/>
+    <w:lsdException w:name="Medium List 2 Accent 3"/>
+    <w:lsdException w:name="Medium Grid 1 Accent 3"/>
+    <w:lsdException w:name="Medium Grid 2 Accent 3"/>
+    <w:lsdException w:name="Medium Grid 3 Accent 3"/>
+    <w:lsdException w:name="Dark List Accent 3"/>
+    <w:lsdException w:name="Colorful Shading Accent 3"/>
+    <w:lsdException w:name="Colorful List Accent 3"/>
+    <w:lsdException w:name="Colorful Grid Accent 3"/>
+    <w:lsdException w:name="Light Shading Accent 4"/>
+    <w:lsdException w:name="Light List Accent 4"/>
+    <w:lsdException w:name="Light Grid Accent 4"/>
+    <w:lsdException w:name="Medium Shading 1 Accent 4"/>
+    <w:lsdException w:name="Medium Shading 2 Accent 4"/>
+    <w:lsdException w:name="Medium List 1 Accent 4"/>
+    <w:lsdException w:name="Medium List 2 Accent 4"/>
+    <w:lsdException w:name="Medium Grid 1 Accent 4"/>
+    <w:lsdException w:name="Medium Grid 2 Accent 4"/>
+    <w:lsdException w:name="Medium Grid 3 Accent 4"/>
+    <w:lsdException w:name="Dark List Accent 4"/>
+    <w:lsdException w:name="Colorful Shading Accent 4"/>
+    <w:lsdException w:name="Colorful List Accent 4"/>
+    <w:lsdException w:name="Colorful Grid Accent 4"/>
+    <w:lsdException w:name="Light Shading Accent 5"/>
+    <w:lsdException w:name="Light List Accent 5"/>
+    <w:lsdException w:name="Light Grid Accent 5"/>
+    <w:lsdException w:name="Medium Shading 1 Accent 5"/>
+    <w:lsdException w:name="Medium Shading 2 Accent 5"/>
+    <w:lsdException w:name="Medium List 1 Accent 5"/>
+    <w:lsdException w:name="Medium List 2 Accent 5"/>
+    <w:lsdException w:name="Medium Grid 1 Accent 5"/>
+    <w:lsdException w:name="Medium Grid 2 Accent 5"/>
+    <w:lsdException w:name="Medium Grid 3 Accent 5"/>
+    <w:lsdException w:name="Dark List Accent 5"/>
+    <w:lsdException w:name="Colorful Shading Accent 5"/>
+    <w:lsdException w:name="Colorful List Accent 5"/>
+    <w:lsdException w:name="Colorful Grid Accent 5"/>
+    <w:lsdException w:name="Light Shading Accent 6"/>
+    <w:lsdException w:name="Light List Accent 6"/>
+    <w:lsdException w:name="Light Grid Accent 6"/>
+    <w:lsdException w:name="Medium Shading 1 Accent 6"/>
+    <w:lsdException w:name="Medium Shading 2 Accent 6"/>
+    <w:lsdException w:name="Medium List 1 Accent 6"/>
+    <w:lsdException w:name="Medium List 2 Accent 6"/>
+    <w:lsdException w:name="Medium Grid 1 Accent 6"/>
+    <w:lsdException w:name="Medium Grid 2 Accent 6"/>
+    <w:lsdException w:name="Medium Grid 3 Accent 6"/>
+    <w:lsdException w:name="Dark List Accent 6"/>
+    <w:lsdException w:name="Colorful Shading Accent 6"/>
+    <w:lsdException w:name="Colorful List Accent 6"/>
+    <w:lsdException w:name="Colorful Grid Accent 6"/>
+    <w:lsdException w:name="Bibliography" w:semiHidden="1" w:unhideWhenUsed="1"/>
+    <w:lsdException w:name="TOC Heading" w:semiHidden="1" w:unhideWhenUsed="1"/>
+    <w:lsdException w:name="Grid Table 4" w:uiPriority="49"/>
+    <w:lsdException w:name="Grid Table 5 Dark" w:uiPriority="50"/>
+    <w:lsdException w:name="Grid Table 6 Colorful" w:uiPriority="51"/>
+    <w:lsdException w:name="Grid Table 7 Colorful" w:uiPriority="52"/>
+    <w:lsdException w:name="Grid Table 1 Light Accent 1" w:uiPriority="46"/>
+    <w:lsdException w:name="Grid Table 2 Accent 1" w:uiPriority="47"/>
+    <w:lsdException w:name="Grid Table 3 Accent 1" w:uiPriority="48"/>
+    <w:lsdException w:name="Grid Table 4 Accent 1" w:uiPriority="49"/>
+    <w:lsdException w:name="Grid Table 5 Dark Accent 1" w:uiPriority="50"/>
+    <w:lsdException w:name="Grid Table 6 Colorful Accent 1" w:uiPriority="51"/>
+    <w:lsdException w:name="Grid Table 7 Colorful Accent 1" w:uiPriority="52"/>
+    <w:lsdException w:name="Grid Table 1 Light Accent 2" w:uiPriority="46"/>
+    <w:lsdException w:name="Grid Table 2 Accent 2" w:uiPriority="47"/>
+    <w:lsdException w:name="Grid Table 3 Accent 2" w:uiPriority="48"/>
+    <w:lsdException w:name="Grid Table 4 Accent 2" w:uiPriority="49"/>
+    <w:lsdException w:name="Grid Table 5 Dark Accent 2" w:uiPriority="50"/>
+    <w:lsdException w:name="Grid Table 6 Colorful Accent 2" w:uiPriority="51"/>
+    <w:lsdException w:name="Grid Table 7 Colorful Accent 2" w:uiPriority="52"/>
+    <w:lsdException w:name="Grid Table 1 Light Accent 3" w:uiPriority="46"/>
+    <w:lsdException w:name="Grid Table 2 Accent 3" w:uiPriority="47"/>
+    <w:lsdException w:name="Grid Table 3 Accent 3" w:uiPriority="48"/>
+    <w:lsdException w:name="Grid Table 4 Accent 3" w:uiPriority="49"/>
+    <w:lsdException w:name="Grid Table 5 Dark Accent 3" w:uiPriority="50"/>
+    <w:lsdException w:name="Grid Table 6 Colorful Accent 3" w:uiPriority="51"/>
+    <w:lsdException w:name="Grid Table 7 Colorful Accent 3" w:uiPriority="52"/>
+    <w:lsdException w:name="Grid Table 1 Light Accent 4" w:uiPriority="46"/>
+    <w:lsdException w:name="Grid Table 2 Accent 4" w:uiPriority="47"/>
+    <w:lsdException w:name="Grid Table 3 Accent 4" w:uiPriority="48"/>
+    <w:lsdException w:name="Grid Table 4 Accent 4" w:uiPriority="49"/>
+    <w:lsdException w:name="Grid Table 5 Dark Accent 4" w:uiPriority="50"/>
+    <w:lsdException w:name="Grid Table 6 Colorful Accent 4" w:uiPriority="51"/>
+    <w:lsdException w:name="Grid Table 7 Colorful Accent 4" w:uiPriority="52"/>
+    <w:lsdException w:name="Grid Table 1 Light Accent 5" w:uiPriority="46"/>
+    <w:lsdException w:name="Grid Table 2 Accent 5" w:uiPriority="47"/>
+    <w:lsdException w:name="Grid Table 3 Accent 5" w:uiPriority="48"/>
+    <w:lsdException w:name="Grid Table 4 Accent 5" w:uiPriority="49"/>
+    <w:lsdException w:name="Grid Table 5 Dark Accent 5" w:uiPriority="50"/>
+    <w:lsdException w:name="Grid Table 6 Colorful Accent 5" w:uiPriority="51"/>
+    <w:lsdException w:name="Grid Table 7 Colorful Accent 5" w:uiPriority="52"/>
+    <w:lsdException w:name="Grid Table 1 Light Accent 6" w:uiPriority="46"/>
+    <w:lsdException w:name="Grid Table 2 Accent 6" w:uiPriority="47"/>
+    <w:lsdException w:name="Grid Table 3 Accent 6" w:uiPriority="48"/>
+    <w:lsdException w:name="Grid Table 4 Accent 6" w:uiPriority="49"/>
+    <w:lsdException w:name="Grid Table 5 Dark Accent 6" w:uiPriority="50"/>
+    <w:lsdException w:name="Grid Table 6 Colorful Accent 6" w:uiPriority="51"/>
+    <w:lsdException w:name="Grid Table 7 Colorful Accent 6" w:uiPriority="52"/>
+    <w:lsdException w:name="List Table 1 Light" w:uiPriority="46"/>
+    <w:lsdException w:name="List Table 2" w:uiPriority="47"/>
+    <w:lsdException w:name="List Table 3" w:uiPriority="48"/>
+    <w:lsdException w:name="List Table 4" w:uiPriority="49"/>
+    <w:lsdException w:name="List Table 5 Dark" w:uiPriority="50"/>
+    <w:lsdException w:name="List Table 6 Colorful" w:uiPriority="51"/>
+    <w:lsdException w:name="List Table 7 Colorful" w:uiPriority="52"/>
+    <w:lsdException w:name="List Table 1 Light Accent 1" w:uiPriority="46"/>
+    <w:lsdException w:name="List Table 2 Accent 1" w:uiPriority="47"/>
+    <w:lsdException w:name="List Table 3 Accent 1" w:uiPriority="48"/>
+    <w:lsdException w:name="List Table 4 Accent 1" w:uiPriority="49"/>
+    <w:lsdException w:name="List Table 5 Dark Accent 1" w:uiPriority="50"/>
+    <w:lsdException w:name="List Table 6 Colorful Accent 1" w:uiPriority="51"/>
+    <w:lsdException w:name="List Table 7 Colorful Accent 1" w:uiPriority="52"/>
+    <w:lsdException w:name="List Table 1 Light Accent 2" w:uiPriority="46"/>
+    <w:lsdException w:name="List Table 2 Accent 2" w:uiPriority="47"/>
+    <w:lsdException w:name="List Table 3 Accent 2" w:uiPriority="48"/>
+    <w:lsdException w:name="List Table 4 Accent 2" w:uiPriority="49"/>
+    <w:lsdException w:name="List Table 5 Dark Accent 2" w:uiPriority="50"/>
+    <w:lsdException w:name="List Table 6 Colorful Accent 2" w:uiPriority="51"/>
+    <w:lsdException w:name="List Table 7 Colorful Accent 2" w:uiPriority="52"/>
+    <w:lsdException w:name="List Table 1 Light Accent 3" w:uiPriority="46"/>
+    <w:lsdException w:name="List Table 2 Accent 3" w:uiPriority="47"/>
+    <w:lsdException w:name="List Table 3 Accent 3" w:uiPriority="48"/>
+    <w:lsdException w:name="List Table 4 Accent 3" w:uiPriority="49"/>
+    <w:lsdException w:name="List Table 5 Dark Accent 3" w:uiPriority="50"/>
+    <w:lsdException w:name="List Table 6 Colorful Accent 3" w:uiPriority="51"/>
+    <w:lsdException w:name="List Table 7 Colorful Accent 3" w:uiPriority="52"/>
+    <w:lsdException w:name="List Table 1 Light Accent 4" w:uiPriority="46"/>
+    <w:lsdException w:name="List Table 2 Accent 4" w:uiPriority="47"/>
+    <w:lsdException w:name="List Table 3 Accent 4" w:uiPriority="48"/>
+    <w:lsdException w:name="List Table 4 Accent 4" w:uiPriority="49"/>
+    <w:lsdException w:name="List Table 5 Dark Accent 4" w:uiPriority="50"/>
+    <w:lsdException w:name="List Table 6 Colorful Accent 4" w:uiPriority="51"/>
+    <w:lsdException w:name="List Table 7 Colorful Accent 4" w:uiPriority="52"/>
+    <w:lsdException w:name="List Table 1 Light Accent 5" w:uiPriority="46"/>
+    <w:lsdException w:name="List Table 2 Accent 5" w:uiPriority="47"/>
+    <w:lsdException w:name="List Table 3 Accent 5" w:uiPriority="48"/>
+    <w:lsdException w:name="List Table 4 Accent 5" w:uiPriority="49"/>
+    <w:lsdException w:name="List Table 5 Dark Accent 5" w:uiPriority="50"/>
+    <w:lsdException w:name="List Table 6 Colorful Accent 5" w:uiPriority="51"/>
+    <w:lsdException w:name="List Table 7 Colorful Accent 5" w:uiPriority="52"/>
+    <w:lsdException w:name="List Table 1 Light Accent 6" w:uiPriority="46"/>
+    <w:lsdException w:name="List Table 2 Accent 6" w:uiPriority="47"/>
+    <w:lsdException w:name="List Table 3 Accent 6" w:uiPriority="48"/>
+    <w:lsdException w:name="List Table 4 Accent 6" w:uiPriority="49"/>
+    <w:lsdException w:name="List Table 5 Dark Accent 6" w:uiPriority="50"/>
+    <w:lsdException w:name="List Table 6 Colorful Accent 6" w:uiPriority="51"/>
+    <w:lsdException w:name="List Table 7 Colorful Accent 6" w:uiPriority="52"/>
+    <w:lsdException w:name="Mention" w:semiHidden="1" w:uiPriority="99" w:unhideWhenUsed="1"/>
+    <w:lsdException w:name="Smart Hyperlink" w:semiHidden="1" w:uiPriority="99" w:unhideWhenUsed="1"/>
+    <w:lsdException w:name="Hashtag" w:semiHidden="1" w:uiPriority="99" w:unhideWhenUsed="1"/>
+    <w:lsdException w:name="Unresolved Mention" w:semiHidden="1" w:uiPriority="99" w:unhideWhenUsed="1"/>
   </w:latentStyles>
   <w:style w:type="paragraph" w:default="1" w:styleId="Standard">
     <w:name w:val="Normal"/>
     <w:qFormat/>
+    <w:rsid w:val="00572FF5"/>
+    <w:pPr>
+      <w:spacing w:before="120" w:after="240" w:line="480" w:lineRule="auto"/>
+    </w:pPr>
+    <w:rPr>
+      <w:rFonts w:ascii="Times New Roman" w:hAnsi="Times New Roman"/>
+    </w:rPr>
   </w:style>
   <w:style w:type="paragraph" w:styleId="berschrift1">
     <w:name w:val="heading 1"/>
@@ -14706,16 +15528,16 @@
     <w:next w:val="Textkrper"/>
     <w:uiPriority w:val="9"/>
     <w:qFormat/>
-    <w:rsid w:val="003C3842"/>
+    <w:rsid w:val="00572FF5"/>
     <w:pPr>
       <w:keepNext/>
       <w:keepLines/>
-      <w:spacing w:before="480" w:after="0" w:line="480" w:lineRule="auto"/>
+      <w:spacing w:before="480" w:after="0"/>
       <w:jc w:val="center"/>
       <w:outlineLvl w:val="0"/>
     </w:pPr>
     <w:rPr>
-      <w:rFonts w:ascii="Times New Roman" w:eastAsiaTheme="majorEastAsia" w:hAnsi="Times New Roman" w:cstheme="majorBidi"/>
+      <w:rFonts w:eastAsiaTheme="majorEastAsia" w:cstheme="majorBidi"/>
       <w:b/>
       <w:bCs/>
       <w:szCs w:val="32"/>
@@ -14723,91 +15545,71 @@
   </w:style>
   <w:style w:type="paragraph" w:styleId="berschrift2">
     <w:name w:val="heading 2"/>
-    <w:basedOn w:val="Standard"/>
+    <w:basedOn w:val="berschrift1"/>
     <w:next w:val="Textkrper"/>
-    <w:link w:val="berschrift2Zchn"/>
     <w:uiPriority w:val="9"/>
     <w:unhideWhenUsed/>
     <w:qFormat/>
-    <w:rsid w:val="003C3842"/>
+    <w:rsid w:val="00AB6A32"/>
     <w:pPr>
-      <w:keepNext/>
-      <w:keepLines/>
-      <w:spacing w:before="240" w:after="0" w:line="360" w:lineRule="auto"/>
+      <w:spacing w:before="200"/>
+      <w:jc w:val="left"/>
       <w:outlineLvl w:val="1"/>
     </w:pPr>
     <w:rPr>
-      <w:rFonts w:ascii="Times New Roman" w:eastAsiaTheme="majorEastAsia" w:hAnsi="Times New Roman" w:cstheme="majorBidi"/>
-      <w:b/>
-      <w:bCs/>
-      <w:szCs w:val="32"/>
+      <w:bCs w:val="0"/>
     </w:rPr>
   </w:style>
   <w:style w:type="paragraph" w:styleId="berschrift3">
     <w:name w:val="heading 3"/>
-    <w:basedOn w:val="Standard"/>
-    <w:next w:val="Textkrper"/>
+    <w:basedOn w:val="berschrift2"/>
+    <w:next w:val="Standard"/>
     <w:uiPriority w:val="9"/>
     <w:unhideWhenUsed/>
     <w:qFormat/>
-    <w:rsid w:val="001272F2"/>
+    <w:rsid w:val="007F2EC5"/>
     <w:pPr>
-      <w:keepNext/>
-      <w:keepLines/>
       <w:framePr w:wrap="around" w:vAnchor="text" w:hAnchor="text" w:y="1"/>
-      <w:spacing w:after="0"/>
+      <w:spacing w:before="0" w:line="240" w:lineRule="auto"/>
       <w:ind w:firstLine="680"/>
       <w:outlineLvl w:val="2"/>
     </w:pPr>
     <w:rPr>
-      <w:rFonts w:ascii="Times New Roman" w:eastAsiaTheme="majorEastAsia" w:hAnsi="Times New Roman" w:cstheme="majorBidi"/>
-      <w:b/>
       <w:bCs/>
       <w:szCs w:val="28"/>
     </w:rPr>
   </w:style>
   <w:style w:type="paragraph" w:styleId="berschrift4">
     <w:name w:val="heading 4"/>
-    <w:basedOn w:val="Standard"/>
+    <w:basedOn w:val="berschrift3"/>
     <w:next w:val="Textkrper"/>
     <w:uiPriority w:val="9"/>
     <w:unhideWhenUsed/>
     <w:qFormat/>
-    <w:rsid w:val="001272F2"/>
+    <w:rsid w:val="00F0724A"/>
     <w:pPr>
-      <w:keepNext/>
-      <w:keepLines/>
-      <w:framePr w:wrap="around" w:vAnchor="text" w:hAnchor="text" w:y="1"/>
-      <w:spacing w:after="0"/>
-      <w:ind w:firstLine="680"/>
+      <w:framePr w:wrap="around"/>
       <w:outlineLvl w:val="3"/>
     </w:pPr>
     <w:rPr>
-      <w:rFonts w:ascii="Times New Roman" w:eastAsiaTheme="majorEastAsia" w:hAnsi="Times New Roman" w:cstheme="majorBidi"/>
-      <w:b/>
-      <w:bCs/>
+      <w:bCs w:val="0"/>
       <w:i/>
     </w:rPr>
   </w:style>
   <w:style w:type="paragraph" w:styleId="berschrift5">
     <w:name w:val="heading 5"/>
-    <w:basedOn w:val="Standard"/>
+    <w:basedOn w:val="berschrift4"/>
     <w:next w:val="Textkrper"/>
     <w:uiPriority w:val="9"/>
     <w:unhideWhenUsed/>
     <w:qFormat/>
-    <w:rsid w:val="001272F2"/>
+    <w:rsid w:val="00F0724A"/>
     <w:pPr>
-      <w:keepNext/>
-      <w:keepLines/>
-      <w:framePr w:wrap="around" w:vAnchor="text" w:hAnchor="text" w:y="1"/>
-      <w:spacing w:after="0"/>
-      <w:ind w:firstLine="680"/>
+      <w:framePr w:wrap="around"/>
       <w:outlineLvl w:val="4"/>
     </w:pPr>
     <w:rPr>
-      <w:rFonts w:ascii="Times New Roman" w:eastAsiaTheme="majorEastAsia" w:hAnsi="Times New Roman" w:cstheme="majorBidi"/>
-      <w:i/>
+      <w:b w:val="0"/>
       <w:iCs/>
     </w:rPr>
   </w:style>
@@ -14829,10 +15631,63 @@
       <w:color w:val="4F81BD" w:themeColor="accent1"/>
     </w:rPr>
   </w:style>
+  <w:style w:type="paragraph" w:styleId="berschrift7">
+    <w:name w:val="heading 7"/>
+    <w:basedOn w:val="Standard"/>
+    <w:next w:val="Textkrper"/>
+    <w:uiPriority w:val="9"/>
+    <w:unhideWhenUsed/>
+    <w:qFormat/>
+    <w:pPr>
+      <w:keepNext/>
+      <w:keepLines/>
+      <w:spacing w:before="200" w:after="0"/>
+      <w:outlineLvl w:val="6"/>
+    </w:pPr>
+    <w:rPr>
+      <w:rFonts w:asciiTheme="majorHAnsi" w:eastAsiaTheme="majorEastAsia" w:hAnsiTheme="majorHAnsi" w:cstheme="majorBidi"/>
+      <w:color w:val="4F81BD" w:themeColor="accent1"/>
+    </w:rPr>
+  </w:style>
+  <w:style w:type="paragraph" w:styleId="berschrift8">
+    <w:name w:val="heading 8"/>
+    <w:basedOn w:val="Standard"/>
+    <w:next w:val="Textkrper"/>
+    <w:uiPriority w:val="9"/>
+    <w:unhideWhenUsed/>
+    <w:qFormat/>
+    <w:pPr>
+      <w:keepNext/>
+      <w:keepLines/>
+      <w:spacing w:before="200" w:after="0"/>
+      <w:outlineLvl w:val="7"/>
+    </w:pPr>
+    <w:rPr>
+      <w:rFonts w:asciiTheme="majorHAnsi" w:eastAsiaTheme="majorEastAsia" w:hAnsiTheme="majorHAnsi" w:cstheme="majorBidi"/>
+      <w:color w:val="4F81BD" w:themeColor="accent1"/>
+    </w:rPr>
+  </w:style>
+  <w:style w:type="paragraph" w:styleId="berschrift9">
+    <w:name w:val="heading 9"/>
+    <w:basedOn w:val="Standard"/>
+    <w:next w:val="Textkrper"/>
+    <w:uiPriority w:val="9"/>
+    <w:unhideWhenUsed/>
+    <w:qFormat/>
+    <w:pPr>
+      <w:keepNext/>
+      <w:keepLines/>
+      <w:spacing w:before="200" w:after="0"/>
+      <w:outlineLvl w:val="8"/>
+    </w:pPr>
+    <w:rPr>
+      <w:rFonts w:asciiTheme="majorHAnsi" w:eastAsiaTheme="majorEastAsia" w:hAnsiTheme="majorHAnsi" w:cstheme="majorBidi"/>
+      <w:color w:val="4F81BD" w:themeColor="accent1"/>
+    </w:rPr>
+  </w:style>
   <w:style w:type="character" w:default="1" w:styleId="Absatz-Standardschriftart">
     <w:name w:val="Default Paragraph Font"/>
     <w:uiPriority w:val="1"/>
-    <w:semiHidden/>
     <w:unhideWhenUsed/>
   </w:style>
   <w:style w:type="table" w:default="1" w:styleId="NormaleTabelle">
@@ -14861,14 +15716,11 @@
     <w:basedOn w:val="Standard"/>
     <w:link w:val="TextkrperZchn"/>
     <w:qFormat/>
-    <w:rsid w:val="001272F2"/>
+    <w:rsid w:val="005036C4"/>
     <w:pPr>
-      <w:spacing w:before="180" w:after="240" w:line="480" w:lineRule="auto"/>
+      <w:spacing w:before="180"/>
       <w:ind w:firstLine="680"/>
     </w:pPr>
-    <w:rPr>
-      <w:rFonts w:ascii="Times New Roman" w:hAnsi="Times New Roman"/>
-    </w:rPr>
   </w:style>
   <w:style w:type="paragraph" w:customStyle="1" w:styleId="FirstParagraph">
     <w:name w:val="First Paragraph"/>
@@ -14880,9 +15732,9 @@
     <w:name w:val="Compact"/>
     <w:basedOn w:val="Textkrper"/>
     <w:qFormat/>
-    <w:rsid w:val="00331F8D"/>
+    <w:rsid w:val="00AF6DE6"/>
     <w:pPr>
-      <w:spacing w:before="36" w:after="36"/>
+      <w:spacing w:after="180" w:line="240" w:lineRule="auto"/>
       <w:ind w:firstLine="0"/>
     </w:pPr>
   </w:style>
@@ -14891,16 +15743,15 @@
     <w:basedOn w:val="Standard"/>
     <w:next w:val="Textkrper"/>
     <w:qFormat/>
-    <w:rsid w:val="00B75796"/>
+    <w:rsid w:val="00186200"/>
     <w:pPr>
       <w:keepNext/>
       <w:keepLines/>
-      <w:pageBreakBefore/>
-      <w:spacing w:before="480" w:after="240" w:line="480" w:lineRule="auto"/>
+      <w:spacing w:before="2040"/>
       <w:jc w:val="center"/>
     </w:pPr>
     <w:rPr>
-      <w:rFonts w:ascii="Times New Roman" w:eastAsiaTheme="majorEastAsia" w:hAnsi="Times New Roman" w:cstheme="majorBidi"/>
+      <w:rFonts w:eastAsiaTheme="majorEastAsia" w:cstheme="majorBidi"/>
       <w:bCs/>
       <w:szCs w:val="36"/>
     </w:rPr>
@@ -14910,57 +15761,46 @@
     <w:basedOn w:val="Titel"/>
     <w:next w:val="Textkrper"/>
     <w:qFormat/>
+    <w:rsid w:val="00572FF5"/>
     <w:pPr>
       <w:spacing w:before="240"/>
     </w:pPr>
     <w:rPr>
-      <w:sz w:val="30"/>
       <w:szCs w:val="30"/>
     </w:rPr>
   </w:style>
   <w:style w:type="paragraph" w:customStyle="1" w:styleId="Author">
     <w:name w:val="Author"/>
+    <w:basedOn w:val="Titel"/>
     <w:next w:val="Textkrper"/>
     <w:qFormat/>
-    <w:rsid w:val="003C3842"/>
+    <w:rsid w:val="00CB20D0"/>
     <w:pPr>
-      <w:keepNext/>
-      <w:keepLines/>
-      <w:spacing w:line="480" w:lineRule="auto"/>
-      <w:jc w:val="center"/>
+      <w:spacing w:before="0"/>
     </w:pPr>
-    <w:rPr>
-      <w:rFonts w:ascii="Times New Roman" w:hAnsi="Times New Roman"/>
-    </w:rPr>
   </w:style>
   <w:style w:type="paragraph" w:styleId="Datum">
     <w:name w:val="Date"/>
     <w:next w:val="Textkrper"/>
     <w:qFormat/>
-    <w:rsid w:val="001272F2"/>
     <w:pPr>
       <w:keepNext/>
       <w:keepLines/>
-      <w:spacing w:line="480" w:lineRule="auto"/>
       <w:jc w:val="center"/>
     </w:pPr>
-    <w:rPr>
-      <w:rFonts w:ascii="Times New Roman" w:hAnsi="Times New Roman"/>
-    </w:rPr>
   </w:style>
   <w:style w:type="paragraph" w:customStyle="1" w:styleId="Abstract">
     <w:name w:val="Abstract"/>
     <w:basedOn w:val="Standard"/>
     <w:next w:val="Textkrper"/>
     <w:qFormat/>
-    <w:rsid w:val="001272F2"/>
+    <w:rsid w:val="00572FF5"/>
     <w:pPr>
       <w:keepNext/>
       <w:keepLines/>
-      <w:spacing w:before="300" w:after="300" w:line="480" w:lineRule="auto"/>
+      <w:spacing w:before="300" w:after="300"/>
     </w:pPr>
     <w:rPr>
-      <w:rFonts w:ascii="Times New Roman" w:hAnsi="Times New Roman"/>
       <w:szCs w:val="20"/>
     </w:rPr>
   </w:style>
@@ -14968,14 +15808,10 @@
     <w:name w:val="Bibliography"/>
     <w:basedOn w:val="Standard"/>
     <w:qFormat/>
-    <w:rsid w:val="001272F2"/>
+    <w:rsid w:val="00572FF5"/>
     <w:pPr>
-      <w:spacing w:line="480" w:lineRule="auto"/>
       <w:ind w:left="680" w:hanging="680"/>
     </w:pPr>
-    <w:rPr>
-      <w:rFonts w:ascii="Times New Roman" w:hAnsi="Times New Roman"/>
-    </w:rPr>
   </w:style>
   <w:style w:type="paragraph" w:styleId="Blocktext">
     <w:name w:val="Block Text"/>
@@ -14986,7 +15822,6 @@
     <w:qFormat/>
     <w:pPr>
       <w:spacing w:before="100" w:after="100"/>
-      <w:ind w:firstLine="0"/>
     </w:pPr>
     <w:rPr>
       <w:rFonts w:asciiTheme="majorHAnsi" w:eastAsiaTheme="majorEastAsia" w:hAnsiTheme="majorHAnsi" w:cstheme="majorBidi"/>
@@ -15001,13 +15836,48 @@
     <w:uiPriority w:val="9"/>
     <w:unhideWhenUsed/>
     <w:qFormat/>
-    <w:rsid w:val="001272F2"/>
+    <w:rsid w:val="00006D3F"/>
     <w:pPr>
-      <w:spacing w:line="480" w:lineRule="auto"/>
+      <w:spacing w:before="0"/>
+    </w:pPr>
+  </w:style>
+  <w:style w:type="table" w:customStyle="1" w:styleId="Table">
+    <w:name w:val="Table"/>
+    <w:basedOn w:val="NormaleTabelle"/>
+    <w:uiPriority w:val="99"/>
+    <w:rsid w:val="00141BA7"/>
+    <w:pPr>
+      <w:spacing w:after="0"/>
     </w:pPr>
     <w:rPr>
       <w:rFonts w:ascii="Times New Roman" w:hAnsi="Times New Roman"/>
     </w:rPr>
+    <w:tblPr>
+      <w:tblBorders>
+        <w:top w:val="single" w:sz="12" w:space="0" w:color="auto"/>
+        <w:bottom w:val="single" w:sz="4" w:space="0" w:color="auto"/>
+      </w:tblBorders>
+    </w:tblPr>
+    <w:tcPr>
+      <w:vAlign w:val="center"/>
+    </w:tcPr>
+    <w:tblStylePr w:type="firstRow">
+      <w:tblPr/>
+      <w:tcPr>
+        <w:tcBorders>
+          <w:top w:val="single" w:sz="8" w:space="0" w:color="auto"/>
+          <w:bottom w:val="single" w:sz="4" w:space="0" w:color="auto"/>
+        </w:tcBorders>
+      </w:tcPr>
+    </w:tblStylePr>
+    <w:tblStylePr w:type="lastRow">
+      <w:tblPr/>
+      <w:tcPr>
+        <w:tcBorders>
+          <w:bottom w:val="single" w:sz="4" w:space="0" w:color="auto"/>
+        </w:tcBorders>
+      </w:tcPr>
+    </w:tblStylePr>
   </w:style>
   <w:style w:type="paragraph" w:customStyle="1" w:styleId="DefinitionTerm">
     <w:name w:val="Definition Term"/>
@@ -15040,24 +15910,16 @@
   <w:style w:type="paragraph" w:customStyle="1" w:styleId="TableCaption">
     <w:name w:val="Table Caption"/>
     <w:basedOn w:val="Beschriftung"/>
-    <w:rsid w:val="001272F2"/>
+    <w:rsid w:val="00006D3F"/>
     <w:pPr>
       <w:keepNext/>
-      <w:spacing w:after="0" w:line="480" w:lineRule="auto"/>
     </w:pPr>
-    <w:rPr>
-      <w:rFonts w:ascii="Times New Roman" w:hAnsi="Times New Roman"/>
-    </w:rPr>
   </w:style>
   <w:style w:type="paragraph" w:customStyle="1" w:styleId="ImageCaption">
     <w:name w:val="Image Caption"/>
     <w:basedOn w:val="Beschriftung"/>
-    <w:rsid w:val="003C3842"/>
-    <w:pPr>
-      <w:spacing w:line="480" w:lineRule="auto"/>
-    </w:pPr>
+    <w:rsid w:val="00421B26"/>
     <w:rPr>
-      <w:rFonts w:ascii="Times New Roman" w:hAnsi="Times New Roman"/>
       <w:i w:val="0"/>
     </w:rPr>
   </w:style>
@@ -15065,8 +15927,8 @@
     <w:name w:val="Figure"/>
     <w:basedOn w:val="Standard"/>
   </w:style>
-  <w:style w:type="paragraph" w:customStyle="1" w:styleId="FigurewithCaption">
-    <w:name w:val="Figure with Caption"/>
+  <w:style w:type="paragraph" w:customStyle="1" w:styleId="CaptionedFigure">
+    <w:name w:val="Captioned Figure"/>
     <w:basedOn w:val="Figure"/>
     <w:pPr>
       <w:keepNext/>
@@ -15096,7 +15958,6 @@
   <w:style w:type="character" w:styleId="Hyperlink">
     <w:name w:val="Hyperlink"/>
     <w:basedOn w:val="BeschriftungZchn"/>
-    <w:rsid w:val="007D3543"/>
     <w:rPr>
       <w:color w:val="4F81BD" w:themeColor="accent1"/>
     </w:rPr>
@@ -15108,9 +15969,9 @@
     <w:uiPriority w:val="39"/>
     <w:unhideWhenUsed/>
     <w:qFormat/>
-    <w:rsid w:val="001272F2"/>
+    <w:rsid w:val="00006D3F"/>
     <w:pPr>
-      <w:spacing w:before="240"/>
+      <w:spacing w:before="240" w:after="240"/>
       <w:outlineLvl w:val="9"/>
     </w:pPr>
     <w:rPr>
@@ -15447,139 +16308,75 @@
       <w:shd w:val="clear" w:color="auto" w:fill="F8F8F8"/>
     </w:rPr>
   </w:style>
-  <w:style w:type="paragraph" w:styleId="Sprechblasentext">
-    <w:name w:val="Balloon Text"/>
+  <w:style w:type="paragraph" w:styleId="Kopfzeile">
+    <w:name w:val="header"/>
     <w:basedOn w:val="Standard"/>
-    <w:link w:val="SprechblasentextZchn"/>
-    <w:rsid w:val="00AC3650"/>
+    <w:link w:val="KopfzeileZchn"/>
+    <w:unhideWhenUsed/>
+    <w:rsid w:val="00AF36ED"/>
     <w:pPr>
+      <w:tabs>
+        <w:tab w:val="center" w:pos="4536"/>
+        <w:tab w:val="right" w:pos="9072"/>
+      </w:tabs>
       <w:spacing w:after="0"/>
     </w:pPr>
-    <w:rPr>
-      <w:rFonts w:ascii="Tahoma" w:hAnsi="Tahoma" w:cs="Tahoma"/>
-      <w:sz w:val="16"/>
-      <w:szCs w:val="16"/>
-    </w:rPr>
   </w:style>
-  <w:style w:type="character" w:customStyle="1" w:styleId="SprechblasentextZchn">
-    <w:name w:val="Sprechblasentext Zchn"/>
+  <w:style w:type="character" w:customStyle="1" w:styleId="KopfzeileZchn">
+    <w:name w:val="Kopfzeile Zchn"/>
     <w:basedOn w:val="Absatz-Standardschriftart"/>
-    <w:link w:val="Sprechblasentext"/>
-    <w:rsid w:val="00AC3650"/>
-    <w:rPr>
-      <w:rFonts w:ascii="Tahoma" w:hAnsi="Tahoma" w:cs="Tahoma"/>
-      <w:sz w:val="16"/>
-      <w:szCs w:val="16"/>
-    </w:rPr>
+    <w:link w:val="Kopfzeile"/>
+    <w:rsid w:val="00AF36ED"/>
   </w:style>
-  <w:style w:type="character" w:customStyle="1" w:styleId="berschrift2Zchn">
-    <w:name w:val="Überschrift 2 Zchn"/>
+  <w:style w:type="paragraph" w:styleId="Fuzeile">
+    <w:name w:val="footer"/>
+    <w:basedOn w:val="Standard"/>
+    <w:link w:val="FuzeileZchn"/>
+    <w:unhideWhenUsed/>
+    <w:rsid w:val="00AF36ED"/>
+    <w:pPr>
+      <w:tabs>
+        <w:tab w:val="center" w:pos="4536"/>
+        <w:tab w:val="right" w:pos="9072"/>
+      </w:tabs>
+      <w:spacing w:after="0"/>
+    </w:pPr>
+  </w:style>
+  <w:style w:type="character" w:customStyle="1" w:styleId="FuzeileZchn">
+    <w:name w:val="Fußzeile Zchn"/>
     <w:basedOn w:val="Absatz-Standardschriftart"/>
-    <w:link w:val="berschrift2"/>
-    <w:uiPriority w:val="9"/>
-    <w:rsid w:val="00445C3D"/>
-    <w:rPr>
-      <w:rFonts w:ascii="Times New Roman" w:eastAsiaTheme="majorEastAsia" w:hAnsi="Times New Roman" w:cstheme="majorBidi"/>
-      <w:b/>
-      <w:bCs/>
-      <w:szCs w:val="32"/>
-    </w:rPr>
+    <w:link w:val="Fuzeile"/>
+    <w:rsid w:val="00AF36ED"/>
+  </w:style>
+  <w:style w:type="character" w:styleId="Seitenzahl">
+    <w:name w:val="page number"/>
+    <w:basedOn w:val="Absatz-Standardschriftart"/>
+    <w:semiHidden/>
+    <w:unhideWhenUsed/>
+    <w:rsid w:val="00AF36ED"/>
+  </w:style>
+  <w:style w:type="paragraph" w:customStyle="1" w:styleId="h1-pagebreak">
+    <w:name w:val="h1-pagebreak"/>
+    <w:basedOn w:val="berschrift1"/>
+    <w:qFormat/>
+    <w:rsid w:val="00006D3F"/>
+    <w:pPr>
+      <w:pageBreakBefore/>
+    </w:pPr>
   </w:style>
   <w:style w:type="character" w:customStyle="1" w:styleId="TextkrperZchn">
     <w:name w:val="Textkörper Zchn"/>
     <w:basedOn w:val="Absatz-Standardschriftart"/>
     <w:link w:val="Textkrper"/>
-    <w:rsid w:val="001272F2"/>
+    <w:rsid w:val="005036C4"/>
     <w:rPr>
       <w:rFonts w:ascii="Times New Roman" w:hAnsi="Times New Roman"/>
     </w:rPr>
   </w:style>
-  <w:style w:type="paragraph" w:styleId="Zitat">
-    <w:name w:val="Quote"/>
-    <w:basedOn w:val="Standard"/>
-    <w:next w:val="Standard"/>
-    <w:link w:val="ZitatZchn"/>
-    <w:rsid w:val="001272F2"/>
-    <w:pPr>
-      <w:spacing w:after="0" w:line="480" w:lineRule="auto"/>
-      <w:ind w:left="680"/>
-    </w:pPr>
-    <w:rPr>
-      <w:rFonts w:ascii="Times New Roman" w:hAnsi="Times New Roman"/>
-      <w:iCs/>
-      <w:color w:val="000000" w:themeColor="text1"/>
-    </w:rPr>
-  </w:style>
-  <w:style w:type="character" w:customStyle="1" w:styleId="ZitatZchn">
-    <w:name w:val="Zitat Zchn"/>
-    <w:basedOn w:val="Absatz-Standardschriftart"/>
-    <w:link w:val="Zitat"/>
-    <w:rsid w:val="001272F2"/>
-    <w:rPr>
-      <w:rFonts w:ascii="Times New Roman" w:hAnsi="Times New Roman"/>
-      <w:iCs/>
-      <w:color w:val="000000" w:themeColor="text1"/>
-    </w:rPr>
-  </w:style>
-  <w:style w:type="character" w:styleId="Seitenzahl">
-    <w:name w:val="page number"/>
-    <w:basedOn w:val="Absatz-Standardschriftart"/>
-    <w:rsid w:val="001272F2"/>
-    <w:rPr>
-      <w:rFonts w:ascii="Times New Roman" w:hAnsi="Times New Roman"/>
-      <w:sz w:val="24"/>
-    </w:rPr>
-  </w:style>
-  <w:style w:type="paragraph" w:styleId="Kopfzeile">
-    <w:name w:val="header"/>
-    <w:basedOn w:val="Standard"/>
-    <w:link w:val="KopfzeileZchn"/>
-    <w:rsid w:val="001272F2"/>
-    <w:pPr>
-      <w:tabs>
-        <w:tab w:val="center" w:pos="4703"/>
-        <w:tab w:val="right" w:pos="9406"/>
-      </w:tabs>
-      <w:spacing w:after="0" w:line="480" w:lineRule="auto"/>
-    </w:pPr>
-    <w:rPr>
-      <w:rFonts w:ascii="Times New Roman" w:hAnsi="Times New Roman"/>
-    </w:rPr>
-  </w:style>
-  <w:style w:type="character" w:customStyle="1" w:styleId="KopfzeileZchn">
-    <w:name w:val="Kopfzeile Zchn"/>
-    <w:basedOn w:val="Absatz-Standardschriftart"/>
-    <w:link w:val="Kopfzeile"/>
-    <w:rsid w:val="001272F2"/>
-    <w:rPr>
-      <w:rFonts w:ascii="Times New Roman" w:hAnsi="Times New Roman"/>
-    </w:rPr>
-  </w:style>
-  <w:style w:type="paragraph" w:styleId="Abbildungsverzeichnis">
-    <w:name w:val="table of figures"/>
-    <w:basedOn w:val="Standard"/>
-    <w:next w:val="Standard"/>
-    <w:rsid w:val="001272F2"/>
-    <w:pPr>
-      <w:spacing w:after="0" w:line="480" w:lineRule="auto"/>
-    </w:pPr>
-    <w:rPr>
-      <w:rFonts w:ascii="Times New Roman" w:hAnsi="Times New Roman"/>
-    </w:rPr>
-  </w:style>
-  <w:style w:type="paragraph" w:customStyle="1" w:styleId="h1-pagebreak">
-    <w:name w:val="h1-pagebreak"/>
-    <w:basedOn w:val="berschrift1"/>
-    <w:qFormat/>
-    <w:rsid w:val="00CC4DBE"/>
-    <w:pPr>
-      <w:pageBreakBefore/>
-    </w:pPr>
-  </w:style>
   <w:style w:type="table" w:styleId="Tabellenraster">
     <w:name w:val="Table Grid"/>
     <w:basedOn w:val="NormaleTabelle"/>
-    <w:rsid w:val="007407D0"/>
+    <w:rsid w:val="00006D3F"/>
     <w:pPr>
       <w:spacing w:after="0"/>
     </w:pPr>
@@ -15594,31 +16391,214 @@
       </w:tblBorders>
     </w:tblPr>
   </w:style>
-  <w:style w:type="table" w:customStyle="1" w:styleId="Table">
-    <w:name w:val="Table"/>
+  <w:style w:type="table" w:styleId="Gitternetztabelle1hell">
+    <w:name w:val="Grid Table 1 Light"/>
     <w:basedOn w:val="NormaleTabelle"/>
-    <w:uiPriority w:val="99"/>
-    <w:rsid w:val="007407D0"/>
+    <w:rsid w:val="00006D3F"/>
     <w:pPr>
       <w:spacing w:after="0"/>
     </w:pPr>
     <w:tblPr>
+      <w:tblStyleRowBandSize w:val="1"/>
+      <w:tblStyleColBandSize w:val="1"/>
       <w:tblBorders>
-        <w:top w:val="single" w:sz="12" w:space="0" w:color="auto"/>
-        <w:bottom w:val="single" w:sz="12" w:space="0" w:color="auto"/>
+        <w:top w:val="single" w:sz="4" w:space="0" w:color="999999" w:themeColor="text1" w:themeTint="66"/>
+        <w:left w:val="single" w:sz="4" w:space="0" w:color="999999" w:themeColor="text1" w:themeTint="66"/>
+        <w:bottom w:val="single" w:sz="4" w:space="0" w:color="999999" w:themeColor="text1" w:themeTint="66"/>
+        <w:right w:val="single" w:sz="4" w:space="0" w:color="999999" w:themeColor="text1" w:themeTint="66"/>
+        <w:insideH w:val="single" w:sz="4" w:space="0" w:color="999999" w:themeColor="text1" w:themeTint="66"/>
+        <w:insideV w:val="single" w:sz="4" w:space="0" w:color="999999" w:themeColor="text1" w:themeTint="66"/>
       </w:tblBorders>
     </w:tblPr>
-    <w:tcPr>
-      <w:vAlign w:val="center"/>
-    </w:tcPr>
     <w:tblStylePr w:type="firstRow">
+      <w:rPr>
+        <w:b/>
+        <w:bCs/>
+      </w:rPr>
       <w:tblPr/>
       <w:tcPr>
         <w:tcBorders>
-          <w:bottom w:val="single" w:sz="8" w:space="0" w:color="auto"/>
+          <w:bottom w:val="single" w:sz="12" w:space="0" w:color="666666" w:themeColor="text1" w:themeTint="99"/>
         </w:tcBorders>
       </w:tcPr>
     </w:tblStylePr>
+    <w:tblStylePr w:type="lastRow">
+      <w:rPr>
+        <w:b/>
+        <w:bCs/>
+      </w:rPr>
+      <w:tblPr/>
+      <w:tcPr>
+        <w:tcBorders>
+          <w:top w:val="double" w:sz="2" w:space="0" w:color="666666" w:themeColor="text1" w:themeTint="99"/>
+        </w:tcBorders>
+      </w:tcPr>
+    </w:tblStylePr>
+    <w:tblStylePr w:type="firstCol">
+      <w:rPr>
+        <w:b/>
+        <w:bCs/>
+      </w:rPr>
+    </w:tblStylePr>
+    <w:tblStylePr w:type="lastCol">
+      <w:rPr>
+        <w:b/>
+        <w:bCs/>
+      </w:rPr>
+    </w:tblStylePr>
+  </w:style>
+  <w:style w:type="table" w:styleId="EinfacheTabelle2">
+    <w:name w:val="Plain Table 2"/>
+    <w:basedOn w:val="NormaleTabelle"/>
+    <w:rsid w:val="00006D3F"/>
+    <w:pPr>
+      <w:spacing w:after="0"/>
+    </w:pPr>
+    <w:tblPr>
+      <w:tblStyleRowBandSize w:val="1"/>
+      <w:tblStyleColBandSize w:val="1"/>
+      <w:tblBorders>
+        <w:top w:val="single" w:sz="4" w:space="0" w:color="7F7F7F" w:themeColor="text1" w:themeTint="80"/>
+        <w:bottom w:val="single" w:sz="4" w:space="0" w:color="7F7F7F" w:themeColor="text1" w:themeTint="80"/>
+      </w:tblBorders>
+    </w:tblPr>
+    <w:tblStylePr w:type="firstRow">
+      <w:rPr>
+        <w:b/>
+        <w:bCs/>
+      </w:rPr>
+      <w:tblPr/>
+      <w:tcPr>
+        <w:tcBorders>
+          <w:bottom w:val="single" w:sz="4" w:space="0" w:color="7F7F7F" w:themeColor="text1" w:themeTint="80"/>
+        </w:tcBorders>
+      </w:tcPr>
+    </w:tblStylePr>
+    <w:tblStylePr w:type="lastRow">
+      <w:rPr>
+        <w:b/>
+        <w:bCs/>
+      </w:rPr>
+      <w:tblPr/>
+      <w:tcPr>
+        <w:tcBorders>
+          <w:top w:val="single" w:sz="4" w:space="0" w:color="7F7F7F" w:themeColor="text1" w:themeTint="80"/>
+        </w:tcBorders>
+      </w:tcPr>
+    </w:tblStylePr>
+    <w:tblStylePr w:type="firstCol">
+      <w:rPr>
+        <w:b/>
+        <w:bCs/>
+      </w:rPr>
+    </w:tblStylePr>
+    <w:tblStylePr w:type="lastCol">
+      <w:rPr>
+        <w:b/>
+        <w:bCs/>
+      </w:rPr>
+    </w:tblStylePr>
+    <w:tblStylePr w:type="band1Vert">
+      <w:tblPr/>
+      <w:tcPr>
+        <w:tcBorders>
+          <w:left w:val="single" w:sz="4" w:space="0" w:color="7F7F7F" w:themeColor="text1" w:themeTint="80"/>
+          <w:right w:val="single" w:sz="4" w:space="0" w:color="7F7F7F" w:themeColor="text1" w:themeTint="80"/>
+        </w:tcBorders>
+      </w:tcPr>
+    </w:tblStylePr>
+    <w:tblStylePr w:type="band2Vert">
+      <w:tblPr/>
+      <w:tcPr>
+        <w:tcBorders>
+          <w:left w:val="single" w:sz="4" w:space="0" w:color="7F7F7F" w:themeColor="text1" w:themeTint="80"/>
+          <w:right w:val="single" w:sz="4" w:space="0" w:color="7F7F7F" w:themeColor="text1" w:themeTint="80"/>
+        </w:tcBorders>
+      </w:tcPr>
+    </w:tblStylePr>
+    <w:tblStylePr w:type="band1Horz">
+      <w:tblPr/>
+      <w:tcPr>
+        <w:tcBorders>
+          <w:top w:val="single" w:sz="4" w:space="0" w:color="7F7F7F" w:themeColor="text1" w:themeTint="80"/>
+          <w:bottom w:val="single" w:sz="4" w:space="0" w:color="7F7F7F" w:themeColor="text1" w:themeTint="80"/>
+        </w:tcBorders>
+      </w:tcPr>
+    </w:tblStylePr>
+  </w:style>
+  <w:style w:type="table" w:styleId="EinfacheTabelle1">
+    <w:name w:val="Plain Table 1"/>
+    <w:basedOn w:val="NormaleTabelle"/>
+    <w:rsid w:val="00006D3F"/>
+    <w:pPr>
+      <w:spacing w:after="0"/>
+    </w:pPr>
+    <w:tblPr>
+      <w:tblStyleRowBandSize w:val="1"/>
+      <w:tblStyleColBandSize w:val="1"/>
+      <w:tblBorders>
+        <w:top w:val="single" w:sz="4" w:space="0" w:color="BFBFBF" w:themeColor="background1" w:themeShade="BF"/>
+        <w:left w:val="single" w:sz="4" w:space="0" w:color="BFBFBF" w:themeColor="background1" w:themeShade="BF"/>
+        <w:bottom w:val="single" w:sz="4" w:space="0" w:color="BFBFBF" w:themeColor="background1" w:themeShade="BF"/>
+        <w:right w:val="single" w:sz="4" w:space="0" w:color="BFBFBF" w:themeColor="background1" w:themeShade="BF"/>
+        <w:insideH w:val="single" w:sz="4" w:space="0" w:color="BFBFBF" w:themeColor="background1" w:themeShade="BF"/>
+        <w:insideV w:val="single" w:sz="4" w:space="0" w:color="BFBFBF" w:themeColor="background1" w:themeShade="BF"/>
+      </w:tblBorders>
+    </w:tblPr>
+    <w:tblStylePr w:type="firstRow">
+      <w:rPr>
+        <w:b/>
+        <w:bCs/>
+      </w:rPr>
+    </w:tblStylePr>
+    <w:tblStylePr w:type="lastRow">
+      <w:rPr>
+        <w:b/>
+        <w:bCs/>
+      </w:rPr>
+      <w:tblPr/>
+      <w:tcPr>
+        <w:tcBorders>
+          <w:top w:val="double" w:sz="4" w:space="0" w:color="BFBFBF" w:themeColor="background1" w:themeShade="BF"/>
+        </w:tcBorders>
+      </w:tcPr>
+    </w:tblStylePr>
+    <w:tblStylePr w:type="firstCol">
+      <w:rPr>
+        <w:b/>
+        <w:bCs/>
+      </w:rPr>
+    </w:tblStylePr>
+    <w:tblStylePr w:type="lastCol">
+      <w:rPr>
+        <w:b/>
+        <w:bCs/>
+      </w:rPr>
+    </w:tblStylePr>
+    <w:tblStylePr w:type="band1Vert">
+      <w:tblPr/>
+      <w:tcPr>
+        <w:shd w:val="clear" w:color="auto" w:fill="F2F2F2" w:themeFill="background1" w:themeFillShade="F2"/>
+      </w:tcPr>
+    </w:tblStylePr>
+    <w:tblStylePr w:type="band1Horz">
+      <w:tblPr/>
+      <w:tcPr>
+        <w:shd w:val="clear" w:color="auto" w:fill="F2F2F2" w:themeFill="background1" w:themeFillShade="F2"/>
+      </w:tcPr>
+    </w:tblStylePr>
+  </w:style>
+  <w:style w:type="character" w:styleId="Buchtitel">
+    <w:name w:val="Book Title"/>
+    <w:basedOn w:val="Absatz-Standardschriftart"/>
+    <w:rsid w:val="00F14702"/>
+    <w:rPr>
+      <w:b/>
+      <w:bCs/>
+      <w:i/>
+      <w:iCs/>
+      <w:spacing w:val="5"/>
+    </w:rPr>
   </w:style>
 </w:styles>
 </file>

</xml_diff>

<commit_message>
update rmd and reknit
</commit_message>
<xml_diff>
--- a/docs/manuscripts/jasa/results.docx
+++ b/docs/manuscripts/jasa/results.docx
@@ -92,7 +92,7 @@
     </w:p>
     <w:p>
       <w:pPr>
-        <w:pStyle w:val="Textkrper"/>
+        <w:pStyle w:val="Compact"/>
       </w:pPr>
       <w:r>
         <w:t xml:space="preserve">                                                                                                                                                    </w:t>
@@ -175,6 +175,7 @@
     </w:p>
     <w:p>
       <w:pPr>
+        <w:pStyle w:val="Compact"/>
         <w:pStyle w:val="Titel"/>
       </w:pPr>
       <w:r>
@@ -219,6 +220,7 @@
     </w:p>
     <w:p>
       <w:pPr>
+        <w:pStyle w:val="Compact"/>
         <w:pStyle w:val="Titel"/>
       </w:pPr>
       <w:r>
@@ -3061,6 +3063,7 @@
     <w:bookmarkEnd w:id="55"/>
     <w:p>
       <w:pPr>
+        <w:pStyle w:val="Compact"/>
         <w:pStyle w:val="Titel"/>
       </w:pPr>
       <w:r>
@@ -3194,7 +3197,7 @@
         <w:t xml:space="preserve"> </w:t>
       </w:r>
       <w:r>
-        <w:t xml:space="preserve">(β = 0.18; SE = 0.09; CI = [0.01, 0.36])</w:t>
+        <w:t xml:space="preserve">(β = 0.015, HDI = [−0.223, 0.236], ROPE = 0.349, MPE = 0.551)</w:t>
       </w:r>
       <w:r>
         <w:t xml:space="preserve"> </w:t>
@@ -3206,49 +3209,7 @@
         <w:t xml:space="preserve"> </w:t>
       </w:r>
       <w:r>
-        <w:t xml:space="preserve">(β = 0.20; SE = 0.11; CI = [−0.03, 0.42]).</w:t>
-      </w:r>
-      <w:r>
-        <w:t xml:space="preserve"> </w:t>
-      </w:r>
-      <w:r>
-        <w:t xml:space="preserve">For F1 and F2,</w:t>
-      </w:r>
-      <w:r>
-        <w:t xml:space="preserve"> </w:t>
-      </w:r>
-      <w:r>
-        <w:t xml:space="preserve">15.41% and</w:t>
-      </w:r>
-      <w:r>
-        <w:t xml:space="preserve"> </w:t>
-      </w:r>
-      <w:r>
-        <w:t xml:space="preserve">15.41% of the respective HDI’s fell within the specified</w:t>
-      </w:r>
-      <w:r>
-        <w:t xml:space="preserve"> </w:t>
-      </w:r>
-      <w:r>
-        <w:t xml:space="preserve">ROPE.</w:t>
-      </w:r>
-      <w:r>
-        <w:t xml:space="preserve"> </w:t>
-      </w:r>
-      <w:r>
-        <w:t xml:space="preserve">The probability that β was greater than 0 was</w:t>
-      </w:r>
-      <w:r>
-        <w:t xml:space="preserve"> </w:t>
-      </w:r>
-      <w:r>
-        <w:t xml:space="preserve">.979 for F1 and</w:t>
-      </w:r>
-      <w:r>
-        <w:t xml:space="preserve"> </w:t>
-      </w:r>
-      <w:r>
-        <w:t xml:space="preserve">.958 for F2.</w:t>
+        <w:t xml:space="preserve">(β = 0.225, HDI = [−0.012, 0.473], ROPE = 0.053, MPE = 0.966).</w:t>
       </w:r>
       <w:r>
         <w:t xml:space="preserve"> </w:t>
@@ -3278,7 +3239,7 @@
         <w:t xml:space="preserve"> </w:t>
       </w:r>
       <w:r>
-        <w:t xml:space="preserve">(β = −0.02; SE = 0.04; CI = [−0.10, 0.05]),</w:t>
+        <w:t xml:space="preserve">(β = 0.124, HDI = [0.011, 0.241], ROPE = 0.077, MPE = 0.982),</w:t>
       </w:r>
       <w:r>
         <w:t xml:space="preserve"> </w:t>
@@ -3290,37 +3251,7 @@
         <w:t xml:space="preserve"> </w:t>
       </w:r>
       <w:r>
-        <w:t xml:space="preserve">(β = −0.01; SE = 0.04; CI = [−0.09, 0.08]).</w:t>
-      </w:r>
-      <w:r>
-        <w:t xml:space="preserve"> </w:t>
-      </w:r>
-      <w:r>
-        <w:t xml:space="preserve">In both cases</w:t>
-      </w:r>
-      <w:r>
-        <w:t xml:space="preserve"> </w:t>
-      </w:r>
-      <w:r>
-        <w:t xml:space="preserve">100% of the HDI fell within the ROPE and the probability</w:t>
-      </w:r>
-      <w:r>
-        <w:t xml:space="preserve"> </w:t>
-      </w:r>
-      <w:r>
-        <w:t xml:space="preserve">that β was less than 0 was</w:t>
-      </w:r>
-      <w:r>
-        <w:t xml:space="preserve"> </w:t>
-      </w:r>
-      <w:r>
-        <w:t xml:space="preserve">.717 for F1 and</w:t>
-      </w:r>
-      <w:r>
-        <w:t xml:space="preserve"> </w:t>
-      </w:r>
-      <w:r>
-        <w:t xml:space="preserve">.555 for F2.</w:t>
+        <w:t xml:space="preserve">(β = 0.128, HDI = [−0.057, 0.310], ROPE = 0.178, MPE = 0.915).</w:t>
       </w:r>
       <w:r>
         <w:t xml:space="preserve"> </w:t>
@@ -3399,14 +3330,14 @@
       <w:r>
         <w:drawing>
           <wp:inline>
-            <wp:extent cx="4572000" cy="3657600"/>
+            <wp:extent cx="5969000" cy="3316111"/>
             <wp:effectExtent b="0" l="0" r="0" t="0"/>
             <wp:docPr descr="Figure 7.   F1 × F2 of /a/ from monolingual speakers as a function of language (English, Spanish). Transparent points represent raw data. Solid points indicate posterior means ± 95% and 80% credible intervals." title="" id="1" name="Picture"/>
             <a:graphic>
               <a:graphicData uri="http://schemas.openxmlformats.org/drawingml/2006/picture">
                 <pic:pic>
                   <pic:nvPicPr>
-                    <pic:cNvPr descr="/Users/casillas/academia/research/in_progress/spanish_english_coronals/figs/vowel_all_metrics.pdf" id="0" name="Picture"/>
+                    <pic:cNvPr descr="/Users/casillas/academia/research/in_progress/spanish_english_coronals/figs/vowel_all_metrics_marginal.pdf" id="0" name="Picture"/>
                     <pic:cNvPicPr>
                       <a:picLocks noChangeArrowheads="1" noChangeAspect="1"/>
                     </pic:cNvPicPr>
@@ -3420,7 +3351,7 @@
                   <pic:spPr bwMode="auto">
                     <a:xfrm>
                       <a:off x="0" y="0"/>
-                      <a:ext cx="4572000" cy="3657600"/>
+                      <a:ext cx="5969000" cy="3316111"/>
                     </a:xfrm>
                     <a:prstGeom prst="rect">
                       <a:avLst/>
@@ -3709,40 +3640,40 @@
               <w:jc w:val="right"/>
             </w:pPr>
             <w:r>
-              <w:t xml:space="preserve">−0.014</w:t>
-            </w:r>
-          </w:p>
-        </w:tc>
-        <w:tc>
-          <w:p>
-            <w:pPr>
-              <w:pStyle w:val="Compact"/>
-              <w:jc w:val="right"/>
-            </w:pPr>
-            <w:r>
-              <w:t xml:space="preserve">[−0.245, 0.219]</w:t>
-            </w:r>
-          </w:p>
-        </w:tc>
-        <w:tc>
-          <w:p>
-            <w:pPr>
-              <w:pStyle w:val="Compact"/>
-              <w:jc w:val="right"/>
-            </w:pPr>
-            <w:r>
-              <w:t xml:space="preserve">0.650</w:t>
-            </w:r>
-          </w:p>
-        </w:tc>
-        <w:tc>
-          <w:p>
-            <w:pPr>
-              <w:pStyle w:val="Compact"/>
-              <w:jc w:val="right"/>
-            </w:pPr>
-            <w:r>
-              <w:t xml:space="preserve">0.550</w:t>
+              <w:t xml:space="preserve">−0.025</w:t>
+            </w:r>
+          </w:p>
+        </w:tc>
+        <w:tc>
+          <w:p>
+            <w:pPr>
+              <w:pStyle w:val="Compact"/>
+              <w:jc w:val="right"/>
+            </w:pPr>
+            <w:r>
+              <w:t xml:space="preserve">[−0.281, 0.243]</w:t>
+            </w:r>
+          </w:p>
+        </w:tc>
+        <w:tc>
+          <w:p>
+            <w:pPr>
+              <w:pStyle w:val="Compact"/>
+              <w:jc w:val="right"/>
+            </w:pPr>
+            <w:r>
+              <w:t xml:space="preserve">0.314</w:t>
+            </w:r>
+          </w:p>
+        </w:tc>
+        <w:tc>
+          <w:p>
+            <w:pPr>
+              <w:pStyle w:val="Compact"/>
+              <w:jc w:val="right"/>
+            </w:pPr>
+            <w:r>
+              <w:t xml:space="preserve">0.581</w:t>
             </w:r>
           </w:p>
         </w:tc>
@@ -3769,40 +3700,40 @@
               <w:jc w:val="right"/>
             </w:pPr>
             <w:r>
-              <w:t xml:space="preserve">0.184</w:t>
-            </w:r>
-          </w:p>
-        </w:tc>
-        <w:tc>
-          <w:p>
-            <w:pPr>
-              <w:pStyle w:val="Compact"/>
-              <w:jc w:val="right"/>
-            </w:pPr>
-            <w:r>
-              <w:t xml:space="preserve">[−0.001, 0.353]</w:t>
-            </w:r>
-          </w:p>
-        </w:tc>
-        <w:tc>
-          <w:p>
-            <w:pPr>
-              <w:pStyle w:val="Compact"/>
-              <w:jc w:val="right"/>
-            </w:pPr>
-            <w:r>
-              <w:t xml:space="preserve">0.154</w:t>
-            </w:r>
-          </w:p>
-        </w:tc>
-        <w:tc>
-          <w:p>
-            <w:pPr>
-              <w:pStyle w:val="Compact"/>
-              <w:jc w:val="right"/>
-            </w:pPr>
-            <w:r>
-              <w:t xml:space="preserve">0.979</w:t>
+              <w:t xml:space="preserve">0.015</w:t>
+            </w:r>
+          </w:p>
+        </w:tc>
+        <w:tc>
+          <w:p>
+            <w:pPr>
+              <w:pStyle w:val="Compact"/>
+              <w:jc w:val="right"/>
+            </w:pPr>
+            <w:r>
+              <w:t xml:space="preserve">[−0.223, 0.236]</w:t>
+            </w:r>
+          </w:p>
+        </w:tc>
+        <w:tc>
+          <w:p>
+            <w:pPr>
+              <w:pStyle w:val="Compact"/>
+              <w:jc w:val="right"/>
+            </w:pPr>
+            <w:r>
+              <w:t xml:space="preserve">0.349</w:t>
+            </w:r>
+          </w:p>
+        </w:tc>
+        <w:tc>
+          <w:p>
+            <w:pPr>
+              <w:pStyle w:val="Compact"/>
+              <w:jc w:val="right"/>
+            </w:pPr>
+            <w:r>
+              <w:t xml:space="preserve">0.551</w:t>
             </w:r>
           </w:p>
         </w:tc>
@@ -3829,40 +3760,40 @@
               <w:jc w:val="right"/>
             </w:pPr>
             <w:r>
-              <w:t xml:space="preserve">−0.021</w:t>
-            </w:r>
-          </w:p>
-        </w:tc>
-        <w:tc>
-          <w:p>
-            <w:pPr>
-              <w:pStyle w:val="Compact"/>
-              <w:jc w:val="right"/>
-            </w:pPr>
-            <w:r>
-              <w:t xml:space="preserve">[−0.096, 0.053]</w:t>
-            </w:r>
-          </w:p>
-        </w:tc>
-        <w:tc>
-          <w:p>
-            <w:pPr>
-              <w:pStyle w:val="Compact"/>
-              <w:jc w:val="right"/>
-            </w:pPr>
-            <w:r>
-              <w:t xml:space="preserve">1.000</w:t>
-            </w:r>
-          </w:p>
-        </w:tc>
-        <w:tc>
-          <w:p>
-            <w:pPr>
-              <w:pStyle w:val="Compact"/>
-              <w:jc w:val="right"/>
-            </w:pPr>
-            <w:r>
-              <w:t xml:space="preserve">0.717</w:t>
+              <w:t xml:space="preserve">0.124</w:t>
+            </w:r>
+          </w:p>
+        </w:tc>
+        <w:tc>
+          <w:p>
+            <w:pPr>
+              <w:pStyle w:val="Compact"/>
+              <w:jc w:val="right"/>
+            </w:pPr>
+            <w:r>
+              <w:t xml:space="preserve">[0.011, 0.241]</w:t>
+            </w:r>
+          </w:p>
+        </w:tc>
+        <w:tc>
+          <w:p>
+            <w:pPr>
+              <w:pStyle w:val="Compact"/>
+              <w:jc w:val="right"/>
+            </w:pPr>
+            <w:r>
+              <w:t xml:space="preserve">0.077</w:t>
+            </w:r>
+          </w:p>
+        </w:tc>
+        <w:tc>
+          <w:p>
+            <w:pPr>
+              <w:pStyle w:val="Compact"/>
+              <w:jc w:val="right"/>
+            </w:pPr>
+            <w:r>
+              <w:t xml:space="preserve">0.982</w:t>
             </w:r>
           </w:p>
         </w:tc>
@@ -3889,40 +3820,40 @@
               <w:jc w:val="right"/>
             </w:pPr>
             <w:r>
-              <w:t xml:space="preserve">0.008</w:t>
-            </w:r>
-          </w:p>
-        </w:tc>
-        <w:tc>
-          <w:p>
-            <w:pPr>
-              <w:pStyle w:val="Compact"/>
-              <w:jc w:val="right"/>
-            </w:pPr>
-            <w:r>
-              <w:t xml:space="preserve">[−0.074, 0.091]</w:t>
-            </w:r>
-          </w:p>
-        </w:tc>
-        <w:tc>
-          <w:p>
-            <w:pPr>
-              <w:pStyle w:val="Compact"/>
-              <w:jc w:val="right"/>
-            </w:pPr>
-            <w:r>
-              <w:t xml:space="preserve">1.000</w:t>
-            </w:r>
-          </w:p>
-        </w:tc>
-        <w:tc>
-          <w:p>
-            <w:pPr>
-              <w:pStyle w:val="Compact"/>
-              <w:jc w:val="right"/>
-            </w:pPr>
-            <w:r>
-              <w:t xml:space="preserve">0.573</w:t>
+              <w:t xml:space="preserve">0.018</w:t>
+            </w:r>
+          </w:p>
+        </w:tc>
+        <w:tc>
+          <w:p>
+            <w:pPr>
+              <w:pStyle w:val="Compact"/>
+              <w:jc w:val="right"/>
+            </w:pPr>
+            <w:r>
+              <w:t xml:space="preserve">[−0.057, 0.086]</w:t>
+            </w:r>
+          </w:p>
+        </w:tc>
+        <w:tc>
+          <w:p>
+            <w:pPr>
+              <w:pStyle w:val="Compact"/>
+              <w:jc w:val="right"/>
+            </w:pPr>
+            <w:r>
+              <w:t xml:space="preserve">0.821</w:t>
+            </w:r>
+          </w:p>
+        </w:tc>
+        <w:tc>
+          <w:p>
+            <w:pPr>
+              <w:pStyle w:val="Compact"/>
+              <w:jc w:val="right"/>
+            </w:pPr>
+            <w:r>
+              <w:t xml:space="preserve">0.690</w:t>
             </w:r>
           </w:p>
         </w:tc>
@@ -3957,40 +3888,40 @@
               <w:jc w:val="right"/>
             </w:pPr>
             <w:r>
-              <w:t xml:space="preserve">−0.094</w:t>
-            </w:r>
-          </w:p>
-        </w:tc>
-        <w:tc>
-          <w:p>
-            <w:pPr>
-              <w:pStyle w:val="Compact"/>
-              <w:jc w:val="right"/>
-            </w:pPr>
-            <w:r>
-              <w:t xml:space="preserve">[−0.368, 0.176]</w:t>
-            </w:r>
-          </w:p>
-        </w:tc>
-        <w:tc>
-          <w:p>
-            <w:pPr>
-              <w:pStyle w:val="Compact"/>
-              <w:jc w:val="right"/>
-            </w:pPr>
-            <w:r>
-              <w:t xml:space="preserve">0.467</w:t>
-            </w:r>
-          </w:p>
-        </w:tc>
-        <w:tc>
-          <w:p>
-            <w:pPr>
-              <w:pStyle w:val="Compact"/>
-              <w:jc w:val="right"/>
-            </w:pPr>
-            <w:r>
-              <w:t xml:space="preserve">0.759</w:t>
+              <w:t xml:space="preserve">−0.057</w:t>
+            </w:r>
+          </w:p>
+        </w:tc>
+        <w:tc>
+          <w:p>
+            <w:pPr>
+              <w:pStyle w:val="Compact"/>
+              <w:jc w:val="right"/>
+            </w:pPr>
+            <w:r>
+              <w:t xml:space="preserve">[−0.311, 0.196]</w:t>
+            </w:r>
+          </w:p>
+        </w:tc>
+        <w:tc>
+          <w:p>
+            <w:pPr>
+              <w:pStyle w:val="Compact"/>
+              <w:jc w:val="right"/>
+            </w:pPr>
+            <w:r>
+              <w:t xml:space="preserve">0.296</w:t>
+            </w:r>
+          </w:p>
+        </w:tc>
+        <w:tc>
+          <w:p>
+            <w:pPr>
+              <w:pStyle w:val="Compact"/>
+              <w:jc w:val="right"/>
+            </w:pPr>
+            <w:r>
+              <w:t xml:space="preserve">0.672</w:t>
             </w:r>
           </w:p>
         </w:tc>
@@ -4017,40 +3948,40 @@
               <w:jc w:val="right"/>
             </w:pPr>
             <w:r>
-              <w:t xml:space="preserve">0.196</w:t>
-            </w:r>
-          </w:p>
-        </w:tc>
-        <w:tc>
-          <w:p>
-            <w:pPr>
-              <w:pStyle w:val="Compact"/>
-              <w:jc w:val="right"/>
-            </w:pPr>
-            <w:r>
-              <w:t xml:space="preserve">[−0.037, 0.409]</w:t>
-            </w:r>
-          </w:p>
-        </w:tc>
-        <w:tc>
-          <w:p>
-            <w:pPr>
-              <w:pStyle w:val="Compact"/>
-              <w:jc w:val="right"/>
-            </w:pPr>
-            <w:r>
-              <w:t xml:space="preserve">0.181</w:t>
-            </w:r>
-          </w:p>
-        </w:tc>
-        <w:tc>
-          <w:p>
-            <w:pPr>
-              <w:pStyle w:val="Compact"/>
-              <w:jc w:val="right"/>
-            </w:pPr>
-            <w:r>
-              <w:t xml:space="preserve">0.958</w:t>
+              <w:t xml:space="preserve">0.225</w:t>
+            </w:r>
+          </w:p>
+        </w:tc>
+        <w:tc>
+          <w:p>
+            <w:pPr>
+              <w:pStyle w:val="Compact"/>
+              <w:jc w:val="right"/>
+            </w:pPr>
+            <w:r>
+              <w:t xml:space="preserve">[−0.012, 0.473]</w:t>
+            </w:r>
+          </w:p>
+        </w:tc>
+        <w:tc>
+          <w:p>
+            <w:pPr>
+              <w:pStyle w:val="Compact"/>
+              <w:jc w:val="right"/>
+            </w:pPr>
+            <w:r>
+              <w:t xml:space="preserve">0.053</w:t>
+            </w:r>
+          </w:p>
+        </w:tc>
+        <w:tc>
+          <w:p>
+            <w:pPr>
+              <w:pStyle w:val="Compact"/>
+              <w:jc w:val="right"/>
+            </w:pPr>
+            <w:r>
+              <w:t xml:space="preserve">0.966</w:t>
             </w:r>
           </w:p>
         </w:tc>
@@ -4077,40 +4008,40 @@
               <w:jc w:val="right"/>
             </w:pPr>
             <w:r>
-              <w:t xml:space="preserve">−0.006</w:t>
-            </w:r>
-          </w:p>
-        </w:tc>
-        <w:tc>
-          <w:p>
-            <w:pPr>
-              <w:pStyle w:val="Compact"/>
-              <w:jc w:val="right"/>
-            </w:pPr>
-            <w:r>
-              <w:t xml:space="preserve">[−0.090, 0.082]</w:t>
-            </w:r>
-          </w:p>
-        </w:tc>
-        <w:tc>
-          <w:p>
-            <w:pPr>
-              <w:pStyle w:val="Compact"/>
-              <w:jc w:val="right"/>
-            </w:pPr>
-            <w:r>
-              <w:t xml:space="preserve">1.000</w:t>
-            </w:r>
-          </w:p>
-        </w:tc>
-        <w:tc>
-          <w:p>
-            <w:pPr>
-              <w:pStyle w:val="Compact"/>
-              <w:jc w:val="right"/>
-            </w:pPr>
-            <w:r>
-              <w:t xml:space="preserve">0.555</w:t>
+              <w:t xml:space="preserve">0.128</w:t>
+            </w:r>
+          </w:p>
+        </w:tc>
+        <w:tc>
+          <w:p>
+            <w:pPr>
+              <w:pStyle w:val="Compact"/>
+              <w:jc w:val="right"/>
+            </w:pPr>
+            <w:r>
+              <w:t xml:space="preserve">[−0.057, 0.310]</w:t>
+            </w:r>
+          </w:p>
+        </w:tc>
+        <w:tc>
+          <w:p>
+            <w:pPr>
+              <w:pStyle w:val="Compact"/>
+              <w:jc w:val="right"/>
+            </w:pPr>
+            <w:r>
+              <w:t xml:space="preserve">0.178</w:t>
+            </w:r>
+          </w:p>
+        </w:tc>
+        <w:tc>
+          <w:p>
+            <w:pPr>
+              <w:pStyle w:val="Compact"/>
+              <w:jc w:val="right"/>
+            </w:pPr>
+            <w:r>
+              <w:t xml:space="preserve">0.915</w:t>
             </w:r>
           </w:p>
         </w:tc>
@@ -4137,40 +4068,40 @@
               <w:jc w:val="right"/>
             </w:pPr>
             <w:r>
-              <w:t xml:space="preserve">0.045</w:t>
-            </w:r>
-          </w:p>
-        </w:tc>
-        <w:tc>
-          <w:p>
-            <w:pPr>
-              <w:pStyle w:val="Compact"/>
-              <w:jc w:val="right"/>
-            </w:pPr>
-            <w:r>
-              <w:t xml:space="preserve">[−0.033, 0.123]</w:t>
-            </w:r>
-          </w:p>
-        </w:tc>
-        <w:tc>
-          <w:p>
-            <w:pPr>
-              <w:pStyle w:val="Compact"/>
-              <w:jc w:val="right"/>
-            </w:pPr>
-            <w:r>
-              <w:t xml:space="preserve">0.938</w:t>
-            </w:r>
-          </w:p>
-        </w:tc>
-        <w:tc>
-          <w:p>
-            <w:pPr>
-              <w:pStyle w:val="Compact"/>
-              <w:jc w:val="right"/>
-            </w:pPr>
-            <w:r>
-              <w:t xml:space="preserve">0.874</w:t>
+              <w:t xml:space="preserve">0.030</w:t>
+            </w:r>
+          </w:p>
+        </w:tc>
+        <w:tc>
+          <w:p>
+            <w:pPr>
+              <w:pStyle w:val="Compact"/>
+              <w:jc w:val="right"/>
+            </w:pPr>
+            <w:r>
+              <w:t xml:space="preserve">[−0.043, 0.099]</w:t>
+            </w:r>
+          </w:p>
+        </w:tc>
+        <w:tc>
+          <w:p>
+            <w:pPr>
+              <w:pStyle w:val="Compact"/>
+              <w:jc w:val="right"/>
+            </w:pPr>
+            <w:r>
+              <w:t xml:space="preserve">0.734</w:t>
+            </w:r>
+          </w:p>
+        </w:tc>
+        <w:tc>
+          <w:p>
+            <w:pPr>
+              <w:pStyle w:val="Compact"/>
+              <w:jc w:val="right"/>
+            </w:pPr>
+            <w:r>
+              <w:t xml:space="preserve">0.804</w:t>
             </w:r>
           </w:p>
         </w:tc>
@@ -4178,6 +4109,7 @@
     </w:tbl>
     <w:p>
       <w:pPr>
+        <w:pStyle w:val="Compact"/>
         <w:pStyle w:val="Titel"/>
       </w:pPr>
       <w:r>
@@ -6975,6 +6907,7 @@
     </w:p>
     <w:p>
       <w:pPr>
+        <w:pStyle w:val="Compact"/>
         <w:pStyle w:val="Titel"/>
       </w:pPr>
       <w:r>
@@ -9699,6 +9632,7 @@
     </w:tbl>
     <w:p>
       <w:pPr>
+        <w:pStyle w:val="Compact"/>
         <w:pStyle w:val="Titel"/>
       </w:pPr>
       <w:r>
@@ -12423,6 +12357,7 @@
     </w:tbl>
     <w:p>
       <w:pPr>
+        <w:pStyle w:val="Compact"/>
         <w:pStyle w:val="Titel"/>
       </w:pPr>
       <w:r>
@@ -12889,6 +12824,7 @@
     </w:p>
     <w:p>
       <w:pPr>
+        <w:pStyle w:val="Compact"/>
         <w:pStyle w:val="Titel"/>
       </w:pPr>
       <w:r>
@@ -13063,7 +12999,7 @@
         <w:rPr>
           <w:rStyle w:val="VerbatimChar"/>
         </w:rPr>
-        <w:t xml:space="preserve">&gt;   date     2020-05-19</w:t>
+        <w:t xml:space="preserve">&gt;   date     2020-06-04</w:t>
       </w:r>
     </w:p>
     <w:p>
@@ -13119,7 +13055,7 @@
         <w:rPr>
           <w:rStyle w:val="VerbatimChar"/>
         </w:rPr>
-        <w:t xml:space="preserve">&gt;  backports              1.1.6 2020-04-05</w:t>
+        <w:t xml:space="preserve">&gt;  backports              1.1.7 2020-05-13</w:t>
       </w:r>
       <w:r>
         <w:br/>
@@ -13164,7 +13100,7 @@
         <w:rPr>
           <w:rStyle w:val="VerbatimChar"/>
         </w:rPr>
-        <w:t xml:space="preserve">&gt;  bookdown                0.18 2020-03-05</w:t>
+        <w:t xml:space="preserve">&gt;  bookdown                0.19 2020-05-15</w:t>
       </w:r>
       <w:r>
         <w:br/>
@@ -13173,7 +13109,7 @@
         <w:rPr>
           <w:rStyle w:val="VerbatimChar"/>
         </w:rPr>
-        <w:t xml:space="preserve">&gt;  boot                  1.3-24 2019-12-20</w:t>
+        <w:t xml:space="preserve">&gt;  boot                  1.3-25 2020-04-26</w:t>
       </w:r>
       <w:r>
         <w:br/>
@@ -13362,7 +13298,7 @@
         <w:rPr>
           <w:rStyle w:val="VerbatimChar"/>
         </w:rPr>
-        <w:t xml:space="preserve">&gt;  ellipsis               0.3.0 2019-09-20</w:t>
+        <w:t xml:space="preserve">&gt;  ellipsis               0.3.1 2020-05-15</w:t>
       </w:r>
       <w:r>
         <w:br/>
@@ -13461,6 +13397,15 @@
         <w:rPr>
           <w:rStyle w:val="VerbatimChar"/>
         </w:rPr>
+        <w:t xml:space="preserve">&gt;  ggExtra                  0.9 2019-08-27</w:t>
+      </w:r>
+      <w:r>
+        <w:br/>
+      </w:r>
+      <w:r>
+        <w:rPr>
+          <w:rStyle w:val="VerbatimChar"/>
+        </w:rPr>
         <w:t xml:space="preserve">&gt;  ggplot2                3.3.0 2020-03-05</w:t>
       </w:r>
       <w:r>
@@ -13605,7 +13550,7 @@
         <w:rPr>
           <w:rStyle w:val="VerbatimChar"/>
         </w:rPr>
-        <w:t xml:space="preserve">&gt;  insight                0.8.3 2020-04-20</w:t>
+        <w:t xml:space="preserve">&gt;  insight                0.8.4 2020-05-13</w:t>
       </w:r>
       <w:r>
         <w:br/>
@@ -13695,7 +13640,7 @@
         <w:rPr>
           <w:rStyle w:val="VerbatimChar"/>
         </w:rPr>
-        <w:t xml:space="preserve">&gt;  MASS                7.3-51.5 2019-12-20</w:t>
+        <w:t xml:space="preserve">&gt;  MASS                7.3-51.6 2020-04-26</w:t>
       </w:r>
       <w:r>
         <w:br/>
@@ -13758,7 +13703,7 @@
         <w:rPr>
           <w:rStyle w:val="VerbatimChar"/>
         </w:rPr>
-        <w:t xml:space="preserve">&gt;  modelr                 0.1.7 2020-04-30</w:t>
+        <w:t xml:space="preserve">&gt;  modelr                 0.1.8 2020-05-19</w:t>
       </w:r>
       <w:r>
         <w:br/>
@@ -14010,7 +13955,7 @@
         <w:rPr>
           <w:rStyle w:val="VerbatimChar"/>
         </w:rPr>
-        <w:t xml:space="preserve">&gt;  scales                 1.1.0 2019-11-18</w:t>
+        <w:t xml:space="preserve">&gt;  scales                 1.1.1 2020-05-11</w:t>
       </w:r>
       <w:r>
         <w:br/>
@@ -14154,7 +14099,7 @@
         <w:rPr>
           <w:rStyle w:val="VerbatimChar"/>
         </w:rPr>
-        <w:t xml:space="preserve">&gt;  tidyr                  1.0.2 2020-01-24</w:t>
+        <w:t xml:space="preserve">&gt;  tidyr                  1.1.0 2020-05-20</w:t>
       </w:r>
       <w:r>
         <w:br/>
@@ -14163,7 +14108,7 @@
         <w:rPr>
           <w:rStyle w:val="VerbatimChar"/>
         </w:rPr>
-        <w:t xml:space="preserve">&gt;  tidyselect             1.0.0 2020-01-27</w:t>
+        <w:t xml:space="preserve">&gt;  tidyselect             1.1.0 2020-05-11</w:t>
       </w:r>
       <w:r>
         <w:br/>
@@ -14199,7 +14144,7 @@
         <w:rPr>
           <w:rStyle w:val="VerbatimChar"/>
         </w:rPr>
-        <w:t xml:space="preserve">&gt;  vctrs                  0.2.4 2020-03-10</w:t>
+        <w:t xml:space="preserve">&gt;  vctrs                  0.3.0 2020-05-11</w:t>
       </w:r>
       <w:r>
         <w:br/>
@@ -14226,7 +14171,7 @@
         <w:rPr>
           <w:rStyle w:val="VerbatimChar"/>
         </w:rPr>
-        <w:t xml:space="preserve">&gt;  xfun                    0.13 2020-04-13</w:t>
+        <w:t xml:space="preserve">&gt;  xfun                    0.14 2020-05-20</w:t>
       </w:r>
       <w:r>
         <w:br/>

</xml_diff>

<commit_message>
update rmd to check results odf changfes
</commit_message>
<xml_diff>
--- a/docs/manuscripts/jasa/results.docx
+++ b/docs/manuscripts/jasa/results.docx
@@ -1004,7 +1004,7 @@
       <w:r>
         <w:drawing>
           <wp:inline>
-            <wp:extent cx="5969000" cy="3316111"/>
+            <wp:extent cx="5969000" cy="1888341"/>
             <wp:effectExtent b="0" l="0" r="0" t="0"/>
             <wp:docPr descr="Figure 1.   VOT and burst metrics of coronal stops (/d/, /t/) from monolingual speakers as a function of language (English, Spanish). Transparent points represent raw data. Solid points indicate posterior means ± 99% and 80% credible intervals." title="" id="1" name="Picture"/>
             <a:graphic>
@@ -1025,7 +1025,7 @@
                   <pic:spPr bwMode="auto">
                     <a:xfrm>
                       <a:off x="0" y="0"/>
-                      <a:ext cx="5969000" cy="3316111"/>
+                      <a:ext cx="5969000" cy="1888341"/>
                     </a:xfrm>
                     <a:prstGeom prst="rect">
                       <a:avLst/>
@@ -1087,7 +1087,7 @@
         <w:t xml:space="preserve"> </w:t>
       </w:r>
       <w:r>
-        <w:t xml:space="preserve">(β = 0.669, HDI = [ 0.549, 0.778], ROPE = 0, MPE = 1) and the</w:t>
+        <w:t xml:space="preserve">(β = 0.669, HDI = [0.549, 0.778], ROPE = 0, MPE = 1) and the</w:t>
       </w:r>
       <w:r>
         <w:t xml:space="preserve"> </w:t>
@@ -1099,7 +1099,7 @@
         <w:t xml:space="preserve"> </w:t>
       </w:r>
       <w:r>
-        <w:t xml:space="preserve">(β = −0.618, HDI = [−0.695, -0.541], ROPE = 0, MPE = 1).</w:t>
+        <w:t xml:space="preserve">(β = −0.618, HDI = [−0.695, −0.541], ROPE = 0, MPE = 1).</w:t>
       </w:r>
       <w:r>
         <w:t xml:space="preserve"> </w:t>
@@ -1129,7 +1129,7 @@
         <w:t xml:space="preserve"> </w:t>
       </w:r>
       <w:r>
-        <w:t xml:space="preserve">(β = 0.111, HDI = [ 0.030, 0.184], ROPE = 0.041, MPE = 0.996),</w:t>
+        <w:t xml:space="preserve">(β = 0.111, HDI = [0.030, 0.184], ROPE = 0.041, MPE = 0.996),</w:t>
       </w:r>
       <w:r>
         <w:t xml:space="preserve"> </w:t>
@@ -1293,7 +1293,7 @@
         <w:t xml:space="preserve"> </w:t>
       </w:r>
       <w:r>
-        <w:t xml:space="preserve">(β = −0.155, HDI = [−0.219, -0.088], ROPE = 0, MPE = 1).</w:t>
+        <w:t xml:space="preserve">(β = −0.155, HDI = [−0.219, −0.088], ROPE = 0, MPE = 1).</w:t>
       </w:r>
       <w:r>
         <w:t xml:space="preserve"> </w:t>
@@ -1305,7 +1305,7 @@
         <w:t xml:space="preserve"> </w:t>
       </w:r>
       <w:r>
-        <w:t xml:space="preserve">(β = −0.083, HDI = [−0.159, -0.006], ROPE = 0.182, MPE = 0.983) such that</w:t>
+        <w:t xml:space="preserve">(β = −0.083, HDI = [−0.159, −0.006], ROPE = 0.182, MPE = 0.983) such that</w:t>
       </w:r>
       <w:r>
         <w:t xml:space="preserve"> </w:t>
@@ -1373,7 +1373,7 @@
         <w:t xml:space="preserve"> </w:t>
       </w:r>
       <w:r>
-        <w:t xml:space="preserve">(β = 0.702, HDI = [ 0.551, 0.845], ROPE = 0, MPE = 1), and the</w:t>
+        <w:t xml:space="preserve">(β = 0.702, HDI = [0.551, 0.845], ROPE = 0, MPE = 1), and the</w:t>
       </w:r>
       <w:r>
         <w:t xml:space="preserve"> </w:t>
@@ -1385,7 +1385,7 @@
         <w:t xml:space="preserve"> </w:t>
       </w:r>
       <w:r>
-        <w:t xml:space="preserve">(β = −0.299, HDI = [−0.363, -0.238], ROPE = 0, MPE = 1).</w:t>
+        <w:t xml:space="preserve">(β = −0.299, HDI = [−0.363, −0.238], ROPE = 0, MPE = 1).</w:t>
       </w:r>
       <w:r>
         <w:t xml:space="preserve"> </w:t>
@@ -1409,7 +1409,7 @@
         <w:t xml:space="preserve"> </w:t>
       </w:r>
       <w:r>
-        <w:t xml:space="preserve">(β = 0.214, HDI = [ 0.152, 0.276], ROPE = 0, MPE = 1),</w:t>
+        <w:t xml:space="preserve">(β = 0.214, HDI = [0.152, 0.276], ROPE = 0, MPE = 1),</w:t>
       </w:r>
       <w:r>
         <w:t xml:space="preserve"> </w:t>
@@ -1477,7 +1477,7 @@
         <w:t xml:space="preserve"> </w:t>
       </w:r>
       <w:r>
-        <w:t xml:space="preserve">(β = −0.655, HDI = [−0.768, -0.537], ROPE = 0, MPE = 1), and the</w:t>
+        <w:t xml:space="preserve">(β = −0.655, HDI = [−0.768, −0.537], ROPE = 0, MPE = 1), and the</w:t>
       </w:r>
       <w:r>
         <w:t xml:space="preserve"> </w:t>
@@ -1489,7 +1489,7 @@
         <w:t xml:space="preserve"> </w:t>
       </w:r>
       <w:r>
-        <w:t xml:space="preserve">(β = 0.290, HDI = [ 0.217, 0.367], ROPE = 0, MPE = 1), though</w:t>
+        <w:t xml:space="preserve">(β = 0.290, HDI = [0.217, 0.367], ROPE = 0, MPE = 1), though</w:t>
       </w:r>
       <w:r>
         <w:t xml:space="preserve"> </w:t>
@@ -1501,7 +1501,7 @@
         <w:t xml:space="preserve"> </w:t>
       </w:r>
       <w:r>
-        <w:t xml:space="preserve">(β = −0.266, HDI = [−0.337, -0.189], ROPE = 0, MPE = 1).</w:t>
+        <w:t xml:space="preserve">(β = −0.266, HDI = [−0.337, −0.189], ROPE = 0, MPE = 1).</w:t>
       </w:r>
       <w:r>
         <w:t xml:space="preserve"> </w:t>
@@ -1559,7 +1559,7 @@
         <w:pStyle w:val="Textkrper"/>
       </w:pPr>
       <w:r>
-        <w:t xml:space="preserve">(β = 0.509, HDI = [ 0.327, 0.702], ROPE = 0, MPE = 1)</w:t>
+        <w:t xml:space="preserve">(β = 0.509, HDI = [0.327, 0.702], ROPE = 0, MPE = 1)</w:t>
       </w:r>
     </w:p>
     <w:p>
@@ -1567,7 +1567,7 @@
         <w:pStyle w:val="Textkrper"/>
       </w:pPr>
       <w:r>
-        <w:t xml:space="preserve">(β = −0.283, HDI = [−0.369, -0.199], ROPE = 0, MPE = 1)</w:t>
+        <w:t xml:space="preserve">(β = −0.283, HDI = [−0.369, −0.199], ROPE = 0, MPE = 1)</w:t>
       </w:r>
     </w:p>
     <w:p>
@@ -1591,7 +1591,7 @@
         <w:pStyle w:val="Textkrper"/>
       </w:pPr>
       <w:r>
-        <w:t xml:space="preserve">(β = 0.213, HDI = [ 0.125, 0.295], ROPE = 0, MPE = 1)</w:t>
+        <w:t xml:space="preserve">(β = 0.213, HDI = [0.125, 0.295], ROPE = 0, MPE = 1)</w:t>
       </w:r>
     </w:p>
     <w:p>
@@ -1610,7 +1610,7 @@
         <w:pStyle w:val="Textkrper"/>
       </w:pPr>
       <w:r>
-        <w:t xml:space="preserve">(β = −0.674, HDI = [−0.788, -0.560], ROPE = 0, MPE = 1)</w:t>
+        <w:t xml:space="preserve">(β = −0.674, HDI = [−0.788, −0.560], ROPE = 0, MPE = 1)</w:t>
       </w:r>
     </w:p>
     <w:p>
@@ -1618,7 +1618,7 @@
         <w:pStyle w:val="Textkrper"/>
       </w:pPr>
       <w:r>
-        <w:t xml:space="preserve">(β = 0.291, HDI = [ 0.216, 0.369], ROPE = 0, MPE = 1)</w:t>
+        <w:t xml:space="preserve">(β = 0.291, HDI = [0.216, 0.369], ROPE = 0, MPE = 1)</w:t>
       </w:r>
     </w:p>
     <w:p>
@@ -1642,7 +1642,7 @@
         <w:pStyle w:val="Textkrper"/>
       </w:pPr>
       <w:r>
-        <w:t xml:space="preserve">(β = −0.221, HDI = [−0.297, -0.147], ROPE = 0, MPE = 1)</w:t>
+        <w:t xml:space="preserve">(β = −0.221, HDI = [−0.297, −0.147], ROPE = 0, MPE = 1)</w:t>
       </w:r>
     </w:p>
     <w:p>
@@ -1652,7 +1652,7 @@
       <w:r>
         <w:drawing>
           <wp:inline>
-            <wp:extent cx="5969000" cy="3647722"/>
+            <wp:extent cx="5969000" cy="3776682"/>
             <wp:effectExtent b="0" l="0" r="0" t="0"/>
             <wp:docPr descr="Figure 2.   Posterior medians ± 95% and 66% credible intervals for VOT and burst metrics of monolingual coronal stops." title="" id="1" name="Picture"/>
             <a:graphic>
@@ -1673,7 +1673,7 @@
                   <pic:spPr bwMode="auto">
                     <a:xfrm>
                       <a:off x="0" y="0"/>
-                      <a:ext cx="5969000" cy="3647722"/>
+                      <a:ext cx="5969000" cy="3776682"/>
                     </a:xfrm>
                     <a:prstGeom prst="rect">
                       <a:avLst/>
@@ -1773,7 +1773,7 @@
       <w:r>
         <w:drawing>
           <wp:inline>
-            <wp:extent cx="5969000" cy="3316111"/>
+            <wp:extent cx="5969000" cy="1888341"/>
             <wp:effectExtent b="0" l="0" r="0" t="0"/>
             <wp:docPr descr="Figure 3.   VOT and burst metrics of coronal stops (/d/, /t/) from bilingual speakers as a function of language (English, Spanish). Transparent points represent raw data. Solid points indicate posterior means ± 99% and 80% credible intervals." title="" id="1" name="Picture"/>
             <a:graphic>
@@ -1794,7 +1794,7 @@
                   <pic:spPr bwMode="auto">
                     <a:xfrm>
                       <a:off x="0" y="0"/>
-                      <a:ext cx="5969000" cy="3316111"/>
+                      <a:ext cx="5969000" cy="1888341"/>
                     </a:xfrm>
                     <a:prstGeom prst="rect">
                       <a:avLst/>
@@ -1855,7 +1855,7 @@
         <w:pStyle w:val="Textkrper"/>
       </w:pPr>
       <w:r>
-        <w:t xml:space="preserve">(β = 0.524, HDI = [ 0.480, 0.566], ROPE = 0, MPE = 1)</w:t>
+        <w:t xml:space="preserve">(β = 0.524, HDI = [0.480, 0.566], ROPE = 0, MPE = 1)</w:t>
       </w:r>
     </w:p>
     <w:p>
@@ -1863,7 +1863,7 @@
         <w:pStyle w:val="Textkrper"/>
       </w:pPr>
       <w:r>
-        <w:t xml:space="preserve">(β = −0.636, HDI = [−0.756, -0.514], ROPE = 0, MPE = 1)</w:t>
+        <w:t xml:space="preserve">(β = −0.636, HDI = [−0.756, −0.514], ROPE = 0, MPE = 1)</w:t>
       </w:r>
     </w:p>
     <w:p>
@@ -1906,7 +1906,7 @@
         <w:pStyle w:val="Textkrper"/>
       </w:pPr>
       <w:r>
-        <w:t xml:space="preserve">(β = 0.094, HDI = [ 0.029, 0.160], ROPE = 0.071, MPE = 0.997)</w:t>
+        <w:t xml:space="preserve">(β = 0.094, HDI = [0.029, 0.160], ROPE = 0.071, MPE = 0.997)</w:t>
       </w:r>
     </w:p>
     <w:p>
@@ -1922,7 +1922,7 @@
         <w:pStyle w:val="Textkrper"/>
       </w:pPr>
       <w:r>
-        <w:t xml:space="preserve">(β = −0.228, HDI = [−0.279, -0.178], ROPE = 0, MPE = 1)</w:t>
+        <w:t xml:space="preserve">(β = −0.228, HDI = [−0.279, −0.178], ROPE = 0, MPE = 1)</w:t>
       </w:r>
     </w:p>
     <w:p>
@@ -1930,7 +1930,7 @@
         <w:pStyle w:val="Textkrper"/>
       </w:pPr>
       <w:r>
-        <w:t xml:space="preserve">(β = −0.071, HDI = [−0.127, -0.015], ROPE = 0.214, MPE = 0.994)</w:t>
+        <w:t xml:space="preserve">(β = −0.071, HDI = [−0.127, −0.015], ROPE = 0.214, MPE = 0.994)</w:t>
       </w:r>
     </w:p>
     <w:p>
@@ -1957,7 +1957,7 @@
         <w:pStyle w:val="Textkrper"/>
       </w:pPr>
       <w:r>
-        <w:t xml:space="preserve">(β = 0.662, HDI = [ 0.632, 0.693], ROPE = 0, MPE = 1)</w:t>
+        <w:t xml:space="preserve">(β = 0.662, HDI = [0.632, 0.693], ROPE = 0, MPE = 1)</w:t>
       </w:r>
     </w:p>
     <w:p>
@@ -1965,7 +1965,7 @@
         <w:pStyle w:val="Textkrper"/>
       </w:pPr>
       <w:r>
-        <w:t xml:space="preserve">(β = −0.310, HDI = [−0.348, -0.272], ROPE = 0, MPE = 1)</w:t>
+        <w:t xml:space="preserve">(β = −0.310, HDI = [−0.348, −0.272], ROPE = 0, MPE = 1)</w:t>
       </w:r>
     </w:p>
     <w:p>
@@ -1989,7 +1989,7 @@
         <w:pStyle w:val="Textkrper"/>
       </w:pPr>
       <w:r>
-        <w:t xml:space="preserve">(β = 0.097, HDI = [ 0.067, 0.128], ROPE = 0, MPE = 1)</w:t>
+        <w:t xml:space="preserve">(β = 0.097, HDI = [0.067, 0.128], ROPE = 0, MPE = 1)</w:t>
       </w:r>
     </w:p>
     <w:p>
@@ -2008,7 +2008,7 @@
         <w:pStyle w:val="Textkrper"/>
       </w:pPr>
       <w:r>
-        <w:t xml:space="preserve">(β = −0.636, HDI = [−0.668, -0.604], ROPE = 0, MPE = 1)</w:t>
+        <w:t xml:space="preserve">(β = −0.636, HDI = [−0.668, −0.604], ROPE = 0, MPE = 1)</w:t>
       </w:r>
     </w:p>
     <w:p>
@@ -2016,7 +2016,7 @@
         <w:pStyle w:val="Textkrper"/>
       </w:pPr>
       <w:r>
-        <w:t xml:space="preserve">(β = 0.277, HDI = [ 0.233, 0.318], ROPE = 0, MPE = 1)</w:t>
+        <w:t xml:space="preserve">(β = 0.277, HDI = [0.233, 0.318], ROPE = 0, MPE = 1)</w:t>
       </w:r>
     </w:p>
     <w:p>
@@ -2040,7 +2040,7 @@
         <w:pStyle w:val="Textkrper"/>
       </w:pPr>
       <w:r>
-        <w:t xml:space="preserve">(β = −0.174, HDI = [−0.206, -0.142], ROPE = 0, MPE = 1)</w:t>
+        <w:t xml:space="preserve">(β = −0.174, HDI = [−0.206, −0.142], ROPE = 0, MPE = 1)</w:t>
       </w:r>
     </w:p>
     <w:p>
@@ -2059,7 +2059,7 @@
         <w:pStyle w:val="Textkrper"/>
       </w:pPr>
       <w:r>
-        <w:t xml:space="preserve">(β = 0.570, HDI = [ 0.534, 0.606], ROPE = 0, MPE = 1)</w:t>
+        <w:t xml:space="preserve">(β = 0.570, HDI = [0.534, 0.606], ROPE = 0, MPE = 1)</w:t>
       </w:r>
     </w:p>
     <w:p>
@@ -2067,7 +2067,7 @@
         <w:pStyle w:val="Textkrper"/>
       </w:pPr>
       <w:r>
-        <w:t xml:space="preserve">(β = −0.232, HDI = [−0.294, -0.180], ROPE = 0, MPE = 1)</w:t>
+        <w:t xml:space="preserve">(β = −0.232, HDI = [−0.294, −0.180], ROPE = 0, MPE = 1)</w:t>
       </w:r>
     </w:p>
     <w:p>
@@ -2091,7 +2091,7 @@
         <w:pStyle w:val="Textkrper"/>
       </w:pPr>
       <w:r>
-        <w:t xml:space="preserve">(β = 0.084, HDI = [ 0.049, 0.121], ROPE = 0.003, MPE = 1)</w:t>
+        <w:t xml:space="preserve">(β = 0.084, HDI = [0.049, 0.121], ROPE = 0.003, MPE = 1)</w:t>
       </w:r>
     </w:p>
     <w:p>
@@ -2110,7 +2110,7 @@
         <w:pStyle w:val="Textkrper"/>
       </w:pPr>
       <w:r>
-        <w:t xml:space="preserve">(β = −0.613, HDI = [−0.645, -0.580], ROPE = 0, MPE = 1)</w:t>
+        <w:t xml:space="preserve">(β = −0.613, HDI = [−0.645, −0.580], ROPE = 0, MPE = 1)</w:t>
       </w:r>
     </w:p>
     <w:p>
@@ -2118,7 +2118,7 @@
         <w:pStyle w:val="Textkrper"/>
       </w:pPr>
       <w:r>
-        <w:t xml:space="preserve">(β = 0.299, HDI = [ 0.260, 0.341], ROPE = 0, MPE = 1)</w:t>
+        <w:t xml:space="preserve">(β = 0.299, HDI = [0.260, 0.341], ROPE = 0, MPE = 1)</w:t>
       </w:r>
     </w:p>
     <w:p>
@@ -2142,7 +2142,7 @@
         <w:pStyle w:val="Textkrper"/>
       </w:pPr>
       <w:r>
-        <w:t xml:space="preserve">(β = −0.141, HDI = [−0.173, -0.109], ROPE = 0, MPE = 1)</w:t>
+        <w:t xml:space="preserve">(β = −0.141, HDI = [−0.173, −0.109], ROPE = 0, MPE = 1)</w:t>
       </w:r>
     </w:p>
     <w:p>
@@ -2152,7 +2152,7 @@
       <w:r>
         <w:drawing>
           <wp:inline>
-            <wp:extent cx="5969000" cy="3647722"/>
+            <wp:extent cx="5969000" cy="3776682"/>
             <wp:effectExtent b="0" l="0" r="0" t="0"/>
             <wp:docPr descr="Figure 4.   Posterior medians ± 95% and 66% credible intervals for VOT and burst metrics of bilingual coronal stops." title="" id="1" name="Picture"/>
             <a:graphic>
@@ -2173,7 +2173,7 @@
                   <pic:spPr bwMode="auto">
                     <a:xfrm>
                       <a:off x="0" y="0"/>
-                      <a:ext cx="5969000" cy="3647722"/>
+                      <a:ext cx="5969000" cy="3776682"/>
                     </a:xfrm>
                     <a:prstGeom prst="rect">
                       <a:avLst/>
@@ -2243,7 +2243,7 @@
       <w:r>
         <w:drawing>
           <wp:inline>
-            <wp:extent cx="5969000" cy="3316111"/>
+            <wp:extent cx="5969000" cy="1888341"/>
             <wp:effectExtent b="0" l="0" r="0" t="0"/>
             <wp:docPr descr="Figure 5.   VOT and burst metrics of voiceless stops from bilingual speakers as a function of language (English, Spanish), place of articulation (Coronal, Bilabial). Transparent points represent raw data. Solid points indicate posterior means ± 99% and 80% credible intervals." title="" id="1" name="Picture"/>
             <a:graphic>
@@ -2264,7 +2264,7 @@
                   <pic:spPr bwMode="auto">
                     <a:xfrm>
                       <a:off x="0" y="0"/>
-                      <a:ext cx="5969000" cy="3316111"/>
+                      <a:ext cx="5969000" cy="1888341"/>
                     </a:xfrm>
                     <a:prstGeom prst="rect">
                       <a:avLst/>
@@ -2325,7 +2325,7 @@
         <w:pStyle w:val="Textkrper"/>
       </w:pPr>
       <w:r>
-        <w:t xml:space="preserve">(β = 0.802, HDI = [ 0.694, 0.910], ROPE = 0, MPE = 1)</w:t>
+        <w:t xml:space="preserve">(β = 0.802, HDI = [0.694, 0.910], ROPE = 0, MPE = 1)</w:t>
       </w:r>
     </w:p>
     <w:p>
@@ -2333,7 +2333,7 @@
         <w:pStyle w:val="Textkrper"/>
       </w:pPr>
       <w:r>
-        <w:t xml:space="preserve">(β = 0.141, HDI = [ 0.041, 0.246], ROPE = 0.014, MPE = 0.995)</w:t>
+        <w:t xml:space="preserve">(β = 0.141, HDI = [0.041, 0.246], ROPE = 0.014, MPE = 0.995)</w:t>
       </w:r>
     </w:p>
     <w:p>
@@ -2376,7 +2376,7 @@
         <w:pStyle w:val="Textkrper"/>
       </w:pPr>
       <w:r>
-        <w:t xml:space="preserve">(β = 0.094, HDI = [ 0.021, 0.174], ROPE = 0.101, MPE = 0.991)</w:t>
+        <w:t xml:space="preserve">(β = 0.094, HDI = [0.021, 0.174], ROPE = 0.101, MPE = 0.991)</w:t>
       </w:r>
     </w:p>
     <w:p>
@@ -2384,7 +2384,7 @@
         <w:pStyle w:val="Textkrper"/>
       </w:pPr>
       <w:r>
-        <w:t xml:space="preserve">(β = −0.494, HDI = [−0.692, -0.298], ROPE = 0, MPE = 1)</w:t>
+        <w:t xml:space="preserve">(β = −0.494, HDI = [−0.692, −0.298], ROPE = 0, MPE = 1)</w:t>
       </w:r>
     </w:p>
     <w:p>
@@ -2392,7 +2392,7 @@
         <w:pStyle w:val="Textkrper"/>
       </w:pPr>
       <w:r>
-        <w:t xml:space="preserve">(β = −0.242, HDI = [−0.295, -0.191], ROPE = 0, MPE = 1)</w:t>
+        <w:t xml:space="preserve">(β = −0.242, HDI = [−0.295, −0.191], ROPE = 0, MPE = 1)</w:t>
       </w:r>
     </w:p>
     <w:p>
@@ -2400,7 +2400,7 @@
         <w:pStyle w:val="Textkrper"/>
       </w:pPr>
       <w:r>
-        <w:t xml:space="preserve">(β = −0.064, HDI = [−0.120, -0.010], ROPE = 0.296, MPE = 0.99)</w:t>
+        <w:t xml:space="preserve">(β = −0.064, HDI = [−0.120, −0.010], ROPE = 0.296, MPE = 0.99)</w:t>
       </w:r>
     </w:p>
     <w:p>
@@ -2427,7 +2427,7 @@
         <w:pStyle w:val="Textkrper"/>
       </w:pPr>
       <w:r>
-        <w:t xml:space="preserve">(β = 0.212, HDI = [ 0.152, 0.272], ROPE = 0, MPE = 1)</w:t>
+        <w:t xml:space="preserve">(β = 0.212, HDI = [0.152, 0.272], ROPE = 0, MPE = 1)</w:t>
       </w:r>
     </w:p>
     <w:p>
@@ -2435,7 +2435,7 @@
         <w:pStyle w:val="Textkrper"/>
       </w:pPr>
       <w:r>
-        <w:t xml:space="preserve">(β = 0.957, HDI = [ 0.864, 1.049], ROPE = 0, MPE = 1)</w:t>
+        <w:t xml:space="preserve">(β = 0.957, HDI = [0.864, 1.049], ROPE = 0, MPE = 1)</w:t>
       </w:r>
     </w:p>
     <w:p>
@@ -2459,7 +2459,7 @@
         <w:pStyle w:val="Textkrper"/>
       </w:pPr>
       <w:r>
-        <w:t xml:space="preserve">(β = 0.206, HDI = [ 0.147, 0.267], ROPE = 0, MPE = 1)</w:t>
+        <w:t xml:space="preserve">(β = 0.206, HDI = [0.147, 0.267], ROPE = 0, MPE = 1)</w:t>
       </w:r>
     </w:p>
     <w:p>
@@ -2478,7 +2478,7 @@
         <w:pStyle w:val="Textkrper"/>
       </w:pPr>
       <w:r>
-        <w:t xml:space="preserve">(β = −0.206, HDI = [−0.265, -0.153], ROPE = 0, MPE = 1)</w:t>
+        <w:t xml:space="preserve">(β = −0.206, HDI = [−0.265, −0.153], ROPE = 0, MPE = 1)</w:t>
       </w:r>
     </w:p>
     <w:p>
@@ -2486,7 +2486,7 @@
         <w:pStyle w:val="Textkrper"/>
       </w:pPr>
       <w:r>
-        <w:t xml:space="preserve">(β = −0.893, HDI = [−1.018, -0.767], ROPE = 0, MPE = 1)</w:t>
+        <w:t xml:space="preserve">(β = −0.893, HDI = [−1.018, −0.767], ROPE = 0, MPE = 1)</w:t>
       </w:r>
     </w:p>
     <w:p>
@@ -2510,7 +2510,7 @@
         <w:pStyle w:val="Textkrper"/>
       </w:pPr>
       <w:r>
-        <w:t xml:space="preserve">(β = −0.167, HDI = [−0.222, -0.110], ROPE = 0, MPE = 1)</w:t>
+        <w:t xml:space="preserve">(β = −0.167, HDI = [−0.222, −0.110], ROPE = 0, MPE = 1)</w:t>
       </w:r>
     </w:p>
     <w:p>
@@ -2529,7 +2529,7 @@
         <w:pStyle w:val="Textkrper"/>
       </w:pPr>
       <w:r>
-        <w:t xml:space="preserve">(β = 0.229, HDI = [ 0.148, 0.313], ROPE = 0, MPE = 1)</w:t>
+        <w:t xml:space="preserve">(β = 0.229, HDI = [0.148, 0.313], ROPE = 0, MPE = 1)</w:t>
       </w:r>
     </w:p>
     <w:p>
@@ -2537,7 +2537,7 @@
         <w:pStyle w:val="Textkrper"/>
       </w:pPr>
       <w:r>
-        <w:t xml:space="preserve">(β = 0.766, HDI = [ 0.662, 0.869], ROPE = 0, MPE = 1)</w:t>
+        <w:t xml:space="preserve">(β = 0.766, HDI = [0.662, 0.869], ROPE = 0, MPE = 1)</w:t>
       </w:r>
     </w:p>
     <w:p>
@@ -2561,7 +2561,7 @@
         <w:pStyle w:val="Textkrper"/>
       </w:pPr>
       <w:r>
-        <w:t xml:space="preserve">(β = 0.208, HDI = [ 0.128, 0.291], ROPE = 0, MPE = 1)</w:t>
+        <w:t xml:space="preserve">(β = 0.208, HDI = [0.128, 0.291], ROPE = 0, MPE = 1)</w:t>
       </w:r>
     </w:p>
     <w:p>
@@ -2580,7 +2580,7 @@
         <w:pStyle w:val="Textkrper"/>
       </w:pPr>
       <w:r>
-        <w:t xml:space="preserve">(β = −0.225, HDI = [−0.292, -0.161], ROPE = 0, MPE = 1)</w:t>
+        <w:t xml:space="preserve">(β = −0.225, HDI = [−0.292, −0.161], ROPE = 0, MPE = 1)</w:t>
       </w:r>
     </w:p>
     <w:p>
@@ -2588,7 +2588,7 @@
         <w:pStyle w:val="Textkrper"/>
       </w:pPr>
       <w:r>
-        <w:t xml:space="preserve">(β = −0.893, HDI = [−1.006, -0.780], ROPE = 0, MPE = 1)</w:t>
+        <w:t xml:space="preserve">(β = −0.893, HDI = [−1.006, −0.780], ROPE = 0, MPE = 1)</w:t>
       </w:r>
     </w:p>
     <w:p>
@@ -2612,7 +2612,7 @@
         <w:pStyle w:val="Textkrper"/>
       </w:pPr>
       <w:r>
-        <w:t xml:space="preserve">(β = −0.189, HDI = [−0.254, -0.125], ROPE = 0, MPE = 1)</w:t>
+        <w:t xml:space="preserve">(β = −0.189, HDI = [−0.254, −0.125], ROPE = 0, MPE = 1)</w:t>
       </w:r>
     </w:p>
     <w:p>
@@ -2622,7 +2622,7 @@
       <w:r>
         <w:drawing>
           <wp:inline>
-            <wp:extent cx="5969000" cy="3647722"/>
+            <wp:extent cx="5969000" cy="3776682"/>
             <wp:effectExtent b="0" l="0" r="0" t="0"/>
             <wp:docPr descr="Figure 6.   plot-poa-bilinguals-summary" title="" id="1" name="Picture"/>
             <a:graphic>
@@ -2643,7 +2643,7 @@
                   <pic:spPr bwMode="auto">
                     <a:xfrm>
                       <a:off x="0" y="0"/>
-                      <a:ext cx="5969000" cy="3647722"/>
+                      <a:ext cx="5969000" cy="3776682"/>
                     </a:xfrm>
                     <a:prstGeom prst="rect">
                       <a:avLst/>
@@ -4340,7 +4340,7 @@
               <w:jc w:val="right"/>
             </w:pPr>
             <w:r>
-              <w:t xml:space="preserve">[ 0.549, 0.778]</w:t>
+              <w:t xml:space="preserve">[0.549, 0.778]</w:t>
             </w:r>
           </w:p>
         </w:tc>
@@ -4400,7 +4400,7 @@
               <w:jc w:val="right"/>
             </w:pPr>
             <w:r>
-              <w:t xml:space="preserve">[−0.695, -0.541]</w:t>
+              <w:t xml:space="preserve">[−0.695, −0.541]</w:t>
             </w:r>
           </w:p>
         </w:tc>
@@ -4640,7 +4640,7 @@
               <w:jc w:val="right"/>
             </w:pPr>
             <w:r>
-              <w:t xml:space="preserve">[ 0.030, 0.184]</w:t>
+              <w:t xml:space="preserve">[0.030, 0.184]</w:t>
             </w:r>
           </w:p>
         </w:tc>
@@ -4768,7 +4768,7 @@
               <w:jc w:val="right"/>
             </w:pPr>
             <w:r>
-              <w:t xml:space="preserve">[ 0.551, 0.845]</w:t>
+              <w:t xml:space="preserve">[0.551, 0.845]</w:t>
             </w:r>
           </w:p>
         </w:tc>
@@ -4828,7 +4828,7 @@
               <w:jc w:val="right"/>
             </w:pPr>
             <w:r>
-              <w:t xml:space="preserve">[−0.363, -0.238]</w:t>
+              <w:t xml:space="preserve">[−0.363, −0.238]</w:t>
             </w:r>
           </w:p>
         </w:tc>
@@ -5068,7 +5068,7 @@
               <w:jc w:val="right"/>
             </w:pPr>
             <w:r>
-              <w:t xml:space="preserve">[ 0.152, 0.276]</w:t>
+              <w:t xml:space="preserve">[0.152, 0.276]</w:t>
             </w:r>
           </w:p>
         </w:tc>
@@ -5196,7 +5196,7 @@
               <w:jc w:val="right"/>
             </w:pPr>
             <w:r>
-              <w:t xml:space="preserve">[−0.768, -0.537]</w:t>
+              <w:t xml:space="preserve">[−0.768, −0.537]</w:t>
             </w:r>
           </w:p>
         </w:tc>
@@ -5256,7 +5256,7 @@
               <w:jc w:val="right"/>
             </w:pPr>
             <w:r>
-              <w:t xml:space="preserve">[ 0.217, 0.367]</w:t>
+              <w:t xml:space="preserve">[0.217, 0.367]</w:t>
             </w:r>
           </w:p>
         </w:tc>
@@ -5496,7 +5496,7 @@
               <w:jc w:val="right"/>
             </w:pPr>
             <w:r>
-              <w:t xml:space="preserve">[−0.337, -0.189]</w:t>
+              <w:t xml:space="preserve">[−0.337, −0.189]</w:t>
             </w:r>
           </w:p>
         </w:tc>
@@ -5744,7 +5744,7 @@
               <w:jc w:val="right"/>
             </w:pPr>
             <w:r>
-              <w:t xml:space="preserve">[−0.219, -0.088]</w:t>
+              <w:t xml:space="preserve">[−0.219, −0.088]</w:t>
             </w:r>
           </w:p>
         </w:tc>
@@ -5804,7 +5804,7 @@
               <w:jc w:val="right"/>
             </w:pPr>
             <w:r>
-              <w:t xml:space="preserve">[−0.159, -0.006]</w:t>
+              <w:t xml:space="preserve">[−0.159, −0.006]</w:t>
             </w:r>
           </w:p>
         </w:tc>
@@ -6052,7 +6052,7 @@
               <w:jc w:val="right"/>
             </w:pPr>
             <w:r>
-              <w:t xml:space="preserve">[ 0.327, 0.702]</w:t>
+              <w:t xml:space="preserve">[0.327, 0.702]</w:t>
             </w:r>
           </w:p>
         </w:tc>
@@ -6112,7 +6112,7 @@
               <w:jc w:val="right"/>
             </w:pPr>
             <w:r>
-              <w:t xml:space="preserve">[−0.369, -0.199]</w:t>
+              <w:t xml:space="preserve">[−0.369, −0.199]</w:t>
             </w:r>
           </w:p>
         </w:tc>
@@ -6352,7 +6352,7 @@
               <w:jc w:val="right"/>
             </w:pPr>
             <w:r>
-              <w:t xml:space="preserve">[ 0.125, 0.295]</w:t>
+              <w:t xml:space="preserve">[0.125, 0.295]</w:t>
             </w:r>
           </w:p>
         </w:tc>
@@ -6480,7 +6480,7 @@
               <w:jc w:val="right"/>
             </w:pPr>
             <w:r>
-              <w:t xml:space="preserve">[−0.788, -0.560]</w:t>
+              <w:t xml:space="preserve">[−0.788, −0.560]</w:t>
             </w:r>
           </w:p>
         </w:tc>
@@ -6540,7 +6540,7 @@
               <w:jc w:val="right"/>
             </w:pPr>
             <w:r>
-              <w:t xml:space="preserve">[ 0.216, 0.369]</w:t>
+              <w:t xml:space="preserve">[0.216, 0.369]</w:t>
             </w:r>
           </w:p>
         </w:tc>
@@ -6780,7 +6780,7 @@
               <w:jc w:val="right"/>
             </w:pPr>
             <w:r>
-              <w:t xml:space="preserve">[−0.297, -0.147]</w:t>
+              <w:t xml:space="preserve">[−0.297, −0.147]</w:t>
             </w:r>
           </w:p>
         </w:tc>
@@ -7138,7 +7138,7 @@
               <w:jc w:val="right"/>
             </w:pPr>
             <w:r>
-              <w:t xml:space="preserve">[ 0.480, 0.566]</w:t>
+              <w:t xml:space="preserve">[0.480, 0.566]</w:t>
             </w:r>
           </w:p>
         </w:tc>
@@ -7198,7 +7198,7 @@
               <w:jc w:val="right"/>
             </w:pPr>
             <w:r>
-              <w:t xml:space="preserve">[−0.756, -0.514]</w:t>
+              <w:t xml:space="preserve">[−0.756, −0.514]</w:t>
             </w:r>
           </w:p>
         </w:tc>
@@ -7566,7 +7566,7 @@
               <w:jc w:val="right"/>
             </w:pPr>
             <w:r>
-              <w:t xml:space="preserve">[ 0.632, 0.693]</w:t>
+              <w:t xml:space="preserve">[0.632, 0.693]</w:t>
             </w:r>
           </w:p>
         </w:tc>
@@ -7626,7 +7626,7 @@
               <w:jc w:val="right"/>
             </w:pPr>
             <w:r>
-              <w:t xml:space="preserve">[−0.348, -0.272]</w:t>
+              <w:t xml:space="preserve">[−0.348, −0.272]</w:t>
             </w:r>
           </w:p>
         </w:tc>
@@ -7866,7 +7866,7 @@
               <w:jc w:val="right"/>
             </w:pPr>
             <w:r>
-              <w:t xml:space="preserve">[ 0.067, 0.128]</w:t>
+              <w:t xml:space="preserve">[0.067, 0.128]</w:t>
             </w:r>
           </w:p>
         </w:tc>
@@ -7934,7 +7934,7 @@
               <w:jc w:val="right"/>
             </w:pPr>
             <w:r>
-              <w:t xml:space="preserve">[ 0.033, 0.290]</w:t>
+              <w:t xml:space="preserve">[0.033, 0.290]</w:t>
             </w:r>
           </w:p>
         </w:tc>
@@ -7994,7 +7994,7 @@
               <w:jc w:val="right"/>
             </w:pPr>
             <w:r>
-              <w:t xml:space="preserve">[−0.668, -0.604]</w:t>
+              <w:t xml:space="preserve">[−0.668, −0.604]</w:t>
             </w:r>
           </w:p>
         </w:tc>
@@ -8054,7 +8054,7 @@
               <w:jc w:val="right"/>
             </w:pPr>
             <w:r>
-              <w:t xml:space="preserve">[ 0.233, 0.318]</w:t>
+              <w:t xml:space="preserve">[0.233, 0.318]</w:t>
             </w:r>
           </w:p>
         </w:tc>
@@ -8294,7 +8294,7 @@
               <w:jc w:val="right"/>
             </w:pPr>
             <w:r>
-              <w:t xml:space="preserve">[−0.206, -0.142]</w:t>
+              <w:t xml:space="preserve">[−0.206, −0.142]</w:t>
             </w:r>
           </w:p>
         </w:tc>
@@ -8422,7 +8422,7 @@
               <w:jc w:val="right"/>
             </w:pPr>
             <w:r>
-              <w:t xml:space="preserve">[ 0.029, 0.160]</w:t>
+              <w:t xml:space="preserve">[0.029, 0.160]</w:t>
             </w:r>
           </w:p>
         </w:tc>
@@ -8542,7 +8542,7 @@
               <w:jc w:val="right"/>
             </w:pPr>
             <w:r>
-              <w:t xml:space="preserve">[−0.279, -0.178]</w:t>
+              <w:t xml:space="preserve">[−0.279, −0.178]</w:t>
             </w:r>
           </w:p>
         </w:tc>
@@ -8602,7 +8602,7 @@
               <w:jc w:val="right"/>
             </w:pPr>
             <w:r>
-              <w:t xml:space="preserve">[−0.127, -0.015]</w:t>
+              <w:t xml:space="preserve">[−0.127, −0.015]</w:t>
             </w:r>
           </w:p>
         </w:tc>
@@ -8850,7 +8850,7 @@
               <w:jc w:val="right"/>
             </w:pPr>
             <w:r>
-              <w:t xml:space="preserve">[ 0.534, 0.606]</w:t>
+              <w:t xml:space="preserve">[0.534, 0.606]</w:t>
             </w:r>
           </w:p>
         </w:tc>
@@ -8910,7 +8910,7 @@
               <w:jc w:val="right"/>
             </w:pPr>
             <w:r>
-              <w:t xml:space="preserve">[−0.294, -0.180]</w:t>
+              <w:t xml:space="preserve">[−0.294, −0.180]</w:t>
             </w:r>
           </w:p>
         </w:tc>
@@ -9150,7 +9150,7 @@
               <w:jc w:val="right"/>
             </w:pPr>
             <w:r>
-              <w:t xml:space="preserve">[ 0.049, 0.121]</w:t>
+              <w:t xml:space="preserve">[0.049, 0.121]</w:t>
             </w:r>
           </w:p>
         </w:tc>
@@ -9278,7 +9278,7 @@
               <w:jc w:val="right"/>
             </w:pPr>
             <w:r>
-              <w:t xml:space="preserve">[−0.645, -0.580]</w:t>
+              <w:t xml:space="preserve">[−0.645, −0.580]</w:t>
             </w:r>
           </w:p>
         </w:tc>
@@ -9338,7 +9338,7 @@
               <w:jc w:val="right"/>
             </w:pPr>
             <w:r>
-              <w:t xml:space="preserve">[ 0.260, 0.341]</w:t>
+              <w:t xml:space="preserve">[0.260, 0.341]</w:t>
             </w:r>
           </w:p>
         </w:tc>
@@ -9578,7 +9578,7 @@
               <w:jc w:val="right"/>
             </w:pPr>
             <w:r>
-              <w:t xml:space="preserve">[−0.173, -0.109]</w:t>
+              <w:t xml:space="preserve">[−0.173, −0.109]</w:t>
             </w:r>
           </w:p>
         </w:tc>
@@ -9863,7 +9863,7 @@
               <w:jc w:val="right"/>
             </w:pPr>
             <w:r>
-              <w:t xml:space="preserve">[ 0.694, 0.910]</w:t>
+              <w:t xml:space="preserve">[0.694, 0.910]</w:t>
             </w:r>
           </w:p>
         </w:tc>
@@ -9923,7 +9923,7 @@
               <w:jc w:val="right"/>
             </w:pPr>
             <w:r>
-              <w:t xml:space="preserve">[ 0.041, 0.246]</w:t>
+              <w:t xml:space="preserve">[0.041, 0.246]</w:t>
             </w:r>
           </w:p>
         </w:tc>
@@ -10231,7 +10231,7 @@
               <w:jc w:val="right"/>
             </w:pPr>
             <w:r>
-              <w:t xml:space="preserve">[−0.677, -0.475]</w:t>
+              <w:t xml:space="preserve">[−0.677, −0.475]</w:t>
             </w:r>
           </w:p>
         </w:tc>
@@ -10291,7 +10291,7 @@
               <w:jc w:val="right"/>
             </w:pPr>
             <w:r>
-              <w:t xml:space="preserve">[ 0.152, 0.272]</w:t>
+              <w:t xml:space="preserve">[0.152, 0.272]</w:t>
             </w:r>
           </w:p>
         </w:tc>
@@ -10351,7 +10351,7 @@
               <w:jc w:val="right"/>
             </w:pPr>
             <w:r>
-              <w:t xml:space="preserve">[ 0.864, 1.049]</w:t>
+              <w:t xml:space="preserve">[0.864, 1.049]</w:t>
             </w:r>
           </w:p>
         </w:tc>
@@ -10591,7 +10591,7 @@
               <w:jc w:val="right"/>
             </w:pPr>
             <w:r>
-              <w:t xml:space="preserve">[ 0.147, 0.267]</w:t>
+              <w:t xml:space="preserve">[0.147, 0.267]</w:t>
             </w:r>
           </w:p>
         </w:tc>
@@ -10659,7 +10659,7 @@
               <w:jc w:val="right"/>
             </w:pPr>
             <w:r>
-              <w:t xml:space="preserve">[ 0.447, 0.709]</w:t>
+              <w:t xml:space="preserve">[0.447, 0.709]</w:t>
             </w:r>
           </w:p>
         </w:tc>
@@ -10719,7 +10719,7 @@
               <w:jc w:val="right"/>
             </w:pPr>
             <w:r>
-              <w:t xml:space="preserve">[−0.265, -0.153]</w:t>
+              <w:t xml:space="preserve">[−0.265, −0.153]</w:t>
             </w:r>
           </w:p>
         </w:tc>
@@ -10779,7 +10779,7 @@
               <w:jc w:val="right"/>
             </w:pPr>
             <w:r>
-              <w:t xml:space="preserve">[−1.018, -0.767]</w:t>
+              <w:t xml:space="preserve">[−1.018, −0.767]</w:t>
             </w:r>
           </w:p>
         </w:tc>
@@ -11019,7 +11019,7 @@
               <w:jc w:val="right"/>
             </w:pPr>
             <w:r>
-              <w:t xml:space="preserve">[−0.222, -0.110]</w:t>
+              <w:t xml:space="preserve">[−0.222, −0.110]</w:t>
             </w:r>
           </w:p>
         </w:tc>
@@ -11087,7 +11087,7 @@
               <w:jc w:val="right"/>
             </w:pPr>
             <w:r>
-              <w:t xml:space="preserve">[ 0.009, 0.431]</w:t>
+              <w:t xml:space="preserve">[0.009, 0.431]</w:t>
             </w:r>
           </w:p>
         </w:tc>
@@ -11147,7 +11147,7 @@
               <w:jc w:val="right"/>
             </w:pPr>
             <w:r>
-              <w:t xml:space="preserve">[ 0.021, 0.174]</w:t>
+              <w:t xml:space="preserve">[0.021, 0.174]</w:t>
             </w:r>
           </w:p>
         </w:tc>
@@ -11207,7 +11207,7 @@
               <w:jc w:val="right"/>
             </w:pPr>
             <w:r>
-              <w:t xml:space="preserve">[−0.692, -0.298]</w:t>
+              <w:t xml:space="preserve">[−0.692, −0.298]</w:t>
             </w:r>
           </w:p>
         </w:tc>
@@ -11267,7 +11267,7 @@
               <w:jc w:val="right"/>
             </w:pPr>
             <w:r>
-              <w:t xml:space="preserve">[−0.295, -0.191]</w:t>
+              <w:t xml:space="preserve">[−0.295, −0.191]</w:t>
             </w:r>
           </w:p>
         </w:tc>
@@ -11327,7 +11327,7 @@
               <w:jc w:val="right"/>
             </w:pPr>
             <w:r>
-              <w:t xml:space="preserve">[−0.120, -0.010]</w:t>
+              <w:t xml:space="preserve">[−0.120, −0.010]</w:t>
             </w:r>
           </w:p>
         </w:tc>
@@ -11515,7 +11515,7 @@
               <w:jc w:val="right"/>
             </w:pPr>
             <w:r>
-              <w:t xml:space="preserve">[−0.602, -0.364]</w:t>
+              <w:t xml:space="preserve">[−0.602, −0.364]</w:t>
             </w:r>
           </w:p>
         </w:tc>
@@ -11575,7 +11575,7 @@
               <w:jc w:val="right"/>
             </w:pPr>
             <w:r>
-              <w:t xml:space="preserve">[ 0.148, 0.313]</w:t>
+              <w:t xml:space="preserve">[0.148, 0.313]</w:t>
             </w:r>
           </w:p>
         </w:tc>
@@ -11635,7 +11635,7 @@
               <w:jc w:val="right"/>
             </w:pPr>
             <w:r>
-              <w:t xml:space="preserve">[ 0.662, 0.869]</w:t>
+              <w:t xml:space="preserve">[0.662, 0.869]</w:t>
             </w:r>
           </w:p>
         </w:tc>
@@ -11875,7 +11875,7 @@
               <w:jc w:val="right"/>
             </w:pPr>
             <w:r>
-              <w:t xml:space="preserve">[ 0.128, 0.291]</w:t>
+              <w:t xml:space="preserve">[0.128, 0.291]</w:t>
             </w:r>
           </w:p>
         </w:tc>
@@ -11943,7 +11943,7 @@
               <w:jc w:val="right"/>
             </w:pPr>
             <w:r>
-              <w:t xml:space="preserve">[ 0.409, 0.649]</w:t>
+              <w:t xml:space="preserve">[0.409, 0.649]</w:t>
             </w:r>
           </w:p>
         </w:tc>
@@ -12003,7 +12003,7 @@
               <w:jc w:val="right"/>
             </w:pPr>
             <w:r>
-              <w:t xml:space="preserve">[−0.292, -0.161]</w:t>
+              <w:t xml:space="preserve">[−0.292, −0.161]</w:t>
             </w:r>
           </w:p>
         </w:tc>
@@ -12063,7 +12063,7 @@
               <w:jc w:val="right"/>
             </w:pPr>
             <w:r>
-              <w:t xml:space="preserve">[−1.006, -0.780]</w:t>
+              <w:t xml:space="preserve">[−1.006, −0.780]</w:t>
             </w:r>
           </w:p>
         </w:tc>
@@ -12303,7 +12303,7 @@
               <w:jc w:val="right"/>
             </w:pPr>
             <w:r>
-              <w:t xml:space="preserve">[−0.254, -0.125]</w:t>
+              <w:t xml:space="preserve">[−0.254, −0.125]</w:t>
             </w:r>
           </w:p>
         </w:tc>

</xml_diff>

<commit_message>
make all credible intervals 95 and 66 percent
</commit_message>
<xml_diff>
--- a/docs/manuscripts/jasa/results.docx
+++ b/docs/manuscripts/jasa/results.docx
@@ -1006,7 +1006,7 @@
           <wp:inline>
             <wp:extent cx="5969000" cy="1888341"/>
             <wp:effectExtent b="0" l="0" r="0" t="0"/>
-            <wp:docPr descr="Figure 1.   VOT and burst metrics of coronal stops (/d/, /t/) from monolingual speakers as a function of language (English, Spanish). Transparent points represent raw data. Solid points indicate posterior means ± 99% and 80% credible intervals." title="" id="1" name="Picture"/>
+            <wp:docPr descr="Figure 1.   VOT and burst metrics of coronal stops (/d/, /t/) from monolingual speakers as a function of language (English, Spanish). Transparent points represent raw data. Solid points indicate posterior means ± 95% and 66% credible intervals." title="" id="1" name="Picture"/>
             <a:graphic>
               <a:graphicData uri="http://schemas.openxmlformats.org/drawingml/2006/picture">
                 <pic:pic>
@@ -1067,7 +1067,7 @@
         <w:t xml:space="preserve"> </w:t>
       </w:r>
       <w:r>
-        <w:t xml:space="preserve">VOT and burst metrics of coronal stops (/d/, /t/) from monolingual speakers as a function of language (English, Spanish). Transparent points represent raw data. Solid points indicate posterior means ± 99% and 80% credible intervals.</w:t>
+        <w:t xml:space="preserve">VOT and burst metrics of coronal stops (/d/, /t/) from monolingual speakers as a function of language (English, Spanish). Transparent points represent raw data. Solid points indicate posterior means ± 95% and 66% credible intervals.</w:t>
       </w:r>
     </w:p>
     <w:p>
@@ -1775,7 +1775,7 @@
           <wp:inline>
             <wp:extent cx="5969000" cy="1888341"/>
             <wp:effectExtent b="0" l="0" r="0" t="0"/>
-            <wp:docPr descr="Figure 3.   VOT and burst metrics of coronal stops (/d/, /t/) from bilingual speakers as a function of language (English, Spanish). Transparent points represent raw data. Solid points indicate posterior means ± 99% and 80% credible intervals." title="" id="1" name="Picture"/>
+            <wp:docPr descr="Figure 3.   VOT and burst metrics of coronal stops (/d/, /t/) from bilingual speakers as a function of language (English, Spanish). Transparent points represent raw data. Solid points indicate posterior means ± 95% and 66% credible intervals." title="" id="1" name="Picture"/>
             <a:graphic>
               <a:graphicData uri="http://schemas.openxmlformats.org/drawingml/2006/picture">
                 <pic:pic>
@@ -1836,7 +1836,7 @@
         <w:t xml:space="preserve"> </w:t>
       </w:r>
       <w:r>
-        <w:t xml:space="preserve">VOT and burst metrics of coronal stops (/d/, /t/) from bilingual speakers as a function of language (English, Spanish). Transparent points represent raw data. Solid points indicate posterior means ± 99% and 80% credible intervals.</w:t>
+        <w:t xml:space="preserve">VOT and burst metrics of coronal stops (/d/, /t/) from bilingual speakers as a function of language (English, Spanish). Transparent points represent raw data. Solid points indicate posterior means ± 95% and 66% credible intervals.</w:t>
       </w:r>
     </w:p>
     <w:p>
@@ -2245,7 +2245,7 @@
           <wp:inline>
             <wp:extent cx="5969000" cy="1888341"/>
             <wp:effectExtent b="0" l="0" r="0" t="0"/>
-            <wp:docPr descr="Figure 5.   VOT and burst metrics of voiceless stops from bilingual speakers as a function of language (English, Spanish), place of articulation (Coronal, Bilabial). Transparent points represent raw data. Solid points indicate posterior means ± 99% and 80% credible intervals." title="" id="1" name="Picture"/>
+            <wp:docPr descr="Figure 5.   VOT and burst metrics of voiceless stops from bilingual speakers as a function of language (English, Spanish), place of articulation (Coronal, Bilabial). Transparent points represent raw data. Solid points indicate posterior means ± 95% and 66% credible intervals." title="" id="1" name="Picture"/>
             <a:graphic>
               <a:graphicData uri="http://schemas.openxmlformats.org/drawingml/2006/picture">
                 <pic:pic>
@@ -2306,7 +2306,7 @@
         <w:t xml:space="preserve"> </w:t>
       </w:r>
       <w:r>
-        <w:t xml:space="preserve">VOT and burst metrics of voiceless stops from bilingual speakers as a function of language (English, Spanish), place of articulation (Coronal, Bilabial). Transparent points represent raw data. Solid points indicate posterior means ± 99% and 80% credible intervals.</w:t>
+        <w:t xml:space="preserve">VOT and burst metrics of voiceless stops from bilingual speakers as a function of language (English, Spanish), place of articulation (Coronal, Bilabial). Transparent points represent raw data. Solid points indicate posterior means ± 95% and 66% credible intervals.</w:t>
       </w:r>
     </w:p>
     <w:p>

</xml_diff>